<commit_message>
requirements update, list -> table
</commit_message>
<xml_diff>
--- a/docs/Design.docx
+++ b/docs/Design.docx
@@ -321,10 +321,10 @@
         <w:tblStyle w:val="LightList"/>
         <w:tblW w:w="9052" w:type="dxa"/>
         <w:jc w:val="left"/>
-        <w:tblInd w:w="0" w:type="dxa"/>
+        <w:tblInd w:w="-10" w:type="dxa"/>
         <w:tblCellMar>
           <w:top w:w="0" w:type="dxa"/>
-          <w:left w:w="107" w:type="dxa"/>
+          <w:left w:w="97" w:type="dxa"/>
           <w:bottom w:w="0" w:type="dxa"/>
           <w:right w:w="108" w:type="dxa"/>
         </w:tblCellMar>
@@ -351,7 +351,7 @@
             </w:tcBorders>
             <w:shd w:color="auto" w:fill="000000" w:themeFill="text1" w:val="clear"/>
             <w:tcMar>
-              <w:left w:w="107" w:type="dxa"/>
+              <w:left w:w="97" w:type="dxa"/>
             </w:tcMar>
           </w:tcPr>
           <w:p>
@@ -389,6 +389,9 @@
               <w:insideV w:val="nil"/>
             </w:tcBorders>
             <w:shd w:color="auto" w:fill="000000" w:themeFill="text1" w:val="clear"/>
+            <w:tcMar>
+              <w:left w:w="117" w:type="dxa"/>
+            </w:tcMar>
           </w:tcPr>
           <w:p>
             <w:pPr>
@@ -424,6 +427,9 @@
               <w:insideH w:val="nil"/>
             </w:tcBorders>
             <w:shd w:color="auto" w:fill="000000" w:themeFill="text1" w:val="clear"/>
+            <w:tcMar>
+              <w:left w:w="117" w:type="dxa"/>
+            </w:tcMar>
           </w:tcPr>
           <w:p>
             <w:pPr>
@@ -462,7 +468,7 @@
             <w:tcBorders/>
             <w:shd w:fill="auto" w:val="clear"/>
             <w:tcMar>
-              <w:left w:w="107" w:type="dxa"/>
+              <w:left w:w="97" w:type="dxa"/>
             </w:tcMar>
           </w:tcPr>
           <w:p>
@@ -494,7 +500,7 @@
             <w:tcBorders/>
             <w:shd w:fill="auto" w:val="clear"/>
             <w:tcMar>
-              <w:left w:w="107" w:type="dxa"/>
+              <w:left w:w="97" w:type="dxa"/>
             </w:tcMar>
           </w:tcPr>
           <w:p>
@@ -524,7 +530,7 @@
             <w:tcBorders/>
             <w:shd w:fill="auto" w:val="clear"/>
             <w:tcMar>
-              <w:left w:w="107" w:type="dxa"/>
+              <w:left w:w="97" w:type="dxa"/>
             </w:tcMar>
           </w:tcPr>
           <w:p>
@@ -564,7 +570,7 @@
             </w:tcBorders>
             <w:shd w:fill="auto" w:val="clear"/>
             <w:tcMar>
-              <w:left w:w="107" w:type="dxa"/>
+              <w:left w:w="97" w:type="dxa"/>
             </w:tcMar>
           </w:tcPr>
           <w:p>
@@ -602,6 +608,9 @@
               <w:insideV w:val="nil"/>
             </w:tcBorders>
             <w:shd w:fill="auto" w:val="clear"/>
+            <w:tcMar>
+              <w:left w:w="117" w:type="dxa"/>
+            </w:tcMar>
           </w:tcPr>
           <w:p>
             <w:pPr>
@@ -634,6 +643,9 @@
               <w:insideH w:val="nil"/>
             </w:tcBorders>
             <w:shd w:fill="auto" w:val="clear"/>
+            <w:tcMar>
+              <w:left w:w="117" w:type="dxa"/>
+            </w:tcMar>
           </w:tcPr>
           <w:p>
             <w:pPr>
@@ -668,7 +680,7 @@
             <w:tcBorders/>
             <w:shd w:fill="auto" w:val="clear"/>
             <w:tcMar>
-              <w:left w:w="107" w:type="dxa"/>
+              <w:left w:w="97" w:type="dxa"/>
             </w:tcMar>
           </w:tcPr>
           <w:p>
@@ -685,8 +697,8 @@
             </w:pPr>
             <w:r>
               <w:rPr>
-                <w:sz w:val="24"/>
-                <w:szCs w:val="24"/>
+                <w:b/>
+                <w:bCs/>
               </w:rPr>
             </w:r>
           </w:p>
@@ -697,7 +709,7 @@
             <w:tcBorders/>
             <w:shd w:fill="auto" w:val="clear"/>
             <w:tcMar>
-              <w:left w:w="107" w:type="dxa"/>
+              <w:left w:w="97" w:type="dxa"/>
             </w:tcMar>
           </w:tcPr>
           <w:p>
@@ -726,7 +738,7 @@
             <w:tcBorders/>
             <w:shd w:fill="auto" w:val="clear"/>
             <w:tcMar>
-              <w:left w:w="107" w:type="dxa"/>
+              <w:left w:w="97" w:type="dxa"/>
             </w:tcMar>
           </w:tcPr>
           <w:p>
@@ -765,7 +777,7 @@
             </w:tcBorders>
             <w:shd w:fill="auto" w:val="clear"/>
             <w:tcMar>
-              <w:left w:w="107" w:type="dxa"/>
+              <w:left w:w="97" w:type="dxa"/>
             </w:tcMar>
           </w:tcPr>
           <w:p>
@@ -782,8 +794,8 @@
             </w:pPr>
             <w:r>
               <w:rPr>
-                <w:sz w:val="24"/>
-                <w:szCs w:val="24"/>
+                <w:b/>
+                <w:bCs/>
               </w:rPr>
             </w:r>
           </w:p>
@@ -800,6 +812,9 @@
               <w:insideV w:val="nil"/>
             </w:tcBorders>
             <w:shd w:fill="auto" w:val="clear"/>
+            <w:tcMar>
+              <w:left w:w="117" w:type="dxa"/>
+            </w:tcMar>
           </w:tcPr>
           <w:p>
             <w:pPr>
@@ -831,6 +846,9 @@
               <w:insideH w:val="nil"/>
             </w:tcBorders>
             <w:shd w:fill="auto" w:val="clear"/>
+            <w:tcMar>
+              <w:left w:w="117" w:type="dxa"/>
+            </w:tcMar>
           </w:tcPr>
           <w:p>
             <w:pPr>
@@ -864,7 +882,7 @@
             <w:tcBorders/>
             <w:shd w:fill="auto" w:val="clear"/>
             <w:tcMar>
-              <w:left w:w="107" w:type="dxa"/>
+              <w:left w:w="97" w:type="dxa"/>
             </w:tcMar>
           </w:tcPr>
           <w:p>
@@ -881,8 +899,8 @@
             </w:pPr>
             <w:r>
               <w:rPr>
-                <w:sz w:val="24"/>
-                <w:szCs w:val="24"/>
+                <w:b/>
+                <w:bCs/>
               </w:rPr>
             </w:r>
           </w:p>
@@ -893,7 +911,7 @@
             <w:tcBorders/>
             <w:shd w:fill="auto" w:val="clear"/>
             <w:tcMar>
-              <w:left w:w="107" w:type="dxa"/>
+              <w:left w:w="97" w:type="dxa"/>
             </w:tcMar>
           </w:tcPr>
           <w:p>
@@ -922,7 +940,7 @@
             <w:tcBorders/>
             <w:shd w:fill="auto" w:val="clear"/>
             <w:tcMar>
-              <w:left w:w="107" w:type="dxa"/>
+              <w:left w:w="97" w:type="dxa"/>
             </w:tcMar>
           </w:tcPr>
           <w:p>
@@ -959,7 +977,7 @@
             </w:tcBorders>
             <w:shd w:fill="auto" w:val="clear"/>
             <w:tcMar>
-              <w:left w:w="107" w:type="dxa"/>
+              <w:left w:w="97" w:type="dxa"/>
             </w:tcMar>
           </w:tcPr>
           <w:p>
@@ -976,8 +994,8 @@
             </w:pPr>
             <w:r>
               <w:rPr>
-                <w:sz w:val="24"/>
-                <w:szCs w:val="24"/>
+                <w:b/>
+                <w:bCs/>
               </w:rPr>
             </w:r>
           </w:p>
@@ -992,6 +1010,9 @@
               <w:insideV w:val="nil"/>
             </w:tcBorders>
             <w:shd w:fill="auto" w:val="clear"/>
+            <w:tcMar>
+              <w:left w:w="117" w:type="dxa"/>
+            </w:tcMar>
           </w:tcPr>
           <w:p>
             <w:pPr>
@@ -1021,6 +1042,9 @@
               <w:left w:val="nil"/>
             </w:tcBorders>
             <w:shd w:fill="auto" w:val="clear"/>
+            <w:tcMar>
+              <w:left w:w="117" w:type="dxa"/>
+            </w:tcMar>
           </w:tcPr>
           <w:p>
             <w:pPr>
@@ -1059,23 +1083,6 @@
           <w:sz w:val="24"/>
           <w:szCs w:val="24"/>
         </w:rPr>
-      </w:r>
-    </w:p>
-    <w:p>
-      <w:pPr>
-        <w:pStyle w:val="Normal"/>
-        <w:jc w:val="center"/>
-        <w:rPr/>
-      </w:pPr>
-      <w:bookmarkStart w:id="0" w:name="_GoBack"/>
-      <w:bookmarkEnd w:id="0"/>
-      <w:r>
-        <w:rPr>
-          <w:rStyle w:val="BookTitle"/>
-          <w:sz w:val="24"/>
-          <w:szCs w:val="24"/>
-        </w:rPr>
-        <w:t>Ноември, 2018</w:t>
       </w:r>
     </w:p>
     <w:p>
@@ -1091,10 +1098,18 @@
           <w:docGrid w:type="default" w:linePitch="360" w:charSpace="4294965247"/>
         </w:sectPr>
         <w:pStyle w:val="Normal"/>
-        <w:rPr/>
-      </w:pPr>
-      <w:r>
-        <w:rPr/>
+        <w:jc w:val="center"/>
+        <w:rPr/>
+      </w:pPr>
+      <w:bookmarkStart w:id="0" w:name="_GoBack"/>
+      <w:bookmarkEnd w:id="0"/>
+      <w:r>
+        <w:rPr>
+          <w:rStyle w:val="BookTitle"/>
+          <w:sz w:val="24"/>
+          <w:szCs w:val="24"/>
+        </w:rPr>
+        <w:t>Ноември, 2018</w:t>
       </w:r>
     </w:p>
     <w:sdt>
@@ -1103,7 +1118,7 @@
           <w:docPartGallery w:val="Table of Contents"/>
           <w:docPartUnique w:val="true"/>
         </w:docPartObj>
-        <w:id w:val="49450135"/>
+        <w:id w:val="1037867957"/>
       </w:sdtPr>
       <w:sdtContent>
         <w:p>
@@ -1141,35 +1156,30 @@
             <w:r>
               <w:rPr>
                 <w:webHidden/>
+              </w:rPr>
+              <w:fldChar w:fldCharType="begin"/>
+            </w:r>
+            <w:r>
+              <w:rPr>
+                <w:webHidden/>
+              </w:rPr>
+              <w:instrText>PAGEREF _Toc372276266 \h</w:instrText>
+            </w:r>
+            <w:r>
+              <w:rPr>
+                <w:webHidden/>
+              </w:rPr>
+              <w:fldChar w:fldCharType="separate"/>
+            </w:r>
+            <w:r>
+              <w:rPr>
+                <w:webHidden/>
                 <w:rStyle w:val="IndexLink"/>
+                <w:vanish w:val="false"/>
               </w:rPr>
               <w:t>1</w:t>
               <w:tab/>
               <w:t>ВЪВЕДЕНИЕ</w:t>
-            </w:r>
-            <w:r>
-              <w:rPr>
-                <w:webHidden/>
-              </w:rPr>
-              <w:fldChar w:fldCharType="begin"/>
-            </w:r>
-            <w:r>
-              <w:rPr>
-                <w:webHidden/>
-              </w:rPr>
-              <w:instrText>PAGEREF _Toc372276266 \h</w:instrText>
-            </w:r>
-            <w:r>
-              <w:rPr>
-                <w:webHidden/>
-              </w:rPr>
-              <w:fldChar w:fldCharType="separate"/>
-            </w:r>
-            <w:r>
-              <w:rPr>
-                <w:rStyle w:val="IndexLink"/>
-                <w:vanish w:val="false"/>
-              </w:rPr>
               <w:tab/>
               <w:t>3</w:t>
             </w:r>
@@ -1194,35 +1204,30 @@
             <w:r>
               <w:rPr>
                 <w:webHidden/>
+              </w:rPr>
+              <w:fldChar w:fldCharType="begin"/>
+            </w:r>
+            <w:r>
+              <w:rPr>
+                <w:webHidden/>
+              </w:rPr>
+              <w:instrText>PAGEREF _Toc372276267 \h</w:instrText>
+            </w:r>
+            <w:r>
+              <w:rPr>
+                <w:webHidden/>
+              </w:rPr>
+              <w:fldChar w:fldCharType="separate"/>
+            </w:r>
+            <w:r>
+              <w:rPr>
+                <w:webHidden/>
                 <w:rStyle w:val="IndexLink"/>
+                <w:vanish w:val="false"/>
               </w:rPr>
               <w:t>1.1</w:t>
               <w:tab/>
               <w:t>Цел</w:t>
-            </w:r>
-            <w:r>
-              <w:rPr>
-                <w:webHidden/>
-              </w:rPr>
-              <w:fldChar w:fldCharType="begin"/>
-            </w:r>
-            <w:r>
-              <w:rPr>
-                <w:webHidden/>
-              </w:rPr>
-              <w:instrText>PAGEREF _Toc372276267 \h</w:instrText>
-            </w:r>
-            <w:r>
-              <w:rPr>
-                <w:webHidden/>
-              </w:rPr>
-              <w:fldChar w:fldCharType="separate"/>
-            </w:r>
-            <w:r>
-              <w:rPr>
-                <w:rStyle w:val="IndexLink"/>
-                <w:vanish w:val="false"/>
-              </w:rPr>
               <w:tab/>
               <w:t>3</w:t>
             </w:r>
@@ -1247,35 +1252,30 @@
             <w:r>
               <w:rPr>
                 <w:webHidden/>
+              </w:rPr>
+              <w:fldChar w:fldCharType="begin"/>
+            </w:r>
+            <w:r>
+              <w:rPr>
+                <w:webHidden/>
+              </w:rPr>
+              <w:instrText>PAGEREF _Toc372276268 \h</w:instrText>
+            </w:r>
+            <w:r>
+              <w:rPr>
+                <w:webHidden/>
+              </w:rPr>
+              <w:fldChar w:fldCharType="separate"/>
+            </w:r>
+            <w:r>
+              <w:rPr>
+                <w:webHidden/>
                 <w:rStyle w:val="IndexLink"/>
+                <w:vanish w:val="false"/>
               </w:rPr>
               <w:t>1.2</w:t>
               <w:tab/>
               <w:t>Обхват</w:t>
-            </w:r>
-            <w:r>
-              <w:rPr>
-                <w:webHidden/>
-              </w:rPr>
-              <w:fldChar w:fldCharType="begin"/>
-            </w:r>
-            <w:r>
-              <w:rPr>
-                <w:webHidden/>
-              </w:rPr>
-              <w:instrText>PAGEREF _Toc372276268 \h</w:instrText>
-            </w:r>
-            <w:r>
-              <w:rPr>
-                <w:webHidden/>
-              </w:rPr>
-              <w:fldChar w:fldCharType="separate"/>
-            </w:r>
-            <w:r>
-              <w:rPr>
-                <w:rStyle w:val="IndexLink"/>
-                <w:vanish w:val="false"/>
-              </w:rPr>
               <w:tab/>
               <w:t>3</w:t>
             </w:r>
@@ -1300,35 +1300,30 @@
             <w:r>
               <w:rPr>
                 <w:webHidden/>
+              </w:rPr>
+              <w:fldChar w:fldCharType="begin"/>
+            </w:r>
+            <w:r>
+              <w:rPr>
+                <w:webHidden/>
+              </w:rPr>
+              <w:instrText>PAGEREF _Toc372276269 \h</w:instrText>
+            </w:r>
+            <w:r>
+              <w:rPr>
+                <w:webHidden/>
+              </w:rPr>
+              <w:fldChar w:fldCharType="separate"/>
+            </w:r>
+            <w:r>
+              <w:rPr>
+                <w:webHidden/>
                 <w:rStyle w:val="IndexLink"/>
+                <w:vanish w:val="false"/>
               </w:rPr>
               <w:t>1.3</w:t>
               <w:tab/>
               <w:t>Резюме</w:t>
-            </w:r>
-            <w:r>
-              <w:rPr>
-                <w:webHidden/>
-              </w:rPr>
-              <w:fldChar w:fldCharType="begin"/>
-            </w:r>
-            <w:r>
-              <w:rPr>
-                <w:webHidden/>
-              </w:rPr>
-              <w:instrText>PAGEREF _Toc372276269 \h</w:instrText>
-            </w:r>
-            <w:r>
-              <w:rPr>
-                <w:webHidden/>
-              </w:rPr>
-              <w:fldChar w:fldCharType="separate"/>
-            </w:r>
-            <w:r>
-              <w:rPr>
-                <w:rStyle w:val="IndexLink"/>
-                <w:vanish w:val="false"/>
-              </w:rPr>
               <w:tab/>
               <w:t>3</w:t>
             </w:r>
@@ -1353,35 +1348,30 @@
             <w:r>
               <w:rPr>
                 <w:webHidden/>
+              </w:rPr>
+              <w:fldChar w:fldCharType="begin"/>
+            </w:r>
+            <w:r>
+              <w:rPr>
+                <w:webHidden/>
+              </w:rPr>
+              <w:instrText>PAGEREF _Toc372276270 \h</w:instrText>
+            </w:r>
+            <w:r>
+              <w:rPr>
+                <w:webHidden/>
+              </w:rPr>
+              <w:fldChar w:fldCharType="separate"/>
+            </w:r>
+            <w:r>
+              <w:rPr>
+                <w:webHidden/>
                 <w:rStyle w:val="IndexLink"/>
+                <w:vanish w:val="false"/>
               </w:rPr>
               <w:t>1.4</w:t>
               <w:tab/>
               <w:t>Дефиниции и акроними</w:t>
-            </w:r>
-            <w:r>
-              <w:rPr>
-                <w:webHidden/>
-              </w:rPr>
-              <w:fldChar w:fldCharType="begin"/>
-            </w:r>
-            <w:r>
-              <w:rPr>
-                <w:webHidden/>
-              </w:rPr>
-              <w:instrText>PAGEREF _Toc372276270 \h</w:instrText>
-            </w:r>
-            <w:r>
-              <w:rPr>
-                <w:webHidden/>
-              </w:rPr>
-              <w:fldChar w:fldCharType="separate"/>
-            </w:r>
-            <w:r>
-              <w:rPr>
-                <w:rStyle w:val="IndexLink"/>
-                <w:vanish w:val="false"/>
-              </w:rPr>
               <w:tab/>
               <w:t>3</w:t>
             </w:r>
@@ -1406,35 +1396,30 @@
             <w:r>
               <w:rPr>
                 <w:webHidden/>
+              </w:rPr>
+              <w:fldChar w:fldCharType="begin"/>
+            </w:r>
+            <w:r>
+              <w:rPr>
+                <w:webHidden/>
+              </w:rPr>
+              <w:instrText>PAGEREF _Toc372276271 \h</w:instrText>
+            </w:r>
+            <w:r>
+              <w:rPr>
+                <w:webHidden/>
+              </w:rPr>
+              <w:fldChar w:fldCharType="separate"/>
+            </w:r>
+            <w:r>
+              <w:rPr>
+                <w:webHidden/>
                 <w:rStyle w:val="IndexLink"/>
+                <w:vanish w:val="false"/>
               </w:rPr>
               <w:t>2</w:t>
               <w:tab/>
               <w:t>СИСТЕМНА АРХИТЕКТУРА</w:t>
-            </w:r>
-            <w:r>
-              <w:rPr>
-                <w:webHidden/>
-              </w:rPr>
-              <w:fldChar w:fldCharType="begin"/>
-            </w:r>
-            <w:r>
-              <w:rPr>
-                <w:webHidden/>
-              </w:rPr>
-              <w:instrText>PAGEREF _Toc372276271 \h</w:instrText>
-            </w:r>
-            <w:r>
-              <w:rPr>
-                <w:webHidden/>
-              </w:rPr>
-              <w:fldChar w:fldCharType="separate"/>
-            </w:r>
-            <w:r>
-              <w:rPr>
-                <w:rStyle w:val="IndexLink"/>
-                <w:vanish w:val="false"/>
-              </w:rPr>
               <w:tab/>
               <w:t>4</w:t>
             </w:r>
@@ -1459,35 +1444,30 @@
             <w:r>
               <w:rPr>
                 <w:webHidden/>
+              </w:rPr>
+              <w:fldChar w:fldCharType="begin"/>
+            </w:r>
+            <w:r>
+              <w:rPr>
+                <w:webHidden/>
+              </w:rPr>
+              <w:instrText>PAGEREF _Toc372276272 \h</w:instrText>
+            </w:r>
+            <w:r>
+              <w:rPr>
+                <w:webHidden/>
+              </w:rPr>
+              <w:fldChar w:fldCharType="separate"/>
+            </w:r>
+            <w:r>
+              <w:rPr>
+                <w:webHidden/>
                 <w:rStyle w:val="IndexLink"/>
+                <w:vanish w:val="false"/>
               </w:rPr>
               <w:t>2.1</w:t>
               <w:tab/>
               <w:t>Архитектурно проектиране</w:t>
-            </w:r>
-            <w:r>
-              <w:rPr>
-                <w:webHidden/>
-              </w:rPr>
-              <w:fldChar w:fldCharType="begin"/>
-            </w:r>
-            <w:r>
-              <w:rPr>
-                <w:webHidden/>
-              </w:rPr>
-              <w:instrText>PAGEREF _Toc372276272 \h</w:instrText>
-            </w:r>
-            <w:r>
-              <w:rPr>
-                <w:webHidden/>
-              </w:rPr>
-              <w:fldChar w:fldCharType="separate"/>
-            </w:r>
-            <w:r>
-              <w:rPr>
-                <w:rStyle w:val="IndexLink"/>
-                <w:vanish w:val="false"/>
-              </w:rPr>
               <w:tab/>
               <w:t>4</w:t>
             </w:r>
@@ -1512,35 +1492,30 @@
             <w:r>
               <w:rPr>
                 <w:webHidden/>
+              </w:rPr>
+              <w:fldChar w:fldCharType="begin"/>
+            </w:r>
+            <w:r>
+              <w:rPr>
+                <w:webHidden/>
+              </w:rPr>
+              <w:instrText>PAGEREF _Toc372276273 \h</w:instrText>
+            </w:r>
+            <w:r>
+              <w:rPr>
+                <w:webHidden/>
+              </w:rPr>
+              <w:fldChar w:fldCharType="separate"/>
+            </w:r>
+            <w:r>
+              <w:rPr>
+                <w:webHidden/>
                 <w:rStyle w:val="IndexLink"/>
+                <w:vanish w:val="false"/>
               </w:rPr>
               <w:t>2.2</w:t>
               <w:tab/>
               <w:t>Описание на декомпозицията</w:t>
-            </w:r>
-            <w:r>
-              <w:rPr>
-                <w:webHidden/>
-              </w:rPr>
-              <w:fldChar w:fldCharType="begin"/>
-            </w:r>
-            <w:r>
-              <w:rPr>
-                <w:webHidden/>
-              </w:rPr>
-              <w:instrText>PAGEREF _Toc372276273 \h</w:instrText>
-            </w:r>
-            <w:r>
-              <w:rPr>
-                <w:webHidden/>
-              </w:rPr>
-              <w:fldChar w:fldCharType="separate"/>
-            </w:r>
-            <w:r>
-              <w:rPr>
-                <w:rStyle w:val="IndexLink"/>
-                <w:vanish w:val="false"/>
-              </w:rPr>
               <w:tab/>
               <w:t>4</w:t>
             </w:r>
@@ -1565,35 +1540,30 @@
             <w:r>
               <w:rPr>
                 <w:webHidden/>
+              </w:rPr>
+              <w:fldChar w:fldCharType="begin"/>
+            </w:r>
+            <w:r>
+              <w:rPr>
+                <w:webHidden/>
+              </w:rPr>
+              <w:instrText>PAGEREF _Toc372276274 \h</w:instrText>
+            </w:r>
+            <w:r>
+              <w:rPr>
+                <w:webHidden/>
+              </w:rPr>
+              <w:fldChar w:fldCharType="separate"/>
+            </w:r>
+            <w:r>
+              <w:rPr>
+                <w:webHidden/>
                 <w:rStyle w:val="IndexLink"/>
+                <w:vanish w:val="false"/>
               </w:rPr>
               <w:t>2.3</w:t>
               <w:tab/>
               <w:t>Обосновка на проектирането</w:t>
-            </w:r>
-            <w:r>
-              <w:rPr>
-                <w:webHidden/>
-              </w:rPr>
-              <w:fldChar w:fldCharType="begin"/>
-            </w:r>
-            <w:r>
-              <w:rPr>
-                <w:webHidden/>
-              </w:rPr>
-              <w:instrText>PAGEREF _Toc372276274 \h</w:instrText>
-            </w:r>
-            <w:r>
-              <w:rPr>
-                <w:webHidden/>
-              </w:rPr>
-              <w:fldChar w:fldCharType="separate"/>
-            </w:r>
-            <w:r>
-              <w:rPr>
-                <w:rStyle w:val="IndexLink"/>
-                <w:vanish w:val="false"/>
-              </w:rPr>
               <w:tab/>
               <w:t>4</w:t>
             </w:r>
@@ -1618,35 +1588,30 @@
             <w:r>
               <w:rPr>
                 <w:webHidden/>
+              </w:rPr>
+              <w:fldChar w:fldCharType="begin"/>
+            </w:r>
+            <w:r>
+              <w:rPr>
+                <w:webHidden/>
+              </w:rPr>
+              <w:instrText>PAGEREF _Toc372276275 \h</w:instrText>
+            </w:r>
+            <w:r>
+              <w:rPr>
+                <w:webHidden/>
+              </w:rPr>
+              <w:fldChar w:fldCharType="separate"/>
+            </w:r>
+            <w:r>
+              <w:rPr>
+                <w:webHidden/>
                 <w:rStyle w:val="IndexLink"/>
+                <w:vanish w:val="false"/>
               </w:rPr>
               <w:t>3</w:t>
               <w:tab/>
               <w:t>ДАННОВО ПРОЕКТИРАНЕ</w:t>
-            </w:r>
-            <w:r>
-              <w:rPr>
-                <w:webHidden/>
-              </w:rPr>
-              <w:fldChar w:fldCharType="begin"/>
-            </w:r>
-            <w:r>
-              <w:rPr>
-                <w:webHidden/>
-              </w:rPr>
-              <w:instrText>PAGEREF _Toc372276275 \h</w:instrText>
-            </w:r>
-            <w:r>
-              <w:rPr>
-                <w:webHidden/>
-              </w:rPr>
-              <w:fldChar w:fldCharType="separate"/>
-            </w:r>
-            <w:r>
-              <w:rPr>
-                <w:rStyle w:val="IndexLink"/>
-                <w:vanish w:val="false"/>
-              </w:rPr>
               <w:tab/>
               <w:t>5</w:t>
             </w:r>
@@ -1671,35 +1636,30 @@
             <w:r>
               <w:rPr>
                 <w:webHidden/>
+              </w:rPr>
+              <w:fldChar w:fldCharType="begin"/>
+            </w:r>
+            <w:r>
+              <w:rPr>
+                <w:webHidden/>
+              </w:rPr>
+              <w:instrText>PAGEREF _Toc372276276 \h</w:instrText>
+            </w:r>
+            <w:r>
+              <w:rPr>
+                <w:webHidden/>
+              </w:rPr>
+              <w:fldChar w:fldCharType="separate"/>
+            </w:r>
+            <w:r>
+              <w:rPr>
+                <w:webHidden/>
                 <w:rStyle w:val="IndexLink"/>
+                <w:vanish w:val="false"/>
               </w:rPr>
               <w:t>3.1</w:t>
               <w:tab/>
               <w:t>Описание на данните</w:t>
-            </w:r>
-            <w:r>
-              <w:rPr>
-                <w:webHidden/>
-              </w:rPr>
-              <w:fldChar w:fldCharType="begin"/>
-            </w:r>
-            <w:r>
-              <w:rPr>
-                <w:webHidden/>
-              </w:rPr>
-              <w:instrText>PAGEREF _Toc372276276 \h</w:instrText>
-            </w:r>
-            <w:r>
-              <w:rPr>
-                <w:webHidden/>
-              </w:rPr>
-              <w:fldChar w:fldCharType="separate"/>
-            </w:r>
-            <w:r>
-              <w:rPr>
-                <w:rStyle w:val="IndexLink"/>
-                <w:vanish w:val="false"/>
-              </w:rPr>
               <w:tab/>
               <w:t>5</w:t>
             </w:r>
@@ -1724,35 +1684,30 @@
             <w:r>
               <w:rPr>
                 <w:webHidden/>
+              </w:rPr>
+              <w:fldChar w:fldCharType="begin"/>
+            </w:r>
+            <w:r>
+              <w:rPr>
+                <w:webHidden/>
+              </w:rPr>
+              <w:instrText>PAGEREF _Toc372276277 \h</w:instrText>
+            </w:r>
+            <w:r>
+              <w:rPr>
+                <w:webHidden/>
+              </w:rPr>
+              <w:fldChar w:fldCharType="separate"/>
+            </w:r>
+            <w:r>
+              <w:rPr>
+                <w:webHidden/>
                 <w:rStyle w:val="IndexLink"/>
+                <w:vanish w:val="false"/>
               </w:rPr>
               <w:t>3.2</w:t>
               <w:tab/>
               <w:t>Речник на данните</w:t>
-            </w:r>
-            <w:r>
-              <w:rPr>
-                <w:webHidden/>
-              </w:rPr>
-              <w:fldChar w:fldCharType="begin"/>
-            </w:r>
-            <w:r>
-              <w:rPr>
-                <w:webHidden/>
-              </w:rPr>
-              <w:instrText>PAGEREF _Toc372276277 \h</w:instrText>
-            </w:r>
-            <w:r>
-              <w:rPr>
-                <w:webHidden/>
-              </w:rPr>
-              <w:fldChar w:fldCharType="separate"/>
-            </w:r>
-            <w:r>
-              <w:rPr>
-                <w:rStyle w:val="IndexLink"/>
-                <w:vanish w:val="false"/>
-              </w:rPr>
               <w:tab/>
               <w:t>5</w:t>
             </w:r>
@@ -1777,35 +1732,30 @@
             <w:r>
               <w:rPr>
                 <w:webHidden/>
+              </w:rPr>
+              <w:fldChar w:fldCharType="begin"/>
+            </w:r>
+            <w:r>
+              <w:rPr>
+                <w:webHidden/>
+              </w:rPr>
+              <w:instrText>PAGEREF _Toc372276278 \h</w:instrText>
+            </w:r>
+            <w:r>
+              <w:rPr>
+                <w:webHidden/>
+              </w:rPr>
+              <w:fldChar w:fldCharType="separate"/>
+            </w:r>
+            <w:r>
+              <w:rPr>
+                <w:webHidden/>
                 <w:rStyle w:val="IndexLink"/>
+                <w:vanish w:val="false"/>
               </w:rPr>
               <w:t>4</w:t>
               <w:tab/>
               <w:t>КОМПОНЕНТНО ПРОЕКТИРАНЕ</w:t>
-            </w:r>
-            <w:r>
-              <w:rPr>
-                <w:webHidden/>
-              </w:rPr>
-              <w:fldChar w:fldCharType="begin"/>
-            </w:r>
-            <w:r>
-              <w:rPr>
-                <w:webHidden/>
-              </w:rPr>
-              <w:instrText>PAGEREF _Toc372276278 \h</w:instrText>
-            </w:r>
-            <w:r>
-              <w:rPr>
-                <w:webHidden/>
-              </w:rPr>
-              <w:fldChar w:fldCharType="separate"/>
-            </w:r>
-            <w:r>
-              <w:rPr>
-                <w:rStyle w:val="IndexLink"/>
-                <w:vanish w:val="false"/>
-              </w:rPr>
               <w:tab/>
               <w:t>6</w:t>
             </w:r>
@@ -1830,35 +1780,30 @@
             <w:r>
               <w:rPr>
                 <w:webHidden/>
+              </w:rPr>
+              <w:fldChar w:fldCharType="begin"/>
+            </w:r>
+            <w:r>
+              <w:rPr>
+                <w:webHidden/>
+              </w:rPr>
+              <w:instrText>PAGEREF _Toc372276279 \h</w:instrText>
+            </w:r>
+            <w:r>
+              <w:rPr>
+                <w:webHidden/>
+              </w:rPr>
+              <w:fldChar w:fldCharType="separate"/>
+            </w:r>
+            <w:r>
+              <w:rPr>
+                <w:webHidden/>
                 <w:rStyle w:val="IndexLink"/>
+                <w:vanish w:val="false"/>
               </w:rPr>
               <w:t>5</w:t>
               <w:tab/>
               <w:t>ПРОЕКТИРАНЕ НА ПОТРЕБИТЕЛСКИЯ ИНТЕРФЕЙС</w:t>
-            </w:r>
-            <w:r>
-              <w:rPr>
-                <w:webHidden/>
-              </w:rPr>
-              <w:fldChar w:fldCharType="begin"/>
-            </w:r>
-            <w:r>
-              <w:rPr>
-                <w:webHidden/>
-              </w:rPr>
-              <w:instrText>PAGEREF _Toc372276279 \h</w:instrText>
-            </w:r>
-            <w:r>
-              <w:rPr>
-                <w:webHidden/>
-              </w:rPr>
-              <w:fldChar w:fldCharType="separate"/>
-            </w:r>
-            <w:r>
-              <w:rPr>
-                <w:rStyle w:val="IndexLink"/>
-                <w:vanish w:val="false"/>
-              </w:rPr>
               <w:tab/>
               <w:t>7</w:t>
             </w:r>
@@ -1883,35 +1828,30 @@
             <w:r>
               <w:rPr>
                 <w:webHidden/>
+              </w:rPr>
+              <w:fldChar w:fldCharType="begin"/>
+            </w:r>
+            <w:r>
+              <w:rPr>
+                <w:webHidden/>
+              </w:rPr>
+              <w:instrText>PAGEREF _Toc372276280 \h</w:instrText>
+            </w:r>
+            <w:r>
+              <w:rPr>
+                <w:webHidden/>
+              </w:rPr>
+              <w:fldChar w:fldCharType="separate"/>
+            </w:r>
+            <w:r>
+              <w:rPr>
+                <w:webHidden/>
                 <w:rStyle w:val="IndexLink"/>
+                <w:vanish w:val="false"/>
               </w:rPr>
               <w:t>5.1</w:t>
               <w:tab/>
               <w:t>Обобщение на потребителския интерфейс</w:t>
-            </w:r>
-            <w:r>
-              <w:rPr>
-                <w:webHidden/>
-              </w:rPr>
-              <w:fldChar w:fldCharType="begin"/>
-            </w:r>
-            <w:r>
-              <w:rPr>
-                <w:webHidden/>
-              </w:rPr>
-              <w:instrText>PAGEREF _Toc372276280 \h</w:instrText>
-            </w:r>
-            <w:r>
-              <w:rPr>
-                <w:webHidden/>
-              </w:rPr>
-              <w:fldChar w:fldCharType="separate"/>
-            </w:r>
-            <w:r>
-              <w:rPr>
-                <w:rStyle w:val="IndexLink"/>
-                <w:vanish w:val="false"/>
-              </w:rPr>
               <w:tab/>
               <w:t>7</w:t>
             </w:r>
@@ -1936,35 +1876,30 @@
             <w:r>
               <w:rPr>
                 <w:webHidden/>
+              </w:rPr>
+              <w:fldChar w:fldCharType="begin"/>
+            </w:r>
+            <w:r>
+              <w:rPr>
+                <w:webHidden/>
+              </w:rPr>
+              <w:instrText>PAGEREF _Toc372276281 \h</w:instrText>
+            </w:r>
+            <w:r>
+              <w:rPr>
+                <w:webHidden/>
+              </w:rPr>
+              <w:fldChar w:fldCharType="separate"/>
+            </w:r>
+            <w:r>
+              <w:rPr>
+                <w:webHidden/>
                 <w:rStyle w:val="IndexLink"/>
+                <w:vanish w:val="false"/>
               </w:rPr>
               <w:t>5.2</w:t>
               <w:tab/>
               <w:t>Екранни изображения</w:t>
-            </w:r>
-            <w:r>
-              <w:rPr>
-                <w:webHidden/>
-              </w:rPr>
-              <w:fldChar w:fldCharType="begin"/>
-            </w:r>
-            <w:r>
-              <w:rPr>
-                <w:webHidden/>
-              </w:rPr>
-              <w:instrText>PAGEREF _Toc372276281 \h</w:instrText>
-            </w:r>
-            <w:r>
-              <w:rPr>
-                <w:webHidden/>
-              </w:rPr>
-              <w:fldChar w:fldCharType="separate"/>
-            </w:r>
-            <w:r>
-              <w:rPr>
-                <w:rStyle w:val="IndexLink"/>
-                <w:vanish w:val="false"/>
-              </w:rPr>
               <w:tab/>
               <w:t>7</w:t>
             </w:r>
@@ -1989,35 +1924,30 @@
             <w:r>
               <w:rPr>
                 <w:webHidden/>
+              </w:rPr>
+              <w:fldChar w:fldCharType="begin"/>
+            </w:r>
+            <w:r>
+              <w:rPr>
+                <w:webHidden/>
+              </w:rPr>
+              <w:instrText>PAGEREF _Toc372276282 \h</w:instrText>
+            </w:r>
+            <w:r>
+              <w:rPr>
+                <w:webHidden/>
+              </w:rPr>
+              <w:fldChar w:fldCharType="separate"/>
+            </w:r>
+            <w:r>
+              <w:rPr>
+                <w:webHidden/>
                 <w:rStyle w:val="IndexLink"/>
+                <w:vanish w:val="false"/>
               </w:rPr>
               <w:t>5.3</w:t>
               <w:tab/>
               <w:t>Екранни обекти и действия</w:t>
-            </w:r>
-            <w:r>
-              <w:rPr>
-                <w:webHidden/>
-              </w:rPr>
-              <w:fldChar w:fldCharType="begin"/>
-            </w:r>
-            <w:r>
-              <w:rPr>
-                <w:webHidden/>
-              </w:rPr>
-              <w:instrText>PAGEREF _Toc372276282 \h</w:instrText>
-            </w:r>
-            <w:r>
-              <w:rPr>
-                <w:webHidden/>
-              </w:rPr>
-              <w:fldChar w:fldCharType="separate"/>
-            </w:r>
-            <w:r>
-              <w:rPr>
-                <w:rStyle w:val="IndexLink"/>
-                <w:vanish w:val="false"/>
-              </w:rPr>
               <w:tab/>
               <w:t>7</w:t>
             </w:r>
@@ -2042,35 +1972,30 @@
             <w:r>
               <w:rPr>
                 <w:webHidden/>
+              </w:rPr>
+              <w:fldChar w:fldCharType="begin"/>
+            </w:r>
+            <w:r>
+              <w:rPr>
+                <w:webHidden/>
+              </w:rPr>
+              <w:instrText>PAGEREF _Toc372276283 \h</w:instrText>
+            </w:r>
+            <w:r>
+              <w:rPr>
+                <w:webHidden/>
+              </w:rPr>
+              <w:fldChar w:fldCharType="separate"/>
+            </w:r>
+            <w:r>
+              <w:rPr>
+                <w:webHidden/>
                 <w:rStyle w:val="IndexLink"/>
+                <w:vanish w:val="false"/>
               </w:rPr>
               <w:t>6</w:t>
               <w:tab/>
               <w:t>МАТРИЦА НА ИЗИСКВАНИЯТА</w:t>
-            </w:r>
-            <w:r>
-              <w:rPr>
-                <w:webHidden/>
-              </w:rPr>
-              <w:fldChar w:fldCharType="begin"/>
-            </w:r>
-            <w:r>
-              <w:rPr>
-                <w:webHidden/>
-              </w:rPr>
-              <w:instrText>PAGEREF _Toc372276283 \h</w:instrText>
-            </w:r>
-            <w:r>
-              <w:rPr>
-                <w:webHidden/>
-              </w:rPr>
-              <w:fldChar w:fldCharType="separate"/>
-            </w:r>
-            <w:r>
-              <w:rPr>
-                <w:rStyle w:val="IndexLink"/>
-                <w:vanish w:val="false"/>
-              </w:rPr>
               <w:tab/>
               <w:t>8</w:t>
             </w:r>
@@ -2095,35 +2020,30 @@
             <w:r>
               <w:rPr>
                 <w:webHidden/>
+              </w:rPr>
+              <w:fldChar w:fldCharType="begin"/>
+            </w:r>
+            <w:r>
+              <w:rPr>
+                <w:webHidden/>
+              </w:rPr>
+              <w:instrText>PAGEREF _Toc372276284 \h</w:instrText>
+            </w:r>
+            <w:r>
+              <w:rPr>
+                <w:webHidden/>
+              </w:rPr>
+              <w:fldChar w:fldCharType="separate"/>
+            </w:r>
+            <w:r>
+              <w:rPr>
+                <w:webHidden/>
                 <w:rStyle w:val="IndexLink"/>
+                <w:vanish w:val="false"/>
               </w:rPr>
               <w:t>7</w:t>
               <w:tab/>
               <w:t>ПРИЛОЖЕНИЯ</w:t>
-            </w:r>
-            <w:r>
-              <w:rPr>
-                <w:webHidden/>
-              </w:rPr>
-              <w:fldChar w:fldCharType="begin"/>
-            </w:r>
-            <w:r>
-              <w:rPr>
-                <w:webHidden/>
-              </w:rPr>
-              <w:instrText>PAGEREF _Toc372276284 \h</w:instrText>
-            </w:r>
-            <w:r>
-              <w:rPr>
-                <w:webHidden/>
-              </w:rPr>
-              <w:fldChar w:fldCharType="separate"/>
-            </w:r>
-            <w:r>
-              <w:rPr>
-                <w:rStyle w:val="IndexLink"/>
-                <w:vanish w:val="false"/>
-              </w:rPr>
               <w:tab/>
               <w:t>9</w:t>
             </w:r>
@@ -2151,15 +2071,6 @@
     </w:sdt>
     <w:p>
       <w:pPr>
-        <w:pStyle w:val="Normal"/>
-        <w:rPr/>
-      </w:pPr>
-      <w:r>
-        <w:rPr/>
-      </w:r>
-    </w:p>
-    <w:p>
-      <w:pPr>
         <w:sectPr>
           <w:footerReference w:type="default" r:id="rId3"/>
           <w:type w:val="nextPage"/>
@@ -2381,7 +2292,9 @@
         </w:rPr>
       </w:pPr>
       <w:r>
-        <w:rPr/>
+        <w:rPr>
+          <w:i/>
+        </w:rPr>
       </w:r>
     </w:p>
     <w:p>
@@ -2411,15 +2324,7 @@
           <w:bCs w:val="false"/>
           <w:i/>
         </w:rPr>
-        <w:t>С</w:t>
-      </w:r>
-      <w:r>
-        <w:rPr>
-          <w:b w:val="false"/>
-          <w:bCs w:val="false"/>
-          <w:i/>
-        </w:rPr>
-        <w:t>истема задължително трябва да ползва google books api за достъп до голяма библиотека на книги</w:t>
+        <w:t>Система задължително трябва да ползва google books api за достъп до голяма библиотека на книги</w:t>
       </w:r>
     </w:p>
     <w:p>
@@ -2561,19 +2466,7 @@
         <w:rPr>
           <w:i/>
         </w:rPr>
-        <w:t xml:space="preserve">Едно ревю </w:t>
-      </w:r>
-      <w:r>
-        <w:rPr>
-          <w:i/>
-        </w:rPr>
-        <w:t xml:space="preserve">на книга </w:t>
-      </w:r>
-      <w:r>
-        <w:rPr>
-          <w:i/>
-        </w:rPr>
-        <w:t>препоръчително да е ограничено с 2000 символа</w:t>
+        <w:t>Едно ревю на книга препоръчително да е ограничено с 2000 символа</w:t>
       </w:r>
     </w:p>
     <w:p>
@@ -2591,23 +2484,7 @@
           <w:bCs w:val="false"/>
           <w:i/>
         </w:rPr>
-        <w:t xml:space="preserve">Един коментар </w:t>
-      </w:r>
-      <w:r>
-        <w:rPr>
-          <w:b w:val="false"/>
-          <w:bCs w:val="false"/>
-          <w:i/>
-        </w:rPr>
-        <w:t xml:space="preserve">на книга </w:t>
-      </w:r>
-      <w:r>
-        <w:rPr>
-          <w:b w:val="false"/>
-          <w:bCs w:val="false"/>
-          <w:i/>
-        </w:rPr>
-        <w:t>препоръчително да е ограничен с 200 символа</w:t>
+        <w:t>Един коментар на книга препоръчително да е ограничен с 200 символа</w:t>
       </w:r>
     </w:p>
     <w:p>
@@ -2661,39 +2538,7 @@
           <w:bCs w:val="false"/>
           <w:i/>
         </w:rPr>
-        <w:t xml:space="preserve">Списъци „Харесано“ и „Прочетени“ </w:t>
-      </w:r>
-      <w:r>
-        <w:rPr>
-          <w:b w:val="false"/>
-          <w:bCs w:val="false"/>
-          <w:i/>
-        </w:rPr>
-        <w:t xml:space="preserve">задължително </w:t>
-      </w:r>
-      <w:r>
-        <w:rPr>
-          <w:b w:val="false"/>
-          <w:bCs w:val="false"/>
-          <w:i/>
-        </w:rPr>
-        <w:t xml:space="preserve">трябва да са </w:t>
-      </w:r>
-      <w:r>
-        <w:rPr>
-          <w:b w:val="false"/>
-          <w:bCs w:val="false"/>
-          <w:i/>
-        </w:rPr>
-        <w:t>съставени</w:t>
-      </w:r>
-      <w:r>
-        <w:rPr>
-          <w:b w:val="false"/>
-          <w:bCs w:val="false"/>
-          <w:i/>
-        </w:rPr>
-        <w:t xml:space="preserve"> от уникални за този списък книги</w:t>
+        <w:t>Списъци „Харесано“ и „Прочетени“ задължително трябва да са съставени от уникални за този списък книги</w:t>
       </w:r>
     </w:p>
     <w:p>
@@ -2711,15 +2556,7 @@
           <w:bCs w:val="false"/>
           <w:i/>
         </w:rPr>
-        <w:t xml:space="preserve">Списъци „Харесано“ и „Прочетени“ </w:t>
-      </w:r>
-      <w:r>
-        <w:rPr>
-          <w:b w:val="false"/>
-          <w:bCs w:val="false"/>
-          <w:i/>
-        </w:rPr>
-        <w:t>препоръчително да са сортирани по дата на добавяне на книга в даден списък</w:t>
+        <w:t>Списъци „Харесано“ и „Прочетени“ препоръчително да са сортирани по дата на добавяне на книга в даден списък</w:t>
       </w:r>
     </w:p>
     <w:p>
@@ -2756,7 +2593,11 @@
         </w:rPr>
       </w:pPr>
       <w:r>
-        <w:rPr/>
+        <w:rPr>
+          <w:b w:val="false"/>
+          <w:bCs w:val="false"/>
+          <w:i/>
+        </w:rPr>
       </w:r>
     </w:p>
     <w:p>
@@ -2771,14 +2612,18 @@
         </w:rPr>
       </w:pPr>
       <w:r>
-        <w:rPr/>
+        <w:rPr>
+          <w:b w:val="false"/>
+          <w:bCs w:val="false"/>
+          <w:i/>
+        </w:rPr>
       </w:r>
     </w:p>
     <w:p>
       <w:pPr>
         <w:pStyle w:val="Normal"/>
         <w:pBdr>
-          <w:bottom w:val="single" w:sz="2" w:space="2" w:color="000000"/>
+          <w:bottom w:val="single" w:sz="2" w:space="2" w:color="000001"/>
         </w:pBdr>
         <w:rPr/>
       </w:pPr>
@@ -2798,7 +2643,9 @@
         </w:rPr>
       </w:pPr>
       <w:r>
-        <w:rPr/>
+        <w:rPr>
+          <w:i/>
+        </w:rPr>
       </w:r>
     </w:p>
     <w:p>
@@ -2954,427 +2801,15 @@
         <w:t>Примерен формат на таблица за описание на функционални изисквания.</w:t>
       </w:r>
     </w:p>
-    <w:p>
-      <w:pPr>
-        <w:pStyle w:val="Normal"/>
-        <w:rPr/>
-      </w:pPr>
-      <w:r>
-        <w:rPr/>
-      </w:r>
-    </w:p>
-    <w:p>
-      <w:pPr>
-        <w:pStyle w:val="Normal"/>
-        <w:numPr>
-          <w:ilvl w:val="0"/>
-          <w:numId w:val="5"/>
-        </w:numPr>
-        <w:rPr/>
-      </w:pPr>
-      <w:r>
-        <w:rPr>
-          <w:i/>
-        </w:rPr>
-        <w:t>Всеки потребител задължително трябва да има възможност за търснене на книги от библиотека</w:t>
-      </w:r>
-    </w:p>
-    <w:p>
-      <w:pPr>
-        <w:pStyle w:val="Normal"/>
-        <w:numPr>
-          <w:ilvl w:val="0"/>
-          <w:numId w:val="5"/>
-        </w:numPr>
-        <w:rPr/>
-      </w:pPr>
-      <w:r>
-        <w:rPr>
-          <w:i/>
-        </w:rPr>
-        <w:t>Всеки потребител задължително трябва да има възможност за разглеждане на коментари и оценки на всяка книга</w:t>
-      </w:r>
-    </w:p>
-    <w:p>
-      <w:pPr>
-        <w:pStyle w:val="Normal"/>
-        <w:numPr>
-          <w:ilvl w:val="0"/>
-          <w:numId w:val="5"/>
-        </w:numPr>
-        <w:rPr/>
-      </w:pPr>
-      <w:r>
-        <w:rPr>
-          <w:i/>
-        </w:rPr>
-        <w:t>Всеки нерегистриран потребител задължително трябва да има възможност за регистрация в системата зада стане пълномощен ползвател на нея</w:t>
-      </w:r>
-    </w:p>
-    <w:p>
-      <w:pPr>
-        <w:pStyle w:val="Normal"/>
-        <w:numPr>
-          <w:ilvl w:val="0"/>
-          <w:numId w:val="5"/>
-        </w:numPr>
-        <w:rPr/>
-      </w:pPr>
-      <w:r>
-        <w:rPr>
-          <w:i/>
-        </w:rPr>
-        <w:t>Всеки потребител задължително трябва да има възможност за разлеждане описание на разликите във функционалността на система за регистрирани и нерегистрирани потребители</w:t>
-      </w:r>
-    </w:p>
-    <w:p>
-      <w:pPr>
-        <w:pStyle w:val="Normal"/>
-        <w:numPr>
-          <w:ilvl w:val="0"/>
-          <w:numId w:val="5"/>
-        </w:numPr>
-        <w:rPr/>
-      </w:pPr>
-      <w:r>
-        <w:rPr>
-          <w:i/>
-        </w:rPr>
-        <w:t>Регистриран потребител задължително трябва да има възможност за съставяне на списък от Избрани/Харесани книги</w:t>
-      </w:r>
-    </w:p>
-    <w:p>
-      <w:pPr>
-        <w:pStyle w:val="Normal"/>
-        <w:numPr>
-          <w:ilvl w:val="0"/>
-          <w:numId w:val="5"/>
-        </w:numPr>
-        <w:rPr/>
-      </w:pPr>
-      <w:r>
-        <w:rPr>
-          <w:i/>
-        </w:rPr>
-        <w:t>Регистриран потребител задължително трябва да има възможност за съставяне на списък от Прочетени книги</w:t>
-      </w:r>
-    </w:p>
-    <w:p>
-      <w:pPr>
-        <w:pStyle w:val="Normal"/>
-        <w:numPr>
-          <w:ilvl w:val="0"/>
-          <w:numId w:val="5"/>
-        </w:numPr>
-        <w:rPr/>
-      </w:pPr>
-      <w:r>
-        <w:rPr>
-          <w:i/>
-        </w:rPr>
-        <w:t>Регистриран потребител задължително трябва да има възможност за съставяне на списък от книги които иска да прочете</w:t>
-      </w:r>
-    </w:p>
-    <w:p>
-      <w:pPr>
-        <w:pStyle w:val="Normal"/>
-        <w:numPr>
-          <w:ilvl w:val="0"/>
-          <w:numId w:val="0"/>
-        </w:numPr>
-        <w:ind w:left="720" w:hanging="0"/>
-        <w:rPr/>
-      </w:pPr>
-      <w:r>
-        <w:rPr>
-          <w:i/>
-        </w:rPr>
-        <w:t xml:space="preserve">... </w:t>
-      </w:r>
-      <w:r>
-        <w:rPr>
-          <w:i/>
-        </w:rPr>
-        <w:t>ревюта</w:t>
-      </w:r>
-    </w:p>
-    <w:p>
-      <w:pPr>
-        <w:pStyle w:val="Normal"/>
-        <w:numPr>
-          <w:ilvl w:val="0"/>
-          <w:numId w:val="5"/>
-        </w:numPr>
-        <w:rPr/>
-      </w:pPr>
-      <w:r>
-        <w:rPr>
-          <w:i/>
-        </w:rPr>
-        <w:t xml:space="preserve">Регистриран потребител задължително трябва да има възможност за </w:t>
-      </w:r>
-      <w:r>
-        <w:rPr>
-          <w:i/>
-        </w:rPr>
-        <w:t xml:space="preserve">публикуване </w:t>
-      </w:r>
-      <w:r>
-        <w:rPr>
-          <w:i/>
-        </w:rPr>
-        <w:t xml:space="preserve">на ревю за </w:t>
-      </w:r>
-      <w:r>
-        <w:rPr>
-          <w:i/>
-        </w:rPr>
-        <w:t xml:space="preserve">дадена </w:t>
-      </w:r>
-      <w:r>
-        <w:rPr>
-          <w:i/>
-        </w:rPr>
-        <w:t>книг</w:t>
-      </w:r>
-      <w:r>
-        <w:rPr>
-          <w:i/>
-        </w:rPr>
-        <w:t>а</w:t>
-      </w:r>
-    </w:p>
-    <w:p>
-      <w:pPr>
-        <w:pStyle w:val="Normal"/>
-        <w:numPr>
-          <w:ilvl w:val="0"/>
-          <w:numId w:val="5"/>
-        </w:numPr>
-        <w:rPr/>
-      </w:pPr>
-      <w:r>
-        <w:rPr>
-          <w:i/>
-        </w:rPr>
-        <w:t xml:space="preserve">Ревю задължително </w:t>
-      </w:r>
-      <w:r>
-        <w:rPr>
-          <w:i/>
-        </w:rPr>
-        <w:t xml:space="preserve">трябва да </w:t>
-      </w:r>
-      <w:r>
-        <w:rPr>
-          <w:i/>
-        </w:rPr>
-        <w:t xml:space="preserve">съдържа оценка </w:t>
-      </w:r>
-      <w:r>
-        <w:rPr>
-          <w:i/>
-        </w:rPr>
-        <w:t xml:space="preserve">на </w:t>
-      </w:r>
-      <w:r>
-        <w:rPr>
-          <w:i/>
-        </w:rPr>
-        <w:t xml:space="preserve">дадена книга </w:t>
-      </w:r>
-      <w:r>
-        <w:rPr>
-          <w:i/>
-        </w:rPr>
-        <w:t>от ревюиращия</w:t>
-      </w:r>
-    </w:p>
-    <w:p>
-      <w:pPr>
-        <w:pStyle w:val="Normal"/>
-        <w:numPr>
-          <w:ilvl w:val="0"/>
-          <w:numId w:val="5"/>
-        </w:numPr>
-        <w:rPr/>
-      </w:pPr>
-      <w:r>
-        <w:rPr>
-          <w:i/>
-        </w:rPr>
-        <w:t xml:space="preserve">Регистриран потребител </w:t>
-      </w:r>
-      <w:r>
-        <w:rPr>
-          <w:i/>
-        </w:rPr>
-        <w:t xml:space="preserve">препоръчително </w:t>
-      </w:r>
-      <w:r>
-        <w:rPr>
-          <w:i/>
-        </w:rPr>
-        <w:t xml:space="preserve">трябва да има възможност за </w:t>
-      </w:r>
-      <w:r>
-        <w:rPr>
-          <w:i/>
-        </w:rPr>
-        <w:t xml:space="preserve">редактиране </w:t>
-      </w:r>
-      <w:r>
-        <w:rPr>
-          <w:i/>
-        </w:rPr>
-        <w:t xml:space="preserve">на </w:t>
-      </w:r>
-      <w:r>
-        <w:rPr>
-          <w:i/>
-        </w:rPr>
-        <w:t xml:space="preserve">ревю публикувано от него за </w:t>
-      </w:r>
-      <w:r>
-        <w:rPr>
-          <w:i/>
-        </w:rPr>
-        <w:t>дадена книга</w:t>
-      </w:r>
-    </w:p>
-    <w:p>
-      <w:pPr>
-        <w:pStyle w:val="Normal"/>
-        <w:numPr>
-          <w:ilvl w:val="0"/>
-          <w:numId w:val="5"/>
-        </w:numPr>
-        <w:rPr/>
-      </w:pPr>
-      <w:r>
-        <w:rPr>
-          <w:i/>
-        </w:rPr>
-        <w:t>Регистриран потребител задължително трябва да има възможност за коментиране на публикувано ревю за дадена книга (коментари за ревюта)</w:t>
-      </w:r>
-    </w:p>
-    <w:p>
-      <w:pPr>
-        <w:pStyle w:val="Normal"/>
-        <w:numPr>
-          <w:ilvl w:val="0"/>
-          <w:numId w:val="0"/>
-        </w:numPr>
-        <w:ind w:left="720" w:hanging="0"/>
-        <w:rPr/>
-      </w:pPr>
-      <w:r>
-        <w:rPr>
-          <w:i/>
-        </w:rPr>
-        <w:t>.... коментари</w:t>
-      </w:r>
-    </w:p>
-    <w:p>
-      <w:pPr>
-        <w:pStyle w:val="Normal"/>
-        <w:numPr>
-          <w:ilvl w:val="0"/>
-          <w:numId w:val="5"/>
-        </w:numPr>
-        <w:rPr/>
-      </w:pPr>
-      <w:r>
-        <w:rPr/>
-        <w:t>Регистриран потребител задължително трябва да има възможност за коментиране за книга (коментари за книга</w:t>
-      </w:r>
-      <w:r>
-        <w:rPr/>
-        <w:t>)</w:t>
-      </w:r>
-    </w:p>
-    <w:p>
-      <w:pPr>
-        <w:pStyle w:val="Normal"/>
-        <w:numPr>
-          <w:ilvl w:val="0"/>
-          <w:numId w:val="5"/>
-        </w:numPr>
-        <w:rPr/>
-      </w:pPr>
-      <w:r>
-        <w:rPr>
-          <w:b w:val="false"/>
-          <w:bCs w:val="false"/>
-          <w:i/>
-        </w:rPr>
-        <w:t>Регистриран потребител препоръчително трябва да има възможност за редактиране на негов коментар</w:t>
-      </w:r>
-    </w:p>
-    <w:p>
-      <w:pPr>
-        <w:pStyle w:val="Normal"/>
-        <w:numPr>
-          <w:ilvl w:val="0"/>
-          <w:numId w:val="5"/>
-        </w:numPr>
-        <w:rPr/>
-      </w:pPr>
-      <w:r>
-        <w:rPr>
-          <w:b w:val="false"/>
-          <w:bCs w:val="false"/>
-          <w:i/>
-        </w:rPr>
-        <w:t>Коментари препоръчително трябва да се подновяват в реално време</w:t>
-      </w:r>
-    </w:p>
-    <w:p>
-      <w:pPr>
-        <w:pStyle w:val="Normal"/>
-        <w:numPr>
-          <w:ilvl w:val="0"/>
-          <w:numId w:val="5"/>
-        </w:numPr>
-        <w:rPr/>
-      </w:pPr>
-      <w:r>
-        <w:rPr>
-          <w:b w:val="false"/>
-          <w:bCs w:val="false"/>
-          <w:i/>
-        </w:rPr>
-        <w:t>Препоръчително система да предоставя за други разработчици възможност за написане на нов клиент за системата чрез ползване на API. (Например за писане на android клиент)</w:t>
-      </w:r>
-    </w:p>
-    <w:p>
-      <w:pPr>
-        <w:pStyle w:val="Normal"/>
-        <w:numPr>
-          <w:ilvl w:val="0"/>
-          <w:numId w:val="5"/>
-        </w:numPr>
-        <w:rPr>
-          <w:b w:val="false"/>
-          <w:b w:val="false"/>
-          <w:bCs w:val="false"/>
-          <w:i/>
-          <w:i/>
-        </w:rPr>
-      </w:pPr>
-      <w:r>
-        <w:rPr/>
-      </w:r>
-    </w:p>
     <w:tbl>
       <w:tblPr>
         <w:tblStyle w:val="PlainTable1"/>
         <w:tblW w:w="9062" w:type="dxa"/>
         <w:jc w:val="left"/>
-        <w:tblInd w:w="0" w:type="dxa"/>
+        <w:tblInd w:w="-5" w:type="dxa"/>
         <w:tblCellMar>
           <w:top w:w="0" w:type="dxa"/>
-          <w:left w:w="108" w:type="dxa"/>
+          <w:left w:w="103" w:type="dxa"/>
           <w:bottom w:w="0" w:type="dxa"/>
           <w:right w:w="108" w:type="dxa"/>
         </w:tblCellMar>
@@ -3397,7 +2832,7 @@
             <w:tcBorders/>
             <w:shd w:fill="auto" w:val="clear"/>
             <w:tcMar>
-              <w:left w:w="108" w:type="dxa"/>
+              <w:left w:w="103" w:type="dxa"/>
             </w:tcMar>
           </w:tcPr>
           <w:p>
@@ -3425,7 +2860,7 @@
             <w:tcBorders/>
             <w:shd w:fill="auto" w:val="clear"/>
             <w:tcMar>
-              <w:left w:w="108" w:type="dxa"/>
+              <w:left w:w="103" w:type="dxa"/>
             </w:tcMar>
           </w:tcPr>
           <w:p>
@@ -3454,7 +2889,7 @@
             <w:tcBorders/>
             <w:shd w:fill="auto" w:val="clear"/>
             <w:tcMar>
-              <w:left w:w="108" w:type="dxa"/>
+              <w:left w:w="103" w:type="dxa"/>
             </w:tcMar>
           </w:tcPr>
           <w:p>
@@ -3483,7 +2918,7 @@
             <w:tcBorders/>
             <w:shd w:fill="auto" w:val="clear"/>
             <w:tcMar>
-              <w:left w:w="108" w:type="dxa"/>
+              <w:left w:w="103" w:type="dxa"/>
             </w:tcMar>
           </w:tcPr>
           <w:p>
@@ -3518,7 +2953,102 @@
             <w:tcBorders/>
             <w:shd w:color="auto" w:fill="F2F2F2" w:themeFill="background1" w:themeFillShade="f2" w:val="clear"/>
             <w:tcMar>
-              <w:left w:w="108" w:type="dxa"/>
+              <w:left w:w="103" w:type="dxa"/>
+            </w:tcMar>
+          </w:tcPr>
+          <w:p>
+            <w:pPr>
+              <w:pStyle w:val="Normal"/>
+              <w:spacing w:lineRule="auto" w:line="240" w:before="0" w:after="0"/>
+              <w:rPr/>
+            </w:pPr>
+            <w:r>
+              <w:rPr>
+                <w:b/>
+                <w:bCs/>
+              </w:rPr>
+              <w:t>FR_01</w:t>
+            </w:r>
+          </w:p>
+        </w:tc>
+        <w:tc>
+          <w:tcPr>
+            <w:tcW w:w="2840" w:type="dxa"/>
+            <w:tcBorders/>
+            <w:shd w:color="auto" w:fill="F2F2F2" w:themeFill="background1" w:themeFillShade="f2" w:val="clear"/>
+            <w:tcMar>
+              <w:left w:w="103" w:type="dxa"/>
+            </w:tcMar>
+          </w:tcPr>
+          <w:p>
+            <w:pPr>
+              <w:pStyle w:val="Normal"/>
+              <w:spacing w:lineRule="auto" w:line="240" w:before="0" w:after="0"/>
+              <w:jc w:val="left"/>
+              <w:cnfStyle w:val="000000100000" w:firstRow="0" w:lastRow="0" w:firstColumn="0" w:lastColumn="0" w:oddVBand="0" w:evenVBand="0" w:oddHBand="1" w:evenHBand="0" w:firstRowFirstColumn="0" w:firstRowLastColumn="0" w:lastRowFirstColumn="0" w:lastRowLastColumn="0"/>
+              <w:rPr/>
+            </w:pPr>
+            <w:r>
+              <w:rPr/>
+              <w:t>Всеки потребител задължително трябва да има възможност за търснене на книги от библиотека</w:t>
+            </w:r>
+          </w:p>
+        </w:tc>
+        <w:tc>
+          <w:tcPr>
+            <w:tcW w:w="3243" w:type="dxa"/>
+            <w:tcBorders/>
+            <w:shd w:color="auto" w:fill="F2F2F2" w:themeFill="background1" w:themeFillShade="f2" w:val="clear"/>
+            <w:tcMar>
+              <w:left w:w="103" w:type="dxa"/>
+            </w:tcMar>
+          </w:tcPr>
+          <w:p>
+            <w:pPr>
+              <w:pStyle w:val="Normal"/>
+              <w:spacing w:lineRule="auto" w:line="240" w:before="0" w:after="0"/>
+              <w:jc w:val="left"/>
+              <w:cnfStyle w:val="000000100000" w:firstRow="0" w:lastRow="0" w:firstColumn="0" w:lastColumn="0" w:oddVBand="0" w:evenVBand="0" w:oddHBand="1" w:evenHBand="0" w:firstRowFirstColumn="0" w:firstRowLastColumn="0" w:lastRowFirstColumn="0" w:lastRowLastColumn="0"/>
+              <w:rPr/>
+            </w:pPr>
+            <w:r>
+              <w:rPr/>
+            </w:r>
+          </w:p>
+        </w:tc>
+        <w:tc>
+          <w:tcPr>
+            <w:tcW w:w="1241" w:type="dxa"/>
+            <w:tcBorders/>
+            <w:shd w:color="auto" w:fill="F2F2F2" w:themeFill="background1" w:themeFillShade="f2" w:val="clear"/>
+            <w:tcMar>
+              <w:left w:w="103" w:type="dxa"/>
+            </w:tcMar>
+          </w:tcPr>
+          <w:p>
+            <w:pPr>
+              <w:pStyle w:val="Normal"/>
+              <w:spacing w:lineRule="auto" w:line="240" w:before="0" w:after="0"/>
+              <w:cnfStyle w:val="000000100000" w:firstRow="0" w:lastRow="0" w:firstColumn="0" w:lastColumn="0" w:oddVBand="0" w:evenVBand="0" w:oddHBand="1" w:evenHBand="0" w:firstRowFirstColumn="0" w:firstRowLastColumn="0" w:lastRowFirstColumn="0" w:lastRowLastColumn="0"/>
+              <w:rPr/>
+            </w:pPr>
+            <w:r>
+              <w:rPr/>
+              <w:t>1</w:t>
+            </w:r>
+          </w:p>
+        </w:tc>
+      </w:tr>
+      <w:tr>
+        <w:trPr/>
+        <w:tc>
+          <w:tcPr>
+            <w:tcW w:w="1737" w:type="dxa"/>
+            <w:cnfStyle w:val="001000000000" w:firstRow="0" w:lastRow="0" w:firstColumn="1" w:lastColumn="0" w:oddVBand="0" w:evenVBand="0" w:oddHBand="0" w:evenHBand="0" w:firstRowFirstColumn="0" w:firstRowLastColumn="0" w:lastRowFirstColumn="0" w:lastRowLastColumn="0"/>
+            <w:tcBorders/>
+            <w:shd w:fill="auto" w:val="clear"/>
+            <w:tcMar>
+              <w:left w:w="103" w:type="dxa"/>
             </w:tcMar>
           </w:tcPr>
           <w:p>
@@ -3536,7 +3066,7 @@
                 <w:b/>
                 <w:bCs/>
               </w:rPr>
-              <w:t>FR_01</w:t>
+              <w:t>FR_02</w:t>
             </w:r>
           </w:p>
         </w:tc>
@@ -3544,9 +3074,9 @@
           <w:tcPr>
             <w:tcW w:w="2840" w:type="dxa"/>
             <w:tcBorders/>
-            <w:shd w:color="auto" w:fill="F2F2F2" w:themeFill="background1" w:themeFillShade="f2" w:val="clear"/>
-            <w:tcMar>
-              <w:left w:w="108" w:type="dxa"/>
+            <w:shd w:fill="auto" w:val="clear"/>
+            <w:tcMar>
+              <w:left w:w="103" w:type="dxa"/>
             </w:tcMar>
           </w:tcPr>
           <w:p>
@@ -3554,12 +3084,12 @@
               <w:pStyle w:val="Normal"/>
               <w:spacing w:lineRule="auto" w:line="240" w:before="0" w:after="0"/>
               <w:jc w:val="left"/>
-              <w:cnfStyle w:val="000000100000" w:firstRow="0" w:lastRow="0" w:firstColumn="0" w:lastColumn="0" w:oddVBand="0" w:evenVBand="0" w:oddHBand="1" w:evenHBand="0" w:firstRowFirstColumn="0" w:firstRowLastColumn="0" w:lastRowFirstColumn="0" w:lastRowLastColumn="0"/>
-              <w:rPr/>
-            </w:pPr>
-            <w:r>
-              <w:rPr/>
-              <w:t>Системата задължително трябва да генерира уникален номер на поръчката</w:t>
+              <w:cnfStyle w:val="000000000000" w:firstRow="0" w:lastRow="0" w:firstColumn="0" w:lastColumn="0" w:oddVBand="0" w:evenVBand="0" w:oddHBand="0" w:evenHBand="0" w:firstRowFirstColumn="0" w:firstRowLastColumn="0" w:lastRowFirstColumn="0" w:lastRowLastColumn="0"/>
+              <w:rPr/>
+            </w:pPr>
+            <w:r>
+              <w:rPr/>
+              <w:t>Всеки потребител задължително трябва да има възможност за разглеждане на коментари и оценки на всяка книга</w:t>
             </w:r>
           </w:p>
         </w:tc>
@@ -3567,22 +3097,20 @@
           <w:tcPr>
             <w:tcW w:w="3243" w:type="dxa"/>
             <w:tcBorders/>
-            <w:shd w:color="auto" w:fill="F2F2F2" w:themeFill="background1" w:themeFillShade="f2" w:val="clear"/>
-            <w:tcMar>
-              <w:left w:w="108" w:type="dxa"/>
-            </w:tcMar>
-          </w:tcPr>
-          <w:p>
-            <w:pPr>
-              <w:pStyle w:val="Normal"/>
-              <w:spacing w:lineRule="auto" w:line="240" w:before="0" w:after="0"/>
-              <w:jc w:val="left"/>
-              <w:cnfStyle w:val="000000100000" w:firstRow="0" w:lastRow="0" w:firstColumn="0" w:lastColumn="0" w:oddVBand="0" w:evenVBand="0" w:oddHBand="1" w:evenHBand="0" w:firstRowFirstColumn="0" w:firstRowLastColumn="0" w:lastRowFirstColumn="0" w:lastRowLastColumn="0"/>
-              <w:rPr/>
-            </w:pPr>
-            <w:r>
-              <w:rPr/>
-              <w:t>Номерът на поръчката се генерира като комбинация от датата и часа на нейното създаване и идентификатора на потребителя.</w:t>
+            <w:shd w:fill="auto" w:val="clear"/>
+            <w:tcMar>
+              <w:left w:w="103" w:type="dxa"/>
+            </w:tcMar>
+          </w:tcPr>
+          <w:p>
+            <w:pPr>
+              <w:pStyle w:val="Normal"/>
+              <w:spacing w:lineRule="auto" w:line="240" w:before="0" w:after="0"/>
+              <w:cnfStyle w:val="000000000000" w:firstRow="0" w:lastRow="0" w:firstColumn="0" w:lastColumn="0" w:oddVBand="0" w:evenVBand="0" w:oddHBand="0" w:evenHBand="0" w:firstRowFirstColumn="0" w:firstRowLastColumn="0" w:lastRowFirstColumn="0" w:lastRowLastColumn="0"/>
+              <w:rPr/>
+            </w:pPr>
+            <w:r>
+              <w:rPr/>
             </w:r>
           </w:p>
         </w:tc>
@@ -3590,21 +3118,21 @@
           <w:tcPr>
             <w:tcW w:w="1241" w:type="dxa"/>
             <w:tcBorders/>
-            <w:shd w:color="auto" w:fill="F2F2F2" w:themeFill="background1" w:themeFillShade="f2" w:val="clear"/>
-            <w:tcMar>
-              <w:left w:w="108" w:type="dxa"/>
-            </w:tcMar>
-          </w:tcPr>
-          <w:p>
-            <w:pPr>
-              <w:pStyle w:val="Normal"/>
-              <w:spacing w:lineRule="auto" w:line="240" w:before="0" w:after="0"/>
-              <w:cnfStyle w:val="000000100000" w:firstRow="0" w:lastRow="0" w:firstColumn="0" w:lastColumn="0" w:oddVBand="0" w:evenVBand="0" w:oddHBand="1" w:evenHBand="0" w:firstRowFirstColumn="0" w:firstRowLastColumn="0" w:lastRowFirstColumn="0" w:lastRowLastColumn="0"/>
-              <w:rPr/>
-            </w:pPr>
-            <w:r>
-              <w:rPr/>
-              <w:t>1</w:t>
+            <w:shd w:fill="auto" w:val="clear"/>
+            <w:tcMar>
+              <w:left w:w="103" w:type="dxa"/>
+            </w:tcMar>
+          </w:tcPr>
+          <w:p>
+            <w:pPr>
+              <w:pStyle w:val="Normal"/>
+              <w:spacing w:lineRule="auto" w:line="240" w:before="0" w:after="0"/>
+              <w:cnfStyle w:val="000000000000" w:firstRow="0" w:lastRow="0" w:firstColumn="0" w:lastColumn="0" w:oddVBand="0" w:evenVBand="0" w:oddHBand="0" w:evenHBand="0" w:firstRowFirstColumn="0" w:firstRowLastColumn="0" w:lastRowFirstColumn="0" w:lastRowLastColumn="0"/>
+              <w:rPr/>
+            </w:pPr>
+            <w:r>
+              <w:rPr/>
+              <w:t>3</w:t>
             </w:r>
           </w:p>
         </w:tc>
@@ -3615,59 +3143,70 @@
           <w:tcPr>
             <w:tcW w:w="1737" w:type="dxa"/>
             <w:cnfStyle w:val="001000000000" w:firstRow="0" w:lastRow="0" w:firstColumn="1" w:lastColumn="0" w:oddVBand="0" w:evenVBand="0" w:oddHBand="0" w:evenHBand="0" w:firstRowFirstColumn="0" w:firstRowLastColumn="0" w:lastRowFirstColumn="0" w:lastRowLastColumn="0"/>
-            <w:tcBorders/>
-            <w:shd w:fill="auto" w:val="clear"/>
-            <w:tcMar>
-              <w:left w:w="108" w:type="dxa"/>
-            </w:tcMar>
-          </w:tcPr>
-          <w:p>
-            <w:pPr>
-              <w:pStyle w:val="Normal"/>
-              <w:spacing w:lineRule="auto" w:line="240" w:before="0" w:after="0"/>
-              <w:rPr>
-                <w:b/>
+            <w:tcBorders>
+              <w:top w:val="nil"/>
+            </w:tcBorders>
+            <w:shd w:fill="auto" w:val="clear"/>
+            <w:tcMar>
+              <w:left w:w="103" w:type="dxa"/>
+            </w:tcMar>
+          </w:tcPr>
+          <w:p>
+            <w:pPr>
+              <w:pStyle w:val="Normal"/>
+              <w:spacing w:lineRule="auto" w:line="240" w:before="0" w:after="0"/>
+              <w:rPr/>
+            </w:pPr>
+            <w:r>
+              <w:rPr>
                 <w:b/>
                 <w:bCs/>
               </w:rPr>
-            </w:pPr>
+              <w:t>FR_0</w:t>
+            </w:r>
             <w:r>
               <w:rPr>
                 <w:b/>
                 <w:bCs/>
               </w:rPr>
-              <w:t>FR_02</w:t>
+              <w:t>3</w:t>
             </w:r>
           </w:p>
         </w:tc>
         <w:tc>
           <w:tcPr>
             <w:tcW w:w="2840" w:type="dxa"/>
-            <w:tcBorders/>
-            <w:shd w:fill="auto" w:val="clear"/>
-            <w:tcMar>
-              <w:left w:w="108" w:type="dxa"/>
-            </w:tcMar>
-          </w:tcPr>
-          <w:p>
-            <w:pPr>
-              <w:pStyle w:val="Normal"/>
-              <w:spacing w:lineRule="auto" w:line="240" w:before="0" w:after="0"/>
+            <w:tcBorders>
+              <w:top w:val="nil"/>
+            </w:tcBorders>
+            <w:shd w:fill="auto" w:val="clear"/>
+            <w:tcMar>
+              <w:left w:w="103" w:type="dxa"/>
+            </w:tcMar>
+          </w:tcPr>
+          <w:p>
+            <w:pPr>
+              <w:pStyle w:val="Normal"/>
+              <w:spacing w:lineRule="auto" w:line="240" w:before="0" w:after="0"/>
+              <w:jc w:val="left"/>
               <w:cnfStyle w:val="000000000000" w:firstRow="0" w:lastRow="0" w:firstColumn="0" w:lastColumn="0" w:oddVBand="0" w:evenVBand="0" w:oddHBand="0" w:evenHBand="0" w:firstRowFirstColumn="0" w:firstRowLastColumn="0" w:lastRowFirstColumn="0" w:lastRowLastColumn="0"/>
               <w:rPr/>
             </w:pPr>
             <w:r>
               <w:rPr/>
+              <w:t>Всеки нерегистриран потребител задължително трябва да има възможност за регистрация в системата зада стане пълномощен ползвател на нея</w:t>
             </w:r>
           </w:p>
         </w:tc>
         <w:tc>
           <w:tcPr>
             <w:tcW w:w="3243" w:type="dxa"/>
-            <w:tcBorders/>
-            <w:shd w:fill="auto" w:val="clear"/>
-            <w:tcMar>
-              <w:left w:w="108" w:type="dxa"/>
+            <w:tcBorders>
+              <w:top w:val="nil"/>
+            </w:tcBorders>
+            <w:shd w:fill="auto" w:val="clear"/>
+            <w:tcMar>
+              <w:left w:w="103" w:type="dxa"/>
             </w:tcMar>
           </w:tcPr>
           <w:p>
@@ -3685,10 +3224,12 @@
         <w:tc>
           <w:tcPr>
             <w:tcW w:w="1241" w:type="dxa"/>
-            <w:tcBorders/>
-            <w:shd w:fill="auto" w:val="clear"/>
-            <w:tcMar>
-              <w:left w:w="108" w:type="dxa"/>
+            <w:tcBorders>
+              <w:top w:val="nil"/>
+            </w:tcBorders>
+            <w:shd w:fill="auto" w:val="clear"/>
+            <w:tcMar>
+              <w:left w:w="103" w:type="dxa"/>
             </w:tcMar>
           </w:tcPr>
           <w:p>
@@ -3700,7 +3241,1748 @@
             </w:pPr>
             <w:r>
               <w:rPr/>
-              <w:t>3</w:t>
+            </w:r>
+          </w:p>
+        </w:tc>
+      </w:tr>
+      <w:tr>
+        <w:trPr/>
+        <w:tc>
+          <w:tcPr>
+            <w:tcW w:w="1737" w:type="dxa"/>
+            <w:cnfStyle w:val="001000000000" w:firstRow="0" w:lastRow="0" w:firstColumn="1" w:lastColumn="0" w:oddVBand="0" w:evenVBand="0" w:oddHBand="0" w:evenHBand="0" w:firstRowFirstColumn="0" w:firstRowLastColumn="0" w:lastRowFirstColumn="0" w:lastRowLastColumn="0"/>
+            <w:tcBorders>
+              <w:top w:val="nil"/>
+            </w:tcBorders>
+            <w:shd w:fill="auto" w:val="clear"/>
+            <w:tcMar>
+              <w:left w:w="103" w:type="dxa"/>
+            </w:tcMar>
+          </w:tcPr>
+          <w:p>
+            <w:pPr>
+              <w:pStyle w:val="Normal"/>
+              <w:spacing w:lineRule="auto" w:line="240" w:before="0" w:after="0"/>
+              <w:rPr/>
+            </w:pPr>
+            <w:r>
+              <w:rPr>
+                <w:b/>
+                <w:bCs/>
+              </w:rPr>
+              <w:t>FR_0</w:t>
+            </w:r>
+            <w:r>
+              <w:rPr>
+                <w:b/>
+                <w:bCs/>
+              </w:rPr>
+              <w:t>4</w:t>
+            </w:r>
+          </w:p>
+        </w:tc>
+        <w:tc>
+          <w:tcPr>
+            <w:tcW w:w="2840" w:type="dxa"/>
+            <w:tcBorders>
+              <w:top w:val="nil"/>
+            </w:tcBorders>
+            <w:shd w:fill="auto" w:val="clear"/>
+            <w:tcMar>
+              <w:left w:w="103" w:type="dxa"/>
+            </w:tcMar>
+          </w:tcPr>
+          <w:p>
+            <w:pPr>
+              <w:pStyle w:val="TextBody"/>
+              <w:spacing w:lineRule="auto" w:line="240" w:before="0" w:after="0"/>
+              <w:jc w:val="left"/>
+              <w:cnfStyle w:val="000000000000" w:firstRow="0" w:lastRow="0" w:firstColumn="0" w:lastColumn="0" w:oddVBand="0" w:evenVBand="0" w:oddHBand="0" w:evenHBand="0" w:firstRowFirstColumn="0" w:firstRowLastColumn="0" w:lastRowFirstColumn="0" w:lastRowLastColumn="0"/>
+              <w:rPr>
+                <w:i/>
+              </w:rPr>
+            </w:pPr>
+            <w:r>
+              <w:rPr>
+                <w:i/>
+              </w:rPr>
+              <w:t>Всеки потребител задължително трябва да има възможност за разлеждане описание на разликите във функционалността на система за регистрирани и нерегистрирани потребители</w:t>
+            </w:r>
+          </w:p>
+          <w:p>
+            <w:pPr>
+              <w:pStyle w:val="Normal"/>
+              <w:spacing w:lineRule="auto" w:line="240" w:before="0" w:after="0"/>
+              <w:jc w:val="left"/>
+              <w:cnfStyle w:val="000000000000" w:firstRow="0" w:lastRow="0" w:firstColumn="0" w:lastColumn="0" w:oddVBand="0" w:evenVBand="0" w:oddHBand="0" w:evenHBand="0" w:firstRowFirstColumn="0" w:firstRowLastColumn="0" w:lastRowFirstColumn="0" w:lastRowLastColumn="0"/>
+              <w:rPr/>
+            </w:pPr>
+            <w:r>
+              <w:rPr/>
+            </w:r>
+          </w:p>
+        </w:tc>
+        <w:tc>
+          <w:tcPr>
+            <w:tcW w:w="3243" w:type="dxa"/>
+            <w:tcBorders>
+              <w:top w:val="nil"/>
+            </w:tcBorders>
+            <w:shd w:fill="auto" w:val="clear"/>
+            <w:tcMar>
+              <w:left w:w="103" w:type="dxa"/>
+            </w:tcMar>
+          </w:tcPr>
+          <w:p>
+            <w:pPr>
+              <w:pStyle w:val="Normal"/>
+              <w:spacing w:lineRule="auto" w:line="240" w:before="0" w:after="0"/>
+              <w:cnfStyle w:val="000000000000" w:firstRow="0" w:lastRow="0" w:firstColumn="0" w:lastColumn="0" w:oddVBand="0" w:evenVBand="0" w:oddHBand="0" w:evenHBand="0" w:firstRowFirstColumn="0" w:firstRowLastColumn="0" w:lastRowFirstColumn="0" w:lastRowLastColumn="0"/>
+              <w:rPr/>
+            </w:pPr>
+            <w:r>
+              <w:rPr/>
+            </w:r>
+          </w:p>
+        </w:tc>
+        <w:tc>
+          <w:tcPr>
+            <w:tcW w:w="1241" w:type="dxa"/>
+            <w:tcBorders>
+              <w:top w:val="nil"/>
+            </w:tcBorders>
+            <w:shd w:fill="auto" w:val="clear"/>
+            <w:tcMar>
+              <w:left w:w="103" w:type="dxa"/>
+            </w:tcMar>
+          </w:tcPr>
+          <w:p>
+            <w:pPr>
+              <w:pStyle w:val="Normal"/>
+              <w:spacing w:lineRule="auto" w:line="240" w:before="0" w:after="0"/>
+              <w:cnfStyle w:val="000000000000" w:firstRow="0" w:lastRow="0" w:firstColumn="0" w:lastColumn="0" w:oddVBand="0" w:evenVBand="0" w:oddHBand="0" w:evenHBand="0" w:firstRowFirstColumn="0" w:firstRowLastColumn="0" w:lastRowFirstColumn="0" w:lastRowLastColumn="0"/>
+              <w:rPr/>
+            </w:pPr>
+            <w:r>
+              <w:rPr/>
+            </w:r>
+          </w:p>
+        </w:tc>
+      </w:tr>
+      <w:tr>
+        <w:trPr/>
+        <w:tc>
+          <w:tcPr>
+            <w:tcW w:w="1737" w:type="dxa"/>
+            <w:cnfStyle w:val="001000000000" w:firstRow="0" w:lastRow="0" w:firstColumn="1" w:lastColumn="0" w:oddVBand="0" w:evenVBand="0" w:oddHBand="0" w:evenHBand="0" w:firstRowFirstColumn="0" w:firstRowLastColumn="0" w:lastRowFirstColumn="0" w:lastRowLastColumn="0"/>
+            <w:tcBorders>
+              <w:top w:val="nil"/>
+            </w:tcBorders>
+            <w:shd w:fill="auto" w:val="clear"/>
+            <w:tcMar>
+              <w:left w:w="103" w:type="dxa"/>
+            </w:tcMar>
+          </w:tcPr>
+          <w:p>
+            <w:pPr>
+              <w:pStyle w:val="Normal"/>
+              <w:spacing w:lineRule="auto" w:line="240" w:before="0" w:after="0"/>
+              <w:rPr/>
+            </w:pPr>
+            <w:r>
+              <w:rPr>
+                <w:b/>
+                <w:bCs/>
+              </w:rPr>
+              <w:t>FR_0</w:t>
+            </w:r>
+            <w:r>
+              <w:rPr>
+                <w:b/>
+                <w:bCs/>
+              </w:rPr>
+              <w:t>5</w:t>
+            </w:r>
+          </w:p>
+        </w:tc>
+        <w:tc>
+          <w:tcPr>
+            <w:tcW w:w="2840" w:type="dxa"/>
+            <w:tcBorders>
+              <w:top w:val="nil"/>
+            </w:tcBorders>
+            <w:shd w:fill="auto" w:val="clear"/>
+            <w:tcMar>
+              <w:left w:w="103" w:type="dxa"/>
+            </w:tcMar>
+          </w:tcPr>
+          <w:p>
+            <w:pPr>
+              <w:pStyle w:val="Normal"/>
+              <w:spacing w:lineRule="auto" w:line="240" w:before="0" w:after="0"/>
+              <w:jc w:val="left"/>
+              <w:cnfStyle w:val="000000000000" w:firstRow="0" w:lastRow="0" w:firstColumn="0" w:lastColumn="0" w:oddVBand="0" w:evenVBand="0" w:oddHBand="0" w:evenHBand="0" w:firstRowFirstColumn="0" w:firstRowLastColumn="0" w:lastRowFirstColumn="0" w:lastRowLastColumn="0"/>
+              <w:rPr/>
+            </w:pPr>
+            <w:r>
+              <w:rPr/>
+              <w:t>5. Регистриран потребител задължително трябва да има възможност за съставяне на списък от Избрани/Харесани книги</w:t>
+            </w:r>
+          </w:p>
+        </w:tc>
+        <w:tc>
+          <w:tcPr>
+            <w:tcW w:w="3243" w:type="dxa"/>
+            <w:tcBorders>
+              <w:top w:val="nil"/>
+            </w:tcBorders>
+            <w:shd w:fill="auto" w:val="clear"/>
+            <w:tcMar>
+              <w:left w:w="103" w:type="dxa"/>
+            </w:tcMar>
+          </w:tcPr>
+          <w:p>
+            <w:pPr>
+              <w:pStyle w:val="Normal"/>
+              <w:spacing w:lineRule="auto" w:line="240" w:before="0" w:after="0"/>
+              <w:cnfStyle w:val="000000000000" w:firstRow="0" w:lastRow="0" w:firstColumn="0" w:lastColumn="0" w:oddVBand="0" w:evenVBand="0" w:oddHBand="0" w:evenHBand="0" w:firstRowFirstColumn="0" w:firstRowLastColumn="0" w:lastRowFirstColumn="0" w:lastRowLastColumn="0"/>
+              <w:rPr/>
+            </w:pPr>
+            <w:r>
+              <w:rPr/>
+            </w:r>
+          </w:p>
+        </w:tc>
+        <w:tc>
+          <w:tcPr>
+            <w:tcW w:w="1241" w:type="dxa"/>
+            <w:tcBorders>
+              <w:top w:val="nil"/>
+            </w:tcBorders>
+            <w:shd w:fill="auto" w:val="clear"/>
+            <w:tcMar>
+              <w:left w:w="103" w:type="dxa"/>
+            </w:tcMar>
+          </w:tcPr>
+          <w:p>
+            <w:pPr>
+              <w:pStyle w:val="Normal"/>
+              <w:spacing w:lineRule="auto" w:line="240" w:before="0" w:after="0"/>
+              <w:cnfStyle w:val="000000000000" w:firstRow="0" w:lastRow="0" w:firstColumn="0" w:lastColumn="0" w:oddVBand="0" w:evenVBand="0" w:oddHBand="0" w:evenHBand="0" w:firstRowFirstColumn="0" w:firstRowLastColumn="0" w:lastRowFirstColumn="0" w:lastRowLastColumn="0"/>
+              <w:rPr/>
+            </w:pPr>
+            <w:r>
+              <w:rPr/>
+            </w:r>
+          </w:p>
+        </w:tc>
+      </w:tr>
+      <w:tr>
+        <w:trPr/>
+        <w:tc>
+          <w:tcPr>
+            <w:tcW w:w="1737" w:type="dxa"/>
+            <w:cnfStyle w:val="001000000000" w:firstRow="0" w:lastRow="0" w:firstColumn="1" w:lastColumn="0" w:oddVBand="0" w:evenVBand="0" w:oddHBand="0" w:evenHBand="0" w:firstRowFirstColumn="0" w:firstRowLastColumn="0" w:lastRowFirstColumn="0" w:lastRowLastColumn="0"/>
+            <w:tcBorders>
+              <w:top w:val="nil"/>
+            </w:tcBorders>
+            <w:shd w:fill="auto" w:val="clear"/>
+            <w:tcMar>
+              <w:left w:w="103" w:type="dxa"/>
+            </w:tcMar>
+          </w:tcPr>
+          <w:p>
+            <w:pPr>
+              <w:pStyle w:val="Normal"/>
+              <w:spacing w:lineRule="auto" w:line="240" w:before="0" w:after="0"/>
+              <w:rPr/>
+            </w:pPr>
+            <w:r>
+              <w:rPr>
+                <w:b/>
+                <w:bCs/>
+              </w:rPr>
+              <w:t>FR_0</w:t>
+            </w:r>
+            <w:r>
+              <w:rPr>
+                <w:b/>
+                <w:bCs/>
+              </w:rPr>
+              <w:t>6</w:t>
+            </w:r>
+          </w:p>
+        </w:tc>
+        <w:tc>
+          <w:tcPr>
+            <w:tcW w:w="2840" w:type="dxa"/>
+            <w:tcBorders>
+              <w:top w:val="nil"/>
+            </w:tcBorders>
+            <w:shd w:fill="auto" w:val="clear"/>
+            <w:tcMar>
+              <w:left w:w="103" w:type="dxa"/>
+            </w:tcMar>
+          </w:tcPr>
+          <w:p>
+            <w:pPr>
+              <w:pStyle w:val="Normal"/>
+              <w:spacing w:lineRule="auto" w:line="240" w:before="0" w:after="0"/>
+              <w:jc w:val="left"/>
+              <w:cnfStyle w:val="000000000000" w:firstRow="0" w:lastRow="0" w:firstColumn="0" w:lastColumn="0" w:oddVBand="0" w:evenVBand="0" w:oddHBand="0" w:evenHBand="0" w:firstRowFirstColumn="0" w:firstRowLastColumn="0" w:lastRowFirstColumn="0" w:lastRowLastColumn="0"/>
+              <w:rPr/>
+            </w:pPr>
+            <w:r>
+              <w:rPr/>
+              <w:t>6. Регистриран потребител задължително трябва да има възможност за съставяне на списък от Прочетени книги</w:t>
+            </w:r>
+          </w:p>
+        </w:tc>
+        <w:tc>
+          <w:tcPr>
+            <w:tcW w:w="3243" w:type="dxa"/>
+            <w:tcBorders>
+              <w:top w:val="nil"/>
+            </w:tcBorders>
+            <w:shd w:fill="auto" w:val="clear"/>
+            <w:tcMar>
+              <w:left w:w="103" w:type="dxa"/>
+            </w:tcMar>
+          </w:tcPr>
+          <w:p>
+            <w:pPr>
+              <w:pStyle w:val="Normal"/>
+              <w:spacing w:lineRule="auto" w:line="240" w:before="0" w:after="0"/>
+              <w:cnfStyle w:val="000000000000" w:firstRow="0" w:lastRow="0" w:firstColumn="0" w:lastColumn="0" w:oddVBand="0" w:evenVBand="0" w:oddHBand="0" w:evenHBand="0" w:firstRowFirstColumn="0" w:firstRowLastColumn="0" w:lastRowFirstColumn="0" w:lastRowLastColumn="0"/>
+              <w:rPr/>
+            </w:pPr>
+            <w:r>
+              <w:rPr/>
+            </w:r>
+          </w:p>
+        </w:tc>
+        <w:tc>
+          <w:tcPr>
+            <w:tcW w:w="1241" w:type="dxa"/>
+            <w:tcBorders>
+              <w:top w:val="nil"/>
+            </w:tcBorders>
+            <w:shd w:fill="auto" w:val="clear"/>
+            <w:tcMar>
+              <w:left w:w="103" w:type="dxa"/>
+            </w:tcMar>
+          </w:tcPr>
+          <w:p>
+            <w:pPr>
+              <w:pStyle w:val="Normal"/>
+              <w:spacing w:lineRule="auto" w:line="240" w:before="0" w:after="0"/>
+              <w:cnfStyle w:val="000000000000" w:firstRow="0" w:lastRow="0" w:firstColumn="0" w:lastColumn="0" w:oddVBand="0" w:evenVBand="0" w:oddHBand="0" w:evenHBand="0" w:firstRowFirstColumn="0" w:firstRowLastColumn="0" w:lastRowFirstColumn="0" w:lastRowLastColumn="0"/>
+              <w:rPr/>
+            </w:pPr>
+            <w:r>
+              <w:rPr/>
+            </w:r>
+          </w:p>
+        </w:tc>
+      </w:tr>
+      <w:tr>
+        <w:trPr/>
+        <w:tc>
+          <w:tcPr>
+            <w:tcW w:w="1737" w:type="dxa"/>
+            <w:cnfStyle w:val="001000000000" w:firstRow="0" w:lastRow="0" w:firstColumn="1" w:lastColumn="0" w:oddVBand="0" w:evenVBand="0" w:oddHBand="0" w:evenHBand="0" w:firstRowFirstColumn="0" w:firstRowLastColumn="0" w:lastRowFirstColumn="0" w:lastRowLastColumn="0"/>
+            <w:tcBorders>
+              <w:top w:val="nil"/>
+            </w:tcBorders>
+            <w:shd w:fill="auto" w:val="clear"/>
+            <w:tcMar>
+              <w:left w:w="103" w:type="dxa"/>
+            </w:tcMar>
+          </w:tcPr>
+          <w:p>
+            <w:pPr>
+              <w:pStyle w:val="Normal"/>
+              <w:spacing w:lineRule="auto" w:line="240" w:before="0" w:after="0"/>
+              <w:rPr/>
+            </w:pPr>
+            <w:r>
+              <w:rPr>
+                <w:b/>
+                <w:bCs/>
+              </w:rPr>
+              <w:t>FR_0</w:t>
+            </w:r>
+            <w:r>
+              <w:rPr>
+                <w:b/>
+                <w:bCs/>
+              </w:rPr>
+              <w:t>7</w:t>
+            </w:r>
+          </w:p>
+        </w:tc>
+        <w:tc>
+          <w:tcPr>
+            <w:tcW w:w="2840" w:type="dxa"/>
+            <w:tcBorders>
+              <w:top w:val="nil"/>
+            </w:tcBorders>
+            <w:shd w:fill="auto" w:val="clear"/>
+            <w:tcMar>
+              <w:left w:w="103" w:type="dxa"/>
+            </w:tcMar>
+          </w:tcPr>
+          <w:p>
+            <w:pPr>
+              <w:pStyle w:val="Normal"/>
+              <w:spacing w:lineRule="auto" w:line="240" w:before="0" w:after="0"/>
+              <w:jc w:val="left"/>
+              <w:cnfStyle w:val="000000000000" w:firstRow="0" w:lastRow="0" w:firstColumn="0" w:lastColumn="0" w:oddVBand="0" w:evenVBand="0" w:oddHBand="0" w:evenHBand="0" w:firstRowFirstColumn="0" w:firstRowLastColumn="0" w:lastRowFirstColumn="0" w:lastRowLastColumn="0"/>
+              <w:rPr/>
+            </w:pPr>
+            <w:r>
+              <w:rPr/>
+              <w:t>7. Регистриран потребител задължително трябва да има възможност за съставяне на списък от книги които иска да прочете</w:t>
+            </w:r>
+          </w:p>
+        </w:tc>
+        <w:tc>
+          <w:tcPr>
+            <w:tcW w:w="3243" w:type="dxa"/>
+            <w:tcBorders>
+              <w:top w:val="nil"/>
+            </w:tcBorders>
+            <w:shd w:fill="auto" w:val="clear"/>
+            <w:tcMar>
+              <w:left w:w="103" w:type="dxa"/>
+            </w:tcMar>
+          </w:tcPr>
+          <w:p>
+            <w:pPr>
+              <w:pStyle w:val="Normal"/>
+              <w:spacing w:lineRule="auto" w:line="240" w:before="0" w:after="0"/>
+              <w:cnfStyle w:val="000000000000" w:firstRow="0" w:lastRow="0" w:firstColumn="0" w:lastColumn="0" w:oddVBand="0" w:evenVBand="0" w:oddHBand="0" w:evenHBand="0" w:firstRowFirstColumn="0" w:firstRowLastColumn="0" w:lastRowFirstColumn="0" w:lastRowLastColumn="0"/>
+              <w:rPr/>
+            </w:pPr>
+            <w:r>
+              <w:rPr/>
+            </w:r>
+          </w:p>
+        </w:tc>
+        <w:tc>
+          <w:tcPr>
+            <w:tcW w:w="1241" w:type="dxa"/>
+            <w:tcBorders>
+              <w:top w:val="nil"/>
+            </w:tcBorders>
+            <w:shd w:fill="auto" w:val="clear"/>
+            <w:tcMar>
+              <w:left w:w="103" w:type="dxa"/>
+            </w:tcMar>
+          </w:tcPr>
+          <w:p>
+            <w:pPr>
+              <w:pStyle w:val="Normal"/>
+              <w:spacing w:lineRule="auto" w:line="240" w:before="0" w:after="0"/>
+              <w:cnfStyle w:val="000000000000" w:firstRow="0" w:lastRow="0" w:firstColumn="0" w:lastColumn="0" w:oddVBand="0" w:evenVBand="0" w:oddHBand="0" w:evenHBand="0" w:firstRowFirstColumn="0" w:firstRowLastColumn="0" w:lastRowFirstColumn="0" w:lastRowLastColumn="0"/>
+              <w:rPr/>
+            </w:pPr>
+            <w:r>
+              <w:rPr/>
+            </w:r>
+          </w:p>
+        </w:tc>
+      </w:tr>
+      <w:tr>
+        <w:trPr/>
+        <w:tc>
+          <w:tcPr>
+            <w:tcW w:w="1737" w:type="dxa"/>
+            <w:cnfStyle w:val="001000000000" w:firstRow="0" w:lastRow="0" w:firstColumn="1" w:lastColumn="0" w:oddVBand="0" w:evenVBand="0" w:oddHBand="0" w:evenHBand="0" w:firstRowFirstColumn="0" w:firstRowLastColumn="0" w:lastRowFirstColumn="0" w:lastRowLastColumn="0"/>
+            <w:tcBorders>
+              <w:top w:val="nil"/>
+            </w:tcBorders>
+            <w:shd w:fill="auto" w:val="clear"/>
+            <w:tcMar>
+              <w:left w:w="103" w:type="dxa"/>
+            </w:tcMar>
+          </w:tcPr>
+          <w:p>
+            <w:pPr>
+              <w:pStyle w:val="Normal"/>
+              <w:spacing w:lineRule="auto" w:line="240" w:before="0" w:after="0"/>
+              <w:rPr/>
+            </w:pPr>
+            <w:r>
+              <w:rPr>
+                <w:b/>
+                <w:bCs/>
+              </w:rPr>
+              <w:t>FR_0</w:t>
+            </w:r>
+            <w:r>
+              <w:rPr>
+                <w:b/>
+                <w:bCs/>
+              </w:rPr>
+              <w:t>8</w:t>
+            </w:r>
+          </w:p>
+        </w:tc>
+        <w:tc>
+          <w:tcPr>
+            <w:tcW w:w="2840" w:type="dxa"/>
+            <w:tcBorders>
+              <w:top w:val="nil"/>
+            </w:tcBorders>
+            <w:shd w:fill="auto" w:val="clear"/>
+            <w:tcMar>
+              <w:left w:w="103" w:type="dxa"/>
+            </w:tcMar>
+          </w:tcPr>
+          <w:p>
+            <w:pPr>
+              <w:pStyle w:val="Normal"/>
+              <w:spacing w:lineRule="auto" w:line="240" w:before="0" w:after="0"/>
+              <w:jc w:val="left"/>
+              <w:cnfStyle w:val="000000000000" w:firstRow="0" w:lastRow="0" w:firstColumn="0" w:lastColumn="0" w:oddVBand="0" w:evenVBand="0" w:oddHBand="0" w:evenHBand="0" w:firstRowFirstColumn="0" w:firstRowLastColumn="0" w:lastRowFirstColumn="0" w:lastRowLastColumn="0"/>
+              <w:rPr/>
+            </w:pPr>
+            <w:r>
+              <w:rPr/>
+              <w:t>8. Регистриран потребител задължително трябва да има възможност за публикуване на ревю за дадена книга</w:t>
+            </w:r>
+          </w:p>
+        </w:tc>
+        <w:tc>
+          <w:tcPr>
+            <w:tcW w:w="3243" w:type="dxa"/>
+            <w:tcBorders>
+              <w:top w:val="nil"/>
+            </w:tcBorders>
+            <w:shd w:fill="auto" w:val="clear"/>
+            <w:tcMar>
+              <w:left w:w="103" w:type="dxa"/>
+            </w:tcMar>
+          </w:tcPr>
+          <w:p>
+            <w:pPr>
+              <w:pStyle w:val="Normal"/>
+              <w:spacing w:lineRule="auto" w:line="240" w:before="0" w:after="0"/>
+              <w:cnfStyle w:val="000000000000" w:firstRow="0" w:lastRow="0" w:firstColumn="0" w:lastColumn="0" w:oddVBand="0" w:evenVBand="0" w:oddHBand="0" w:evenHBand="0" w:firstRowFirstColumn="0" w:firstRowLastColumn="0" w:lastRowFirstColumn="0" w:lastRowLastColumn="0"/>
+              <w:rPr/>
+            </w:pPr>
+            <w:r>
+              <w:rPr/>
+            </w:r>
+          </w:p>
+        </w:tc>
+        <w:tc>
+          <w:tcPr>
+            <w:tcW w:w="1241" w:type="dxa"/>
+            <w:tcBorders>
+              <w:top w:val="nil"/>
+            </w:tcBorders>
+            <w:shd w:fill="auto" w:val="clear"/>
+            <w:tcMar>
+              <w:left w:w="103" w:type="dxa"/>
+            </w:tcMar>
+          </w:tcPr>
+          <w:p>
+            <w:pPr>
+              <w:pStyle w:val="Normal"/>
+              <w:spacing w:lineRule="auto" w:line="240" w:before="0" w:after="0"/>
+              <w:cnfStyle w:val="000000000000" w:firstRow="0" w:lastRow="0" w:firstColumn="0" w:lastColumn="0" w:oddVBand="0" w:evenVBand="0" w:oddHBand="0" w:evenHBand="0" w:firstRowFirstColumn="0" w:firstRowLastColumn="0" w:lastRowFirstColumn="0" w:lastRowLastColumn="0"/>
+              <w:rPr/>
+            </w:pPr>
+            <w:r>
+              <w:rPr/>
+            </w:r>
+          </w:p>
+        </w:tc>
+      </w:tr>
+      <w:tr>
+        <w:trPr/>
+        <w:tc>
+          <w:tcPr>
+            <w:tcW w:w="1737" w:type="dxa"/>
+            <w:cnfStyle w:val="001000000000" w:firstRow="0" w:lastRow="0" w:firstColumn="1" w:lastColumn="0" w:oddVBand="0" w:evenVBand="0" w:oddHBand="0" w:evenHBand="0" w:firstRowFirstColumn="0" w:firstRowLastColumn="0" w:lastRowFirstColumn="0" w:lastRowLastColumn="0"/>
+            <w:tcBorders>
+              <w:top w:val="nil"/>
+            </w:tcBorders>
+            <w:shd w:fill="auto" w:val="clear"/>
+            <w:tcMar>
+              <w:left w:w="103" w:type="dxa"/>
+            </w:tcMar>
+          </w:tcPr>
+          <w:p>
+            <w:pPr>
+              <w:pStyle w:val="Normal"/>
+              <w:spacing w:lineRule="auto" w:line="240" w:before="0" w:after="0"/>
+              <w:rPr/>
+            </w:pPr>
+            <w:r>
+              <w:rPr>
+                <w:b/>
+                <w:bCs/>
+              </w:rPr>
+              <w:t>FR_0</w:t>
+            </w:r>
+            <w:r>
+              <w:rPr>
+                <w:b/>
+                <w:bCs/>
+              </w:rPr>
+              <w:t>9</w:t>
+            </w:r>
+          </w:p>
+        </w:tc>
+        <w:tc>
+          <w:tcPr>
+            <w:tcW w:w="2840" w:type="dxa"/>
+            <w:tcBorders>
+              <w:top w:val="nil"/>
+            </w:tcBorders>
+            <w:shd w:fill="auto" w:val="clear"/>
+            <w:tcMar>
+              <w:left w:w="103" w:type="dxa"/>
+            </w:tcMar>
+          </w:tcPr>
+          <w:p>
+            <w:pPr>
+              <w:pStyle w:val="Normal"/>
+              <w:spacing w:lineRule="auto" w:line="240" w:before="0" w:after="0"/>
+              <w:jc w:val="left"/>
+              <w:cnfStyle w:val="000000000000" w:firstRow="0" w:lastRow="0" w:firstColumn="0" w:lastColumn="0" w:oddVBand="0" w:evenVBand="0" w:oddHBand="0" w:evenHBand="0" w:firstRowFirstColumn="0" w:firstRowLastColumn="0" w:lastRowFirstColumn="0" w:lastRowLastColumn="0"/>
+              <w:rPr/>
+            </w:pPr>
+            <w:r>
+              <w:rPr/>
+              <w:t>9. Ревю задължително трябва да съдържа оценка на дадена книга от ревюиращия</w:t>
+            </w:r>
+          </w:p>
+        </w:tc>
+        <w:tc>
+          <w:tcPr>
+            <w:tcW w:w="3243" w:type="dxa"/>
+            <w:tcBorders>
+              <w:top w:val="nil"/>
+            </w:tcBorders>
+            <w:shd w:fill="auto" w:val="clear"/>
+            <w:tcMar>
+              <w:left w:w="103" w:type="dxa"/>
+            </w:tcMar>
+          </w:tcPr>
+          <w:p>
+            <w:pPr>
+              <w:pStyle w:val="Normal"/>
+              <w:spacing w:lineRule="auto" w:line="240" w:before="0" w:after="0"/>
+              <w:cnfStyle w:val="000000000000" w:firstRow="0" w:lastRow="0" w:firstColumn="0" w:lastColumn="0" w:oddVBand="0" w:evenVBand="0" w:oddHBand="0" w:evenHBand="0" w:firstRowFirstColumn="0" w:firstRowLastColumn="0" w:lastRowFirstColumn="0" w:lastRowLastColumn="0"/>
+              <w:rPr/>
+            </w:pPr>
+            <w:r>
+              <w:rPr/>
+            </w:r>
+          </w:p>
+        </w:tc>
+        <w:tc>
+          <w:tcPr>
+            <w:tcW w:w="1241" w:type="dxa"/>
+            <w:tcBorders>
+              <w:top w:val="nil"/>
+            </w:tcBorders>
+            <w:shd w:fill="auto" w:val="clear"/>
+            <w:tcMar>
+              <w:left w:w="103" w:type="dxa"/>
+            </w:tcMar>
+          </w:tcPr>
+          <w:p>
+            <w:pPr>
+              <w:pStyle w:val="Normal"/>
+              <w:spacing w:lineRule="auto" w:line="240" w:before="0" w:after="0"/>
+              <w:cnfStyle w:val="000000000000" w:firstRow="0" w:lastRow="0" w:firstColumn="0" w:lastColumn="0" w:oddVBand="0" w:evenVBand="0" w:oddHBand="0" w:evenHBand="0" w:firstRowFirstColumn="0" w:firstRowLastColumn="0" w:lastRowFirstColumn="0" w:lastRowLastColumn="0"/>
+              <w:rPr/>
+            </w:pPr>
+            <w:r>
+              <w:rPr/>
+            </w:r>
+          </w:p>
+        </w:tc>
+      </w:tr>
+      <w:tr>
+        <w:trPr/>
+        <w:tc>
+          <w:tcPr>
+            <w:tcW w:w="1737" w:type="dxa"/>
+            <w:cnfStyle w:val="001000000000" w:firstRow="0" w:lastRow="0" w:firstColumn="1" w:lastColumn="0" w:oddVBand="0" w:evenVBand="0" w:oddHBand="0" w:evenHBand="0" w:firstRowFirstColumn="0" w:firstRowLastColumn="0" w:lastRowFirstColumn="0" w:lastRowLastColumn="0"/>
+            <w:tcBorders>
+              <w:top w:val="nil"/>
+            </w:tcBorders>
+            <w:shd w:fill="auto" w:val="clear"/>
+            <w:tcMar>
+              <w:left w:w="103" w:type="dxa"/>
+            </w:tcMar>
+          </w:tcPr>
+          <w:p>
+            <w:pPr>
+              <w:pStyle w:val="Normal"/>
+              <w:spacing w:lineRule="auto" w:line="240" w:before="0" w:after="0"/>
+              <w:rPr/>
+            </w:pPr>
+            <w:r>
+              <w:rPr>
+                <w:b/>
+                <w:bCs/>
+              </w:rPr>
+              <w:t>FR_</w:t>
+            </w:r>
+            <w:r>
+              <w:rPr>
+                <w:b/>
+                <w:bCs/>
+              </w:rPr>
+              <w:t>10</w:t>
+            </w:r>
+          </w:p>
+        </w:tc>
+        <w:tc>
+          <w:tcPr>
+            <w:tcW w:w="2840" w:type="dxa"/>
+            <w:tcBorders>
+              <w:top w:val="nil"/>
+            </w:tcBorders>
+            <w:shd w:fill="auto" w:val="clear"/>
+            <w:tcMar>
+              <w:left w:w="103" w:type="dxa"/>
+            </w:tcMar>
+          </w:tcPr>
+          <w:p>
+            <w:pPr>
+              <w:pStyle w:val="Normal"/>
+              <w:spacing w:lineRule="auto" w:line="240" w:before="0" w:after="0"/>
+              <w:jc w:val="left"/>
+              <w:cnfStyle w:val="000000000000" w:firstRow="0" w:lastRow="0" w:firstColumn="0" w:lastColumn="0" w:oddVBand="0" w:evenVBand="0" w:oddHBand="0" w:evenHBand="0" w:firstRowFirstColumn="0" w:firstRowLastColumn="0" w:lastRowFirstColumn="0" w:lastRowLastColumn="0"/>
+              <w:rPr/>
+            </w:pPr>
+            <w:r>
+              <w:rPr/>
+              <w:t>10. Регистриран потребител препоръчително трябва да има възможност за редактиране на ревю публикувано от него за дадена книга</w:t>
+            </w:r>
+          </w:p>
+        </w:tc>
+        <w:tc>
+          <w:tcPr>
+            <w:tcW w:w="3243" w:type="dxa"/>
+            <w:tcBorders>
+              <w:top w:val="nil"/>
+            </w:tcBorders>
+            <w:shd w:fill="auto" w:val="clear"/>
+            <w:tcMar>
+              <w:left w:w="103" w:type="dxa"/>
+            </w:tcMar>
+          </w:tcPr>
+          <w:p>
+            <w:pPr>
+              <w:pStyle w:val="Normal"/>
+              <w:spacing w:lineRule="auto" w:line="240" w:before="0" w:after="0"/>
+              <w:cnfStyle w:val="000000000000" w:firstRow="0" w:lastRow="0" w:firstColumn="0" w:lastColumn="0" w:oddVBand="0" w:evenVBand="0" w:oddHBand="0" w:evenHBand="0" w:firstRowFirstColumn="0" w:firstRowLastColumn="0" w:lastRowFirstColumn="0" w:lastRowLastColumn="0"/>
+              <w:rPr/>
+            </w:pPr>
+            <w:r>
+              <w:rPr/>
+            </w:r>
+          </w:p>
+        </w:tc>
+        <w:tc>
+          <w:tcPr>
+            <w:tcW w:w="1241" w:type="dxa"/>
+            <w:tcBorders>
+              <w:top w:val="nil"/>
+            </w:tcBorders>
+            <w:shd w:fill="auto" w:val="clear"/>
+            <w:tcMar>
+              <w:left w:w="103" w:type="dxa"/>
+            </w:tcMar>
+          </w:tcPr>
+          <w:p>
+            <w:pPr>
+              <w:pStyle w:val="Normal"/>
+              <w:spacing w:lineRule="auto" w:line="240" w:before="0" w:after="0"/>
+              <w:cnfStyle w:val="000000000000" w:firstRow="0" w:lastRow="0" w:firstColumn="0" w:lastColumn="0" w:oddVBand="0" w:evenVBand="0" w:oddHBand="0" w:evenHBand="0" w:firstRowFirstColumn="0" w:firstRowLastColumn="0" w:lastRowFirstColumn="0" w:lastRowLastColumn="0"/>
+              <w:rPr/>
+            </w:pPr>
+            <w:r>
+              <w:rPr/>
+            </w:r>
+          </w:p>
+        </w:tc>
+      </w:tr>
+      <w:tr>
+        <w:trPr/>
+        <w:tc>
+          <w:tcPr>
+            <w:tcW w:w="1737" w:type="dxa"/>
+            <w:cnfStyle w:val="001000000000" w:firstRow="0" w:lastRow="0" w:firstColumn="1" w:lastColumn="0" w:oddVBand="0" w:evenVBand="0" w:oddHBand="0" w:evenHBand="0" w:firstRowFirstColumn="0" w:firstRowLastColumn="0" w:lastRowFirstColumn="0" w:lastRowLastColumn="0"/>
+            <w:tcBorders>
+              <w:top w:val="nil"/>
+            </w:tcBorders>
+            <w:shd w:fill="auto" w:val="clear"/>
+            <w:tcMar>
+              <w:left w:w="103" w:type="dxa"/>
+            </w:tcMar>
+          </w:tcPr>
+          <w:p>
+            <w:pPr>
+              <w:pStyle w:val="Normal"/>
+              <w:spacing w:lineRule="auto" w:line="240" w:before="0" w:after="0"/>
+              <w:rPr/>
+            </w:pPr>
+            <w:r>
+              <w:rPr>
+                <w:b/>
+                <w:bCs/>
+              </w:rPr>
+              <w:t>FR_</w:t>
+            </w:r>
+            <w:r>
+              <w:rPr>
+                <w:b/>
+                <w:bCs/>
+              </w:rPr>
+              <w:t>11</w:t>
+            </w:r>
+          </w:p>
+        </w:tc>
+        <w:tc>
+          <w:tcPr>
+            <w:tcW w:w="2840" w:type="dxa"/>
+            <w:tcBorders>
+              <w:top w:val="nil"/>
+            </w:tcBorders>
+            <w:shd w:fill="auto" w:val="clear"/>
+            <w:tcMar>
+              <w:left w:w="103" w:type="dxa"/>
+            </w:tcMar>
+          </w:tcPr>
+          <w:p>
+            <w:pPr>
+              <w:pStyle w:val="Normal"/>
+              <w:spacing w:lineRule="auto" w:line="240" w:before="0" w:after="0"/>
+              <w:jc w:val="left"/>
+              <w:cnfStyle w:val="000000000000" w:firstRow="0" w:lastRow="0" w:firstColumn="0" w:lastColumn="0" w:oddVBand="0" w:evenVBand="0" w:oddHBand="0" w:evenHBand="0" w:firstRowFirstColumn="0" w:firstRowLastColumn="0" w:lastRowFirstColumn="0" w:lastRowLastColumn="0"/>
+              <w:rPr/>
+            </w:pPr>
+            <w:r>
+              <w:rPr/>
+              <w:t>11. Регистриран потребител задължително трябва да има възможност за коментиране на публикувано ревю за дадена книга (коментари за ревюта)</w:t>
+            </w:r>
+          </w:p>
+        </w:tc>
+        <w:tc>
+          <w:tcPr>
+            <w:tcW w:w="3243" w:type="dxa"/>
+            <w:tcBorders>
+              <w:top w:val="nil"/>
+            </w:tcBorders>
+            <w:shd w:fill="auto" w:val="clear"/>
+            <w:tcMar>
+              <w:left w:w="103" w:type="dxa"/>
+            </w:tcMar>
+          </w:tcPr>
+          <w:p>
+            <w:pPr>
+              <w:pStyle w:val="Normal"/>
+              <w:spacing w:lineRule="auto" w:line="240" w:before="0" w:after="0"/>
+              <w:cnfStyle w:val="000000000000" w:firstRow="0" w:lastRow="0" w:firstColumn="0" w:lastColumn="0" w:oddVBand="0" w:evenVBand="0" w:oddHBand="0" w:evenHBand="0" w:firstRowFirstColumn="0" w:firstRowLastColumn="0" w:lastRowFirstColumn="0" w:lastRowLastColumn="0"/>
+              <w:rPr/>
+            </w:pPr>
+            <w:r>
+              <w:rPr/>
+            </w:r>
+          </w:p>
+        </w:tc>
+        <w:tc>
+          <w:tcPr>
+            <w:tcW w:w="1241" w:type="dxa"/>
+            <w:tcBorders>
+              <w:top w:val="nil"/>
+            </w:tcBorders>
+            <w:shd w:fill="auto" w:val="clear"/>
+            <w:tcMar>
+              <w:left w:w="103" w:type="dxa"/>
+            </w:tcMar>
+          </w:tcPr>
+          <w:p>
+            <w:pPr>
+              <w:pStyle w:val="Normal"/>
+              <w:spacing w:lineRule="auto" w:line="240" w:before="0" w:after="0"/>
+              <w:cnfStyle w:val="000000000000" w:firstRow="0" w:lastRow="0" w:firstColumn="0" w:lastColumn="0" w:oddVBand="0" w:evenVBand="0" w:oddHBand="0" w:evenHBand="0" w:firstRowFirstColumn="0" w:firstRowLastColumn="0" w:lastRowFirstColumn="0" w:lastRowLastColumn="0"/>
+              <w:rPr/>
+            </w:pPr>
+            <w:r>
+              <w:rPr/>
+            </w:r>
+          </w:p>
+        </w:tc>
+      </w:tr>
+      <w:tr>
+        <w:trPr/>
+        <w:tc>
+          <w:tcPr>
+            <w:tcW w:w="1737" w:type="dxa"/>
+            <w:cnfStyle w:val="001000000000" w:firstRow="0" w:lastRow="0" w:firstColumn="1" w:lastColumn="0" w:oddVBand="0" w:evenVBand="0" w:oddHBand="0" w:evenHBand="0" w:firstRowFirstColumn="0" w:firstRowLastColumn="0" w:lastRowFirstColumn="0" w:lastRowLastColumn="0"/>
+            <w:tcBorders>
+              <w:top w:val="nil"/>
+            </w:tcBorders>
+            <w:shd w:fill="auto" w:val="clear"/>
+            <w:tcMar>
+              <w:left w:w="103" w:type="dxa"/>
+            </w:tcMar>
+          </w:tcPr>
+          <w:p>
+            <w:pPr>
+              <w:pStyle w:val="Normal"/>
+              <w:spacing w:lineRule="auto" w:line="240" w:before="0" w:after="0"/>
+              <w:rPr/>
+            </w:pPr>
+            <w:r>
+              <w:rPr>
+                <w:b/>
+                <w:bCs/>
+              </w:rPr>
+              <w:t>FR_</w:t>
+            </w:r>
+            <w:r>
+              <w:rPr>
+                <w:b/>
+                <w:bCs/>
+              </w:rPr>
+              <w:t>12</w:t>
+            </w:r>
+          </w:p>
+        </w:tc>
+        <w:tc>
+          <w:tcPr>
+            <w:tcW w:w="2840" w:type="dxa"/>
+            <w:tcBorders>
+              <w:top w:val="nil"/>
+            </w:tcBorders>
+            <w:shd w:fill="auto" w:val="clear"/>
+            <w:tcMar>
+              <w:left w:w="103" w:type="dxa"/>
+            </w:tcMar>
+          </w:tcPr>
+          <w:p>
+            <w:pPr>
+              <w:pStyle w:val="Normal"/>
+              <w:spacing w:lineRule="auto" w:line="240" w:before="0" w:after="0"/>
+              <w:jc w:val="left"/>
+              <w:cnfStyle w:val="000000000000" w:firstRow="0" w:lastRow="0" w:firstColumn="0" w:lastColumn="0" w:oddVBand="0" w:evenVBand="0" w:oddHBand="0" w:evenHBand="0" w:firstRowFirstColumn="0" w:firstRowLastColumn="0" w:lastRowFirstColumn="0" w:lastRowLastColumn="0"/>
+              <w:rPr/>
+            </w:pPr>
+            <w:r>
+              <w:rPr/>
+              <w:t>12. Регистриран потребител задължително трябва да има възможност за коментиране за книга (коментари за книга)</w:t>
+            </w:r>
+          </w:p>
+        </w:tc>
+        <w:tc>
+          <w:tcPr>
+            <w:tcW w:w="3243" w:type="dxa"/>
+            <w:tcBorders>
+              <w:top w:val="nil"/>
+            </w:tcBorders>
+            <w:shd w:fill="auto" w:val="clear"/>
+            <w:tcMar>
+              <w:left w:w="103" w:type="dxa"/>
+            </w:tcMar>
+          </w:tcPr>
+          <w:p>
+            <w:pPr>
+              <w:pStyle w:val="Normal"/>
+              <w:spacing w:lineRule="auto" w:line="240" w:before="0" w:after="0"/>
+              <w:cnfStyle w:val="000000000000" w:firstRow="0" w:lastRow="0" w:firstColumn="0" w:lastColumn="0" w:oddVBand="0" w:evenVBand="0" w:oddHBand="0" w:evenHBand="0" w:firstRowFirstColumn="0" w:firstRowLastColumn="0" w:lastRowFirstColumn="0" w:lastRowLastColumn="0"/>
+              <w:rPr/>
+            </w:pPr>
+            <w:r>
+              <w:rPr/>
+            </w:r>
+          </w:p>
+        </w:tc>
+        <w:tc>
+          <w:tcPr>
+            <w:tcW w:w="1241" w:type="dxa"/>
+            <w:tcBorders>
+              <w:top w:val="nil"/>
+            </w:tcBorders>
+            <w:shd w:fill="auto" w:val="clear"/>
+            <w:tcMar>
+              <w:left w:w="103" w:type="dxa"/>
+            </w:tcMar>
+          </w:tcPr>
+          <w:p>
+            <w:pPr>
+              <w:pStyle w:val="Normal"/>
+              <w:spacing w:lineRule="auto" w:line="240" w:before="0" w:after="0"/>
+              <w:cnfStyle w:val="000000000000" w:firstRow="0" w:lastRow="0" w:firstColumn="0" w:lastColumn="0" w:oddVBand="0" w:evenVBand="0" w:oddHBand="0" w:evenHBand="0" w:firstRowFirstColumn="0" w:firstRowLastColumn="0" w:lastRowFirstColumn="0" w:lastRowLastColumn="0"/>
+              <w:rPr/>
+            </w:pPr>
+            <w:r>
+              <w:rPr/>
+            </w:r>
+          </w:p>
+        </w:tc>
+      </w:tr>
+      <w:tr>
+        <w:trPr/>
+        <w:tc>
+          <w:tcPr>
+            <w:tcW w:w="1737" w:type="dxa"/>
+            <w:cnfStyle w:val="001000000000" w:firstRow="0" w:lastRow="0" w:firstColumn="1" w:lastColumn="0" w:oddVBand="0" w:evenVBand="0" w:oddHBand="0" w:evenHBand="0" w:firstRowFirstColumn="0" w:firstRowLastColumn="0" w:lastRowFirstColumn="0" w:lastRowLastColumn="0"/>
+            <w:tcBorders>
+              <w:top w:val="nil"/>
+            </w:tcBorders>
+            <w:shd w:fill="auto" w:val="clear"/>
+            <w:tcMar>
+              <w:left w:w="103" w:type="dxa"/>
+            </w:tcMar>
+          </w:tcPr>
+          <w:p>
+            <w:pPr>
+              <w:pStyle w:val="Normal"/>
+              <w:spacing w:lineRule="auto" w:line="240" w:before="0" w:after="0"/>
+              <w:rPr/>
+            </w:pPr>
+            <w:r>
+              <w:rPr>
+                <w:b/>
+                <w:bCs/>
+              </w:rPr>
+              <w:t>FR_</w:t>
+            </w:r>
+            <w:r>
+              <w:rPr>
+                <w:b/>
+                <w:bCs/>
+              </w:rPr>
+              <w:t>13</w:t>
+            </w:r>
+          </w:p>
+        </w:tc>
+        <w:tc>
+          <w:tcPr>
+            <w:tcW w:w="2840" w:type="dxa"/>
+            <w:tcBorders>
+              <w:top w:val="nil"/>
+            </w:tcBorders>
+            <w:shd w:fill="auto" w:val="clear"/>
+            <w:tcMar>
+              <w:left w:w="103" w:type="dxa"/>
+            </w:tcMar>
+          </w:tcPr>
+          <w:p>
+            <w:pPr>
+              <w:pStyle w:val="Normal"/>
+              <w:spacing w:lineRule="auto" w:line="240" w:before="0" w:after="0"/>
+              <w:jc w:val="left"/>
+              <w:cnfStyle w:val="000000000000" w:firstRow="0" w:lastRow="0" w:firstColumn="0" w:lastColumn="0" w:oddVBand="0" w:evenVBand="0" w:oddHBand="0" w:evenHBand="0" w:firstRowFirstColumn="0" w:firstRowLastColumn="0" w:lastRowFirstColumn="0" w:lastRowLastColumn="0"/>
+              <w:rPr/>
+            </w:pPr>
+            <w:r>
+              <w:rPr/>
+              <w:t>13. Регистриран потребител препоръчително трябва да има възможност за редактиране на негов коментар</w:t>
+            </w:r>
+          </w:p>
+        </w:tc>
+        <w:tc>
+          <w:tcPr>
+            <w:tcW w:w="3243" w:type="dxa"/>
+            <w:tcBorders>
+              <w:top w:val="nil"/>
+            </w:tcBorders>
+            <w:shd w:fill="auto" w:val="clear"/>
+            <w:tcMar>
+              <w:left w:w="103" w:type="dxa"/>
+            </w:tcMar>
+          </w:tcPr>
+          <w:p>
+            <w:pPr>
+              <w:pStyle w:val="Normal"/>
+              <w:spacing w:lineRule="auto" w:line="240" w:before="0" w:after="0"/>
+              <w:cnfStyle w:val="000000000000" w:firstRow="0" w:lastRow="0" w:firstColumn="0" w:lastColumn="0" w:oddVBand="0" w:evenVBand="0" w:oddHBand="0" w:evenHBand="0" w:firstRowFirstColumn="0" w:firstRowLastColumn="0" w:lastRowFirstColumn="0" w:lastRowLastColumn="0"/>
+              <w:rPr/>
+            </w:pPr>
+            <w:r>
+              <w:rPr/>
+            </w:r>
+          </w:p>
+        </w:tc>
+        <w:tc>
+          <w:tcPr>
+            <w:tcW w:w="1241" w:type="dxa"/>
+            <w:tcBorders>
+              <w:top w:val="nil"/>
+            </w:tcBorders>
+            <w:shd w:fill="auto" w:val="clear"/>
+            <w:tcMar>
+              <w:left w:w="103" w:type="dxa"/>
+            </w:tcMar>
+          </w:tcPr>
+          <w:p>
+            <w:pPr>
+              <w:pStyle w:val="Normal"/>
+              <w:spacing w:lineRule="auto" w:line="240" w:before="0" w:after="0"/>
+              <w:cnfStyle w:val="000000000000" w:firstRow="0" w:lastRow="0" w:firstColumn="0" w:lastColumn="0" w:oddVBand="0" w:evenVBand="0" w:oddHBand="0" w:evenHBand="0" w:firstRowFirstColumn="0" w:firstRowLastColumn="0" w:lastRowFirstColumn="0" w:lastRowLastColumn="0"/>
+              <w:rPr/>
+            </w:pPr>
+            <w:r>
+              <w:rPr/>
+            </w:r>
+          </w:p>
+        </w:tc>
+      </w:tr>
+      <w:tr>
+        <w:trPr/>
+        <w:tc>
+          <w:tcPr>
+            <w:tcW w:w="1737" w:type="dxa"/>
+            <w:cnfStyle w:val="001000000000" w:firstRow="0" w:lastRow="0" w:firstColumn="1" w:lastColumn="0" w:oddVBand="0" w:evenVBand="0" w:oddHBand="0" w:evenHBand="0" w:firstRowFirstColumn="0" w:firstRowLastColumn="0" w:lastRowFirstColumn="0" w:lastRowLastColumn="0"/>
+            <w:tcBorders>
+              <w:top w:val="nil"/>
+            </w:tcBorders>
+            <w:shd w:fill="auto" w:val="clear"/>
+            <w:tcMar>
+              <w:left w:w="103" w:type="dxa"/>
+            </w:tcMar>
+          </w:tcPr>
+          <w:p>
+            <w:pPr>
+              <w:pStyle w:val="Normal"/>
+              <w:spacing w:lineRule="auto" w:line="240" w:before="0" w:after="0"/>
+              <w:rPr/>
+            </w:pPr>
+            <w:r>
+              <w:rPr>
+                <w:b/>
+                <w:bCs/>
+              </w:rPr>
+              <w:t>FR_</w:t>
+            </w:r>
+            <w:r>
+              <w:rPr>
+                <w:b/>
+                <w:bCs/>
+              </w:rPr>
+              <w:t>14</w:t>
+            </w:r>
+          </w:p>
+        </w:tc>
+        <w:tc>
+          <w:tcPr>
+            <w:tcW w:w="2840" w:type="dxa"/>
+            <w:tcBorders>
+              <w:top w:val="nil"/>
+            </w:tcBorders>
+            <w:shd w:fill="auto" w:val="clear"/>
+            <w:tcMar>
+              <w:left w:w="103" w:type="dxa"/>
+            </w:tcMar>
+          </w:tcPr>
+          <w:p>
+            <w:pPr>
+              <w:pStyle w:val="Normal"/>
+              <w:spacing w:lineRule="auto" w:line="240" w:before="0" w:after="0"/>
+              <w:jc w:val="left"/>
+              <w:cnfStyle w:val="000000000000" w:firstRow="0" w:lastRow="0" w:firstColumn="0" w:lastColumn="0" w:oddVBand="0" w:evenVBand="0" w:oddHBand="0" w:evenHBand="0" w:firstRowFirstColumn="0" w:firstRowLastColumn="0" w:lastRowFirstColumn="0" w:lastRowLastColumn="0"/>
+              <w:rPr/>
+            </w:pPr>
+            <w:r>
+              <w:rPr/>
+              <w:t>14. Коментари препоръчително трябва да се подновяват в реално време</w:t>
+            </w:r>
+          </w:p>
+        </w:tc>
+        <w:tc>
+          <w:tcPr>
+            <w:tcW w:w="3243" w:type="dxa"/>
+            <w:tcBorders>
+              <w:top w:val="nil"/>
+            </w:tcBorders>
+            <w:shd w:fill="auto" w:val="clear"/>
+            <w:tcMar>
+              <w:left w:w="103" w:type="dxa"/>
+            </w:tcMar>
+          </w:tcPr>
+          <w:p>
+            <w:pPr>
+              <w:pStyle w:val="Normal"/>
+              <w:spacing w:lineRule="auto" w:line="240" w:before="0" w:after="0"/>
+              <w:cnfStyle w:val="000000000000" w:firstRow="0" w:lastRow="0" w:firstColumn="0" w:lastColumn="0" w:oddVBand="0" w:evenVBand="0" w:oddHBand="0" w:evenHBand="0" w:firstRowFirstColumn="0" w:firstRowLastColumn="0" w:lastRowFirstColumn="0" w:lastRowLastColumn="0"/>
+              <w:rPr/>
+            </w:pPr>
+            <w:r>
+              <w:rPr/>
+            </w:r>
+          </w:p>
+        </w:tc>
+        <w:tc>
+          <w:tcPr>
+            <w:tcW w:w="1241" w:type="dxa"/>
+            <w:tcBorders>
+              <w:top w:val="nil"/>
+            </w:tcBorders>
+            <w:shd w:fill="auto" w:val="clear"/>
+            <w:tcMar>
+              <w:left w:w="103" w:type="dxa"/>
+            </w:tcMar>
+          </w:tcPr>
+          <w:p>
+            <w:pPr>
+              <w:pStyle w:val="Normal"/>
+              <w:spacing w:lineRule="auto" w:line="240" w:before="0" w:after="0"/>
+              <w:cnfStyle w:val="000000000000" w:firstRow="0" w:lastRow="0" w:firstColumn="0" w:lastColumn="0" w:oddVBand="0" w:evenVBand="0" w:oddHBand="0" w:evenHBand="0" w:firstRowFirstColumn="0" w:firstRowLastColumn="0" w:lastRowFirstColumn="0" w:lastRowLastColumn="0"/>
+              <w:rPr/>
+            </w:pPr>
+            <w:r>
+              <w:rPr/>
+            </w:r>
+          </w:p>
+        </w:tc>
+      </w:tr>
+      <w:tr>
+        <w:trPr/>
+        <w:tc>
+          <w:tcPr>
+            <w:tcW w:w="1737" w:type="dxa"/>
+            <w:cnfStyle w:val="001000000000" w:firstRow="0" w:lastRow="0" w:firstColumn="1" w:lastColumn="0" w:oddVBand="0" w:evenVBand="0" w:oddHBand="0" w:evenHBand="0" w:firstRowFirstColumn="0" w:firstRowLastColumn="0" w:lastRowFirstColumn="0" w:lastRowLastColumn="0"/>
+            <w:tcBorders>
+              <w:top w:val="nil"/>
+            </w:tcBorders>
+            <w:shd w:fill="auto" w:val="clear"/>
+            <w:tcMar>
+              <w:left w:w="103" w:type="dxa"/>
+            </w:tcMar>
+          </w:tcPr>
+          <w:p>
+            <w:pPr>
+              <w:pStyle w:val="Normal"/>
+              <w:spacing w:lineRule="auto" w:line="240" w:before="0" w:after="0"/>
+              <w:rPr/>
+            </w:pPr>
+            <w:r>
+              <w:rPr>
+                <w:b/>
+                <w:bCs/>
+              </w:rPr>
+              <w:t>FR_</w:t>
+            </w:r>
+            <w:r>
+              <w:rPr>
+                <w:b/>
+                <w:bCs/>
+              </w:rPr>
+              <w:t>15</w:t>
+            </w:r>
+          </w:p>
+        </w:tc>
+        <w:tc>
+          <w:tcPr>
+            <w:tcW w:w="2840" w:type="dxa"/>
+            <w:tcBorders>
+              <w:top w:val="nil"/>
+            </w:tcBorders>
+            <w:shd w:fill="auto" w:val="clear"/>
+            <w:tcMar>
+              <w:left w:w="103" w:type="dxa"/>
+            </w:tcMar>
+          </w:tcPr>
+          <w:p>
+            <w:pPr>
+              <w:pStyle w:val="Normal"/>
+              <w:spacing w:lineRule="auto" w:line="240" w:before="0" w:after="0"/>
+              <w:jc w:val="left"/>
+              <w:cnfStyle w:val="000000000000" w:firstRow="0" w:lastRow="0" w:firstColumn="0" w:lastColumn="0" w:oddVBand="0" w:evenVBand="0" w:oddHBand="0" w:evenHBand="0" w:firstRowFirstColumn="0" w:firstRowLastColumn="0" w:lastRowFirstColumn="0" w:lastRowLastColumn="0"/>
+              <w:rPr/>
+            </w:pPr>
+            <w:r>
+              <w:rPr/>
+              <w:t>15. Препоръчително система да предоставя за други разработчици възможност за написане на нов клиент за системата чрез ползване на API.</w:t>
+            </w:r>
+          </w:p>
+        </w:tc>
+        <w:tc>
+          <w:tcPr>
+            <w:tcW w:w="3243" w:type="dxa"/>
+            <w:tcBorders>
+              <w:top w:val="nil"/>
+            </w:tcBorders>
+            <w:shd w:fill="auto" w:val="clear"/>
+            <w:tcMar>
+              <w:left w:w="103" w:type="dxa"/>
+            </w:tcMar>
+          </w:tcPr>
+          <w:p>
+            <w:pPr>
+              <w:pStyle w:val="Normal"/>
+              <w:spacing w:lineRule="auto" w:line="240" w:before="0" w:after="0"/>
+              <w:jc w:val="left"/>
+              <w:cnfStyle w:val="000000000000" w:firstRow="0" w:lastRow="0" w:firstColumn="0" w:lastColumn="0" w:oddVBand="0" w:evenVBand="0" w:oddHBand="0" w:evenHBand="0" w:firstRowFirstColumn="0" w:firstRowLastColumn="0" w:lastRowFirstColumn="0" w:lastRowLastColumn="0"/>
+              <w:rPr/>
+            </w:pPr>
+            <w:r>
+              <w:rPr/>
+              <w:t>Например за писане на android клиент</w:t>
+            </w:r>
+          </w:p>
+        </w:tc>
+        <w:tc>
+          <w:tcPr>
+            <w:tcW w:w="1241" w:type="dxa"/>
+            <w:tcBorders>
+              <w:top w:val="nil"/>
+            </w:tcBorders>
+            <w:shd w:fill="auto" w:val="clear"/>
+            <w:tcMar>
+              <w:left w:w="103" w:type="dxa"/>
+            </w:tcMar>
+          </w:tcPr>
+          <w:p>
+            <w:pPr>
+              <w:pStyle w:val="Normal"/>
+              <w:spacing w:lineRule="auto" w:line="240" w:before="0" w:after="0"/>
+              <w:cnfStyle w:val="000000000000" w:firstRow="0" w:lastRow="0" w:firstColumn="0" w:lastColumn="0" w:oddVBand="0" w:evenVBand="0" w:oddHBand="0" w:evenHBand="0" w:firstRowFirstColumn="0" w:firstRowLastColumn="0" w:lastRowFirstColumn="0" w:lastRowLastColumn="0"/>
+              <w:rPr/>
+            </w:pPr>
+            <w:r>
+              <w:rPr/>
+            </w:r>
+          </w:p>
+        </w:tc>
+      </w:tr>
+      <w:tr>
+        <w:trPr/>
+        <w:tc>
+          <w:tcPr>
+            <w:tcW w:w="1737" w:type="dxa"/>
+            <w:cnfStyle w:val="001000000000" w:firstRow="0" w:lastRow="0" w:firstColumn="1" w:lastColumn="0" w:oddVBand="0" w:evenVBand="0" w:oddHBand="0" w:evenHBand="0" w:firstRowFirstColumn="0" w:firstRowLastColumn="0" w:lastRowFirstColumn="0" w:lastRowLastColumn="0"/>
+            <w:tcBorders>
+              <w:top w:val="nil"/>
+            </w:tcBorders>
+            <w:shd w:fill="auto" w:val="clear"/>
+            <w:tcMar>
+              <w:left w:w="103" w:type="dxa"/>
+            </w:tcMar>
+          </w:tcPr>
+          <w:p>
+            <w:pPr>
+              <w:pStyle w:val="Normal"/>
+              <w:spacing w:lineRule="auto" w:line="240" w:before="0" w:after="0"/>
+              <w:rPr/>
+            </w:pPr>
+            <w:r>
+              <w:rPr>
+                <w:b/>
+                <w:bCs/>
+              </w:rPr>
+              <w:t>FR_</w:t>
+            </w:r>
+            <w:r>
+              <w:rPr>
+                <w:b/>
+                <w:bCs/>
+              </w:rPr>
+              <w:t>16</w:t>
+            </w:r>
+          </w:p>
+        </w:tc>
+        <w:tc>
+          <w:tcPr>
+            <w:tcW w:w="2840" w:type="dxa"/>
+            <w:tcBorders>
+              <w:top w:val="nil"/>
+            </w:tcBorders>
+            <w:shd w:fill="auto" w:val="clear"/>
+            <w:tcMar>
+              <w:left w:w="103" w:type="dxa"/>
+            </w:tcMar>
+          </w:tcPr>
+          <w:p>
+            <w:pPr>
+              <w:pStyle w:val="Normal"/>
+              <w:spacing w:lineRule="auto" w:line="240" w:before="0" w:after="0"/>
+              <w:jc w:val="left"/>
+              <w:cnfStyle w:val="000000000000" w:firstRow="0" w:lastRow="0" w:firstColumn="0" w:lastColumn="0" w:oddVBand="0" w:evenVBand="0" w:oddHBand="0" w:evenHBand="0" w:firstRowFirstColumn="0" w:firstRowLastColumn="0" w:lastRowFirstColumn="0" w:lastRowLastColumn="0"/>
+              <w:rPr/>
+            </w:pPr>
+            <w:r>
+              <w:rPr/>
+            </w:r>
+          </w:p>
+        </w:tc>
+        <w:tc>
+          <w:tcPr>
+            <w:tcW w:w="3243" w:type="dxa"/>
+            <w:tcBorders>
+              <w:top w:val="nil"/>
+            </w:tcBorders>
+            <w:shd w:fill="auto" w:val="clear"/>
+            <w:tcMar>
+              <w:left w:w="103" w:type="dxa"/>
+            </w:tcMar>
+          </w:tcPr>
+          <w:p>
+            <w:pPr>
+              <w:pStyle w:val="Normal"/>
+              <w:spacing w:lineRule="auto" w:line="240" w:before="0" w:after="0"/>
+              <w:cnfStyle w:val="000000000000" w:firstRow="0" w:lastRow="0" w:firstColumn="0" w:lastColumn="0" w:oddVBand="0" w:evenVBand="0" w:oddHBand="0" w:evenHBand="0" w:firstRowFirstColumn="0" w:firstRowLastColumn="0" w:lastRowFirstColumn="0" w:lastRowLastColumn="0"/>
+              <w:rPr/>
+            </w:pPr>
+            <w:r>
+              <w:rPr/>
+            </w:r>
+          </w:p>
+        </w:tc>
+        <w:tc>
+          <w:tcPr>
+            <w:tcW w:w="1241" w:type="dxa"/>
+            <w:tcBorders>
+              <w:top w:val="nil"/>
+            </w:tcBorders>
+            <w:shd w:fill="auto" w:val="clear"/>
+            <w:tcMar>
+              <w:left w:w="103" w:type="dxa"/>
+            </w:tcMar>
+          </w:tcPr>
+          <w:p>
+            <w:pPr>
+              <w:pStyle w:val="Normal"/>
+              <w:spacing w:lineRule="auto" w:line="240" w:before="0" w:after="0"/>
+              <w:cnfStyle w:val="000000000000" w:firstRow="0" w:lastRow="0" w:firstColumn="0" w:lastColumn="0" w:oddVBand="0" w:evenVBand="0" w:oddHBand="0" w:evenHBand="0" w:firstRowFirstColumn="0" w:firstRowLastColumn="0" w:lastRowFirstColumn="0" w:lastRowLastColumn="0"/>
+              <w:rPr/>
+            </w:pPr>
+            <w:r>
+              <w:rPr/>
+            </w:r>
+          </w:p>
+        </w:tc>
+      </w:tr>
+      <w:tr>
+        <w:trPr/>
+        <w:tc>
+          <w:tcPr>
+            <w:tcW w:w="1737" w:type="dxa"/>
+            <w:cnfStyle w:val="001000000000" w:firstRow="0" w:lastRow="0" w:firstColumn="1" w:lastColumn="0" w:oddVBand="0" w:evenVBand="0" w:oddHBand="0" w:evenHBand="0" w:firstRowFirstColumn="0" w:firstRowLastColumn="0" w:lastRowFirstColumn="0" w:lastRowLastColumn="0"/>
+            <w:tcBorders>
+              <w:top w:val="nil"/>
+            </w:tcBorders>
+            <w:shd w:fill="auto" w:val="clear"/>
+            <w:tcMar>
+              <w:left w:w="103" w:type="dxa"/>
+            </w:tcMar>
+          </w:tcPr>
+          <w:p>
+            <w:pPr>
+              <w:pStyle w:val="Normal"/>
+              <w:spacing w:lineRule="auto" w:line="240" w:before="0" w:after="0"/>
+              <w:rPr/>
+            </w:pPr>
+            <w:r>
+              <w:rPr>
+                <w:b/>
+                <w:bCs/>
+              </w:rPr>
+              <w:t>FR_</w:t>
+            </w:r>
+            <w:r>
+              <w:rPr>
+                <w:b/>
+                <w:bCs/>
+              </w:rPr>
+              <w:t>17</w:t>
+            </w:r>
+          </w:p>
+        </w:tc>
+        <w:tc>
+          <w:tcPr>
+            <w:tcW w:w="2840" w:type="dxa"/>
+            <w:tcBorders>
+              <w:top w:val="nil"/>
+            </w:tcBorders>
+            <w:shd w:fill="auto" w:val="clear"/>
+            <w:tcMar>
+              <w:left w:w="103" w:type="dxa"/>
+            </w:tcMar>
+          </w:tcPr>
+          <w:p>
+            <w:pPr>
+              <w:pStyle w:val="Normal"/>
+              <w:spacing w:lineRule="auto" w:line="240" w:before="0" w:after="0"/>
+              <w:jc w:val="left"/>
+              <w:cnfStyle w:val="000000000000" w:firstRow="0" w:lastRow="0" w:firstColumn="0" w:lastColumn="0" w:oddVBand="0" w:evenVBand="0" w:oddHBand="0" w:evenHBand="0" w:firstRowFirstColumn="0" w:firstRowLastColumn="0" w:lastRowFirstColumn="0" w:lastRowLastColumn="0"/>
+              <w:rPr/>
+            </w:pPr>
+            <w:r>
+              <w:rPr/>
+            </w:r>
+          </w:p>
+        </w:tc>
+        <w:tc>
+          <w:tcPr>
+            <w:tcW w:w="3243" w:type="dxa"/>
+            <w:tcBorders>
+              <w:top w:val="nil"/>
+            </w:tcBorders>
+            <w:shd w:fill="auto" w:val="clear"/>
+            <w:tcMar>
+              <w:left w:w="103" w:type="dxa"/>
+            </w:tcMar>
+          </w:tcPr>
+          <w:p>
+            <w:pPr>
+              <w:pStyle w:val="Normal"/>
+              <w:spacing w:lineRule="auto" w:line="240" w:before="0" w:after="0"/>
+              <w:cnfStyle w:val="000000000000" w:firstRow="0" w:lastRow="0" w:firstColumn="0" w:lastColumn="0" w:oddVBand="0" w:evenVBand="0" w:oddHBand="0" w:evenHBand="0" w:firstRowFirstColumn="0" w:firstRowLastColumn="0" w:lastRowFirstColumn="0" w:lastRowLastColumn="0"/>
+              <w:rPr/>
+            </w:pPr>
+            <w:r>
+              <w:rPr/>
+            </w:r>
+          </w:p>
+        </w:tc>
+        <w:tc>
+          <w:tcPr>
+            <w:tcW w:w="1241" w:type="dxa"/>
+            <w:tcBorders>
+              <w:top w:val="nil"/>
+            </w:tcBorders>
+            <w:shd w:fill="auto" w:val="clear"/>
+            <w:tcMar>
+              <w:left w:w="103" w:type="dxa"/>
+            </w:tcMar>
+          </w:tcPr>
+          <w:p>
+            <w:pPr>
+              <w:pStyle w:val="Normal"/>
+              <w:spacing w:lineRule="auto" w:line="240" w:before="0" w:after="0"/>
+              <w:cnfStyle w:val="000000000000" w:firstRow="0" w:lastRow="0" w:firstColumn="0" w:lastColumn="0" w:oddVBand="0" w:evenVBand="0" w:oddHBand="0" w:evenHBand="0" w:firstRowFirstColumn="0" w:firstRowLastColumn="0" w:lastRowFirstColumn="0" w:lastRowLastColumn="0"/>
+              <w:rPr/>
+            </w:pPr>
+            <w:r>
+              <w:rPr/>
+            </w:r>
+          </w:p>
+        </w:tc>
+      </w:tr>
+      <w:tr>
+        <w:trPr/>
+        <w:tc>
+          <w:tcPr>
+            <w:tcW w:w="1737" w:type="dxa"/>
+            <w:cnfStyle w:val="001000000000" w:firstRow="0" w:lastRow="0" w:firstColumn="1" w:lastColumn="0" w:oddVBand="0" w:evenVBand="0" w:oddHBand="0" w:evenHBand="0" w:firstRowFirstColumn="0" w:firstRowLastColumn="0" w:lastRowFirstColumn="0" w:lastRowLastColumn="0"/>
+            <w:tcBorders>
+              <w:top w:val="nil"/>
+            </w:tcBorders>
+            <w:shd w:fill="auto" w:val="clear"/>
+            <w:tcMar>
+              <w:left w:w="103" w:type="dxa"/>
+            </w:tcMar>
+          </w:tcPr>
+          <w:p>
+            <w:pPr>
+              <w:pStyle w:val="Normal"/>
+              <w:spacing w:lineRule="auto" w:line="240" w:before="0" w:after="0"/>
+              <w:rPr/>
+            </w:pPr>
+            <w:r>
+              <w:rPr>
+                <w:b/>
+                <w:bCs/>
+              </w:rPr>
+              <w:t>FR_</w:t>
+            </w:r>
+            <w:r>
+              <w:rPr>
+                <w:b/>
+                <w:bCs/>
+              </w:rPr>
+              <w:t>18</w:t>
+            </w:r>
+          </w:p>
+        </w:tc>
+        <w:tc>
+          <w:tcPr>
+            <w:tcW w:w="2840" w:type="dxa"/>
+            <w:tcBorders>
+              <w:top w:val="nil"/>
+            </w:tcBorders>
+            <w:shd w:fill="auto" w:val="clear"/>
+            <w:tcMar>
+              <w:left w:w="103" w:type="dxa"/>
+            </w:tcMar>
+          </w:tcPr>
+          <w:p>
+            <w:pPr>
+              <w:pStyle w:val="Normal"/>
+              <w:spacing w:lineRule="auto" w:line="240" w:before="0" w:after="0"/>
+              <w:jc w:val="left"/>
+              <w:cnfStyle w:val="000000000000" w:firstRow="0" w:lastRow="0" w:firstColumn="0" w:lastColumn="0" w:oddVBand="0" w:evenVBand="0" w:oddHBand="0" w:evenHBand="0" w:firstRowFirstColumn="0" w:firstRowLastColumn="0" w:lastRowFirstColumn="0" w:lastRowLastColumn="0"/>
+              <w:rPr/>
+            </w:pPr>
+            <w:r>
+              <w:rPr/>
+            </w:r>
+          </w:p>
+        </w:tc>
+        <w:tc>
+          <w:tcPr>
+            <w:tcW w:w="3243" w:type="dxa"/>
+            <w:tcBorders>
+              <w:top w:val="nil"/>
+            </w:tcBorders>
+            <w:shd w:fill="auto" w:val="clear"/>
+            <w:tcMar>
+              <w:left w:w="103" w:type="dxa"/>
+            </w:tcMar>
+          </w:tcPr>
+          <w:p>
+            <w:pPr>
+              <w:pStyle w:val="Normal"/>
+              <w:spacing w:lineRule="auto" w:line="240" w:before="0" w:after="0"/>
+              <w:cnfStyle w:val="000000000000" w:firstRow="0" w:lastRow="0" w:firstColumn="0" w:lastColumn="0" w:oddVBand="0" w:evenVBand="0" w:oddHBand="0" w:evenHBand="0" w:firstRowFirstColumn="0" w:firstRowLastColumn="0" w:lastRowFirstColumn="0" w:lastRowLastColumn="0"/>
+              <w:rPr/>
+            </w:pPr>
+            <w:r>
+              <w:rPr/>
+            </w:r>
+          </w:p>
+        </w:tc>
+        <w:tc>
+          <w:tcPr>
+            <w:tcW w:w="1241" w:type="dxa"/>
+            <w:tcBorders>
+              <w:top w:val="nil"/>
+            </w:tcBorders>
+            <w:shd w:fill="auto" w:val="clear"/>
+            <w:tcMar>
+              <w:left w:w="103" w:type="dxa"/>
+            </w:tcMar>
+          </w:tcPr>
+          <w:p>
+            <w:pPr>
+              <w:pStyle w:val="Normal"/>
+              <w:spacing w:lineRule="auto" w:line="240" w:before="0" w:after="0"/>
+              <w:cnfStyle w:val="000000000000" w:firstRow="0" w:lastRow="0" w:firstColumn="0" w:lastColumn="0" w:oddVBand="0" w:evenVBand="0" w:oddHBand="0" w:evenHBand="0" w:firstRowFirstColumn="0" w:firstRowLastColumn="0" w:lastRowFirstColumn="0" w:lastRowLastColumn="0"/>
+              <w:rPr/>
+            </w:pPr>
+            <w:r>
+              <w:rPr/>
+            </w:r>
+          </w:p>
+        </w:tc>
+      </w:tr>
+      <w:tr>
+        <w:trPr/>
+        <w:tc>
+          <w:tcPr>
+            <w:tcW w:w="1737" w:type="dxa"/>
+            <w:cnfStyle w:val="001000000000" w:firstRow="0" w:lastRow="0" w:firstColumn="1" w:lastColumn="0" w:oddVBand="0" w:evenVBand="0" w:oddHBand="0" w:evenHBand="0" w:firstRowFirstColumn="0" w:firstRowLastColumn="0" w:lastRowFirstColumn="0" w:lastRowLastColumn="0"/>
+            <w:tcBorders>
+              <w:top w:val="nil"/>
+            </w:tcBorders>
+            <w:shd w:fill="auto" w:val="clear"/>
+            <w:tcMar>
+              <w:left w:w="103" w:type="dxa"/>
+            </w:tcMar>
+          </w:tcPr>
+          <w:p>
+            <w:pPr>
+              <w:pStyle w:val="Normal"/>
+              <w:spacing w:lineRule="auto" w:line="240" w:before="0" w:after="0"/>
+              <w:rPr/>
+            </w:pPr>
+            <w:r>
+              <w:rPr>
+                <w:b/>
+                <w:bCs/>
+              </w:rPr>
+              <w:t>FR_</w:t>
+            </w:r>
+            <w:r>
+              <w:rPr>
+                <w:b/>
+                <w:bCs/>
+              </w:rPr>
+              <w:t>19</w:t>
+            </w:r>
+          </w:p>
+        </w:tc>
+        <w:tc>
+          <w:tcPr>
+            <w:tcW w:w="2840" w:type="dxa"/>
+            <w:tcBorders>
+              <w:top w:val="nil"/>
+            </w:tcBorders>
+            <w:shd w:fill="auto" w:val="clear"/>
+            <w:tcMar>
+              <w:left w:w="103" w:type="dxa"/>
+            </w:tcMar>
+          </w:tcPr>
+          <w:p>
+            <w:pPr>
+              <w:pStyle w:val="Normal"/>
+              <w:spacing w:lineRule="auto" w:line="240" w:before="0" w:after="0"/>
+              <w:jc w:val="left"/>
+              <w:cnfStyle w:val="000000000000" w:firstRow="0" w:lastRow="0" w:firstColumn="0" w:lastColumn="0" w:oddVBand="0" w:evenVBand="0" w:oddHBand="0" w:evenHBand="0" w:firstRowFirstColumn="0" w:firstRowLastColumn="0" w:lastRowFirstColumn="0" w:lastRowLastColumn="0"/>
+              <w:rPr/>
+            </w:pPr>
+            <w:r>
+              <w:rPr/>
+            </w:r>
+          </w:p>
+        </w:tc>
+        <w:tc>
+          <w:tcPr>
+            <w:tcW w:w="3243" w:type="dxa"/>
+            <w:tcBorders>
+              <w:top w:val="nil"/>
+            </w:tcBorders>
+            <w:shd w:fill="auto" w:val="clear"/>
+            <w:tcMar>
+              <w:left w:w="103" w:type="dxa"/>
+            </w:tcMar>
+          </w:tcPr>
+          <w:p>
+            <w:pPr>
+              <w:pStyle w:val="Normal"/>
+              <w:spacing w:lineRule="auto" w:line="240" w:before="0" w:after="0"/>
+              <w:cnfStyle w:val="000000000000" w:firstRow="0" w:lastRow="0" w:firstColumn="0" w:lastColumn="0" w:oddVBand="0" w:evenVBand="0" w:oddHBand="0" w:evenHBand="0" w:firstRowFirstColumn="0" w:firstRowLastColumn="0" w:lastRowFirstColumn="0" w:lastRowLastColumn="0"/>
+              <w:rPr/>
+            </w:pPr>
+            <w:r>
+              <w:rPr/>
+            </w:r>
+          </w:p>
+        </w:tc>
+        <w:tc>
+          <w:tcPr>
+            <w:tcW w:w="1241" w:type="dxa"/>
+            <w:tcBorders>
+              <w:top w:val="nil"/>
+            </w:tcBorders>
+            <w:shd w:fill="auto" w:val="clear"/>
+            <w:tcMar>
+              <w:left w:w="103" w:type="dxa"/>
+            </w:tcMar>
+          </w:tcPr>
+          <w:p>
+            <w:pPr>
+              <w:pStyle w:val="Normal"/>
+              <w:spacing w:lineRule="auto" w:line="240" w:before="0" w:after="0"/>
+              <w:cnfStyle w:val="000000000000" w:firstRow="0" w:lastRow="0" w:firstColumn="0" w:lastColumn="0" w:oddVBand="0" w:evenVBand="0" w:oddHBand="0" w:evenHBand="0" w:firstRowFirstColumn="0" w:firstRowLastColumn="0" w:lastRowFirstColumn="0" w:lastRowLastColumn="0"/>
+              <w:rPr/>
+            </w:pPr>
+            <w:r>
+              <w:rPr/>
             </w:r>
           </w:p>
         </w:tc>
@@ -3813,20 +5095,6 @@
       <w:r>
         <w:rPr/>
         <w:t>Сигурност</w:t>
-      </w:r>
-    </w:p>
-    <w:p>
-      <w:pPr>
-        <w:pStyle w:val="Heading3"/>
-        <w:numPr>
-          <w:ilvl w:val="2"/>
-          <w:numId w:val="2"/>
-        </w:numPr>
-        <w:rPr/>
-      </w:pPr>
-      <w:r>
-        <w:rPr/>
-        <w:t>Съответствие със стандарти</w:t>
       </w:r>
     </w:p>
     <w:p>
@@ -3841,12 +5109,16 @@
           <w:textDirection w:val="lrTb"/>
           <w:docGrid w:type="default" w:linePitch="360" w:charSpace="4294965247"/>
         </w:sectPr>
-        <w:pStyle w:val="Normal"/>
-        <w:jc w:val="left"/>
-        <w:rPr/>
-      </w:pPr>
-      <w:r>
-        <w:rPr/>
+        <w:pStyle w:val="Heading3"/>
+        <w:numPr>
+          <w:ilvl w:val="2"/>
+          <w:numId w:val="2"/>
+        </w:numPr>
+        <w:rPr/>
+      </w:pPr>
+      <w:r>
+        <w:rPr/>
+        <w:t>Съответствие със стандарти</w:t>
       </w:r>
     </w:p>
     <w:p>
@@ -4172,21 +5444,6 @@
     </w:p>
     <w:p>
       <w:pPr>
-        <w:pStyle w:val="Normal"/>
-        <w:rPr>
-          <w:i/>
-          <w:i/>
-        </w:rPr>
-      </w:pPr>
-      <w:r>
-        <w:rPr>
-          <w:i/>
-        </w:rPr>
-        <w:t>Приложете изображения, показващи потребителския интерфейс. Не се изискват реални екранни изображение (screenshots) от системата, но ако проектът е в по-напреднала фаза, могат да се приложат.</w:t>
-      </w:r>
-    </w:p>
-    <w:p>
-      <w:pPr>
         <w:sectPr>
           <w:footerReference w:type="default" r:id="rId8"/>
           <w:type w:val="nextPage"/>
@@ -4207,6 +5464,7 @@
         <w:rPr>
           <w:i/>
         </w:rPr>
+        <w:t>Приложете изображения, показващи потребителския интерфейс. Не се изискват реални екранни изображение (screenshots) от системата, но ако проектът е в по-напреднала фаза, могат да се приложат.</w:t>
       </w:r>
     </w:p>
     <w:p>
@@ -4393,55 +5651,7 @@
         <w:docPartGallery w:val="Page Numbers (Bottom of Page)"/>
         <w:docPartUnique w:val="true"/>
       </w:docPartObj>
-      <w:id w:val="893042367"/>
-    </w:sdtPr>
-    <w:sdtContent>
-      <w:p>
-        <w:pPr>
-          <w:pStyle w:val="Footer"/>
-          <w:jc w:val="center"/>
-          <w:rPr/>
-        </w:pPr>
-        <w:r>
-          <w:rPr/>
-          <w:fldChar w:fldCharType="begin"/>
-        </w:r>
-        <w:r>
-          <w:instrText> PAGE </w:instrText>
-        </w:r>
-        <w:r>
-          <w:fldChar w:fldCharType="separate"/>
-        </w:r>
-        <w:r>
-          <w:t>4</w:t>
-        </w:r>
-        <w:r>
-          <w:fldChar w:fldCharType="end"/>
-        </w:r>
-      </w:p>
-      <w:p>
-        <w:pPr>
-          <w:pStyle w:val="Footer"/>
-          <w:rPr/>
-        </w:pPr>
-        <w:r>
-          <w:rPr/>
-        </w:r>
-      </w:p>
-    </w:sdtContent>
-  </w:sdt>
-</w:ftr>
-</file>
-
-<file path=word/footer4.xml><?xml version="1.0" encoding="utf-8"?>
-<w:ftr xmlns:o="urn:schemas-microsoft-com:office:office" xmlns:r="http://schemas.openxmlformats.org/officeDocument/2006/relationships" xmlns:v="urn:schemas-microsoft-com:vml" xmlns:w="http://schemas.openxmlformats.org/wordprocessingml/2006/main" xmlns:w10="urn:schemas-microsoft-com:office:word" xmlns:wp="http://schemas.openxmlformats.org/drawingml/2006/wordprocessingDrawing" xmlns:wps="http://schemas.microsoft.com/office/word/2010/wordprocessingShape" xmlns:wpg="http://schemas.microsoft.com/office/word/2010/wordprocessingGroup" xmlns:mc="http://schemas.openxmlformats.org/markup-compatibility/2006" xmlns:wp14="http://schemas.microsoft.com/office/word/2010/wordprocessingDrawing" xmlns:w14="http://schemas.microsoft.com/office/word/2010/wordml" mc:Ignorable="w14 wp14">
-  <w:sdt>
-    <w:sdtPr>
-      <w:docPartObj>
-        <w:docPartGallery w:val="Page Numbers (Bottom of Page)"/>
-        <w:docPartUnique w:val="true"/>
-      </w:docPartObj>
-      <w:id w:val="1585945145"/>
+      <w:id w:val="1587054605"/>
     </w:sdtPr>
     <w:sdtContent>
       <w:p>
@@ -4481,7 +5691,7 @@
 </w:ftr>
 </file>
 
-<file path=word/footer5.xml><?xml version="1.0" encoding="utf-8"?>
+<file path=word/footer4.xml><?xml version="1.0" encoding="utf-8"?>
 <w:ftr xmlns:o="urn:schemas-microsoft-com:office:office" xmlns:r="http://schemas.openxmlformats.org/officeDocument/2006/relationships" xmlns:v="urn:schemas-microsoft-com:vml" xmlns:w="http://schemas.openxmlformats.org/wordprocessingml/2006/main" xmlns:w10="urn:schemas-microsoft-com:office:word" xmlns:wp="http://schemas.openxmlformats.org/drawingml/2006/wordprocessingDrawing" xmlns:wps="http://schemas.microsoft.com/office/word/2010/wordprocessingShape" xmlns:wpg="http://schemas.microsoft.com/office/word/2010/wordprocessingGroup" xmlns:mc="http://schemas.openxmlformats.org/markup-compatibility/2006" xmlns:wp14="http://schemas.microsoft.com/office/word/2010/wordprocessingDrawing" xmlns:w14="http://schemas.microsoft.com/office/word/2010/wordml" mc:Ignorable="w14 wp14">
   <w:sdt>
     <w:sdtPr>
@@ -4489,7 +5699,7 @@
         <w:docPartGallery w:val="Page Numbers (Bottom of Page)"/>
         <w:docPartUnique w:val="true"/>
       </w:docPartObj>
-      <w:id w:val="2103966361"/>
+      <w:id w:val="1966255704"/>
     </w:sdtPr>
     <w:sdtContent>
       <w:p>
@@ -4529,7 +5739,7 @@
 </w:ftr>
 </file>
 
-<file path=word/footer6.xml><?xml version="1.0" encoding="utf-8"?>
+<file path=word/footer5.xml><?xml version="1.0" encoding="utf-8"?>
 <w:ftr xmlns:o="urn:schemas-microsoft-com:office:office" xmlns:r="http://schemas.openxmlformats.org/officeDocument/2006/relationships" xmlns:v="urn:schemas-microsoft-com:vml" xmlns:w="http://schemas.openxmlformats.org/wordprocessingml/2006/main" xmlns:w10="urn:schemas-microsoft-com:office:word" xmlns:wp="http://schemas.openxmlformats.org/drawingml/2006/wordprocessingDrawing" xmlns:wps="http://schemas.microsoft.com/office/word/2010/wordprocessingShape" xmlns:wpg="http://schemas.microsoft.com/office/word/2010/wordprocessingGroup" xmlns:mc="http://schemas.openxmlformats.org/markup-compatibility/2006" xmlns:wp14="http://schemas.microsoft.com/office/word/2010/wordprocessingDrawing" xmlns:w14="http://schemas.microsoft.com/office/word/2010/wordml" mc:Ignorable="w14 wp14">
   <w:sdt>
     <w:sdtPr>
@@ -4537,7 +5747,7 @@
         <w:docPartGallery w:val="Page Numbers (Bottom of Page)"/>
         <w:docPartUnique w:val="true"/>
       </w:docPartObj>
-      <w:id w:val="1366408026"/>
+      <w:id w:val="305658376"/>
     </w:sdtPr>
     <w:sdtContent>
       <w:p>
@@ -4577,7 +5787,7 @@
 </w:ftr>
 </file>
 
-<file path=word/footer7.xml><?xml version="1.0" encoding="utf-8"?>
+<file path=word/footer6.xml><?xml version="1.0" encoding="utf-8"?>
 <w:ftr xmlns:o="urn:schemas-microsoft-com:office:office" xmlns:r="http://schemas.openxmlformats.org/officeDocument/2006/relationships" xmlns:v="urn:schemas-microsoft-com:vml" xmlns:w="http://schemas.openxmlformats.org/wordprocessingml/2006/main" xmlns:w10="urn:schemas-microsoft-com:office:word" xmlns:wp="http://schemas.openxmlformats.org/drawingml/2006/wordprocessingDrawing" xmlns:wps="http://schemas.microsoft.com/office/word/2010/wordprocessingShape" xmlns:wpg="http://schemas.microsoft.com/office/word/2010/wordprocessingGroup" xmlns:mc="http://schemas.openxmlformats.org/markup-compatibility/2006" xmlns:wp14="http://schemas.microsoft.com/office/word/2010/wordprocessingDrawing" xmlns:w14="http://schemas.microsoft.com/office/word/2010/wordml" mc:Ignorable="w14 wp14">
   <w:sdt>
     <w:sdtPr>
@@ -4585,7 +5795,7 @@
         <w:docPartGallery w:val="Page Numbers (Bottom of Page)"/>
         <w:docPartUnique w:val="true"/>
       </w:docPartObj>
-      <w:id w:val="806691999"/>
+      <w:id w:val="1235065761"/>
     </w:sdtPr>
     <w:sdtContent>
       <w:p>
@@ -4625,7 +5835,7 @@
 </w:ftr>
 </file>
 
-<file path=word/footer8.xml><?xml version="1.0" encoding="utf-8"?>
+<file path=word/footer7.xml><?xml version="1.0" encoding="utf-8"?>
 <w:ftr xmlns:o="urn:schemas-microsoft-com:office:office" xmlns:r="http://schemas.openxmlformats.org/officeDocument/2006/relationships" xmlns:v="urn:schemas-microsoft-com:vml" xmlns:w="http://schemas.openxmlformats.org/wordprocessingml/2006/main" xmlns:w10="urn:schemas-microsoft-com:office:word" xmlns:wp="http://schemas.openxmlformats.org/drawingml/2006/wordprocessingDrawing" xmlns:wps="http://schemas.microsoft.com/office/word/2010/wordprocessingShape" xmlns:wpg="http://schemas.microsoft.com/office/word/2010/wordprocessingGroup" xmlns:mc="http://schemas.openxmlformats.org/markup-compatibility/2006" xmlns:wp14="http://schemas.microsoft.com/office/word/2010/wordprocessingDrawing" xmlns:w14="http://schemas.microsoft.com/office/word/2010/wordml" mc:Ignorable="w14 wp14">
   <w:sdt>
     <w:sdtPr>
@@ -4633,7 +5843,7 @@
         <w:docPartGallery w:val="Page Numbers (Bottom of Page)"/>
         <w:docPartUnique w:val="true"/>
       </w:docPartObj>
-      <w:id w:val="1710881802"/>
+      <w:id w:val="673401872"/>
     </w:sdtPr>
     <w:sdtContent>
       <w:p>
@@ -4673,7 +5883,7 @@
 </w:ftr>
 </file>
 
-<file path=word/footer9.xml><?xml version="1.0" encoding="utf-8"?>
+<file path=word/footer8.xml><?xml version="1.0" encoding="utf-8"?>
 <w:ftr xmlns:o="urn:schemas-microsoft-com:office:office" xmlns:r="http://schemas.openxmlformats.org/officeDocument/2006/relationships" xmlns:v="urn:schemas-microsoft-com:vml" xmlns:w="http://schemas.openxmlformats.org/wordprocessingml/2006/main" xmlns:w10="urn:schemas-microsoft-com:office:word" xmlns:wp="http://schemas.openxmlformats.org/drawingml/2006/wordprocessingDrawing" xmlns:wps="http://schemas.microsoft.com/office/word/2010/wordprocessingShape" xmlns:wpg="http://schemas.microsoft.com/office/word/2010/wordprocessingGroup" xmlns:mc="http://schemas.openxmlformats.org/markup-compatibility/2006" xmlns:wp14="http://schemas.microsoft.com/office/word/2010/wordprocessingDrawing" xmlns:w14="http://schemas.microsoft.com/office/word/2010/wordml" mc:Ignorable="w14 wp14">
   <w:sdt>
     <w:sdtPr>
@@ -4681,7 +5891,7 @@
         <w:docPartGallery w:val="Page Numbers (Bottom of Page)"/>
         <w:docPartUnique w:val="true"/>
       </w:docPartObj>
-      <w:id w:val="53382142"/>
+      <w:id w:val="642205529"/>
     </w:sdtPr>
     <w:sdtContent>
       <w:p>
@@ -4721,6 +5931,54 @@
 </w:ftr>
 </file>
 
+<file path=word/footer9.xml><?xml version="1.0" encoding="utf-8"?>
+<w:ftr xmlns:o="urn:schemas-microsoft-com:office:office" xmlns:r="http://schemas.openxmlformats.org/officeDocument/2006/relationships" xmlns:v="urn:schemas-microsoft-com:vml" xmlns:w="http://schemas.openxmlformats.org/wordprocessingml/2006/main" xmlns:w10="urn:schemas-microsoft-com:office:word" xmlns:wp="http://schemas.openxmlformats.org/drawingml/2006/wordprocessingDrawing" xmlns:wps="http://schemas.microsoft.com/office/word/2010/wordprocessingShape" xmlns:wpg="http://schemas.microsoft.com/office/word/2010/wordprocessingGroup" xmlns:mc="http://schemas.openxmlformats.org/markup-compatibility/2006" xmlns:wp14="http://schemas.microsoft.com/office/word/2010/wordprocessingDrawing" xmlns:w14="http://schemas.microsoft.com/office/word/2010/wordml" mc:Ignorable="w14 wp14">
+  <w:sdt>
+    <w:sdtPr>
+      <w:docPartObj>
+        <w:docPartGallery w:val="Page Numbers (Bottom of Page)"/>
+        <w:docPartUnique w:val="true"/>
+      </w:docPartObj>
+      <w:id w:val="134709607"/>
+    </w:sdtPr>
+    <w:sdtContent>
+      <w:p>
+        <w:pPr>
+          <w:pStyle w:val="Footer"/>
+          <w:jc w:val="center"/>
+          <w:rPr/>
+        </w:pPr>
+        <w:r>
+          <w:rPr/>
+          <w:fldChar w:fldCharType="begin"/>
+        </w:r>
+        <w:r>
+          <w:instrText> PAGE </w:instrText>
+        </w:r>
+        <w:r>
+          <w:fldChar w:fldCharType="separate"/>
+        </w:r>
+        <w:r>
+          <w:t>13</w:t>
+        </w:r>
+        <w:r>
+          <w:fldChar w:fldCharType="end"/>
+        </w:r>
+      </w:p>
+      <w:p>
+        <w:pPr>
+          <w:pStyle w:val="Footer"/>
+          <w:rPr/>
+        </w:pPr>
+        <w:r>
+          <w:rPr/>
+        </w:r>
+      </w:p>
+    </w:sdtContent>
+  </w:sdt>
+</w:ftr>
+</file>
+
 <file path=word/numbering.xml><?xml version="1.0" encoding="utf-8"?>
 <w:numbering xmlns:w="http://schemas.openxmlformats.org/wordprocessingml/2006/main" xmlns:o="urn:schemas-microsoft-com:office:office" xmlns:r="http://schemas.openxmlformats.org/officeDocument/2006/relationships" xmlns:v="urn:schemas-microsoft-com:vml">
   <w:abstractNum w:abstractNumId="1">
@@ -4909,6 +6167,7 @@
       </w:pPr>
       <w:rPr>
         <w:rFonts w:ascii="Symbol" w:hAnsi="Symbol" w:cs="Symbol" w:hint="default"/>
+        <w:rFonts w:cs="Symbol"/>
       </w:rPr>
     </w:lvl>
     <w:lvl w:ilvl="1">
@@ -4934,6 +6193,7 @@
       </w:pPr>
       <w:rPr>
         <w:rFonts w:ascii="Wingdings" w:hAnsi="Wingdings" w:cs="Wingdings" w:hint="default"/>
+        <w:rFonts w:cs="Wingdings"/>
       </w:rPr>
     </w:lvl>
     <w:lvl w:ilvl="3">
@@ -4946,6 +6206,7 @@
       </w:pPr>
       <w:rPr>
         <w:rFonts w:ascii="Symbol" w:hAnsi="Symbol" w:cs="Symbol" w:hint="default"/>
+        <w:rFonts w:cs="Symbol"/>
       </w:rPr>
     </w:lvl>
     <w:lvl w:ilvl="4">
@@ -4971,6 +6232,7 @@
       </w:pPr>
       <w:rPr>
         <w:rFonts w:ascii="Wingdings" w:hAnsi="Wingdings" w:cs="Wingdings" w:hint="default"/>
+        <w:rFonts w:cs="Wingdings"/>
       </w:rPr>
     </w:lvl>
     <w:lvl w:ilvl="6">
@@ -4983,6 +6245,7 @@
       </w:pPr>
       <w:rPr>
         <w:rFonts w:ascii="Symbol" w:hAnsi="Symbol" w:cs="Symbol" w:hint="default"/>
+        <w:rFonts w:cs="Symbol"/>
       </w:rPr>
     </w:lvl>
     <w:lvl w:ilvl="7">
@@ -5008,6 +6271,7 @@
       </w:pPr>
       <w:rPr>
         <w:rFonts w:ascii="Wingdings" w:hAnsi="Wingdings" w:cs="Wingdings" w:hint="default"/>
+        <w:rFonts w:cs="Wingdings"/>
       </w:rPr>
     </w:lvl>
   </w:abstractNum>
@@ -5023,7 +6287,6 @@
         </w:tabs>
         <w:ind w:left="720" w:hanging="360"/>
       </w:pPr>
-      <w:rPr/>
     </w:lvl>
     <w:lvl w:ilvl="1">
       <w:start w:val="1"/>
@@ -5036,7 +6299,6 @@
         </w:tabs>
         <w:ind w:left="1080" w:hanging="360"/>
       </w:pPr>
-      <w:rPr/>
     </w:lvl>
     <w:lvl w:ilvl="2">
       <w:start w:val="1"/>
@@ -5049,7 +6311,6 @@
         </w:tabs>
         <w:ind w:left="1440" w:hanging="360"/>
       </w:pPr>
-      <w:rPr/>
     </w:lvl>
     <w:lvl w:ilvl="3">
       <w:start w:val="1"/>
@@ -5062,7 +6323,6 @@
         </w:tabs>
         <w:ind w:left="1800" w:hanging="360"/>
       </w:pPr>
-      <w:rPr/>
     </w:lvl>
     <w:lvl w:ilvl="4">
       <w:start w:val="1"/>
@@ -5075,7 +6335,6 @@
         </w:tabs>
         <w:ind w:left="2160" w:hanging="360"/>
       </w:pPr>
-      <w:rPr/>
     </w:lvl>
     <w:lvl w:ilvl="5">
       <w:start w:val="1"/>
@@ -5088,7 +6347,6 @@
         </w:tabs>
         <w:ind w:left="2520" w:hanging="360"/>
       </w:pPr>
-      <w:rPr/>
     </w:lvl>
     <w:lvl w:ilvl="6">
       <w:start w:val="1"/>
@@ -5101,7 +6359,6 @@
         </w:tabs>
         <w:ind w:left="2880" w:hanging="360"/>
       </w:pPr>
-      <w:rPr/>
     </w:lvl>
     <w:lvl w:ilvl="7">
       <w:start w:val="1"/>
@@ -5114,7 +6371,6 @@
         </w:tabs>
         <w:ind w:left="3240" w:hanging="360"/>
       </w:pPr>
-      <w:rPr/>
     </w:lvl>
     <w:lvl w:ilvl="8">
       <w:start w:val="1"/>
@@ -5127,126 +6383,6 @@
         </w:tabs>
         <w:ind w:left="3600" w:hanging="360"/>
       </w:pPr>
-      <w:rPr/>
-    </w:lvl>
-  </w:abstractNum>
-  <w:abstractNum w:abstractNumId="5">
-    <w:lvl w:ilvl="0">
-      <w:start w:val="1"/>
-      <w:numFmt w:val="decimal"/>
-      <w:lvlText w:val="%1."/>
-      <w:lvlJc w:val="left"/>
-      <w:pPr>
-        <w:tabs>
-          <w:tab w:val="num" w:pos="720"/>
-        </w:tabs>
-        <w:ind w:left="720" w:hanging="360"/>
-      </w:pPr>
-      <w:rPr/>
-    </w:lvl>
-    <w:lvl w:ilvl="1">
-      <w:start w:val="1"/>
-      <w:numFmt w:val="decimal"/>
-      <w:lvlText w:val="%2."/>
-      <w:lvlJc w:val="left"/>
-      <w:pPr>
-        <w:tabs>
-          <w:tab w:val="num" w:pos="1080"/>
-        </w:tabs>
-        <w:ind w:left="1080" w:hanging="360"/>
-      </w:pPr>
-      <w:rPr/>
-    </w:lvl>
-    <w:lvl w:ilvl="2">
-      <w:start w:val="1"/>
-      <w:numFmt w:val="decimal"/>
-      <w:lvlText w:val="%3."/>
-      <w:lvlJc w:val="left"/>
-      <w:pPr>
-        <w:tabs>
-          <w:tab w:val="num" w:pos="1440"/>
-        </w:tabs>
-        <w:ind w:left="1440" w:hanging="360"/>
-      </w:pPr>
-      <w:rPr/>
-    </w:lvl>
-    <w:lvl w:ilvl="3">
-      <w:start w:val="1"/>
-      <w:numFmt w:val="decimal"/>
-      <w:lvlText w:val="%4."/>
-      <w:lvlJc w:val="left"/>
-      <w:pPr>
-        <w:tabs>
-          <w:tab w:val="num" w:pos="1800"/>
-        </w:tabs>
-        <w:ind w:left="1800" w:hanging="360"/>
-      </w:pPr>
-      <w:rPr/>
-    </w:lvl>
-    <w:lvl w:ilvl="4">
-      <w:start w:val="1"/>
-      <w:numFmt w:val="decimal"/>
-      <w:lvlText w:val="%5."/>
-      <w:lvlJc w:val="left"/>
-      <w:pPr>
-        <w:tabs>
-          <w:tab w:val="num" w:pos="2160"/>
-        </w:tabs>
-        <w:ind w:left="2160" w:hanging="360"/>
-      </w:pPr>
-      <w:rPr/>
-    </w:lvl>
-    <w:lvl w:ilvl="5">
-      <w:start w:val="1"/>
-      <w:numFmt w:val="decimal"/>
-      <w:lvlText w:val="%6."/>
-      <w:lvlJc w:val="left"/>
-      <w:pPr>
-        <w:tabs>
-          <w:tab w:val="num" w:pos="2520"/>
-        </w:tabs>
-        <w:ind w:left="2520" w:hanging="360"/>
-      </w:pPr>
-      <w:rPr/>
-    </w:lvl>
-    <w:lvl w:ilvl="6">
-      <w:start w:val="1"/>
-      <w:numFmt w:val="decimal"/>
-      <w:lvlText w:val="%7."/>
-      <w:lvlJc w:val="left"/>
-      <w:pPr>
-        <w:tabs>
-          <w:tab w:val="num" w:pos="2880"/>
-        </w:tabs>
-        <w:ind w:left="2880" w:hanging="360"/>
-      </w:pPr>
-      <w:rPr/>
-    </w:lvl>
-    <w:lvl w:ilvl="7">
-      <w:start w:val="1"/>
-      <w:numFmt w:val="decimal"/>
-      <w:lvlText w:val="%8."/>
-      <w:lvlJc w:val="left"/>
-      <w:pPr>
-        <w:tabs>
-          <w:tab w:val="num" w:pos="3240"/>
-        </w:tabs>
-        <w:ind w:left="3240" w:hanging="360"/>
-      </w:pPr>
-      <w:rPr/>
-    </w:lvl>
-    <w:lvl w:ilvl="8">
-      <w:start w:val="1"/>
-      <w:numFmt w:val="decimal"/>
-      <w:lvlText w:val="%9."/>
-      <w:lvlJc w:val="left"/>
-      <w:pPr>
-        <w:tabs>
-          <w:tab w:val="num" w:pos="3600"/>
-        </w:tabs>
-        <w:ind w:left="3600" w:hanging="360"/>
-      </w:pPr>
-      <w:rPr/>
     </w:lvl>
   </w:abstractNum>
   <w:num w:numId="1">
@@ -5261,9 +6397,6 @@
   <w:num w:numId="4">
     <w:abstractNumId w:val="4"/>
   </w:num>
-  <w:num w:numId="5">
-    <w:abstractNumId w:val="5"/>
-  </w:num>
 </w:numbering>
 </file>
 
@@ -5273,7 +6406,6 @@
     <w:rPrDefault>
       <w:rPr>
         <w:rFonts w:ascii="Calibri" w:hAnsi="Calibri" w:eastAsia="Calibri" w:cs="" w:asciiTheme="minorHAnsi" w:cstheme="minorBidi" w:eastAsiaTheme="minorHAnsi" w:hAnsiTheme="minorHAnsi"/>
-        <w:sz w:val="22"/>
         <w:szCs w:val="22"/>
         <w:lang w:val="bg-BG" w:eastAsia="en-US" w:bidi="ar-SA"/>
       </w:rPr>
@@ -5671,7 +6803,7 @@
     </w:pPr>
     <w:rPr>
       <w:rFonts w:ascii="Calibri" w:hAnsi="Calibri" w:eastAsia="Calibri" w:cs="" w:asciiTheme="minorHAnsi" w:cstheme="minorBidi" w:eastAsiaTheme="minorHAnsi" w:hAnsiTheme="minorHAnsi"/>
-      <w:color w:val="auto"/>
+      <w:color w:val="00000A"/>
       <w:sz w:val="22"/>
       <w:szCs w:val="22"/>
       <w:lang w:val="bg-BG" w:eastAsia="en-US" w:bidi="ar-SA"/>
@@ -6181,6 +7313,69 @@
     <w:qFormat/>
     <w:rPr/>
   </w:style>
+  <w:style w:type="character" w:styleId="ListLabel4">
+    <w:name w:val="ListLabel 4"/>
+    <w:qFormat/>
+    <w:rPr>
+      <w:rFonts w:cs="Symbol"/>
+    </w:rPr>
+  </w:style>
+  <w:style w:type="character" w:styleId="ListLabel5">
+    <w:name w:val="ListLabel 5"/>
+    <w:qFormat/>
+    <w:rPr>
+      <w:rFonts w:cs="Courier New"/>
+    </w:rPr>
+  </w:style>
+  <w:style w:type="character" w:styleId="ListLabel6">
+    <w:name w:val="ListLabel 6"/>
+    <w:qFormat/>
+    <w:rPr>
+      <w:rFonts w:cs="Wingdings"/>
+    </w:rPr>
+  </w:style>
+  <w:style w:type="character" w:styleId="ListLabel7">
+    <w:name w:val="ListLabel 7"/>
+    <w:qFormat/>
+    <w:rPr>
+      <w:rFonts w:cs="Symbol"/>
+    </w:rPr>
+  </w:style>
+  <w:style w:type="character" w:styleId="ListLabel8">
+    <w:name w:val="ListLabel 8"/>
+    <w:qFormat/>
+    <w:rPr>
+      <w:rFonts w:cs="Courier New"/>
+    </w:rPr>
+  </w:style>
+  <w:style w:type="character" w:styleId="ListLabel9">
+    <w:name w:val="ListLabel 9"/>
+    <w:qFormat/>
+    <w:rPr>
+      <w:rFonts w:cs="Wingdings"/>
+    </w:rPr>
+  </w:style>
+  <w:style w:type="character" w:styleId="ListLabel10">
+    <w:name w:val="ListLabel 10"/>
+    <w:qFormat/>
+    <w:rPr>
+      <w:rFonts w:cs="Symbol"/>
+    </w:rPr>
+  </w:style>
+  <w:style w:type="character" w:styleId="ListLabel11">
+    <w:name w:val="ListLabel 11"/>
+    <w:qFormat/>
+    <w:rPr>
+      <w:rFonts w:cs="Courier New"/>
+    </w:rPr>
+  </w:style>
+  <w:style w:type="character" w:styleId="ListLabel12">
+    <w:name w:val="ListLabel 12"/>
+    <w:qFormat/>
+    <w:rPr>
+      <w:rFonts w:cs="Wingdings"/>
+    </w:rPr>
+  </w:style>
   <w:style w:type="paragraph" w:styleId="Heading">
     <w:name w:val="Heading"/>
     <w:basedOn w:val="Normal"/>
@@ -6302,7 +7497,7 @@
     </w:pPr>
     <w:rPr>
       <w:rFonts w:ascii="Calibri" w:hAnsi="Calibri" w:eastAsia="Calibri" w:cs="" w:asciiTheme="minorHAnsi" w:cstheme="minorBidi" w:eastAsiaTheme="minorHAnsi" w:hAnsiTheme="minorHAnsi"/>
-      <w:color w:val="auto"/>
+      <w:color w:val="00000A"/>
       <w:sz w:val="22"/>
       <w:szCs w:val="22"/>
       <w:lang w:val="bg-BG" w:eastAsia="en-US" w:bidi="ar-SA"/>

</xml_diff>

<commit_message>
comments for func req-ts
</commit_message>
<xml_diff>
--- a/docs/Design.docx
+++ b/docs/Design.docx
@@ -321,10 +321,10 @@
         <w:tblStyle w:val="LightList"/>
         <w:tblW w:w="9052" w:type="dxa"/>
         <w:jc w:val="left"/>
-        <w:tblInd w:w="-10" w:type="dxa"/>
+        <w:tblInd w:w="-20" w:type="dxa"/>
         <w:tblCellMar>
           <w:top w:w="0" w:type="dxa"/>
-          <w:left w:w="97" w:type="dxa"/>
+          <w:left w:w="87" w:type="dxa"/>
           <w:bottom w:w="0" w:type="dxa"/>
           <w:right w:w="108" w:type="dxa"/>
         </w:tblCellMar>
@@ -351,7 +351,7 @@
             </w:tcBorders>
             <w:shd w:color="auto" w:fill="000000" w:themeFill="text1" w:val="clear"/>
             <w:tcMar>
-              <w:left w:w="97" w:type="dxa"/>
+              <w:left w:w="87" w:type="dxa"/>
             </w:tcMar>
           </w:tcPr>
           <w:p>
@@ -468,7 +468,7 @@
             <w:tcBorders/>
             <w:shd w:fill="auto" w:val="clear"/>
             <w:tcMar>
-              <w:left w:w="97" w:type="dxa"/>
+              <w:left w:w="87" w:type="dxa"/>
             </w:tcMar>
           </w:tcPr>
           <w:p>
@@ -500,7 +500,7 @@
             <w:tcBorders/>
             <w:shd w:fill="auto" w:val="clear"/>
             <w:tcMar>
-              <w:left w:w="97" w:type="dxa"/>
+              <w:left w:w="87" w:type="dxa"/>
             </w:tcMar>
           </w:tcPr>
           <w:p>
@@ -530,7 +530,7 @@
             <w:tcBorders/>
             <w:shd w:fill="auto" w:val="clear"/>
             <w:tcMar>
-              <w:left w:w="97" w:type="dxa"/>
+              <w:left w:w="87" w:type="dxa"/>
             </w:tcMar>
           </w:tcPr>
           <w:p>
@@ -570,7 +570,7 @@
             </w:tcBorders>
             <w:shd w:fill="auto" w:val="clear"/>
             <w:tcMar>
-              <w:left w:w="97" w:type="dxa"/>
+              <w:left w:w="87" w:type="dxa"/>
             </w:tcMar>
           </w:tcPr>
           <w:p>
@@ -680,7 +680,7 @@
             <w:tcBorders/>
             <w:shd w:fill="auto" w:val="clear"/>
             <w:tcMar>
-              <w:left w:w="97" w:type="dxa"/>
+              <w:left w:w="87" w:type="dxa"/>
             </w:tcMar>
           </w:tcPr>
           <w:p>
@@ -709,7 +709,7 @@
             <w:tcBorders/>
             <w:shd w:fill="auto" w:val="clear"/>
             <w:tcMar>
-              <w:left w:w="97" w:type="dxa"/>
+              <w:left w:w="87" w:type="dxa"/>
             </w:tcMar>
           </w:tcPr>
           <w:p>
@@ -738,7 +738,7 @@
             <w:tcBorders/>
             <w:shd w:fill="auto" w:val="clear"/>
             <w:tcMar>
-              <w:left w:w="97" w:type="dxa"/>
+              <w:left w:w="87" w:type="dxa"/>
             </w:tcMar>
           </w:tcPr>
           <w:p>
@@ -777,7 +777,7 @@
             </w:tcBorders>
             <w:shd w:fill="auto" w:val="clear"/>
             <w:tcMar>
-              <w:left w:w="97" w:type="dxa"/>
+              <w:left w:w="87" w:type="dxa"/>
             </w:tcMar>
           </w:tcPr>
           <w:p>
@@ -882,7 +882,7 @@
             <w:tcBorders/>
             <w:shd w:fill="auto" w:val="clear"/>
             <w:tcMar>
-              <w:left w:w="97" w:type="dxa"/>
+              <w:left w:w="87" w:type="dxa"/>
             </w:tcMar>
           </w:tcPr>
           <w:p>
@@ -911,7 +911,7 @@
             <w:tcBorders/>
             <w:shd w:fill="auto" w:val="clear"/>
             <w:tcMar>
-              <w:left w:w="97" w:type="dxa"/>
+              <w:left w:w="87" w:type="dxa"/>
             </w:tcMar>
           </w:tcPr>
           <w:p>
@@ -940,7 +940,7 @@
             <w:tcBorders/>
             <w:shd w:fill="auto" w:val="clear"/>
             <w:tcMar>
-              <w:left w:w="97" w:type="dxa"/>
+              <w:left w:w="87" w:type="dxa"/>
             </w:tcMar>
           </w:tcPr>
           <w:p>
@@ -977,7 +977,7 @@
             </w:tcBorders>
             <w:shd w:fill="auto" w:val="clear"/>
             <w:tcMar>
-              <w:left w:w="97" w:type="dxa"/>
+              <w:left w:w="87" w:type="dxa"/>
             </w:tcMar>
           </w:tcPr>
           <w:p>
@@ -1078,6 +1078,9 @@
           <w:szCs w:val="24"/>
         </w:rPr>
       </w:pPr>
+      <w:bookmarkStart w:id="0" w:name="_GoBack"/>
+      <w:bookmarkStart w:id="1" w:name="_GoBack"/>
+      <w:bookmarkEnd w:id="1"/>
       <w:r>
         <w:rPr>
           <w:sz w:val="24"/>
@@ -1101,8 +1104,6 @@
         <w:jc w:val="center"/>
         <w:rPr/>
       </w:pPr>
-      <w:bookmarkStart w:id="0" w:name="_GoBack"/>
-      <w:bookmarkEnd w:id="0"/>
       <w:r>
         <w:rPr>
           <w:rStyle w:val="BookTitle"/>
@@ -1118,7 +1119,7 @@
           <w:docPartGallery w:val="Table of Contents"/>
           <w:docPartUnique w:val="true"/>
         </w:docPartObj>
-        <w:id w:val="1037867957"/>
+        <w:id w:val="1152899820"/>
       </w:sdtPr>
       <w:sdtContent>
         <w:p>
@@ -2067,749 +2068,730 @@
             <w:fldChar w:fldCharType="end"/>
           </w:r>
         </w:p>
+        <w:p>
+          <w:pPr>
+            <w:pStyle w:val="Heading1"/>
+            <w:numPr>
+              <w:ilvl w:val="0"/>
+              <w:numId w:val="2"/>
+            </w:numPr>
+            <w:rPr/>
+          </w:pPr>
+          <w:bookmarkStart w:id="2" w:name="_Toc372276266"/>
+          <w:bookmarkEnd w:id="2"/>
+          <w:r>
+            <w:rPr/>
+            <w:t>ВЪВЕДЕНИЕ</w:t>
+          </w:r>
+        </w:p>
+        <w:p>
+          <w:pPr>
+            <w:pStyle w:val="Heading2"/>
+            <w:numPr>
+              <w:ilvl w:val="1"/>
+              <w:numId w:val="2"/>
+            </w:numPr>
+            <w:rPr/>
+          </w:pPr>
+          <w:bookmarkStart w:id="3" w:name="_Toc372276267"/>
+          <w:bookmarkEnd w:id="3"/>
+          <w:r>
+            <w:rPr/>
+            <w:t>Цел</w:t>
+          </w:r>
+        </w:p>
+        <w:p>
+          <w:pPr>
+            <w:pStyle w:val="Normal"/>
+            <w:rPr>
+              <w:i/>
+              <w:i/>
+            </w:rPr>
+          </w:pPr>
+          <w:r>
+            <w:rPr>
+              <w:i/>
+            </w:rPr>
+            <w:t>Опишете на целта на документа.</w:t>
+          </w:r>
+        </w:p>
+        <w:p>
+          <w:pPr>
+            <w:pStyle w:val="Normal"/>
+            <w:rPr/>
+          </w:pPr>
+          <w:r>
+            <w:rPr/>
+            <w:t>Настоящият документ описва ...</w:t>
+          </w:r>
+        </w:p>
+        <w:p>
+          <w:pPr>
+            <w:pStyle w:val="Heading2"/>
+            <w:numPr>
+              <w:ilvl w:val="1"/>
+              <w:numId w:val="2"/>
+            </w:numPr>
+            <w:rPr/>
+          </w:pPr>
+          <w:bookmarkStart w:id="4" w:name="_Toc372276268"/>
+          <w:bookmarkEnd w:id="4"/>
+          <w:r>
+            <w:rPr/>
+            <w:t>Обхват</w:t>
+          </w:r>
+        </w:p>
+        <w:p>
+          <w:pPr>
+            <w:pStyle w:val="Normal"/>
+            <w:rPr>
+              <w:i/>
+              <w:i/>
+            </w:rPr>
+          </w:pPr>
+          <w:r>
+            <w:rPr>
+              <w:i/>
+            </w:rPr>
+            <w:t>Опишете обхвата на софтуерната система и изяснете целта и ползите от нея.</w:t>
+          </w:r>
+        </w:p>
+        <w:p>
+          <w:pPr>
+            <w:pStyle w:val="Heading2"/>
+            <w:numPr>
+              <w:ilvl w:val="1"/>
+              <w:numId w:val="2"/>
+            </w:numPr>
+            <w:rPr/>
+          </w:pPr>
+          <w:bookmarkStart w:id="5" w:name="_Toc372276269"/>
+          <w:bookmarkEnd w:id="5"/>
+          <w:r>
+            <w:rPr/>
+            <w:t>Резюме</w:t>
+          </w:r>
+        </w:p>
+        <w:p>
+          <w:pPr>
+            <w:pStyle w:val="Normal"/>
+            <w:rPr>
+              <w:i/>
+              <w:i/>
+            </w:rPr>
+          </w:pPr>
+          <w:r>
+            <w:rPr>
+              <w:i/>
+            </w:rPr>
+            <w:t>Създайте резюме на документа и опишете структурата му.</w:t>
+          </w:r>
+        </w:p>
+        <w:p>
+          <w:pPr>
+            <w:pStyle w:val="Heading2"/>
+            <w:numPr>
+              <w:ilvl w:val="1"/>
+              <w:numId w:val="2"/>
+            </w:numPr>
+            <w:rPr/>
+          </w:pPr>
+          <w:bookmarkStart w:id="6" w:name="_Toc372276270"/>
+          <w:bookmarkEnd w:id="6"/>
+          <w:r>
+            <w:rPr/>
+            <w:t>Дефиниции и акроними</w:t>
+          </w:r>
+        </w:p>
+        <w:p>
+          <w:pPr>
+            <w:pStyle w:val="Normal"/>
+            <w:rPr>
+              <w:i/>
+              <w:i/>
+            </w:rPr>
+          </w:pPr>
+          <w:r>
+            <w:rPr>
+              <w:i/>
+            </w:rPr>
+            <w:t>Дефинирайте всички термини, понятия и акроними, използвани в документа.</w:t>
+          </w:r>
+        </w:p>
+        <w:p>
+          <w:pPr>
+            <w:pStyle w:val="Normal"/>
+            <w:rPr/>
+          </w:pPr>
+          <w:r>
+            <w:rPr/>
+          </w:r>
+        </w:p>
+        <w:p>
+          <w:pPr>
+            <w:pStyle w:val="Normal"/>
+            <w:rPr/>
+          </w:pPr>
+          <w:r>
+            <w:rPr/>
+          </w:r>
+        </w:p>
+        <w:p>
+          <w:pPr>
+            <w:pStyle w:val="Normal"/>
+            <w:jc w:val="left"/>
+            <w:rPr/>
+          </w:pPr>
+          <w:r>
+            <w:rPr/>
+          </w:r>
+          <w:r>
+            <w:br w:type="page"/>
+          </w:r>
+        </w:p>
+        <w:p>
+          <w:pPr>
+            <w:pStyle w:val="Heading1"/>
+            <w:numPr>
+              <w:ilvl w:val="0"/>
+              <w:numId w:val="2"/>
+            </w:numPr>
+            <w:rPr/>
+          </w:pPr>
+          <w:r>
+            <w:rPr/>
+            <w:t>АНАЛИЗ НА ИЗИСКВАНИЯТА</w:t>
+          </w:r>
+        </w:p>
+        <w:p>
+          <w:pPr>
+            <w:pStyle w:val="Normal"/>
+            <w:rPr>
+              <w:i/>
+              <w:i/>
+            </w:rPr>
+          </w:pPr>
+          <w:r>
+            <w:rPr>
+              <w:i/>
+            </w:rPr>
+          </w:r>
+        </w:p>
+        <w:p>
+          <w:pPr>
+            <w:pStyle w:val="Normal"/>
+            <w:rPr/>
+          </w:pPr>
+          <w:r>
+            <w:rPr>
+              <w:i/>
+            </w:rPr>
+            <w:t>Asd</w:t>
+          </w:r>
+        </w:p>
+        <w:p>
+          <w:pPr>
+            <w:pStyle w:val="Normal"/>
+            <w:numPr>
+              <w:ilvl w:val="0"/>
+              <w:numId w:val="4"/>
+            </w:numPr>
+            <w:rPr/>
+          </w:pPr>
+          <w:r>
+            <w:rPr>
+              <w:b w:val="false"/>
+              <w:bCs w:val="false"/>
+              <w:i/>
+            </w:rPr>
+            <w:t>Система задължително трябва да ползва google books api за достъп до голяма библиотека на книги</w:t>
+          </w:r>
+        </w:p>
+        <w:p>
+          <w:pPr>
+            <w:pStyle w:val="Normal"/>
+            <w:numPr>
+              <w:ilvl w:val="0"/>
+              <w:numId w:val="4"/>
+            </w:numPr>
+            <w:rPr/>
+          </w:pPr>
+          <w:r>
+            <w:rPr>
+              <w:b w:val="false"/>
+              <w:bCs w:val="false"/>
+              <w:i/>
+            </w:rPr>
+            <w:t>При регистрация на потребителя система задължително трябва да приема 2 парола и ако не са еднакви да дава грешка при регистрация</w:t>
+          </w:r>
+        </w:p>
+        <w:p>
+          <w:pPr>
+            <w:pStyle w:val="Normal"/>
+            <w:numPr>
+              <w:ilvl w:val="0"/>
+              <w:numId w:val="4"/>
+            </w:numPr>
+            <w:rPr/>
+          </w:pPr>
+          <w:r>
+            <w:rPr>
+              <w:b w:val="false"/>
+              <w:bCs w:val="false"/>
+              <w:i/>
+            </w:rPr>
+            <w:t>Регистрация на потребителя задължително трябва да приема потребителско име и парола</w:t>
+          </w:r>
+        </w:p>
+        <w:p>
+          <w:pPr>
+            <w:pStyle w:val="Normal"/>
+            <w:numPr>
+              <w:ilvl w:val="0"/>
+              <w:numId w:val="4"/>
+            </w:numPr>
+            <w:rPr/>
+          </w:pPr>
+          <w:r>
+            <w:rPr>
+              <w:b w:val="false"/>
+              <w:bCs w:val="false"/>
+              <w:i/>
+            </w:rPr>
+            <w:t>Страница за книга задължително трябва да съдържа: име, автор, кратко описание, ревюта и коментари на ползватели на система</w:t>
+          </w:r>
+        </w:p>
+        <w:p>
+          <w:pPr>
+            <w:pStyle w:val="Normal"/>
+            <w:numPr>
+              <w:ilvl w:val="0"/>
+              <w:numId w:val="4"/>
+            </w:numPr>
+            <w:rPr/>
+          </w:pPr>
+          <w:r>
+            <w:rPr>
+              <w:b w:val="false"/>
+              <w:bCs w:val="false"/>
+              <w:i/>
+            </w:rPr>
+            <w:t>Всяко ревю на книга задължително трябва да съдържа автора, съдържание на ревю, оценка ако такава съществува и коментари към ревю</w:t>
+          </w:r>
+        </w:p>
+        <w:p>
+          <w:pPr>
+            <w:pStyle w:val="Normal"/>
+            <w:numPr>
+              <w:ilvl w:val="0"/>
+              <w:numId w:val="4"/>
+            </w:numPr>
+            <w:rPr/>
+          </w:pPr>
+          <w:r>
+            <w:rPr>
+              <w:b w:val="false"/>
+              <w:bCs w:val="false"/>
+              <w:i/>
+            </w:rPr>
+            <w:t>Всеки коментар задължително трябва да съдържа автора, съдържание на коментар, и отговори от други ползватели за даден коментар</w:t>
+          </w:r>
+        </w:p>
+        <w:p>
+          <w:pPr>
+            <w:pStyle w:val="Normal"/>
+            <w:numPr>
+              <w:ilvl w:val="0"/>
+              <w:numId w:val="4"/>
+            </w:numPr>
+            <w:rPr/>
+          </w:pPr>
+          <w:r>
+            <w:rPr>
+              <w:b w:val="false"/>
+              <w:bCs w:val="false"/>
+              <w:i/>
+            </w:rPr>
+            <w:t>При създаване на ново ревю на книга система задължително трябва приема оценка от ревюиращия за дадена книга</w:t>
+          </w:r>
+        </w:p>
+        <w:p>
+          <w:pPr>
+            <w:pStyle w:val="Normal"/>
+            <w:numPr>
+              <w:ilvl w:val="0"/>
+              <w:numId w:val="4"/>
+            </w:numPr>
+            <w:rPr/>
+          </w:pPr>
+          <w:r>
+            <w:rPr>
+              <w:b w:val="false"/>
+              <w:bCs w:val="false"/>
+              <w:i/>
+            </w:rPr>
+            <w:t>Оценка на дадена книга задължително трябва да приема стойност от 1 до 10</w:t>
+          </w:r>
+        </w:p>
+        <w:p>
+          <w:pPr>
+            <w:pStyle w:val="Normal"/>
+            <w:numPr>
+              <w:ilvl w:val="0"/>
+              <w:numId w:val="4"/>
+            </w:numPr>
+            <w:rPr/>
+          </w:pPr>
+          <w:r>
+            <w:rPr>
+              <w:i/>
+            </w:rPr>
+            <w:t>Едно ревю на книга препоръчително да е ограничено с 2000 символа</w:t>
+          </w:r>
+        </w:p>
+        <w:p>
+          <w:pPr>
+            <w:pStyle w:val="Normal"/>
+            <w:numPr>
+              <w:ilvl w:val="0"/>
+              <w:numId w:val="4"/>
+            </w:numPr>
+            <w:rPr/>
+          </w:pPr>
+          <w:r>
+            <w:rPr>
+              <w:b w:val="false"/>
+              <w:bCs w:val="false"/>
+              <w:i/>
+            </w:rPr>
+            <w:t>Един коментар на книга препоръчително да е ограничен с 200 символа</w:t>
+          </w:r>
+        </w:p>
+        <w:p>
+          <w:pPr>
+            <w:pStyle w:val="Normal"/>
+            <w:numPr>
+              <w:ilvl w:val="0"/>
+              <w:numId w:val="4"/>
+            </w:numPr>
+            <w:rPr/>
+          </w:pPr>
+          <w:r>
+            <w:rPr>
+              <w:b w:val="false"/>
+              <w:bCs w:val="false"/>
+              <w:i/>
+            </w:rPr>
+            <w:t>Търсене на книги задължително трябва да примема като параметър текст и полета по които да се търси книга (автор, описание, оценки)</w:t>
+          </w:r>
+        </w:p>
+        <w:p>
+          <w:pPr>
+            <w:pStyle w:val="Normal"/>
+            <w:numPr>
+              <w:ilvl w:val="0"/>
+              <w:numId w:val="4"/>
+            </w:numPr>
+            <w:rPr/>
+          </w:pPr>
+          <w:r>
+            <w:rPr>
+              <w:b w:val="false"/>
+              <w:bCs w:val="false"/>
+              <w:i/>
+            </w:rPr>
+            <w:t>Връщане на списък на книги препоръчително да има възможност да бъде конфигуриран от заявката (сортиране, лимит, страница на резултати)</w:t>
+          </w:r>
+        </w:p>
+        <w:p>
+          <w:pPr>
+            <w:pStyle w:val="Normal"/>
+            <w:numPr>
+              <w:ilvl w:val="0"/>
+              <w:numId w:val="4"/>
+            </w:numPr>
+            <w:rPr/>
+          </w:pPr>
+          <w:r>
+            <w:rPr>
+              <w:b w:val="false"/>
+              <w:bCs w:val="false"/>
+              <w:i/>
+            </w:rPr>
+            <w:t>Списъци „Харесано“ и „Прочетени“ задължително трябва да са съставени от уникални за този списък книги</w:t>
+          </w:r>
+        </w:p>
+        <w:p>
+          <w:pPr>
+            <w:pStyle w:val="Normal"/>
+            <w:numPr>
+              <w:ilvl w:val="0"/>
+              <w:numId w:val="4"/>
+            </w:numPr>
+            <w:rPr/>
+          </w:pPr>
+          <w:r>
+            <w:rPr>
+              <w:b w:val="false"/>
+              <w:bCs w:val="false"/>
+              <w:i/>
+            </w:rPr>
+            <w:t>Списъци „Харесано“ и „Прочетени“ препоръчително да са сортирани по дата на добавяне на книга в даден списък</w:t>
+          </w:r>
+        </w:p>
+        <w:p>
+          <w:pPr>
+            <w:pStyle w:val="Normal"/>
+            <w:numPr>
+              <w:ilvl w:val="0"/>
+              <w:numId w:val="4"/>
+            </w:numPr>
+            <w:rPr/>
+          </w:pPr>
+          <w:r>
+            <w:rPr>
+              <w:b w:val="false"/>
+              <w:bCs w:val="false"/>
+              <w:i/>
+            </w:rPr>
+            <w:t>Списъци „Харесано“ и „Прочетени“ препоръчително да са сортирани по дата на добавяне на книга в даден списък</w:t>
+          </w:r>
+        </w:p>
+        <w:p>
+          <w:pPr>
+            <w:pStyle w:val="Normal"/>
+            <w:numPr>
+              <w:ilvl w:val="0"/>
+              <w:numId w:val="4"/>
+            </w:numPr>
+            <w:rPr>
+              <w:b w:val="false"/>
+              <w:b w:val="false"/>
+              <w:bCs w:val="false"/>
+              <w:i/>
+              <w:i/>
+            </w:rPr>
+          </w:pPr>
+          <w:r>
+            <w:rPr>
+              <w:b w:val="false"/>
+              <w:bCs w:val="false"/>
+              <w:i/>
+            </w:rPr>
+          </w:r>
+        </w:p>
+        <w:p>
+          <w:pPr>
+            <w:pStyle w:val="Normal"/>
+            <w:rPr>
+              <w:b w:val="false"/>
+              <w:b w:val="false"/>
+              <w:bCs w:val="false"/>
+              <w:i/>
+              <w:i/>
+            </w:rPr>
+          </w:pPr>
+          <w:r>
+            <w:rPr>
+              <w:b w:val="false"/>
+              <w:bCs w:val="false"/>
+              <w:i/>
+            </w:rPr>
+          </w:r>
+        </w:p>
+        <w:p>
+          <w:pPr>
+            <w:pStyle w:val="Normal"/>
+            <w:pBdr>
+              <w:bottom w:val="single" w:sz="2" w:space="2" w:color="000001"/>
+            </w:pBdr>
+            <w:rPr/>
+          </w:pPr>
+          <w:r>
+            <w:rPr>
+              <w:i/>
+            </w:rPr>
+            <w:t>zsxd</w:t>
+          </w:r>
+        </w:p>
+        <w:p>
+          <w:pPr>
+            <w:pStyle w:val="Normal"/>
+            <w:rPr>
+              <w:i/>
+              <w:i/>
+            </w:rPr>
+          </w:pPr>
+          <w:r>
+            <w:rPr>
+              <w:i/>
+            </w:rPr>
+          </w:r>
+        </w:p>
+        <w:p>
+          <w:pPr>
+            <w:pStyle w:val="Normal"/>
+            <w:rPr/>
+          </w:pPr>
+          <w:r>
+            <w:rPr>
+              <w:i/>
+            </w:rPr>
+            <w:t>Опишете системните изисквания по начин, който подпомага процеса на проектиране, както и процеса на тестване на системата. Дефинирайте уникален номер и приоритет за всяко изискване.</w:t>
+          </w:r>
+        </w:p>
+        <w:p>
+          <w:pPr>
+            <w:pStyle w:val="ListParagraph"/>
+            <w:numPr>
+              <w:ilvl w:val="0"/>
+              <w:numId w:val="3"/>
+            </w:numPr>
+            <w:rPr>
+              <w:i/>
+              <w:i/>
+            </w:rPr>
+          </w:pPr>
+          <w:r>
+            <w:rPr>
+              <w:i/>
+            </w:rPr>
+            <w:t>Пример за дефиниране на приоритети:</w:t>
+          </w:r>
+        </w:p>
+        <w:p>
+          <w:pPr>
+            <w:pStyle w:val="ListParagraph"/>
+            <w:numPr>
+              <w:ilvl w:val="0"/>
+              <w:numId w:val="3"/>
+            </w:numPr>
+            <w:rPr>
+              <w:i/>
+              <w:i/>
+            </w:rPr>
+          </w:pPr>
+          <w:r>
+            <w:rPr>
+              <w:i/>
+            </w:rPr>
+            <w:t>Приоритет 1 – изискването е „задължително“</w:t>
+          </w:r>
+        </w:p>
+        <w:p>
+          <w:pPr>
+            <w:pStyle w:val="ListParagraph"/>
+            <w:numPr>
+              <w:ilvl w:val="0"/>
+              <w:numId w:val="3"/>
+            </w:numPr>
+            <w:rPr>
+              <w:i/>
+              <w:i/>
+            </w:rPr>
+          </w:pPr>
+          <w:r>
+            <w:rPr>
+              <w:i/>
+            </w:rPr>
+            <w:t>Приоритет 2 – изискването е „необходимо“ за подобряване на софтуера</w:t>
+          </w:r>
+        </w:p>
+        <w:p>
+          <w:pPr>
+            <w:pStyle w:val="ListParagraph"/>
+            <w:numPr>
+              <w:ilvl w:val="0"/>
+              <w:numId w:val="3"/>
+            </w:numPr>
+            <w:rPr>
+              <w:i/>
+              <w:i/>
+            </w:rPr>
+          </w:pPr>
+          <w:r>
+            <w:rPr>
+              <w:i/>
+            </w:rPr>
+            <w:t>Приоритет 3 – изискването е „препоръчително“</w:t>
+          </w:r>
+        </w:p>
+        <w:p>
+          <w:pPr>
+            <w:pStyle w:val="Normal"/>
+            <w:rPr>
+              <w:i/>
+              <w:i/>
+            </w:rPr>
+          </w:pPr>
+          <w:r>
+            <w:rPr>
+              <w:i/>
+            </w:rPr>
+            <w:t xml:space="preserve">При описание на изискванията използвайте термините, с които сте дефинирали приоритетите. Например „Статусът на поръчката </w:t>
+          </w:r>
+          <w:r>
+            <w:rPr>
+              <w:b/>
+              <w:i/>
+            </w:rPr>
+            <w:t>задължително</w:t>
+          </w:r>
+          <w:r>
+            <w:rPr>
+              <w:i/>
+            </w:rPr>
+            <w:t xml:space="preserve"> приема стойност 0 или 1.“ Или „</w:t>
+          </w:r>
+          <w:r>
+            <w:rPr>
+              <w:b/>
+              <w:i/>
+            </w:rPr>
+            <w:t>Препоръчително</w:t>
+          </w:r>
+          <w:r>
+            <w:rPr>
+              <w:i/>
+            </w:rPr>
+            <w:t xml:space="preserve"> е потребителят да бъде уведомяван при изтичане на срока за плащане 3 дни предварително.“</w:t>
+          </w:r>
+        </w:p>
+        <w:p>
+          <w:pPr>
+            <w:pStyle w:val="Heading2"/>
+            <w:numPr>
+              <w:ilvl w:val="1"/>
+              <w:numId w:val="2"/>
+            </w:numPr>
+            <w:rPr/>
+          </w:pPr>
+          <w:r>
+            <w:rPr/>
+            <w:t>Функционални изисквания</w:t>
+          </w:r>
+        </w:p>
+        <w:p>
+          <w:pPr>
+            <w:pStyle w:val="Normal"/>
+            <w:rPr/>
+          </w:pPr>
+          <w:r>
+            <w:rPr/>
+            <w:t>Примерен формат на таблица за описание на функционални изисквания.</w:t>
+          </w:r>
+        </w:p>
       </w:sdtContent>
     </w:sdt>
-    <w:p>
-      <w:pPr>
-        <w:sectPr>
-          <w:footerReference w:type="default" r:id="rId3"/>
-          <w:type w:val="nextPage"/>
-          <w:pgSz w:w="11906" w:h="16838"/>
-          <w:pgMar w:left="1417" w:right="1417" w:header="0" w:top="1417" w:footer="708" w:bottom="1417" w:gutter="0"/>
-          <w:pgNumType w:fmt="decimal"/>
-          <w:formProt w:val="false"/>
-          <w:textDirection w:val="lrTb"/>
-          <w:docGrid w:type="default" w:linePitch="360" w:charSpace="4294965247"/>
-        </w:sectPr>
-        <w:pStyle w:val="Normal"/>
-        <w:rPr/>
-      </w:pPr>
-      <w:r>
-        <w:rPr/>
-      </w:r>
-    </w:p>
-    <w:p>
-      <w:pPr>
-        <w:pStyle w:val="Heading1"/>
-        <w:numPr>
-          <w:ilvl w:val="0"/>
-          <w:numId w:val="2"/>
-        </w:numPr>
-        <w:rPr/>
-      </w:pPr>
-      <w:bookmarkStart w:id="1" w:name="_Toc372276266"/>
-      <w:bookmarkEnd w:id="1"/>
-      <w:r>
-        <w:rPr/>
-        <w:t>ВЪВЕДЕНИЕ</w:t>
-      </w:r>
-    </w:p>
-    <w:p>
-      <w:pPr>
-        <w:pStyle w:val="Heading2"/>
-        <w:numPr>
-          <w:ilvl w:val="1"/>
-          <w:numId w:val="2"/>
-        </w:numPr>
-        <w:rPr/>
-      </w:pPr>
-      <w:bookmarkStart w:id="2" w:name="_Toc372276267"/>
-      <w:bookmarkEnd w:id="2"/>
-      <w:r>
-        <w:rPr/>
-        <w:t>Цел</w:t>
-      </w:r>
-    </w:p>
-    <w:p>
-      <w:pPr>
-        <w:pStyle w:val="Normal"/>
-        <w:rPr>
-          <w:i/>
-          <w:i/>
-        </w:rPr>
-      </w:pPr>
-      <w:r>
-        <w:rPr>
-          <w:i/>
-        </w:rPr>
-        <w:t>Опишете на целта на документа.</w:t>
-      </w:r>
-    </w:p>
-    <w:p>
-      <w:pPr>
-        <w:pStyle w:val="Normal"/>
-        <w:rPr/>
-      </w:pPr>
-      <w:r>
-        <w:rPr/>
-        <w:t>Настоящият документ описва ...</w:t>
-      </w:r>
-    </w:p>
-    <w:p>
-      <w:pPr>
-        <w:pStyle w:val="Heading2"/>
-        <w:numPr>
-          <w:ilvl w:val="1"/>
-          <w:numId w:val="2"/>
-        </w:numPr>
-        <w:rPr/>
-      </w:pPr>
-      <w:bookmarkStart w:id="3" w:name="_Toc372276268"/>
-      <w:bookmarkEnd w:id="3"/>
-      <w:r>
-        <w:rPr/>
-        <w:t>Обхват</w:t>
-      </w:r>
-    </w:p>
-    <w:p>
-      <w:pPr>
-        <w:pStyle w:val="Normal"/>
-        <w:rPr>
-          <w:i/>
-          <w:i/>
-        </w:rPr>
-      </w:pPr>
-      <w:r>
-        <w:rPr>
-          <w:i/>
-        </w:rPr>
-        <w:t>Опишете обхвата на софтуерната система и изяснете целта и ползите от нея.</w:t>
-      </w:r>
-    </w:p>
-    <w:p>
-      <w:pPr>
-        <w:pStyle w:val="Heading2"/>
-        <w:numPr>
-          <w:ilvl w:val="1"/>
-          <w:numId w:val="2"/>
-        </w:numPr>
-        <w:rPr/>
-      </w:pPr>
-      <w:bookmarkStart w:id="4" w:name="_Toc372276269"/>
-      <w:bookmarkEnd w:id="4"/>
-      <w:r>
-        <w:rPr/>
-        <w:t>Резюме</w:t>
-      </w:r>
-    </w:p>
-    <w:p>
-      <w:pPr>
-        <w:pStyle w:val="Normal"/>
-        <w:rPr>
-          <w:i/>
-          <w:i/>
-        </w:rPr>
-      </w:pPr>
-      <w:r>
-        <w:rPr>
-          <w:i/>
-        </w:rPr>
-        <w:t>Създайте резюме на документа и опишете структурата му.</w:t>
-      </w:r>
-    </w:p>
-    <w:p>
-      <w:pPr>
-        <w:pStyle w:val="Heading2"/>
-        <w:numPr>
-          <w:ilvl w:val="1"/>
-          <w:numId w:val="2"/>
-        </w:numPr>
-        <w:rPr/>
-      </w:pPr>
-      <w:bookmarkStart w:id="5" w:name="_Toc372276270"/>
-      <w:bookmarkEnd w:id="5"/>
-      <w:r>
-        <w:rPr/>
-        <w:t>Дефиниции и акроними</w:t>
-      </w:r>
-    </w:p>
-    <w:p>
-      <w:pPr>
-        <w:pStyle w:val="Normal"/>
-        <w:rPr>
-          <w:i/>
-          <w:i/>
-        </w:rPr>
-      </w:pPr>
-      <w:r>
-        <w:rPr>
-          <w:i/>
-        </w:rPr>
-        <w:t>Дефинирайте всички термини, понятия и акроними, използвани в документа.</w:t>
-      </w:r>
-    </w:p>
-    <w:p>
-      <w:pPr>
-        <w:pStyle w:val="Normal"/>
-        <w:rPr/>
-      </w:pPr>
-      <w:r>
-        <w:rPr/>
-      </w:r>
-    </w:p>
-    <w:p>
-      <w:pPr>
-        <w:pStyle w:val="Normal"/>
-        <w:rPr/>
-      </w:pPr>
-      <w:r>
-        <w:rPr/>
-      </w:r>
-    </w:p>
-    <w:p>
-      <w:pPr>
-        <w:pStyle w:val="Normal"/>
-        <w:jc w:val="left"/>
-        <w:rPr/>
-      </w:pPr>
-      <w:r>
-        <w:rPr/>
-      </w:r>
-      <w:r>
-        <w:br w:type="page"/>
-      </w:r>
-    </w:p>
-    <w:p>
-      <w:pPr>
-        <w:pStyle w:val="Heading1"/>
-        <w:numPr>
-          <w:ilvl w:val="0"/>
-          <w:numId w:val="2"/>
-        </w:numPr>
-        <w:rPr/>
-      </w:pPr>
-      <w:r>
-        <w:rPr/>
-        <w:t>АНАЛИЗ НА ИЗИСКВАНИЯТА</w:t>
-      </w:r>
-    </w:p>
-    <w:p>
-      <w:pPr>
-        <w:pStyle w:val="Normal"/>
-        <w:rPr>
-          <w:i/>
-          <w:i/>
-        </w:rPr>
-      </w:pPr>
-      <w:r>
-        <w:rPr>
-          <w:i/>
-        </w:rPr>
-      </w:r>
-    </w:p>
-    <w:p>
-      <w:pPr>
-        <w:pStyle w:val="Normal"/>
-        <w:rPr/>
-      </w:pPr>
-      <w:r>
-        <w:rPr>
-          <w:i/>
-        </w:rPr>
-        <w:t>Asd</w:t>
-      </w:r>
-    </w:p>
-    <w:p>
-      <w:pPr>
-        <w:pStyle w:val="Normal"/>
-        <w:numPr>
-          <w:ilvl w:val="0"/>
-          <w:numId w:val="4"/>
-        </w:numPr>
-        <w:rPr/>
-      </w:pPr>
-      <w:r>
-        <w:rPr>
-          <w:b w:val="false"/>
-          <w:bCs w:val="false"/>
-          <w:i/>
-        </w:rPr>
-        <w:t>Система задължително трябва да ползва google books api за достъп до голяма библиотека на книги</w:t>
-      </w:r>
-    </w:p>
-    <w:p>
-      <w:pPr>
-        <w:pStyle w:val="Normal"/>
-        <w:numPr>
-          <w:ilvl w:val="0"/>
-          <w:numId w:val="4"/>
-        </w:numPr>
-        <w:rPr/>
-      </w:pPr>
-      <w:r>
-        <w:rPr>
-          <w:b w:val="false"/>
-          <w:bCs w:val="false"/>
-          <w:i/>
-        </w:rPr>
-        <w:t>При регистрация на потребителя система задължително трябва да приема 2 парола и ако не са еднакви да дава грешка при регистрация</w:t>
-      </w:r>
-    </w:p>
-    <w:p>
-      <w:pPr>
-        <w:pStyle w:val="Normal"/>
-        <w:numPr>
-          <w:ilvl w:val="0"/>
-          <w:numId w:val="4"/>
-        </w:numPr>
-        <w:rPr/>
-      </w:pPr>
-      <w:r>
-        <w:rPr>
-          <w:b w:val="false"/>
-          <w:bCs w:val="false"/>
-          <w:i/>
-        </w:rPr>
-        <w:t>Регистрация на потребителя задължително трябва да приема потребителско име и парола</w:t>
-      </w:r>
-    </w:p>
-    <w:p>
-      <w:pPr>
-        <w:pStyle w:val="Normal"/>
-        <w:numPr>
-          <w:ilvl w:val="0"/>
-          <w:numId w:val="4"/>
-        </w:numPr>
-        <w:rPr/>
-      </w:pPr>
-      <w:r>
-        <w:rPr>
-          <w:b w:val="false"/>
-          <w:bCs w:val="false"/>
-          <w:i/>
-        </w:rPr>
-        <w:t>Страница за книга задължително трябва да съдържа: име, автор, кратко описание, ревюта и коментари на ползватели на система</w:t>
-      </w:r>
-    </w:p>
-    <w:p>
-      <w:pPr>
-        <w:pStyle w:val="Normal"/>
-        <w:numPr>
-          <w:ilvl w:val="0"/>
-          <w:numId w:val="4"/>
-        </w:numPr>
-        <w:rPr/>
-      </w:pPr>
-      <w:r>
-        <w:rPr>
-          <w:b w:val="false"/>
-          <w:bCs w:val="false"/>
-          <w:i/>
-        </w:rPr>
-        <w:t>Всяко ревю на книга задължително трябва да съдържа автора, съдържание на ревю, оценка ако такава съществува и коментари към ревю</w:t>
-      </w:r>
-    </w:p>
-    <w:p>
-      <w:pPr>
-        <w:pStyle w:val="Normal"/>
-        <w:numPr>
-          <w:ilvl w:val="0"/>
-          <w:numId w:val="4"/>
-        </w:numPr>
-        <w:rPr/>
-      </w:pPr>
-      <w:r>
-        <w:rPr>
-          <w:b w:val="false"/>
-          <w:bCs w:val="false"/>
-          <w:i/>
-        </w:rPr>
-        <w:t>Всеки коментар задължително трябва да съдържа автора, съдържание на коментар, и отговори от други ползватели за даден коментар</w:t>
-      </w:r>
-    </w:p>
-    <w:p>
-      <w:pPr>
-        <w:pStyle w:val="Normal"/>
-        <w:numPr>
-          <w:ilvl w:val="0"/>
-          <w:numId w:val="4"/>
-        </w:numPr>
-        <w:rPr/>
-      </w:pPr>
-      <w:r>
-        <w:rPr>
-          <w:b w:val="false"/>
-          <w:bCs w:val="false"/>
-          <w:i/>
-        </w:rPr>
-        <w:t>При създаване на ново ревю на книга система задължително трябва приема оценка от ревюиращия за дадена книга</w:t>
-      </w:r>
-    </w:p>
-    <w:p>
-      <w:pPr>
-        <w:pStyle w:val="Normal"/>
-        <w:numPr>
-          <w:ilvl w:val="0"/>
-          <w:numId w:val="4"/>
-        </w:numPr>
-        <w:rPr/>
-      </w:pPr>
-      <w:r>
-        <w:rPr>
-          <w:b w:val="false"/>
-          <w:bCs w:val="false"/>
-          <w:i/>
-        </w:rPr>
-        <w:t>Оценка на дадена книга задължително трябва да приема стойност от 1 до 10</w:t>
-      </w:r>
-    </w:p>
-    <w:p>
-      <w:pPr>
-        <w:pStyle w:val="Normal"/>
-        <w:numPr>
-          <w:ilvl w:val="0"/>
-          <w:numId w:val="4"/>
-        </w:numPr>
-        <w:rPr/>
-      </w:pPr>
-      <w:r>
-        <w:rPr>
-          <w:i/>
-        </w:rPr>
-        <w:t>Едно ревю на книга препоръчително да е ограничено с 2000 символа</w:t>
-      </w:r>
-    </w:p>
-    <w:p>
-      <w:pPr>
-        <w:pStyle w:val="Normal"/>
-        <w:numPr>
-          <w:ilvl w:val="0"/>
-          <w:numId w:val="4"/>
-        </w:numPr>
-        <w:rPr/>
-      </w:pPr>
-      <w:r>
-        <w:rPr>
-          <w:b w:val="false"/>
-          <w:bCs w:val="false"/>
-          <w:i/>
-        </w:rPr>
-        <w:t>Един коментар на книга препоръчително да е ограничен с 200 символа</w:t>
-      </w:r>
-    </w:p>
-    <w:p>
-      <w:pPr>
-        <w:pStyle w:val="Normal"/>
-        <w:numPr>
-          <w:ilvl w:val="0"/>
-          <w:numId w:val="4"/>
-        </w:numPr>
-        <w:rPr/>
-      </w:pPr>
-      <w:r>
-        <w:rPr>
-          <w:b w:val="false"/>
-          <w:bCs w:val="false"/>
-          <w:i/>
-        </w:rPr>
-        <w:t>Търсене на книги задължително трябва да примема като параметър текст и полета по които да се търси книга (автор, описание, оценки)</w:t>
-      </w:r>
-    </w:p>
-    <w:p>
-      <w:pPr>
-        <w:pStyle w:val="Normal"/>
-        <w:numPr>
-          <w:ilvl w:val="0"/>
-          <w:numId w:val="4"/>
-        </w:numPr>
-        <w:rPr/>
-      </w:pPr>
-      <w:r>
-        <w:rPr>
-          <w:b w:val="false"/>
-          <w:bCs w:val="false"/>
-          <w:i/>
-        </w:rPr>
-        <w:t>Връщане на списък на книги препоръчително да има възможност да бъде конфигуриран от заявката (сортиране, лимит, страница на резултати)</w:t>
-      </w:r>
-    </w:p>
-    <w:p>
-      <w:pPr>
-        <w:pStyle w:val="Normal"/>
-        <w:numPr>
-          <w:ilvl w:val="0"/>
-          <w:numId w:val="4"/>
-        </w:numPr>
-        <w:rPr/>
-      </w:pPr>
-      <w:r>
-        <w:rPr>
-          <w:b w:val="false"/>
-          <w:bCs w:val="false"/>
-          <w:i/>
-        </w:rPr>
-        <w:t>Списъци „Харесано“ и „Прочетени“ задължително трябва да са съставени от уникални за този списък книги</w:t>
-      </w:r>
-    </w:p>
-    <w:p>
-      <w:pPr>
-        <w:pStyle w:val="Normal"/>
-        <w:numPr>
-          <w:ilvl w:val="0"/>
-          <w:numId w:val="4"/>
-        </w:numPr>
-        <w:rPr/>
-      </w:pPr>
-      <w:r>
-        <w:rPr>
-          <w:b w:val="false"/>
-          <w:bCs w:val="false"/>
-          <w:i/>
-        </w:rPr>
-        <w:t>Списъци „Харесано“ и „Прочетени“ препоръчително да са сортирани по дата на добавяне на книга в даден списък</w:t>
-      </w:r>
-    </w:p>
-    <w:p>
-      <w:pPr>
-        <w:pStyle w:val="Normal"/>
-        <w:numPr>
-          <w:ilvl w:val="0"/>
-          <w:numId w:val="4"/>
-        </w:numPr>
-        <w:rPr/>
-      </w:pPr>
-      <w:r>
-        <w:rPr>
-          <w:b w:val="false"/>
-          <w:bCs w:val="false"/>
-          <w:i/>
-        </w:rPr>
-        <w:t>Списъци „Харесано“ и „Прочетени“ препоръчително да са сортирани по дата на добавяне на книга в даден списък</w:t>
-      </w:r>
-    </w:p>
-    <w:p>
-      <w:pPr>
-        <w:pStyle w:val="Normal"/>
-        <w:numPr>
-          <w:ilvl w:val="0"/>
-          <w:numId w:val="4"/>
-        </w:numPr>
-        <w:rPr>
-          <w:b w:val="false"/>
-          <w:b w:val="false"/>
-          <w:bCs w:val="false"/>
-          <w:i/>
-          <w:i/>
-        </w:rPr>
-      </w:pPr>
-      <w:r>
-        <w:rPr>
-          <w:b w:val="false"/>
-          <w:bCs w:val="false"/>
-          <w:i/>
-        </w:rPr>
-      </w:r>
-    </w:p>
-    <w:p>
-      <w:pPr>
-        <w:pStyle w:val="Normal"/>
-        <w:rPr>
-          <w:b w:val="false"/>
-          <w:b w:val="false"/>
-          <w:bCs w:val="false"/>
-          <w:i/>
-          <w:i/>
-        </w:rPr>
-      </w:pPr>
-      <w:r>
-        <w:rPr>
-          <w:b w:val="false"/>
-          <w:bCs w:val="false"/>
-          <w:i/>
-        </w:rPr>
-      </w:r>
-    </w:p>
-    <w:p>
-      <w:pPr>
-        <w:pStyle w:val="Normal"/>
-        <w:pBdr>
-          <w:bottom w:val="single" w:sz="2" w:space="2" w:color="000001"/>
-        </w:pBdr>
-        <w:rPr/>
-      </w:pPr>
-      <w:r>
-        <w:rPr>
-          <w:i/>
-        </w:rPr>
-        <w:t>zsxd</w:t>
-      </w:r>
-    </w:p>
-    <w:p>
-      <w:pPr>
-        <w:pStyle w:val="Normal"/>
-        <w:rPr>
-          <w:i/>
-          <w:i/>
-        </w:rPr>
-      </w:pPr>
-      <w:r>
-        <w:rPr>
-          <w:i/>
-        </w:rPr>
-      </w:r>
-    </w:p>
-    <w:p>
-      <w:pPr>
-        <w:pStyle w:val="Normal"/>
-        <w:rPr/>
-      </w:pPr>
-      <w:r>
-        <w:rPr>
-          <w:i/>
-        </w:rPr>
-        <w:t>Опишете системните изисквания по начин, който подпомага процеса на проектиране, както и процеса на тестване на системата. Дефинирайте уникален номер и приоритет за всяко изискване.</w:t>
-      </w:r>
-    </w:p>
-    <w:p>
-      <w:pPr>
-        <w:pStyle w:val="ListParagraph"/>
-        <w:numPr>
-          <w:ilvl w:val="0"/>
-          <w:numId w:val="3"/>
-        </w:numPr>
-        <w:rPr>
-          <w:i/>
-          <w:i/>
-        </w:rPr>
-      </w:pPr>
-      <w:r>
-        <w:rPr>
-          <w:i/>
-        </w:rPr>
-        <w:t>Пример за дефиниране на приоритети:</w:t>
-      </w:r>
-    </w:p>
-    <w:p>
-      <w:pPr>
-        <w:pStyle w:val="ListParagraph"/>
-        <w:numPr>
-          <w:ilvl w:val="0"/>
-          <w:numId w:val="3"/>
-        </w:numPr>
-        <w:rPr>
-          <w:i/>
-          <w:i/>
-        </w:rPr>
-      </w:pPr>
-      <w:r>
-        <w:rPr>
-          <w:i/>
-        </w:rPr>
-        <w:t>Приоритет 1 – изискването е „задължително“</w:t>
-      </w:r>
-    </w:p>
-    <w:p>
-      <w:pPr>
-        <w:pStyle w:val="ListParagraph"/>
-        <w:numPr>
-          <w:ilvl w:val="0"/>
-          <w:numId w:val="3"/>
-        </w:numPr>
-        <w:rPr>
-          <w:i/>
-          <w:i/>
-        </w:rPr>
-      </w:pPr>
-      <w:r>
-        <w:rPr>
-          <w:i/>
-        </w:rPr>
-        <w:t>Приоритет 2 – изискването е „необходимо“ за подобряване на софтуера</w:t>
-      </w:r>
-    </w:p>
-    <w:p>
-      <w:pPr>
-        <w:pStyle w:val="ListParagraph"/>
-        <w:numPr>
-          <w:ilvl w:val="0"/>
-          <w:numId w:val="3"/>
-        </w:numPr>
-        <w:rPr>
-          <w:i/>
-          <w:i/>
-        </w:rPr>
-      </w:pPr>
-      <w:r>
-        <w:rPr>
-          <w:i/>
-        </w:rPr>
-        <w:t>Приоритет 3 – изискването е „препоръчително“</w:t>
-      </w:r>
-    </w:p>
-    <w:p>
-      <w:pPr>
-        <w:pStyle w:val="Normal"/>
-        <w:rPr>
-          <w:i/>
-          <w:i/>
-        </w:rPr>
-      </w:pPr>
-      <w:r>
-        <w:rPr>
-          <w:i/>
-        </w:rPr>
-        <w:t xml:space="preserve">При описание на изискванията използвайте термините, с които сте дефинирали приоритетите. Например „Статусът на поръчката </w:t>
-      </w:r>
-      <w:r>
-        <w:rPr>
-          <w:b/>
-          <w:i/>
-        </w:rPr>
-        <w:t>задължително</w:t>
-      </w:r>
-      <w:r>
-        <w:rPr>
-          <w:i/>
-        </w:rPr>
-        <w:t xml:space="preserve"> приема стойност 0 или 1.“ Или „</w:t>
-      </w:r>
-      <w:r>
-        <w:rPr>
-          <w:b/>
-          <w:i/>
-        </w:rPr>
-        <w:t>Препоръчително</w:t>
-      </w:r>
-      <w:r>
-        <w:rPr>
-          <w:i/>
-        </w:rPr>
-        <w:t xml:space="preserve"> е потребителят да бъде уведомяван при изтичане на срока за плащане 3 дни предварително.“</w:t>
-      </w:r>
-    </w:p>
-    <w:p>
-      <w:pPr>
-        <w:pStyle w:val="Heading2"/>
-        <w:numPr>
-          <w:ilvl w:val="1"/>
-          <w:numId w:val="2"/>
-        </w:numPr>
-        <w:rPr/>
-      </w:pPr>
-      <w:r>
-        <w:rPr/>
-        <w:t>Функционални изисквания</w:t>
-      </w:r>
-    </w:p>
-    <w:p>
-      <w:pPr>
-        <w:pStyle w:val="Normal"/>
-        <w:rPr/>
-      </w:pPr>
-      <w:r>
-        <w:rPr/>
-        <w:t>Примерен формат на таблица за описание на функционални изисквания.</w:t>
-      </w:r>
-    </w:p>
     <w:tbl>
       <w:tblPr>
         <w:tblStyle w:val="PlainTable1"/>
         <w:tblW w:w="9062" w:type="dxa"/>
         <w:jc w:val="left"/>
-        <w:tblInd w:w="-5" w:type="dxa"/>
+        <w:tblInd w:w="-10" w:type="dxa"/>
         <w:tblCellMar>
           <w:top w:w="0" w:type="dxa"/>
-          <w:left w:w="103" w:type="dxa"/>
+          <w:left w:w="98" w:type="dxa"/>
           <w:bottom w:w="0" w:type="dxa"/>
           <w:right w:w="108" w:type="dxa"/>
         </w:tblCellMar>
@@ -2832,7 +2814,7 @@
             <w:tcBorders/>
             <w:shd w:fill="auto" w:val="clear"/>
             <w:tcMar>
-              <w:left w:w="103" w:type="dxa"/>
+              <w:left w:w="98" w:type="dxa"/>
             </w:tcMar>
           </w:tcPr>
           <w:p>
@@ -2860,7 +2842,7 @@
             <w:tcBorders/>
             <w:shd w:fill="auto" w:val="clear"/>
             <w:tcMar>
-              <w:left w:w="103" w:type="dxa"/>
+              <w:left w:w="98" w:type="dxa"/>
             </w:tcMar>
           </w:tcPr>
           <w:p>
@@ -2889,7 +2871,7 @@
             <w:tcBorders/>
             <w:shd w:fill="auto" w:val="clear"/>
             <w:tcMar>
-              <w:left w:w="103" w:type="dxa"/>
+              <w:left w:w="98" w:type="dxa"/>
             </w:tcMar>
           </w:tcPr>
           <w:p>
@@ -2918,7 +2900,7 @@
             <w:tcBorders/>
             <w:shd w:fill="auto" w:val="clear"/>
             <w:tcMar>
-              <w:left w:w="103" w:type="dxa"/>
+              <w:left w:w="98" w:type="dxa"/>
             </w:tcMar>
           </w:tcPr>
           <w:p>
@@ -2953,13 +2935,14 @@
             <w:tcBorders/>
             <w:shd w:color="auto" w:fill="F2F2F2" w:themeFill="background1" w:themeFillShade="f2" w:val="clear"/>
             <w:tcMar>
-              <w:left w:w="103" w:type="dxa"/>
-            </w:tcMar>
-          </w:tcPr>
-          <w:p>
-            <w:pPr>
-              <w:pStyle w:val="Normal"/>
-              <w:spacing w:lineRule="auto" w:line="240" w:before="0" w:after="0"/>
+              <w:left w:w="98" w:type="dxa"/>
+            </w:tcMar>
+          </w:tcPr>
+          <w:p>
+            <w:pPr>
+              <w:pStyle w:val="Normal"/>
+              <w:spacing w:lineRule="auto" w:line="240" w:before="0" w:after="0"/>
+              <w:jc w:val="left"/>
               <w:rPr/>
             </w:pPr>
             <w:r>
@@ -2977,7 +2960,7 @@
             <w:tcBorders/>
             <w:shd w:color="auto" w:fill="F2F2F2" w:themeFill="background1" w:themeFillShade="f2" w:val="clear"/>
             <w:tcMar>
-              <w:left w:w="103" w:type="dxa"/>
+              <w:left w:w="98" w:type="dxa"/>
             </w:tcMar>
           </w:tcPr>
           <w:p>
@@ -2990,7 +2973,15 @@
             </w:pPr>
             <w:r>
               <w:rPr/>
-              <w:t>Всеки потребител задължително трябва да има възможност за търснене на книги от библиотека</w:t>
+              <w:t xml:space="preserve">Всеки потребител задължително трябва да има възможност за търснене </w:t>
+            </w:r>
+            <w:r>
+              <w:rPr/>
+              <w:t xml:space="preserve">и разглеждане </w:t>
+            </w:r>
+            <w:r>
+              <w:rPr/>
+              <w:t>на книги от библиотека</w:t>
             </w:r>
           </w:p>
         </w:tc>
@@ -3000,7 +2991,7 @@
             <w:tcBorders/>
             <w:shd w:color="auto" w:fill="F2F2F2" w:themeFill="background1" w:themeFillShade="f2" w:val="clear"/>
             <w:tcMar>
-              <w:left w:w="103" w:type="dxa"/>
+              <w:left w:w="98" w:type="dxa"/>
             </w:tcMar>
           </w:tcPr>
           <w:p>
@@ -3013,6 +3004,7 @@
             </w:pPr>
             <w:r>
               <w:rPr/>
+              <w:t>Независимо дали е регестриран потребителя трябва да има тази възможност</w:t>
             </w:r>
           </w:p>
         </w:tc>
@@ -3022,13 +3014,14 @@
             <w:tcBorders/>
             <w:shd w:color="auto" w:fill="F2F2F2" w:themeFill="background1" w:themeFillShade="f2" w:val="clear"/>
             <w:tcMar>
-              <w:left w:w="103" w:type="dxa"/>
-            </w:tcMar>
-          </w:tcPr>
-          <w:p>
-            <w:pPr>
-              <w:pStyle w:val="Normal"/>
-              <w:spacing w:lineRule="auto" w:line="240" w:before="0" w:after="0"/>
+              <w:left w:w="98" w:type="dxa"/>
+            </w:tcMar>
+          </w:tcPr>
+          <w:p>
+            <w:pPr>
+              <w:pStyle w:val="Normal"/>
+              <w:spacing w:lineRule="auto" w:line="240" w:before="0" w:after="0"/>
+              <w:jc w:val="left"/>
               <w:cnfStyle w:val="000000100000" w:firstRow="0" w:lastRow="0" w:firstColumn="0" w:lastColumn="0" w:oddVBand="0" w:evenVBand="0" w:oddHBand="1" w:evenHBand="0" w:firstRowFirstColumn="0" w:firstRowLastColumn="0" w:lastRowFirstColumn="0" w:lastRowLastColumn="0"/>
               <w:rPr/>
             </w:pPr>
@@ -3048,13 +3041,14 @@
             <w:tcBorders/>
             <w:shd w:fill="auto" w:val="clear"/>
             <w:tcMar>
-              <w:left w:w="103" w:type="dxa"/>
-            </w:tcMar>
-          </w:tcPr>
-          <w:p>
-            <w:pPr>
-              <w:pStyle w:val="Normal"/>
-              <w:spacing w:lineRule="auto" w:line="240" w:before="0" w:after="0"/>
+              <w:left w:w="98" w:type="dxa"/>
+            </w:tcMar>
+          </w:tcPr>
+          <w:p>
+            <w:pPr>
+              <w:pStyle w:val="Normal"/>
+              <w:spacing w:lineRule="auto" w:line="240" w:before="0" w:after="0"/>
+              <w:jc w:val="left"/>
               <w:rPr>
                 <w:b/>
                 <w:b/>
@@ -3076,7 +3070,7 @@
             <w:tcBorders/>
             <w:shd w:fill="auto" w:val="clear"/>
             <w:tcMar>
-              <w:left w:w="103" w:type="dxa"/>
+              <w:left w:w="98" w:type="dxa"/>
             </w:tcMar>
           </w:tcPr>
           <w:p>
@@ -3099,18 +3093,20 @@
             <w:tcBorders/>
             <w:shd w:fill="auto" w:val="clear"/>
             <w:tcMar>
-              <w:left w:w="103" w:type="dxa"/>
-            </w:tcMar>
-          </w:tcPr>
-          <w:p>
-            <w:pPr>
-              <w:pStyle w:val="Normal"/>
-              <w:spacing w:lineRule="auto" w:line="240" w:before="0" w:after="0"/>
-              <w:cnfStyle w:val="000000000000" w:firstRow="0" w:lastRow="0" w:firstColumn="0" w:lastColumn="0" w:oddVBand="0" w:evenVBand="0" w:oddHBand="0" w:evenHBand="0" w:firstRowFirstColumn="0" w:firstRowLastColumn="0" w:lastRowFirstColumn="0" w:lastRowLastColumn="0"/>
-              <w:rPr/>
-            </w:pPr>
-            <w:r>
-              <w:rPr/>
+              <w:left w:w="98" w:type="dxa"/>
+            </w:tcMar>
+          </w:tcPr>
+          <w:p>
+            <w:pPr>
+              <w:pStyle w:val="Normal"/>
+              <w:spacing w:lineRule="auto" w:line="240" w:before="0" w:after="0"/>
+              <w:jc w:val="left"/>
+              <w:cnfStyle w:val="000000100000" w:firstRow="0" w:lastRow="0" w:firstColumn="0" w:lastColumn="0" w:oddVBand="0" w:evenVBand="0" w:oddHBand="1" w:evenHBand="0" w:firstRowFirstColumn="0" w:firstRowLastColumn="0" w:lastRowFirstColumn="0" w:lastRowLastColumn="0"/>
+              <w:rPr/>
+            </w:pPr>
+            <w:r>
+              <w:rPr/>
+              <w:t>Независимо дали е регестриран потребителя трябва да има тази възможност</w:t>
             </w:r>
           </w:p>
         </w:tc>
@@ -3120,13 +3116,14 @@
             <w:tcBorders/>
             <w:shd w:fill="auto" w:val="clear"/>
             <w:tcMar>
-              <w:left w:w="103" w:type="dxa"/>
-            </w:tcMar>
-          </w:tcPr>
-          <w:p>
-            <w:pPr>
-              <w:pStyle w:val="Normal"/>
-              <w:spacing w:lineRule="auto" w:line="240" w:before="0" w:after="0"/>
+              <w:left w:w="98" w:type="dxa"/>
+            </w:tcMar>
+          </w:tcPr>
+          <w:p>
+            <w:pPr>
+              <w:pStyle w:val="Normal"/>
+              <w:spacing w:lineRule="auto" w:line="240" w:before="0" w:after="0"/>
+              <w:jc w:val="left"/>
               <w:cnfStyle w:val="000000000000" w:firstRow="0" w:lastRow="0" w:firstColumn="0" w:lastColumn="0" w:oddVBand="0" w:evenVBand="0" w:oddHBand="0" w:evenHBand="0" w:firstRowFirstColumn="0" w:firstRowLastColumn="0" w:lastRowFirstColumn="0" w:lastRowLastColumn="0"/>
               <w:rPr/>
             </w:pPr>
@@ -3148,13 +3145,14 @@
             </w:tcBorders>
             <w:shd w:fill="auto" w:val="clear"/>
             <w:tcMar>
-              <w:left w:w="103" w:type="dxa"/>
-            </w:tcMar>
-          </w:tcPr>
-          <w:p>
-            <w:pPr>
-              <w:pStyle w:val="Normal"/>
-              <w:spacing w:lineRule="auto" w:line="240" w:before="0" w:after="0"/>
+              <w:left w:w="98" w:type="dxa"/>
+            </w:tcMar>
+          </w:tcPr>
+          <w:p>
+            <w:pPr>
+              <w:pStyle w:val="Normal"/>
+              <w:spacing w:lineRule="auto" w:line="240" w:before="0" w:after="0"/>
+              <w:jc w:val="left"/>
               <w:rPr/>
             </w:pPr>
             <w:r>
@@ -3162,14 +3160,7 @@
                 <w:b/>
                 <w:bCs/>
               </w:rPr>
-              <w:t>FR_0</w:t>
-            </w:r>
-            <w:r>
-              <w:rPr>
-                <w:b/>
-                <w:bCs/>
-              </w:rPr>
-              <w:t>3</w:t>
+              <w:t>FR_03</w:t>
             </w:r>
           </w:p>
         </w:tc>
@@ -3181,7 +3172,7 @@
             </w:tcBorders>
             <w:shd w:fill="auto" w:val="clear"/>
             <w:tcMar>
-              <w:left w:w="103" w:type="dxa"/>
+              <w:left w:w="98" w:type="dxa"/>
             </w:tcMar>
           </w:tcPr>
           <w:p>
@@ -3206,18 +3197,20 @@
             </w:tcBorders>
             <w:shd w:fill="auto" w:val="clear"/>
             <w:tcMar>
-              <w:left w:w="103" w:type="dxa"/>
-            </w:tcMar>
-          </w:tcPr>
-          <w:p>
-            <w:pPr>
-              <w:pStyle w:val="Normal"/>
-              <w:spacing w:lineRule="auto" w:line="240" w:before="0" w:after="0"/>
-              <w:cnfStyle w:val="000000000000" w:firstRow="0" w:lastRow="0" w:firstColumn="0" w:lastColumn="0" w:oddVBand="0" w:evenVBand="0" w:oddHBand="0" w:evenHBand="0" w:firstRowFirstColumn="0" w:firstRowLastColumn="0" w:lastRowFirstColumn="0" w:lastRowLastColumn="0"/>
-              <w:rPr/>
-            </w:pPr>
-            <w:r>
-              <w:rPr/>
+              <w:left w:w="98" w:type="dxa"/>
+            </w:tcMar>
+          </w:tcPr>
+          <w:p>
+            <w:pPr>
+              <w:pStyle w:val="Normal"/>
+              <w:spacing w:lineRule="auto" w:line="240" w:before="0" w:after="0"/>
+              <w:jc w:val="left"/>
+              <w:cnfStyle w:val="000000100000" w:firstRow="0" w:lastRow="0" w:firstColumn="0" w:lastColumn="0" w:oddVBand="0" w:evenVBand="0" w:oddHBand="1" w:evenHBand="0" w:firstRowFirstColumn="0" w:firstRowLastColumn="0" w:lastRowFirstColumn="0" w:lastRowLastColumn="0"/>
+              <w:rPr/>
+            </w:pPr>
+            <w:r>
+              <w:rPr/>
+              <w:t>Независимо дали е регестриран потребителя трябва да има тази възможност</w:t>
             </w:r>
           </w:p>
         </w:tc>
@@ -3229,13 +3222,14 @@
             </w:tcBorders>
             <w:shd w:fill="auto" w:val="clear"/>
             <w:tcMar>
-              <w:left w:w="103" w:type="dxa"/>
-            </w:tcMar>
-          </w:tcPr>
-          <w:p>
-            <w:pPr>
-              <w:pStyle w:val="Normal"/>
-              <w:spacing w:lineRule="auto" w:line="240" w:before="0" w:after="0"/>
+              <w:left w:w="98" w:type="dxa"/>
+            </w:tcMar>
+          </w:tcPr>
+          <w:p>
+            <w:pPr>
+              <w:pStyle w:val="Normal"/>
+              <w:spacing w:lineRule="auto" w:line="240" w:before="0" w:after="0"/>
+              <w:jc w:val="left"/>
               <w:cnfStyle w:val="000000000000" w:firstRow="0" w:lastRow="0" w:firstColumn="0" w:lastColumn="0" w:oddVBand="0" w:evenVBand="0" w:oddHBand="0" w:evenHBand="0" w:firstRowFirstColumn="0" w:firstRowLastColumn="0" w:lastRowFirstColumn="0" w:lastRowLastColumn="0"/>
               <w:rPr/>
             </w:pPr>
@@ -3256,13 +3250,14 @@
             </w:tcBorders>
             <w:shd w:fill="auto" w:val="clear"/>
             <w:tcMar>
-              <w:left w:w="103" w:type="dxa"/>
-            </w:tcMar>
-          </w:tcPr>
-          <w:p>
-            <w:pPr>
-              <w:pStyle w:val="Normal"/>
-              <w:spacing w:lineRule="auto" w:line="240" w:before="0" w:after="0"/>
+              <w:left w:w="98" w:type="dxa"/>
+            </w:tcMar>
+          </w:tcPr>
+          <w:p>
+            <w:pPr>
+              <w:pStyle w:val="Normal"/>
+              <w:spacing w:lineRule="auto" w:line="240" w:before="0" w:after="0"/>
+              <w:jc w:val="left"/>
               <w:rPr/>
             </w:pPr>
             <w:r>
@@ -3270,14 +3265,7 @@
                 <w:b/>
                 <w:bCs/>
               </w:rPr>
-              <w:t>FR_0</w:t>
-            </w:r>
-            <w:r>
-              <w:rPr>
-                <w:b/>
-                <w:bCs/>
-              </w:rPr>
-              <w:t>4</w:t>
+              <w:t>FR_04</w:t>
             </w:r>
           </w:p>
         </w:tc>
@@ -3289,7 +3277,7 @@
             </w:tcBorders>
             <w:shd w:fill="auto" w:val="clear"/>
             <w:tcMar>
-              <w:left w:w="103" w:type="dxa"/>
+              <w:left w:w="98" w:type="dxa"/>
             </w:tcMar>
           </w:tcPr>
           <w:p>
@@ -3300,12 +3288,13 @@
               <w:cnfStyle w:val="000000000000" w:firstRow="0" w:lastRow="0" w:firstColumn="0" w:lastColumn="0" w:oddVBand="0" w:evenVBand="0" w:oddHBand="0" w:evenHBand="0" w:firstRowFirstColumn="0" w:firstRowLastColumn="0" w:lastRowFirstColumn="0" w:lastRowLastColumn="0"/>
               <w:rPr>
                 <w:i/>
-              </w:rPr>
-            </w:pPr>
-            <w:r>
-              <w:rPr>
                 <w:i/>
               </w:rPr>
+            </w:pPr>
+            <w:r>
+              <w:rPr>
+                <w:i/>
+              </w:rPr>
               <w:t>Всеки потребител задължително трябва да има възможност за разлеждане описание на разликите във функционалността на система за регистрирани и нерегистрирани потребители</w:t>
             </w:r>
           </w:p>
@@ -3330,18 +3319,20 @@
             </w:tcBorders>
             <w:shd w:fill="auto" w:val="clear"/>
             <w:tcMar>
-              <w:left w:w="103" w:type="dxa"/>
-            </w:tcMar>
-          </w:tcPr>
-          <w:p>
-            <w:pPr>
-              <w:pStyle w:val="Normal"/>
-              <w:spacing w:lineRule="auto" w:line="240" w:before="0" w:after="0"/>
+              <w:left w:w="98" w:type="dxa"/>
+            </w:tcMar>
+          </w:tcPr>
+          <w:p>
+            <w:pPr>
+              <w:pStyle w:val="Normal"/>
+              <w:spacing w:lineRule="auto" w:line="240" w:before="0" w:after="0"/>
+              <w:jc w:val="left"/>
               <w:cnfStyle w:val="000000000000" w:firstRow="0" w:lastRow="0" w:firstColumn="0" w:lastColumn="0" w:oddVBand="0" w:evenVBand="0" w:oddHBand="0" w:evenHBand="0" w:firstRowFirstColumn="0" w:firstRowLastColumn="0" w:lastRowFirstColumn="0" w:lastRowLastColumn="0"/>
               <w:rPr/>
             </w:pPr>
             <w:r>
               <w:rPr/>
+              <w:t>Например едно от преимуществата на регестриран потребител е да има възможност за коментиране на книга и участване в обсужденията.</w:t>
             </w:r>
           </w:p>
         </w:tc>
@@ -3353,13 +3344,14 @@
             </w:tcBorders>
             <w:shd w:fill="auto" w:val="clear"/>
             <w:tcMar>
-              <w:left w:w="103" w:type="dxa"/>
-            </w:tcMar>
-          </w:tcPr>
-          <w:p>
-            <w:pPr>
-              <w:pStyle w:val="Normal"/>
-              <w:spacing w:lineRule="auto" w:line="240" w:before="0" w:after="0"/>
+              <w:left w:w="98" w:type="dxa"/>
+            </w:tcMar>
+          </w:tcPr>
+          <w:p>
+            <w:pPr>
+              <w:pStyle w:val="Normal"/>
+              <w:spacing w:lineRule="auto" w:line="240" w:before="0" w:after="0"/>
+              <w:jc w:val="left"/>
               <w:cnfStyle w:val="000000000000" w:firstRow="0" w:lastRow="0" w:firstColumn="0" w:lastColumn="0" w:oddVBand="0" w:evenVBand="0" w:oddHBand="0" w:evenHBand="0" w:firstRowFirstColumn="0" w:firstRowLastColumn="0" w:lastRowFirstColumn="0" w:lastRowLastColumn="0"/>
               <w:rPr/>
             </w:pPr>
@@ -3380,13 +3372,14 @@
             </w:tcBorders>
             <w:shd w:fill="auto" w:val="clear"/>
             <w:tcMar>
-              <w:left w:w="103" w:type="dxa"/>
-            </w:tcMar>
-          </w:tcPr>
-          <w:p>
-            <w:pPr>
-              <w:pStyle w:val="Normal"/>
-              <w:spacing w:lineRule="auto" w:line="240" w:before="0" w:after="0"/>
+              <w:left w:w="98" w:type="dxa"/>
+            </w:tcMar>
+          </w:tcPr>
+          <w:p>
+            <w:pPr>
+              <w:pStyle w:val="Normal"/>
+              <w:spacing w:lineRule="auto" w:line="240" w:before="0" w:after="0"/>
+              <w:jc w:val="left"/>
               <w:rPr/>
             </w:pPr>
             <w:r>
@@ -3394,14 +3387,7 @@
                 <w:b/>
                 <w:bCs/>
               </w:rPr>
-              <w:t>FR_0</w:t>
-            </w:r>
-            <w:r>
-              <w:rPr>
-                <w:b/>
-                <w:bCs/>
-              </w:rPr>
-              <w:t>5</w:t>
+              <w:t>FR_05</w:t>
             </w:r>
           </w:p>
         </w:tc>
@@ -3413,7 +3399,7 @@
             </w:tcBorders>
             <w:shd w:fill="auto" w:val="clear"/>
             <w:tcMar>
-              <w:left w:w="103" w:type="dxa"/>
+              <w:left w:w="98" w:type="dxa"/>
             </w:tcMar>
           </w:tcPr>
           <w:p>
@@ -3426,7 +3412,7 @@
             </w:pPr>
             <w:r>
               <w:rPr/>
-              <w:t>5. Регистриран потребител задължително трябва да има възможност за съставяне на списък от Избрани/Харесани книги</w:t>
+              <w:t>Регистриран потребител задължително трябва да има възможност за съставяне на списък от Избрани/Харесани книги</w:t>
             </w:r>
           </w:p>
         </w:tc>
@@ -3438,18 +3424,20 @@
             </w:tcBorders>
             <w:shd w:fill="auto" w:val="clear"/>
             <w:tcMar>
-              <w:left w:w="103" w:type="dxa"/>
-            </w:tcMar>
-          </w:tcPr>
-          <w:p>
-            <w:pPr>
-              <w:pStyle w:val="Normal"/>
-              <w:spacing w:lineRule="auto" w:line="240" w:before="0" w:after="0"/>
+              <w:left w:w="98" w:type="dxa"/>
+            </w:tcMar>
+          </w:tcPr>
+          <w:p>
+            <w:pPr>
+              <w:pStyle w:val="Normal"/>
+              <w:spacing w:lineRule="auto" w:line="240" w:before="0" w:after="0"/>
+              <w:jc w:val="left"/>
               <w:cnfStyle w:val="000000000000" w:firstRow="0" w:lastRow="0" w:firstColumn="0" w:lastColumn="0" w:oddVBand="0" w:evenVBand="0" w:oddHBand="0" w:evenHBand="0" w:firstRowFirstColumn="0" w:firstRowLastColumn="0" w:lastRowFirstColumn="0" w:lastRowLastColumn="0"/>
               <w:rPr/>
             </w:pPr>
             <w:r>
               <w:rPr/>
+              <w:t>Списъка трябва да е съставен от уникални елементи и да има възможност за редактиране на съдържанието му (добавяне, махане на елементи)</w:t>
             </w:r>
           </w:p>
         </w:tc>
@@ -3461,13 +3449,14 @@
             </w:tcBorders>
             <w:shd w:fill="auto" w:val="clear"/>
             <w:tcMar>
-              <w:left w:w="103" w:type="dxa"/>
-            </w:tcMar>
-          </w:tcPr>
-          <w:p>
-            <w:pPr>
-              <w:pStyle w:val="Normal"/>
-              <w:spacing w:lineRule="auto" w:line="240" w:before="0" w:after="0"/>
+              <w:left w:w="98" w:type="dxa"/>
+            </w:tcMar>
+          </w:tcPr>
+          <w:p>
+            <w:pPr>
+              <w:pStyle w:val="Normal"/>
+              <w:spacing w:lineRule="auto" w:line="240" w:before="0" w:after="0"/>
+              <w:jc w:val="left"/>
               <w:cnfStyle w:val="000000000000" w:firstRow="0" w:lastRow="0" w:firstColumn="0" w:lastColumn="0" w:oddVBand="0" w:evenVBand="0" w:oddHBand="0" w:evenHBand="0" w:firstRowFirstColumn="0" w:firstRowLastColumn="0" w:lastRowFirstColumn="0" w:lastRowLastColumn="0"/>
               <w:rPr/>
             </w:pPr>
@@ -3488,13 +3477,14 @@
             </w:tcBorders>
             <w:shd w:fill="auto" w:val="clear"/>
             <w:tcMar>
-              <w:left w:w="103" w:type="dxa"/>
-            </w:tcMar>
-          </w:tcPr>
-          <w:p>
-            <w:pPr>
-              <w:pStyle w:val="Normal"/>
-              <w:spacing w:lineRule="auto" w:line="240" w:before="0" w:after="0"/>
+              <w:left w:w="98" w:type="dxa"/>
+            </w:tcMar>
+          </w:tcPr>
+          <w:p>
+            <w:pPr>
+              <w:pStyle w:val="Normal"/>
+              <w:spacing w:lineRule="auto" w:line="240" w:before="0" w:after="0"/>
+              <w:jc w:val="left"/>
               <w:rPr/>
             </w:pPr>
             <w:r>
@@ -3502,14 +3492,7 @@
                 <w:b/>
                 <w:bCs/>
               </w:rPr>
-              <w:t>FR_0</w:t>
-            </w:r>
-            <w:r>
-              <w:rPr>
-                <w:b/>
-                <w:bCs/>
-              </w:rPr>
-              <w:t>6</w:t>
+              <w:t>FR_06</w:t>
             </w:r>
           </w:p>
         </w:tc>
@@ -3521,7 +3504,7 @@
             </w:tcBorders>
             <w:shd w:fill="auto" w:val="clear"/>
             <w:tcMar>
-              <w:left w:w="103" w:type="dxa"/>
+              <w:left w:w="98" w:type="dxa"/>
             </w:tcMar>
           </w:tcPr>
           <w:p>
@@ -3534,7 +3517,7 @@
             </w:pPr>
             <w:r>
               <w:rPr/>
-              <w:t>6. Регистриран потребител задължително трябва да има възможност за съставяне на списък от Прочетени книги</w:t>
+              <w:t>Регистриран потребител задължително трябва да има възможност за съставяне на списък от Прочетени книги</w:t>
             </w:r>
           </w:p>
         </w:tc>
@@ -3546,18 +3529,20 @@
             </w:tcBorders>
             <w:shd w:fill="auto" w:val="clear"/>
             <w:tcMar>
-              <w:left w:w="103" w:type="dxa"/>
-            </w:tcMar>
-          </w:tcPr>
-          <w:p>
-            <w:pPr>
-              <w:pStyle w:val="Normal"/>
-              <w:spacing w:lineRule="auto" w:line="240" w:before="0" w:after="0"/>
+              <w:left w:w="98" w:type="dxa"/>
+            </w:tcMar>
+          </w:tcPr>
+          <w:p>
+            <w:pPr>
+              <w:pStyle w:val="Normal"/>
+              <w:spacing w:lineRule="auto" w:line="240" w:before="0" w:after="0"/>
+              <w:jc w:val="left"/>
               <w:cnfStyle w:val="000000000000" w:firstRow="0" w:lastRow="0" w:firstColumn="0" w:lastColumn="0" w:oddVBand="0" w:evenVBand="0" w:oddHBand="0" w:evenHBand="0" w:firstRowFirstColumn="0" w:firstRowLastColumn="0" w:lastRowFirstColumn="0" w:lastRowLastColumn="0"/>
               <w:rPr/>
             </w:pPr>
             <w:r>
               <w:rPr/>
+              <w:t>Списъка трябва да е съставен от уникални елементи и да има възможност за редактиране на съдържанието му (добавяне, махане на елементи)</w:t>
             </w:r>
           </w:p>
         </w:tc>
@@ -3569,13 +3554,14 @@
             </w:tcBorders>
             <w:shd w:fill="auto" w:val="clear"/>
             <w:tcMar>
-              <w:left w:w="103" w:type="dxa"/>
-            </w:tcMar>
-          </w:tcPr>
-          <w:p>
-            <w:pPr>
-              <w:pStyle w:val="Normal"/>
-              <w:spacing w:lineRule="auto" w:line="240" w:before="0" w:after="0"/>
+              <w:left w:w="98" w:type="dxa"/>
+            </w:tcMar>
+          </w:tcPr>
+          <w:p>
+            <w:pPr>
+              <w:pStyle w:val="Normal"/>
+              <w:spacing w:lineRule="auto" w:line="240" w:before="0" w:after="0"/>
+              <w:jc w:val="left"/>
               <w:cnfStyle w:val="000000000000" w:firstRow="0" w:lastRow="0" w:firstColumn="0" w:lastColumn="0" w:oddVBand="0" w:evenVBand="0" w:oddHBand="0" w:evenHBand="0" w:firstRowFirstColumn="0" w:firstRowLastColumn="0" w:lastRowFirstColumn="0" w:lastRowLastColumn="0"/>
               <w:rPr/>
             </w:pPr>
@@ -3596,13 +3582,14 @@
             </w:tcBorders>
             <w:shd w:fill="auto" w:val="clear"/>
             <w:tcMar>
-              <w:left w:w="103" w:type="dxa"/>
-            </w:tcMar>
-          </w:tcPr>
-          <w:p>
-            <w:pPr>
-              <w:pStyle w:val="Normal"/>
-              <w:spacing w:lineRule="auto" w:line="240" w:before="0" w:after="0"/>
+              <w:left w:w="98" w:type="dxa"/>
+            </w:tcMar>
+          </w:tcPr>
+          <w:p>
+            <w:pPr>
+              <w:pStyle w:val="Normal"/>
+              <w:spacing w:lineRule="auto" w:line="240" w:before="0" w:after="0"/>
+              <w:jc w:val="left"/>
               <w:rPr/>
             </w:pPr>
             <w:r>
@@ -3610,14 +3597,7 @@
                 <w:b/>
                 <w:bCs/>
               </w:rPr>
-              <w:t>FR_0</w:t>
-            </w:r>
-            <w:r>
-              <w:rPr>
-                <w:b/>
-                <w:bCs/>
-              </w:rPr>
-              <w:t>7</w:t>
+              <w:t>FR_07</w:t>
             </w:r>
           </w:p>
         </w:tc>
@@ -3629,7 +3609,7 @@
             </w:tcBorders>
             <w:shd w:fill="auto" w:val="clear"/>
             <w:tcMar>
-              <w:left w:w="103" w:type="dxa"/>
+              <w:left w:w="98" w:type="dxa"/>
             </w:tcMar>
           </w:tcPr>
           <w:p>
@@ -3642,7 +3622,7 @@
             </w:pPr>
             <w:r>
               <w:rPr/>
-              <w:t>7. Регистриран потребител задължително трябва да има възможност за съставяне на списък от книги които иска да прочете</w:t>
+              <w:t>Регистриран потребител задължително трябва да има възможност за съставяне на списък от книги които иска да прочете</w:t>
             </w:r>
           </w:p>
         </w:tc>
@@ -3654,18 +3634,20 @@
             </w:tcBorders>
             <w:shd w:fill="auto" w:val="clear"/>
             <w:tcMar>
-              <w:left w:w="103" w:type="dxa"/>
-            </w:tcMar>
-          </w:tcPr>
-          <w:p>
-            <w:pPr>
-              <w:pStyle w:val="Normal"/>
-              <w:spacing w:lineRule="auto" w:line="240" w:before="0" w:after="0"/>
+              <w:left w:w="98" w:type="dxa"/>
+            </w:tcMar>
+          </w:tcPr>
+          <w:p>
+            <w:pPr>
+              <w:pStyle w:val="Normal"/>
+              <w:spacing w:lineRule="auto" w:line="240" w:before="0" w:after="0"/>
+              <w:jc w:val="left"/>
               <w:cnfStyle w:val="000000000000" w:firstRow="0" w:lastRow="0" w:firstColumn="0" w:lastColumn="0" w:oddVBand="0" w:evenVBand="0" w:oddHBand="0" w:evenHBand="0" w:firstRowFirstColumn="0" w:firstRowLastColumn="0" w:lastRowFirstColumn="0" w:lastRowLastColumn="0"/>
               <w:rPr/>
             </w:pPr>
             <w:r>
               <w:rPr/>
+              <w:t>Списъка трябва да е съставен от уникални елементи и не може да съдърджа книги от списъка на „Прочетени книги“</w:t>
             </w:r>
           </w:p>
         </w:tc>
@@ -3677,13 +3659,14 @@
             </w:tcBorders>
             <w:shd w:fill="auto" w:val="clear"/>
             <w:tcMar>
-              <w:left w:w="103" w:type="dxa"/>
-            </w:tcMar>
-          </w:tcPr>
-          <w:p>
-            <w:pPr>
-              <w:pStyle w:val="Normal"/>
-              <w:spacing w:lineRule="auto" w:line="240" w:before="0" w:after="0"/>
+              <w:left w:w="98" w:type="dxa"/>
+            </w:tcMar>
+          </w:tcPr>
+          <w:p>
+            <w:pPr>
+              <w:pStyle w:val="Normal"/>
+              <w:spacing w:lineRule="auto" w:line="240" w:before="0" w:after="0"/>
+              <w:jc w:val="left"/>
               <w:cnfStyle w:val="000000000000" w:firstRow="0" w:lastRow="0" w:firstColumn="0" w:lastColumn="0" w:oddVBand="0" w:evenVBand="0" w:oddHBand="0" w:evenHBand="0" w:firstRowFirstColumn="0" w:firstRowLastColumn="0" w:lastRowFirstColumn="0" w:lastRowLastColumn="0"/>
               <w:rPr/>
             </w:pPr>
@@ -3704,13 +3687,14 @@
             </w:tcBorders>
             <w:shd w:fill="auto" w:val="clear"/>
             <w:tcMar>
-              <w:left w:w="103" w:type="dxa"/>
-            </w:tcMar>
-          </w:tcPr>
-          <w:p>
-            <w:pPr>
-              <w:pStyle w:val="Normal"/>
-              <w:spacing w:lineRule="auto" w:line="240" w:before="0" w:after="0"/>
+              <w:left w:w="98" w:type="dxa"/>
+            </w:tcMar>
+          </w:tcPr>
+          <w:p>
+            <w:pPr>
+              <w:pStyle w:val="Normal"/>
+              <w:spacing w:lineRule="auto" w:line="240" w:before="0" w:after="0"/>
+              <w:jc w:val="left"/>
               <w:rPr/>
             </w:pPr>
             <w:r>
@@ -3718,14 +3702,7 @@
                 <w:b/>
                 <w:bCs/>
               </w:rPr>
-              <w:t>FR_0</w:t>
-            </w:r>
-            <w:r>
-              <w:rPr>
-                <w:b/>
-                <w:bCs/>
-              </w:rPr>
-              <w:t>8</w:t>
+              <w:t>FR_08</w:t>
             </w:r>
           </w:p>
         </w:tc>
@@ -3737,7 +3714,7 @@
             </w:tcBorders>
             <w:shd w:fill="auto" w:val="clear"/>
             <w:tcMar>
-              <w:left w:w="103" w:type="dxa"/>
+              <w:left w:w="98" w:type="dxa"/>
             </w:tcMar>
           </w:tcPr>
           <w:p>
@@ -3750,7 +3727,7 @@
             </w:pPr>
             <w:r>
               <w:rPr/>
-              <w:t>8. Регистриран потребител задължително трябва да има възможност за публикуване на ревю за дадена книга</w:t>
+              <w:t>Регистриран потребител задължително трябва да има възможност за публикуване на ревю за дадена книга</w:t>
             </w:r>
           </w:p>
         </w:tc>
@@ -3762,18 +3739,20 @@
             </w:tcBorders>
             <w:shd w:fill="auto" w:val="clear"/>
             <w:tcMar>
-              <w:left w:w="103" w:type="dxa"/>
-            </w:tcMar>
-          </w:tcPr>
-          <w:p>
-            <w:pPr>
-              <w:pStyle w:val="Normal"/>
-              <w:spacing w:lineRule="auto" w:line="240" w:before="0" w:after="0"/>
+              <w:left w:w="98" w:type="dxa"/>
+            </w:tcMar>
+          </w:tcPr>
+          <w:p>
+            <w:pPr>
+              <w:pStyle w:val="Normal"/>
+              <w:spacing w:lineRule="auto" w:line="240" w:before="0" w:after="0"/>
+              <w:jc w:val="left"/>
               <w:cnfStyle w:val="000000000000" w:firstRow="0" w:lastRow="0" w:firstColumn="0" w:lastColumn="0" w:oddVBand="0" w:evenVBand="0" w:oddHBand="0" w:evenHBand="0" w:firstRowFirstColumn="0" w:firstRowLastColumn="0" w:lastRowFirstColumn="0" w:lastRowLastColumn="0"/>
               <w:rPr/>
             </w:pPr>
             <w:r>
               <w:rPr/>
+              <w:t>Всяко ревю се състои от оценка на книга и съдържание на ревю</w:t>
             </w:r>
           </w:p>
         </w:tc>
@@ -3785,13 +3764,14 @@
             </w:tcBorders>
             <w:shd w:fill="auto" w:val="clear"/>
             <w:tcMar>
-              <w:left w:w="103" w:type="dxa"/>
-            </w:tcMar>
-          </w:tcPr>
-          <w:p>
-            <w:pPr>
-              <w:pStyle w:val="Normal"/>
-              <w:spacing w:lineRule="auto" w:line="240" w:before="0" w:after="0"/>
+              <w:left w:w="98" w:type="dxa"/>
+            </w:tcMar>
+          </w:tcPr>
+          <w:p>
+            <w:pPr>
+              <w:pStyle w:val="Normal"/>
+              <w:spacing w:lineRule="auto" w:line="240" w:before="0" w:after="0"/>
+              <w:jc w:val="left"/>
               <w:cnfStyle w:val="000000000000" w:firstRow="0" w:lastRow="0" w:firstColumn="0" w:lastColumn="0" w:oddVBand="0" w:evenVBand="0" w:oddHBand="0" w:evenHBand="0" w:firstRowFirstColumn="0" w:firstRowLastColumn="0" w:lastRowFirstColumn="0" w:lastRowLastColumn="0"/>
               <w:rPr/>
             </w:pPr>
@@ -3812,13 +3792,14 @@
             </w:tcBorders>
             <w:shd w:fill="auto" w:val="clear"/>
             <w:tcMar>
-              <w:left w:w="103" w:type="dxa"/>
-            </w:tcMar>
-          </w:tcPr>
-          <w:p>
-            <w:pPr>
-              <w:pStyle w:val="Normal"/>
-              <w:spacing w:lineRule="auto" w:line="240" w:before="0" w:after="0"/>
+              <w:left w:w="98" w:type="dxa"/>
+            </w:tcMar>
+          </w:tcPr>
+          <w:p>
+            <w:pPr>
+              <w:pStyle w:val="Normal"/>
+              <w:spacing w:lineRule="auto" w:line="240" w:before="0" w:after="0"/>
+              <w:jc w:val="left"/>
               <w:rPr/>
             </w:pPr>
             <w:r>
@@ -3845,7 +3826,7 @@
             </w:tcBorders>
             <w:shd w:fill="auto" w:val="clear"/>
             <w:tcMar>
-              <w:left w:w="103" w:type="dxa"/>
+              <w:left w:w="98" w:type="dxa"/>
             </w:tcMar>
           </w:tcPr>
           <w:p>
@@ -3858,7 +3839,7 @@
             </w:pPr>
             <w:r>
               <w:rPr/>
-              <w:t>9. Ревю задължително трябва да съдържа оценка на дадена книга от ревюиращия</w:t>
+              <w:t>Регистриран потребител препоръчително трябва да има възможност за редактиране на ревю публикувано от него за дадена книга</w:t>
             </w:r>
           </w:p>
         </w:tc>
@@ -3870,13 +3851,14 @@
             </w:tcBorders>
             <w:shd w:fill="auto" w:val="clear"/>
             <w:tcMar>
-              <w:left w:w="103" w:type="dxa"/>
-            </w:tcMar>
-          </w:tcPr>
-          <w:p>
-            <w:pPr>
-              <w:pStyle w:val="Normal"/>
-              <w:spacing w:lineRule="auto" w:line="240" w:before="0" w:after="0"/>
+              <w:left w:w="98" w:type="dxa"/>
+            </w:tcMar>
+          </w:tcPr>
+          <w:p>
+            <w:pPr>
+              <w:pStyle w:val="Normal"/>
+              <w:spacing w:lineRule="auto" w:line="240" w:before="0" w:after="0"/>
+              <w:jc w:val="left"/>
               <w:cnfStyle w:val="000000000000" w:firstRow="0" w:lastRow="0" w:firstColumn="0" w:lastColumn="0" w:oddVBand="0" w:evenVBand="0" w:oddHBand="0" w:evenHBand="0" w:firstRowFirstColumn="0" w:firstRowLastColumn="0" w:lastRowFirstColumn="0" w:lastRowLastColumn="0"/>
               <w:rPr/>
             </w:pPr>
@@ -3893,13 +3875,14 @@
             </w:tcBorders>
             <w:shd w:fill="auto" w:val="clear"/>
             <w:tcMar>
-              <w:left w:w="103" w:type="dxa"/>
-            </w:tcMar>
-          </w:tcPr>
-          <w:p>
-            <w:pPr>
-              <w:pStyle w:val="Normal"/>
-              <w:spacing w:lineRule="auto" w:line="240" w:before="0" w:after="0"/>
+              <w:left w:w="98" w:type="dxa"/>
+            </w:tcMar>
+          </w:tcPr>
+          <w:p>
+            <w:pPr>
+              <w:pStyle w:val="Normal"/>
+              <w:spacing w:lineRule="auto" w:line="240" w:before="0" w:after="0"/>
+              <w:jc w:val="left"/>
               <w:cnfStyle w:val="000000000000" w:firstRow="0" w:lastRow="0" w:firstColumn="0" w:lastColumn="0" w:oddVBand="0" w:evenVBand="0" w:oddHBand="0" w:evenHBand="0" w:firstRowFirstColumn="0" w:firstRowLastColumn="0" w:lastRowFirstColumn="0" w:lastRowLastColumn="0"/>
               <w:rPr/>
             </w:pPr>
@@ -3920,13 +3903,14 @@
             </w:tcBorders>
             <w:shd w:fill="auto" w:val="clear"/>
             <w:tcMar>
-              <w:left w:w="103" w:type="dxa"/>
-            </w:tcMar>
-          </w:tcPr>
-          <w:p>
-            <w:pPr>
-              <w:pStyle w:val="Normal"/>
-              <w:spacing w:lineRule="auto" w:line="240" w:before="0" w:after="0"/>
+              <w:left w:w="98" w:type="dxa"/>
+            </w:tcMar>
+          </w:tcPr>
+          <w:p>
+            <w:pPr>
+              <w:pStyle w:val="Normal"/>
+              <w:spacing w:lineRule="auto" w:line="240" w:before="0" w:after="0"/>
+              <w:jc w:val="left"/>
               <w:rPr/>
             </w:pPr>
             <w:r>
@@ -3953,7 +3937,7 @@
             </w:tcBorders>
             <w:shd w:fill="auto" w:val="clear"/>
             <w:tcMar>
-              <w:left w:w="103" w:type="dxa"/>
+              <w:left w:w="98" w:type="dxa"/>
             </w:tcMar>
           </w:tcPr>
           <w:p>
@@ -3966,7 +3950,7 @@
             </w:pPr>
             <w:r>
               <w:rPr/>
-              <w:t>10. Регистриран потребител препоръчително трябва да има възможност за редактиране на ревю публикувано от него за дадена книга</w:t>
+              <w:t>Ревю задължително трябва да съдържа оценка на дадена книга от ревюиращия</w:t>
             </w:r>
           </w:p>
         </w:tc>
@@ -3978,18 +3962,20 @@
             </w:tcBorders>
             <w:shd w:fill="auto" w:val="clear"/>
             <w:tcMar>
-              <w:left w:w="103" w:type="dxa"/>
-            </w:tcMar>
-          </w:tcPr>
-          <w:p>
-            <w:pPr>
-              <w:pStyle w:val="Normal"/>
-              <w:spacing w:lineRule="auto" w:line="240" w:before="0" w:after="0"/>
+              <w:left w:w="98" w:type="dxa"/>
+            </w:tcMar>
+          </w:tcPr>
+          <w:p>
+            <w:pPr>
+              <w:pStyle w:val="Normal"/>
+              <w:spacing w:lineRule="auto" w:line="240" w:before="0" w:after="0"/>
+              <w:jc w:val="left"/>
               <w:cnfStyle w:val="000000000000" w:firstRow="0" w:lastRow="0" w:firstColumn="0" w:lastColumn="0" w:oddVBand="0" w:evenVBand="0" w:oddHBand="0" w:evenHBand="0" w:firstRowFirstColumn="0" w:firstRowLastColumn="0" w:lastRowFirstColumn="0" w:lastRowLastColumn="0"/>
               <w:rPr/>
             </w:pPr>
             <w:r>
               <w:rPr/>
+              <w:t>Оценка е число между 1 и 10 което описва колко е харесал дадена книга</w:t>
             </w:r>
           </w:p>
         </w:tc>
@@ -4001,13 +3987,14 @@
             </w:tcBorders>
             <w:shd w:fill="auto" w:val="clear"/>
             <w:tcMar>
-              <w:left w:w="103" w:type="dxa"/>
-            </w:tcMar>
-          </w:tcPr>
-          <w:p>
-            <w:pPr>
-              <w:pStyle w:val="Normal"/>
-              <w:spacing w:lineRule="auto" w:line="240" w:before="0" w:after="0"/>
+              <w:left w:w="98" w:type="dxa"/>
+            </w:tcMar>
+          </w:tcPr>
+          <w:p>
+            <w:pPr>
+              <w:pStyle w:val="Normal"/>
+              <w:spacing w:lineRule="auto" w:line="240" w:before="0" w:after="0"/>
+              <w:jc w:val="left"/>
               <w:cnfStyle w:val="000000000000" w:firstRow="0" w:lastRow="0" w:firstColumn="0" w:lastColumn="0" w:oddVBand="0" w:evenVBand="0" w:oddHBand="0" w:evenHBand="0" w:firstRowFirstColumn="0" w:firstRowLastColumn="0" w:lastRowFirstColumn="0" w:lastRowLastColumn="0"/>
               <w:rPr/>
             </w:pPr>
@@ -4028,13 +4015,14 @@
             </w:tcBorders>
             <w:shd w:fill="auto" w:val="clear"/>
             <w:tcMar>
-              <w:left w:w="103" w:type="dxa"/>
-            </w:tcMar>
-          </w:tcPr>
-          <w:p>
-            <w:pPr>
-              <w:pStyle w:val="Normal"/>
-              <w:spacing w:lineRule="auto" w:line="240" w:before="0" w:after="0"/>
+              <w:left w:w="98" w:type="dxa"/>
+            </w:tcMar>
+          </w:tcPr>
+          <w:p>
+            <w:pPr>
+              <w:pStyle w:val="Normal"/>
+              <w:spacing w:lineRule="auto" w:line="240" w:before="0" w:after="0"/>
+              <w:jc w:val="left"/>
               <w:rPr/>
             </w:pPr>
             <w:r>
@@ -4042,14 +4030,14 @@
                 <w:b/>
                 <w:bCs/>
               </w:rPr>
-              <w:t>FR_</w:t>
+              <w:t>FR_1</w:t>
             </w:r>
             <w:r>
               <w:rPr>
                 <w:b/>
                 <w:bCs/>
               </w:rPr>
-              <w:t>11</w:t>
+              <w:t>1</w:t>
             </w:r>
           </w:p>
         </w:tc>
@@ -4061,7 +4049,7 @@
             </w:tcBorders>
             <w:shd w:fill="auto" w:val="clear"/>
             <w:tcMar>
-              <w:left w:w="103" w:type="dxa"/>
+              <w:left w:w="98" w:type="dxa"/>
             </w:tcMar>
           </w:tcPr>
           <w:p>
@@ -4074,7 +4062,7 @@
             </w:pPr>
             <w:r>
               <w:rPr/>
-              <w:t>11. Регистриран потребител задължително трябва да има възможност за коментиране на публикувано ревю за дадена книга (коментари за ревюта)</w:t>
+              <w:t>Един потребител не може да има повече от едно ревю за една книга</w:t>
             </w:r>
           </w:p>
         </w:tc>
@@ -4086,18 +4074,20 @@
             </w:tcBorders>
             <w:shd w:fill="auto" w:val="clear"/>
             <w:tcMar>
-              <w:left w:w="103" w:type="dxa"/>
-            </w:tcMar>
-          </w:tcPr>
-          <w:p>
-            <w:pPr>
-              <w:pStyle w:val="Normal"/>
-              <w:spacing w:lineRule="auto" w:line="240" w:before="0" w:after="0"/>
+              <w:left w:w="98" w:type="dxa"/>
+            </w:tcMar>
+          </w:tcPr>
+          <w:p>
+            <w:pPr>
+              <w:pStyle w:val="Normal"/>
+              <w:spacing w:lineRule="auto" w:line="240" w:before="0" w:after="0"/>
+              <w:jc w:val="left"/>
               <w:cnfStyle w:val="000000000000" w:firstRow="0" w:lastRow="0" w:firstColumn="0" w:lastColumn="0" w:oddVBand="0" w:evenVBand="0" w:oddHBand="0" w:evenHBand="0" w:firstRowFirstColumn="0" w:firstRowLastColumn="0" w:lastRowFirstColumn="0" w:lastRowLastColumn="0"/>
               <w:rPr/>
             </w:pPr>
             <w:r>
               <w:rPr/>
+              <w:t>Ако потребител иска да промени мнението си – той може да редактира предишно публикувано ревю</w:t>
             </w:r>
           </w:p>
         </w:tc>
@@ -4109,13 +4099,14 @@
             </w:tcBorders>
             <w:shd w:fill="auto" w:val="clear"/>
             <w:tcMar>
-              <w:left w:w="103" w:type="dxa"/>
-            </w:tcMar>
-          </w:tcPr>
-          <w:p>
-            <w:pPr>
-              <w:pStyle w:val="Normal"/>
-              <w:spacing w:lineRule="auto" w:line="240" w:before="0" w:after="0"/>
+              <w:left w:w="98" w:type="dxa"/>
+            </w:tcMar>
+          </w:tcPr>
+          <w:p>
+            <w:pPr>
+              <w:pStyle w:val="Normal"/>
+              <w:spacing w:lineRule="auto" w:line="240" w:before="0" w:after="0"/>
+              <w:jc w:val="left"/>
               <w:cnfStyle w:val="000000000000" w:firstRow="0" w:lastRow="0" w:firstColumn="0" w:lastColumn="0" w:oddVBand="0" w:evenVBand="0" w:oddHBand="0" w:evenHBand="0" w:firstRowFirstColumn="0" w:firstRowLastColumn="0" w:lastRowFirstColumn="0" w:lastRowLastColumn="0"/>
               <w:rPr/>
             </w:pPr>
@@ -4136,13 +4127,14 @@
             </w:tcBorders>
             <w:shd w:fill="auto" w:val="clear"/>
             <w:tcMar>
-              <w:left w:w="103" w:type="dxa"/>
-            </w:tcMar>
-          </w:tcPr>
-          <w:p>
-            <w:pPr>
-              <w:pStyle w:val="Normal"/>
-              <w:spacing w:lineRule="auto" w:line="240" w:before="0" w:after="0"/>
+              <w:left w:w="98" w:type="dxa"/>
+            </w:tcMar>
+          </w:tcPr>
+          <w:p>
+            <w:pPr>
+              <w:pStyle w:val="Normal"/>
+              <w:spacing w:lineRule="auto" w:line="240" w:before="0" w:after="0"/>
+              <w:jc w:val="left"/>
               <w:rPr/>
             </w:pPr>
             <w:r>
@@ -4150,14 +4142,14 @@
                 <w:b/>
                 <w:bCs/>
               </w:rPr>
-              <w:t>FR_</w:t>
+              <w:t>FR_1</w:t>
             </w:r>
             <w:r>
               <w:rPr>
                 <w:b/>
                 <w:bCs/>
               </w:rPr>
-              <w:t>12</w:t>
+              <w:t>2</w:t>
             </w:r>
           </w:p>
         </w:tc>
@@ -4169,7 +4161,7 @@
             </w:tcBorders>
             <w:shd w:fill="auto" w:val="clear"/>
             <w:tcMar>
-              <w:left w:w="103" w:type="dxa"/>
+              <w:left w:w="98" w:type="dxa"/>
             </w:tcMar>
           </w:tcPr>
           <w:p>
@@ -4182,7 +4174,7 @@
             </w:pPr>
             <w:r>
               <w:rPr/>
-              <w:t>12. Регистриран потребител задължително трябва да има възможност за коментиране за книга (коментари за книга)</w:t>
+              <w:t>Регистриран потребител задължително трябва да има възможност за коментиране на публикувано ревю за дадена книга</w:t>
             </w:r>
           </w:p>
         </w:tc>
@@ -4194,18 +4186,32 @@
             </w:tcBorders>
             <w:shd w:fill="auto" w:val="clear"/>
             <w:tcMar>
-              <w:left w:w="103" w:type="dxa"/>
-            </w:tcMar>
-          </w:tcPr>
-          <w:p>
-            <w:pPr>
-              <w:pStyle w:val="Normal"/>
-              <w:spacing w:lineRule="auto" w:line="240" w:before="0" w:after="0"/>
+              <w:left w:w="98" w:type="dxa"/>
+            </w:tcMar>
+          </w:tcPr>
+          <w:p>
+            <w:pPr>
+              <w:pStyle w:val="Normal"/>
+              <w:spacing w:lineRule="auto" w:line="240" w:before="0" w:after="0"/>
+              <w:jc w:val="left"/>
               <w:cnfStyle w:val="000000000000" w:firstRow="0" w:lastRow="0" w:firstColumn="0" w:lastColumn="0" w:oddVBand="0" w:evenVBand="0" w:oddHBand="0" w:evenHBand="0" w:firstRowFirstColumn="0" w:firstRowLastColumn="0" w:lastRowFirstColumn="0" w:lastRowLastColumn="0"/>
               <w:rPr/>
             </w:pPr>
             <w:r>
               <w:rPr/>
+              <w:t xml:space="preserve">Система да позволява ползватели да </w:t>
+            </w:r>
+            <w:r>
+              <w:rPr/>
+              <w:t>комент</w:t>
+            </w:r>
+            <w:r>
+              <w:rPr/>
+              <w:t xml:space="preserve">ират </w:t>
+            </w:r>
+            <w:r>
+              <w:rPr/>
+              <w:t>ревюта</w:t>
             </w:r>
           </w:p>
         </w:tc>
@@ -4217,13 +4223,14 @@
             </w:tcBorders>
             <w:shd w:fill="auto" w:val="clear"/>
             <w:tcMar>
-              <w:left w:w="103" w:type="dxa"/>
-            </w:tcMar>
-          </w:tcPr>
-          <w:p>
-            <w:pPr>
-              <w:pStyle w:val="Normal"/>
-              <w:spacing w:lineRule="auto" w:line="240" w:before="0" w:after="0"/>
+              <w:left w:w="98" w:type="dxa"/>
+            </w:tcMar>
+          </w:tcPr>
+          <w:p>
+            <w:pPr>
+              <w:pStyle w:val="Normal"/>
+              <w:spacing w:lineRule="auto" w:line="240" w:before="0" w:after="0"/>
+              <w:jc w:val="left"/>
               <w:cnfStyle w:val="000000000000" w:firstRow="0" w:lastRow="0" w:firstColumn="0" w:lastColumn="0" w:oddVBand="0" w:evenVBand="0" w:oddHBand="0" w:evenHBand="0" w:firstRowFirstColumn="0" w:firstRowLastColumn="0" w:lastRowFirstColumn="0" w:lastRowLastColumn="0"/>
               <w:rPr/>
             </w:pPr>
@@ -4244,13 +4251,14 @@
             </w:tcBorders>
             <w:shd w:fill="auto" w:val="clear"/>
             <w:tcMar>
-              <w:left w:w="103" w:type="dxa"/>
-            </w:tcMar>
-          </w:tcPr>
-          <w:p>
-            <w:pPr>
-              <w:pStyle w:val="Normal"/>
-              <w:spacing w:lineRule="auto" w:line="240" w:before="0" w:after="0"/>
+              <w:left w:w="98" w:type="dxa"/>
+            </w:tcMar>
+          </w:tcPr>
+          <w:p>
+            <w:pPr>
+              <w:pStyle w:val="Normal"/>
+              <w:spacing w:lineRule="auto" w:line="240" w:before="0" w:after="0"/>
+              <w:jc w:val="left"/>
               <w:rPr/>
             </w:pPr>
             <w:r>
@@ -4258,14 +4266,14 @@
                 <w:b/>
                 <w:bCs/>
               </w:rPr>
-              <w:t>FR_</w:t>
+              <w:t>FR_1</w:t>
             </w:r>
             <w:r>
               <w:rPr>
                 <w:b/>
                 <w:bCs/>
               </w:rPr>
-              <w:t>13</w:t>
+              <w:t>3</w:t>
             </w:r>
           </w:p>
         </w:tc>
@@ -4277,7 +4285,7 @@
             </w:tcBorders>
             <w:shd w:fill="auto" w:val="clear"/>
             <w:tcMar>
-              <w:left w:w="103" w:type="dxa"/>
+              <w:left w:w="98" w:type="dxa"/>
             </w:tcMar>
           </w:tcPr>
           <w:p>
@@ -4290,7 +4298,7 @@
             </w:pPr>
             <w:r>
               <w:rPr/>
-              <w:t>13. Регистриран потребител препоръчително трябва да има възможност за редактиране на негов коментар</w:t>
+              <w:t>Регистриран потребител задължително трябва да има възможност за коментиране за книга</w:t>
             </w:r>
           </w:p>
         </w:tc>
@@ -4302,18 +4310,28 @@
             </w:tcBorders>
             <w:shd w:fill="auto" w:val="clear"/>
             <w:tcMar>
-              <w:left w:w="103" w:type="dxa"/>
-            </w:tcMar>
-          </w:tcPr>
-          <w:p>
-            <w:pPr>
-              <w:pStyle w:val="Normal"/>
-              <w:spacing w:lineRule="auto" w:line="240" w:before="0" w:after="0"/>
+              <w:left w:w="98" w:type="dxa"/>
+            </w:tcMar>
+          </w:tcPr>
+          <w:p>
+            <w:pPr>
+              <w:pStyle w:val="Normal"/>
+              <w:spacing w:lineRule="auto" w:line="240" w:before="0" w:after="0"/>
+              <w:jc w:val="left"/>
               <w:cnfStyle w:val="000000000000" w:firstRow="0" w:lastRow="0" w:firstColumn="0" w:lastColumn="0" w:oddVBand="0" w:evenVBand="0" w:oddHBand="0" w:evenHBand="0" w:firstRowFirstColumn="0" w:firstRowLastColumn="0" w:lastRowFirstColumn="0" w:lastRowLastColumn="0"/>
               <w:rPr/>
             </w:pPr>
             <w:r>
               <w:rPr/>
+              <w:t xml:space="preserve">Система да позволява ползватели да </w:t>
+            </w:r>
+            <w:r>
+              <w:rPr/>
+              <w:t>комент</w:t>
+            </w:r>
+            <w:r>
+              <w:rPr/>
+              <w:t>ират и обсъждат дадена книга</w:t>
             </w:r>
           </w:p>
         </w:tc>
@@ -4325,13 +4343,14 @@
             </w:tcBorders>
             <w:shd w:fill="auto" w:val="clear"/>
             <w:tcMar>
-              <w:left w:w="103" w:type="dxa"/>
-            </w:tcMar>
-          </w:tcPr>
-          <w:p>
-            <w:pPr>
-              <w:pStyle w:val="Normal"/>
-              <w:spacing w:lineRule="auto" w:line="240" w:before="0" w:after="0"/>
+              <w:left w:w="98" w:type="dxa"/>
+            </w:tcMar>
+          </w:tcPr>
+          <w:p>
+            <w:pPr>
+              <w:pStyle w:val="Normal"/>
+              <w:spacing w:lineRule="auto" w:line="240" w:before="0" w:after="0"/>
+              <w:jc w:val="left"/>
               <w:cnfStyle w:val="000000000000" w:firstRow="0" w:lastRow="0" w:firstColumn="0" w:lastColumn="0" w:oddVBand="0" w:evenVBand="0" w:oddHBand="0" w:evenHBand="0" w:firstRowFirstColumn="0" w:firstRowLastColumn="0" w:lastRowFirstColumn="0" w:lastRowLastColumn="0"/>
               <w:rPr/>
             </w:pPr>
@@ -4352,13 +4371,14 @@
             </w:tcBorders>
             <w:shd w:fill="auto" w:val="clear"/>
             <w:tcMar>
-              <w:left w:w="103" w:type="dxa"/>
-            </w:tcMar>
-          </w:tcPr>
-          <w:p>
-            <w:pPr>
-              <w:pStyle w:val="Normal"/>
-              <w:spacing w:lineRule="auto" w:line="240" w:before="0" w:after="0"/>
+              <w:left w:w="98" w:type="dxa"/>
+            </w:tcMar>
+          </w:tcPr>
+          <w:p>
+            <w:pPr>
+              <w:pStyle w:val="Normal"/>
+              <w:spacing w:lineRule="auto" w:line="240" w:before="0" w:after="0"/>
+              <w:jc w:val="left"/>
               <w:rPr/>
             </w:pPr>
             <w:r>
@@ -4366,14 +4386,14 @@
                 <w:b/>
                 <w:bCs/>
               </w:rPr>
-              <w:t>FR_</w:t>
+              <w:t>FR_1</w:t>
             </w:r>
             <w:r>
               <w:rPr>
                 <w:b/>
                 <w:bCs/>
               </w:rPr>
-              <w:t>14</w:t>
+              <w:t>4</w:t>
             </w:r>
           </w:p>
         </w:tc>
@@ -4385,7 +4405,7 @@
             </w:tcBorders>
             <w:shd w:fill="auto" w:val="clear"/>
             <w:tcMar>
-              <w:left w:w="103" w:type="dxa"/>
+              <w:left w:w="98" w:type="dxa"/>
             </w:tcMar>
           </w:tcPr>
           <w:p>
@@ -4398,7 +4418,7 @@
             </w:pPr>
             <w:r>
               <w:rPr/>
-              <w:t>14. Коментари препоръчително трябва да се подновяват в реално време</w:t>
+              <w:t>Регистриран потребител препоръчително трябва да има възможност за редактиране на негов коментар</w:t>
             </w:r>
           </w:p>
         </w:tc>
@@ -4410,13 +4430,14 @@
             </w:tcBorders>
             <w:shd w:fill="auto" w:val="clear"/>
             <w:tcMar>
-              <w:left w:w="103" w:type="dxa"/>
-            </w:tcMar>
-          </w:tcPr>
-          <w:p>
-            <w:pPr>
-              <w:pStyle w:val="Normal"/>
-              <w:spacing w:lineRule="auto" w:line="240" w:before="0" w:after="0"/>
+              <w:left w:w="98" w:type="dxa"/>
+            </w:tcMar>
+          </w:tcPr>
+          <w:p>
+            <w:pPr>
+              <w:pStyle w:val="Normal"/>
+              <w:spacing w:lineRule="auto" w:line="240" w:before="0" w:after="0"/>
+              <w:jc w:val="left"/>
               <w:cnfStyle w:val="000000000000" w:firstRow="0" w:lastRow="0" w:firstColumn="0" w:lastColumn="0" w:oddVBand="0" w:evenVBand="0" w:oddHBand="0" w:evenHBand="0" w:firstRowFirstColumn="0" w:firstRowLastColumn="0" w:lastRowFirstColumn="0" w:lastRowLastColumn="0"/>
               <w:rPr/>
             </w:pPr>
@@ -4433,13 +4454,14 @@
             </w:tcBorders>
             <w:shd w:fill="auto" w:val="clear"/>
             <w:tcMar>
-              <w:left w:w="103" w:type="dxa"/>
-            </w:tcMar>
-          </w:tcPr>
-          <w:p>
-            <w:pPr>
-              <w:pStyle w:val="Normal"/>
-              <w:spacing w:lineRule="auto" w:line="240" w:before="0" w:after="0"/>
+              <w:left w:w="98" w:type="dxa"/>
+            </w:tcMar>
+          </w:tcPr>
+          <w:p>
+            <w:pPr>
+              <w:pStyle w:val="Normal"/>
+              <w:spacing w:lineRule="auto" w:line="240" w:before="0" w:after="0"/>
+              <w:jc w:val="left"/>
               <w:cnfStyle w:val="000000000000" w:firstRow="0" w:lastRow="0" w:firstColumn="0" w:lastColumn="0" w:oddVBand="0" w:evenVBand="0" w:oddHBand="0" w:evenHBand="0" w:firstRowFirstColumn="0" w:firstRowLastColumn="0" w:lastRowFirstColumn="0" w:lastRowLastColumn="0"/>
               <w:rPr/>
             </w:pPr>
@@ -4460,13 +4482,14 @@
             </w:tcBorders>
             <w:shd w:fill="auto" w:val="clear"/>
             <w:tcMar>
-              <w:left w:w="103" w:type="dxa"/>
-            </w:tcMar>
-          </w:tcPr>
-          <w:p>
-            <w:pPr>
-              <w:pStyle w:val="Normal"/>
-              <w:spacing w:lineRule="auto" w:line="240" w:before="0" w:after="0"/>
+              <w:left w:w="98" w:type="dxa"/>
+            </w:tcMar>
+          </w:tcPr>
+          <w:p>
+            <w:pPr>
+              <w:pStyle w:val="Normal"/>
+              <w:spacing w:lineRule="auto" w:line="240" w:before="0" w:after="0"/>
+              <w:jc w:val="left"/>
               <w:rPr/>
             </w:pPr>
             <w:r>
@@ -4474,14 +4497,14 @@
                 <w:b/>
                 <w:bCs/>
               </w:rPr>
-              <w:t>FR_</w:t>
+              <w:t>FR_1</w:t>
             </w:r>
             <w:r>
               <w:rPr>
                 <w:b/>
                 <w:bCs/>
               </w:rPr>
-              <w:t>15</w:t>
+              <w:t>5</w:t>
             </w:r>
           </w:p>
         </w:tc>
@@ -4493,7 +4516,7 @@
             </w:tcBorders>
             <w:shd w:fill="auto" w:val="clear"/>
             <w:tcMar>
-              <w:left w:w="103" w:type="dxa"/>
+              <w:left w:w="98" w:type="dxa"/>
             </w:tcMar>
           </w:tcPr>
           <w:p>
@@ -4506,7 +4529,7 @@
             </w:pPr>
             <w:r>
               <w:rPr/>
-              <w:t>15. Препоръчително система да предоставя за други разработчици възможност за написане на нов клиент за системата чрез ползване на API.</w:t>
+              <w:t>Коментари препоръчително трябва да се подновяват в реално време</w:t>
             </w:r>
           </w:p>
         </w:tc>
@@ -4518,7 +4541,7 @@
             </w:tcBorders>
             <w:shd w:fill="auto" w:val="clear"/>
             <w:tcMar>
-              <w:left w:w="103" w:type="dxa"/>
+              <w:left w:w="98" w:type="dxa"/>
             </w:tcMar>
           </w:tcPr>
           <w:p>
@@ -4531,7 +4554,7 @@
             </w:pPr>
             <w:r>
               <w:rPr/>
-              <w:t>Например за писане на android клиент</w:t>
+              <w:t>Ако потребителя публикува един коментар, този коментар трябва да се появи на екрани на други потребители които в момента разгледат същата книга без презареждане на страница</w:t>
             </w:r>
           </w:p>
         </w:tc>
@@ -4543,13 +4566,14 @@
             </w:tcBorders>
             <w:shd w:fill="auto" w:val="clear"/>
             <w:tcMar>
-              <w:left w:w="103" w:type="dxa"/>
-            </w:tcMar>
-          </w:tcPr>
-          <w:p>
-            <w:pPr>
-              <w:pStyle w:val="Normal"/>
-              <w:spacing w:lineRule="auto" w:line="240" w:before="0" w:after="0"/>
+              <w:left w:w="98" w:type="dxa"/>
+            </w:tcMar>
+          </w:tcPr>
+          <w:p>
+            <w:pPr>
+              <w:pStyle w:val="Normal"/>
+              <w:spacing w:lineRule="auto" w:line="240" w:before="0" w:after="0"/>
+              <w:jc w:val="left"/>
               <w:cnfStyle w:val="000000000000" w:firstRow="0" w:lastRow="0" w:firstColumn="0" w:lastColumn="0" w:oddVBand="0" w:evenVBand="0" w:oddHBand="0" w:evenHBand="0" w:firstRowFirstColumn="0" w:firstRowLastColumn="0" w:lastRowFirstColumn="0" w:lastRowLastColumn="0"/>
               <w:rPr/>
             </w:pPr>
@@ -4570,13 +4594,14 @@
             </w:tcBorders>
             <w:shd w:fill="auto" w:val="clear"/>
             <w:tcMar>
-              <w:left w:w="103" w:type="dxa"/>
-            </w:tcMar>
-          </w:tcPr>
-          <w:p>
-            <w:pPr>
-              <w:pStyle w:val="Normal"/>
-              <w:spacing w:lineRule="auto" w:line="240" w:before="0" w:after="0"/>
+              <w:left w:w="98" w:type="dxa"/>
+            </w:tcMar>
+          </w:tcPr>
+          <w:p>
+            <w:pPr>
+              <w:pStyle w:val="Normal"/>
+              <w:spacing w:lineRule="auto" w:line="240" w:before="0" w:after="0"/>
+              <w:jc w:val="left"/>
               <w:rPr/>
             </w:pPr>
             <w:r>
@@ -4584,14 +4609,14 @@
                 <w:b/>
                 <w:bCs/>
               </w:rPr>
-              <w:t>FR_</w:t>
+              <w:t>FR_1</w:t>
             </w:r>
             <w:r>
               <w:rPr>
                 <w:b/>
                 <w:bCs/>
               </w:rPr>
-              <w:t>16</w:t>
+              <w:t>6</w:t>
             </w:r>
           </w:p>
         </w:tc>
@@ -4603,7 +4628,7 @@
             </w:tcBorders>
             <w:shd w:fill="auto" w:val="clear"/>
             <w:tcMar>
-              <w:left w:w="103" w:type="dxa"/>
+              <w:left w:w="98" w:type="dxa"/>
             </w:tcMar>
           </w:tcPr>
           <w:p>
@@ -4616,6 +4641,7 @@
             </w:pPr>
             <w:r>
               <w:rPr/>
+              <w:t>Препоръчително система да предоставя за други разработчици възможност за написане на нов клиент за системата чрез ползване на API.</w:t>
             </w:r>
           </w:p>
         </w:tc>
@@ -4627,18 +4653,20 @@
             </w:tcBorders>
             <w:shd w:fill="auto" w:val="clear"/>
             <w:tcMar>
-              <w:left w:w="103" w:type="dxa"/>
-            </w:tcMar>
-          </w:tcPr>
-          <w:p>
-            <w:pPr>
-              <w:pStyle w:val="Normal"/>
-              <w:spacing w:lineRule="auto" w:line="240" w:before="0" w:after="0"/>
+              <w:left w:w="98" w:type="dxa"/>
+            </w:tcMar>
+          </w:tcPr>
+          <w:p>
+            <w:pPr>
+              <w:pStyle w:val="Normal"/>
+              <w:spacing w:lineRule="auto" w:line="240" w:before="0" w:after="0"/>
+              <w:jc w:val="left"/>
               <w:cnfStyle w:val="000000000000" w:firstRow="0" w:lastRow="0" w:firstColumn="0" w:lastColumn="0" w:oddVBand="0" w:evenVBand="0" w:oddHBand="0" w:evenHBand="0" w:firstRowFirstColumn="0" w:firstRowLastColumn="0" w:lastRowFirstColumn="0" w:lastRowLastColumn="0"/>
               <w:rPr/>
             </w:pPr>
             <w:r>
               <w:rPr/>
+              <w:t>Например за писане на android клиент</w:t>
             </w:r>
           </w:p>
         </w:tc>
@@ -4650,13 +4678,14 @@
             </w:tcBorders>
             <w:shd w:fill="auto" w:val="clear"/>
             <w:tcMar>
-              <w:left w:w="103" w:type="dxa"/>
-            </w:tcMar>
-          </w:tcPr>
-          <w:p>
-            <w:pPr>
-              <w:pStyle w:val="Normal"/>
-              <w:spacing w:lineRule="auto" w:line="240" w:before="0" w:after="0"/>
+              <w:left w:w="98" w:type="dxa"/>
+            </w:tcMar>
+          </w:tcPr>
+          <w:p>
+            <w:pPr>
+              <w:pStyle w:val="Normal"/>
+              <w:spacing w:lineRule="auto" w:line="240" w:before="0" w:after="0"/>
+              <w:jc w:val="left"/>
               <w:cnfStyle w:val="000000000000" w:firstRow="0" w:lastRow="0" w:firstColumn="0" w:lastColumn="0" w:oddVBand="0" w:evenVBand="0" w:oddHBand="0" w:evenHBand="0" w:firstRowFirstColumn="0" w:firstRowLastColumn="0" w:lastRowFirstColumn="0" w:lastRowLastColumn="0"/>
               <w:rPr/>
             </w:pPr>
@@ -4677,13 +4706,14 @@
             </w:tcBorders>
             <w:shd w:fill="auto" w:val="clear"/>
             <w:tcMar>
-              <w:left w:w="103" w:type="dxa"/>
-            </w:tcMar>
-          </w:tcPr>
-          <w:p>
-            <w:pPr>
-              <w:pStyle w:val="Normal"/>
-              <w:spacing w:lineRule="auto" w:line="240" w:before="0" w:after="0"/>
+              <w:left w:w="98" w:type="dxa"/>
+            </w:tcMar>
+          </w:tcPr>
+          <w:p>
+            <w:pPr>
+              <w:pStyle w:val="Normal"/>
+              <w:spacing w:lineRule="auto" w:line="240" w:before="0" w:after="0"/>
+              <w:jc w:val="left"/>
               <w:rPr/>
             </w:pPr>
             <w:r>
@@ -4691,14 +4721,14 @@
                 <w:b/>
                 <w:bCs/>
               </w:rPr>
-              <w:t>FR_</w:t>
+              <w:t>FR_1</w:t>
             </w:r>
             <w:r>
               <w:rPr>
                 <w:b/>
                 <w:bCs/>
               </w:rPr>
-              <w:t>17</w:t>
+              <w:t>7</w:t>
             </w:r>
           </w:p>
         </w:tc>
@@ -4710,7 +4740,7 @@
             </w:tcBorders>
             <w:shd w:fill="auto" w:val="clear"/>
             <w:tcMar>
-              <w:left w:w="103" w:type="dxa"/>
+              <w:left w:w="98" w:type="dxa"/>
             </w:tcMar>
           </w:tcPr>
           <w:p>
@@ -4734,13 +4764,14 @@
             </w:tcBorders>
             <w:shd w:fill="auto" w:val="clear"/>
             <w:tcMar>
-              <w:left w:w="103" w:type="dxa"/>
-            </w:tcMar>
-          </w:tcPr>
-          <w:p>
-            <w:pPr>
-              <w:pStyle w:val="Normal"/>
-              <w:spacing w:lineRule="auto" w:line="240" w:before="0" w:after="0"/>
+              <w:left w:w="98" w:type="dxa"/>
+            </w:tcMar>
+          </w:tcPr>
+          <w:p>
+            <w:pPr>
+              <w:pStyle w:val="Normal"/>
+              <w:spacing w:lineRule="auto" w:line="240" w:before="0" w:after="0"/>
+              <w:jc w:val="left"/>
               <w:cnfStyle w:val="000000000000" w:firstRow="0" w:lastRow="0" w:firstColumn="0" w:lastColumn="0" w:oddVBand="0" w:evenVBand="0" w:oddHBand="0" w:evenHBand="0" w:firstRowFirstColumn="0" w:firstRowLastColumn="0" w:lastRowFirstColumn="0" w:lastRowLastColumn="0"/>
               <w:rPr/>
             </w:pPr>
@@ -4757,13 +4788,14 @@
             </w:tcBorders>
             <w:shd w:fill="auto" w:val="clear"/>
             <w:tcMar>
-              <w:left w:w="103" w:type="dxa"/>
-            </w:tcMar>
-          </w:tcPr>
-          <w:p>
-            <w:pPr>
-              <w:pStyle w:val="Normal"/>
-              <w:spacing w:lineRule="auto" w:line="240" w:before="0" w:after="0"/>
+              <w:left w:w="98" w:type="dxa"/>
+            </w:tcMar>
+          </w:tcPr>
+          <w:p>
+            <w:pPr>
+              <w:pStyle w:val="Normal"/>
+              <w:spacing w:lineRule="auto" w:line="240" w:before="0" w:after="0"/>
+              <w:jc w:val="left"/>
               <w:cnfStyle w:val="000000000000" w:firstRow="0" w:lastRow="0" w:firstColumn="0" w:lastColumn="0" w:oddVBand="0" w:evenVBand="0" w:oddHBand="0" w:evenHBand="0" w:firstRowFirstColumn="0" w:firstRowLastColumn="0" w:lastRowFirstColumn="0" w:lastRowLastColumn="0"/>
               <w:rPr/>
             </w:pPr>
@@ -4784,13 +4816,14 @@
             </w:tcBorders>
             <w:shd w:fill="auto" w:val="clear"/>
             <w:tcMar>
-              <w:left w:w="103" w:type="dxa"/>
-            </w:tcMar>
-          </w:tcPr>
-          <w:p>
-            <w:pPr>
-              <w:pStyle w:val="Normal"/>
-              <w:spacing w:lineRule="auto" w:line="240" w:before="0" w:after="0"/>
+              <w:left w:w="98" w:type="dxa"/>
+            </w:tcMar>
+          </w:tcPr>
+          <w:p>
+            <w:pPr>
+              <w:pStyle w:val="Normal"/>
+              <w:spacing w:lineRule="auto" w:line="240" w:before="0" w:after="0"/>
+              <w:jc w:val="left"/>
               <w:rPr/>
             </w:pPr>
             <w:r>
@@ -4798,14 +4831,14 @@
                 <w:b/>
                 <w:bCs/>
               </w:rPr>
-              <w:t>FR_</w:t>
+              <w:t>FR_1</w:t>
             </w:r>
             <w:r>
               <w:rPr>
                 <w:b/>
                 <w:bCs/>
               </w:rPr>
-              <w:t>18</w:t>
+              <w:t>8</w:t>
             </w:r>
           </w:p>
         </w:tc>
@@ -4817,7 +4850,7 @@
             </w:tcBorders>
             <w:shd w:fill="auto" w:val="clear"/>
             <w:tcMar>
-              <w:left w:w="103" w:type="dxa"/>
+              <w:left w:w="98" w:type="dxa"/>
             </w:tcMar>
           </w:tcPr>
           <w:p>
@@ -4841,13 +4874,14 @@
             </w:tcBorders>
             <w:shd w:fill="auto" w:val="clear"/>
             <w:tcMar>
-              <w:left w:w="103" w:type="dxa"/>
-            </w:tcMar>
-          </w:tcPr>
-          <w:p>
-            <w:pPr>
-              <w:pStyle w:val="Normal"/>
-              <w:spacing w:lineRule="auto" w:line="240" w:before="0" w:after="0"/>
+              <w:left w:w="98" w:type="dxa"/>
+            </w:tcMar>
+          </w:tcPr>
+          <w:p>
+            <w:pPr>
+              <w:pStyle w:val="Normal"/>
+              <w:spacing w:lineRule="auto" w:line="240" w:before="0" w:after="0"/>
+              <w:jc w:val="left"/>
               <w:cnfStyle w:val="000000000000" w:firstRow="0" w:lastRow="0" w:firstColumn="0" w:lastColumn="0" w:oddVBand="0" w:evenVBand="0" w:oddHBand="0" w:evenHBand="0" w:firstRowFirstColumn="0" w:firstRowLastColumn="0" w:lastRowFirstColumn="0" w:lastRowLastColumn="0"/>
               <w:rPr/>
             </w:pPr>
@@ -4864,13 +4898,14 @@
             </w:tcBorders>
             <w:shd w:fill="auto" w:val="clear"/>
             <w:tcMar>
-              <w:left w:w="103" w:type="dxa"/>
-            </w:tcMar>
-          </w:tcPr>
-          <w:p>
-            <w:pPr>
-              <w:pStyle w:val="Normal"/>
-              <w:spacing w:lineRule="auto" w:line="240" w:before="0" w:after="0"/>
+              <w:left w:w="98" w:type="dxa"/>
+            </w:tcMar>
+          </w:tcPr>
+          <w:p>
+            <w:pPr>
+              <w:pStyle w:val="Normal"/>
+              <w:spacing w:lineRule="auto" w:line="240" w:before="0" w:after="0"/>
+              <w:jc w:val="left"/>
               <w:cnfStyle w:val="000000000000" w:firstRow="0" w:lastRow="0" w:firstColumn="0" w:lastColumn="0" w:oddVBand="0" w:evenVBand="0" w:oddHBand="0" w:evenHBand="0" w:firstRowFirstColumn="0" w:firstRowLastColumn="0" w:lastRowFirstColumn="0" w:lastRowLastColumn="0"/>
               <w:rPr/>
             </w:pPr>
@@ -4891,13 +4926,14 @@
             </w:tcBorders>
             <w:shd w:fill="auto" w:val="clear"/>
             <w:tcMar>
-              <w:left w:w="103" w:type="dxa"/>
-            </w:tcMar>
-          </w:tcPr>
-          <w:p>
-            <w:pPr>
-              <w:pStyle w:val="Normal"/>
-              <w:spacing w:lineRule="auto" w:line="240" w:before="0" w:after="0"/>
+              <w:left w:w="98" w:type="dxa"/>
+            </w:tcMar>
+          </w:tcPr>
+          <w:p>
+            <w:pPr>
+              <w:pStyle w:val="Normal"/>
+              <w:spacing w:lineRule="auto" w:line="240" w:before="0" w:after="0"/>
+              <w:jc w:val="left"/>
               <w:rPr/>
             </w:pPr>
             <w:r>
@@ -4905,14 +4941,14 @@
                 <w:b/>
                 <w:bCs/>
               </w:rPr>
-              <w:t>FR_</w:t>
+              <w:t>FR_1</w:t>
             </w:r>
             <w:r>
               <w:rPr>
                 <w:b/>
                 <w:bCs/>
               </w:rPr>
-              <w:t>19</w:t>
+              <w:t>9</w:t>
             </w:r>
           </w:p>
         </w:tc>
@@ -4924,7 +4960,7 @@
             </w:tcBorders>
             <w:shd w:fill="auto" w:val="clear"/>
             <w:tcMar>
-              <w:left w:w="103" w:type="dxa"/>
+              <w:left w:w="98" w:type="dxa"/>
             </w:tcMar>
           </w:tcPr>
           <w:p>
@@ -4948,13 +4984,14 @@
             </w:tcBorders>
             <w:shd w:fill="auto" w:val="clear"/>
             <w:tcMar>
-              <w:left w:w="103" w:type="dxa"/>
-            </w:tcMar>
-          </w:tcPr>
-          <w:p>
-            <w:pPr>
-              <w:pStyle w:val="Normal"/>
-              <w:spacing w:lineRule="auto" w:line="240" w:before="0" w:after="0"/>
+              <w:left w:w="98" w:type="dxa"/>
+            </w:tcMar>
+          </w:tcPr>
+          <w:p>
+            <w:pPr>
+              <w:pStyle w:val="Normal"/>
+              <w:spacing w:lineRule="auto" w:line="240" w:before="0" w:after="0"/>
+              <w:jc w:val="left"/>
               <w:cnfStyle w:val="000000000000" w:firstRow="0" w:lastRow="0" w:firstColumn="0" w:lastColumn="0" w:oddVBand="0" w:evenVBand="0" w:oddHBand="0" w:evenHBand="0" w:firstRowFirstColumn="0" w:firstRowLastColumn="0" w:lastRowFirstColumn="0" w:lastRowLastColumn="0"/>
               <w:rPr/>
             </w:pPr>
@@ -4971,13 +5008,124 @@
             </w:tcBorders>
             <w:shd w:fill="auto" w:val="clear"/>
             <w:tcMar>
-              <w:left w:w="103" w:type="dxa"/>
-            </w:tcMar>
-          </w:tcPr>
-          <w:p>
-            <w:pPr>
-              <w:pStyle w:val="Normal"/>
-              <w:spacing w:lineRule="auto" w:line="240" w:before="0" w:after="0"/>
+              <w:left w:w="98" w:type="dxa"/>
+            </w:tcMar>
+          </w:tcPr>
+          <w:p>
+            <w:pPr>
+              <w:pStyle w:val="Normal"/>
+              <w:spacing w:lineRule="auto" w:line="240" w:before="0" w:after="0"/>
+              <w:jc w:val="left"/>
+              <w:cnfStyle w:val="000000000000" w:firstRow="0" w:lastRow="0" w:firstColumn="0" w:lastColumn="0" w:oddVBand="0" w:evenVBand="0" w:oddHBand="0" w:evenHBand="0" w:firstRowFirstColumn="0" w:firstRowLastColumn="0" w:lastRowFirstColumn="0" w:lastRowLastColumn="0"/>
+              <w:rPr/>
+            </w:pPr>
+            <w:r>
+              <w:rPr/>
+            </w:r>
+          </w:p>
+        </w:tc>
+      </w:tr>
+      <w:tr>
+        <w:trPr/>
+        <w:tc>
+          <w:tcPr>
+            <w:tcW w:w="1737" w:type="dxa"/>
+            <w:cnfStyle w:val="001000000000" w:firstRow="0" w:lastRow="0" w:firstColumn="1" w:lastColumn="0" w:oddVBand="0" w:evenVBand="0" w:oddHBand="0" w:evenHBand="0" w:firstRowFirstColumn="0" w:firstRowLastColumn="0" w:lastRowFirstColumn="0" w:lastRowLastColumn="0"/>
+            <w:tcBorders>
+              <w:top w:val="nil"/>
+            </w:tcBorders>
+            <w:shd w:fill="auto" w:val="clear"/>
+            <w:tcMar>
+              <w:left w:w="98" w:type="dxa"/>
+            </w:tcMar>
+          </w:tcPr>
+          <w:p>
+            <w:pPr>
+              <w:pStyle w:val="Normal"/>
+              <w:spacing w:lineRule="auto" w:line="240" w:before="0" w:after="0"/>
+              <w:jc w:val="left"/>
+              <w:rPr/>
+            </w:pPr>
+            <w:r>
+              <w:rPr>
+                <w:b/>
+                <w:bCs/>
+              </w:rPr>
+              <w:t>FR_</w:t>
+            </w:r>
+            <w:r>
+              <w:rPr>
+                <w:b/>
+                <w:bCs/>
+              </w:rPr>
+              <w:t>20</w:t>
+            </w:r>
+          </w:p>
+        </w:tc>
+        <w:tc>
+          <w:tcPr>
+            <w:tcW w:w="2840" w:type="dxa"/>
+            <w:tcBorders>
+              <w:top w:val="nil"/>
+            </w:tcBorders>
+            <w:shd w:fill="auto" w:val="clear"/>
+            <w:tcMar>
+              <w:left w:w="98" w:type="dxa"/>
+            </w:tcMar>
+          </w:tcPr>
+          <w:p>
+            <w:pPr>
+              <w:pStyle w:val="Normal"/>
+              <w:spacing w:lineRule="auto" w:line="240" w:before="0" w:after="0"/>
+              <w:jc w:val="left"/>
+              <w:cnfStyle w:val="000000000000" w:firstRow="0" w:lastRow="0" w:firstColumn="0" w:lastColumn="0" w:oddVBand="0" w:evenVBand="0" w:oddHBand="0" w:evenHBand="0" w:firstRowFirstColumn="0" w:firstRowLastColumn="0" w:lastRowFirstColumn="0" w:lastRowLastColumn="0"/>
+              <w:rPr/>
+            </w:pPr>
+            <w:r>
+              <w:rPr/>
+            </w:r>
+          </w:p>
+        </w:tc>
+        <w:tc>
+          <w:tcPr>
+            <w:tcW w:w="3243" w:type="dxa"/>
+            <w:tcBorders>
+              <w:top w:val="nil"/>
+            </w:tcBorders>
+            <w:shd w:fill="auto" w:val="clear"/>
+            <w:tcMar>
+              <w:left w:w="98" w:type="dxa"/>
+            </w:tcMar>
+          </w:tcPr>
+          <w:p>
+            <w:pPr>
+              <w:pStyle w:val="Normal"/>
+              <w:spacing w:lineRule="auto" w:line="240" w:before="0" w:after="0"/>
+              <w:jc w:val="left"/>
+              <w:cnfStyle w:val="000000000000" w:firstRow="0" w:lastRow="0" w:firstColumn="0" w:lastColumn="0" w:oddVBand="0" w:evenVBand="0" w:oddHBand="0" w:evenHBand="0" w:firstRowFirstColumn="0" w:firstRowLastColumn="0" w:lastRowFirstColumn="0" w:lastRowLastColumn="0"/>
+              <w:rPr/>
+            </w:pPr>
+            <w:r>
+              <w:rPr/>
+            </w:r>
+          </w:p>
+        </w:tc>
+        <w:tc>
+          <w:tcPr>
+            <w:tcW w:w="1241" w:type="dxa"/>
+            <w:tcBorders>
+              <w:top w:val="nil"/>
+            </w:tcBorders>
+            <w:shd w:fill="auto" w:val="clear"/>
+            <w:tcMar>
+              <w:left w:w="98" w:type="dxa"/>
+            </w:tcMar>
+          </w:tcPr>
+          <w:p>
+            <w:pPr>
+              <w:pStyle w:val="Normal"/>
+              <w:spacing w:lineRule="auto" w:line="240" w:before="0" w:after="0"/>
+              <w:jc w:val="left"/>
               <w:cnfStyle w:val="000000000000" w:firstRow="0" w:lastRow="0" w:firstColumn="0" w:lastColumn="0" w:oddVBand="0" w:evenVBand="0" w:oddHBand="0" w:evenHBand="0" w:firstRowFirstColumn="0" w:firstRowLastColumn="0" w:lastRowFirstColumn="0" w:lastRowLastColumn="0"/>
               <w:rPr/>
             </w:pPr>
@@ -5100,7 +5248,7 @@
     <w:p>
       <w:pPr>
         <w:sectPr>
-          <w:footerReference w:type="default" r:id="rId4"/>
+          <w:footerReference w:type="default" r:id="rId3"/>
           <w:type w:val="nextPage"/>
           <w:pgSz w:w="11906" w:h="16838"/>
           <w:pgMar w:left="1417" w:right="1417" w:header="0" w:top="1417" w:footer="708" w:bottom="1417" w:gutter="0"/>
@@ -5140,8 +5288,8 @@
         </w:numPr>
         <w:rPr/>
       </w:pPr>
-      <w:bookmarkStart w:id="6" w:name="_Toc372276271"/>
-      <w:bookmarkEnd w:id="6"/>
+      <w:bookmarkStart w:id="7" w:name="_Toc372276271"/>
+      <w:bookmarkEnd w:id="7"/>
       <w:r>
         <w:rPr/>
         <w:t>СИСТЕМНА АРХИТЕКТУРА</w:t>
@@ -5156,8 +5304,8 @@
         </w:numPr>
         <w:rPr/>
       </w:pPr>
-      <w:bookmarkStart w:id="7" w:name="_Toc372276272"/>
-      <w:bookmarkEnd w:id="7"/>
+      <w:bookmarkStart w:id="8" w:name="_Toc372276272"/>
+      <w:bookmarkEnd w:id="8"/>
       <w:r>
         <w:rPr/>
         <w:t>Архитектурно проектиране</w:t>
@@ -5187,8 +5335,8 @@
         </w:numPr>
         <w:rPr/>
       </w:pPr>
-      <w:bookmarkStart w:id="8" w:name="_Toc372276273"/>
-      <w:bookmarkEnd w:id="8"/>
+      <w:bookmarkStart w:id="9" w:name="_Toc372276273"/>
+      <w:bookmarkEnd w:id="9"/>
       <w:r>
         <w:rPr/>
         <w:t>Описание на декомпозицията</w:t>
@@ -5218,11 +5366,99 @@
         </w:numPr>
         <w:rPr/>
       </w:pPr>
-      <w:bookmarkStart w:id="9" w:name="_Toc372276274"/>
-      <w:bookmarkEnd w:id="9"/>
+      <w:bookmarkStart w:id="10" w:name="_Toc372276274"/>
+      <w:bookmarkEnd w:id="10"/>
       <w:r>
         <w:rPr/>
         <w:t>Обосновка на проектирането</w:t>
+      </w:r>
+    </w:p>
+    <w:p>
+      <w:pPr>
+        <w:sectPr>
+          <w:footerReference w:type="default" r:id="rId4"/>
+          <w:type w:val="nextPage"/>
+          <w:pgSz w:w="11906" w:h="16838"/>
+          <w:pgMar w:left="1417" w:right="1417" w:header="0" w:top="1417" w:footer="708" w:bottom="1417" w:gutter="0"/>
+          <w:pgNumType w:fmt="decimal"/>
+          <w:formProt w:val="false"/>
+          <w:textDirection w:val="lrTb"/>
+          <w:docGrid w:type="default" w:linePitch="360" w:charSpace="4294965247"/>
+        </w:sectPr>
+        <w:pStyle w:val="Normal"/>
+        <w:rPr>
+          <w:i/>
+          <w:i/>
+        </w:rPr>
+      </w:pPr>
+      <w:r>
+        <w:rPr>
+          <w:i/>
+        </w:rPr>
+        <w:t>Обосновете взетите архитектурни решения в Секция 2.1.</w:t>
+      </w:r>
+    </w:p>
+    <w:p>
+      <w:pPr>
+        <w:pStyle w:val="Heading1"/>
+        <w:numPr>
+          <w:ilvl w:val="0"/>
+          <w:numId w:val="2"/>
+        </w:numPr>
+        <w:rPr/>
+      </w:pPr>
+      <w:bookmarkStart w:id="11" w:name="_Toc372276275"/>
+      <w:bookmarkEnd w:id="11"/>
+      <w:r>
+        <w:rPr/>
+        <w:t>ДАННОВО ПРОЕКТИРАНЕ</w:t>
+      </w:r>
+    </w:p>
+    <w:p>
+      <w:pPr>
+        <w:pStyle w:val="Heading2"/>
+        <w:numPr>
+          <w:ilvl w:val="1"/>
+          <w:numId w:val="2"/>
+        </w:numPr>
+        <w:rPr/>
+      </w:pPr>
+      <w:bookmarkStart w:id="12" w:name="_Toc372276276"/>
+      <w:bookmarkEnd w:id="12"/>
+      <w:r>
+        <w:rPr/>
+        <w:t>Описание на данните</w:t>
+      </w:r>
+    </w:p>
+    <w:p>
+      <w:pPr>
+        <w:pStyle w:val="Normal"/>
+        <w:rPr>
+          <w:i/>
+          <w:i/>
+        </w:rPr>
+      </w:pPr>
+      <w:r>
+        <w:rPr>
+          <w:i/>
+        </w:rPr>
+        <w:t>Опишете как информационният домейн на системата се трансформира в даннови структури. Изяснете как данните се съхраняват, организират и обработват.</w:t>
+      </w:r>
+    </w:p>
+    <w:p>
+      <w:pPr>
+        <w:pStyle w:val="Heading2"/>
+        <w:numPr>
+          <w:ilvl w:val="1"/>
+          <w:numId w:val="2"/>
+        </w:numPr>
+        <w:rPr/>
+      </w:pPr>
+      <w:bookmarkStart w:id="13" w:name="_Toc372276277"/>
+      <w:bookmarkEnd w:id="13"/>
+      <w:r>
+        <w:rPr/>
+        <w:t>Речник на данните</w:t>
       </w:r>
     </w:p>
     <w:p>
@@ -5247,7 +5483,7 @@
         <w:rPr>
           <w:i/>
         </w:rPr>
-        <w:t>Обосновете взетите архитектурни решения в Секция 2.1.</w:t>
+        <w:t>Опишете същността и типовете на данновите елементи на системата. Ако сте използвали функционално описание в  Секция 2.2, то дефинирайте всички функции, заедно с техните параметри. Ако сте използвали обектно-ориентирано описание, то дефинирайте обектите, техните атрибути, методи и параметри на методи.</w:t>
       </w:r>
     </w:p>
     <w:p>
@@ -5259,58 +5495,11 @@
         </w:numPr>
         <w:rPr/>
       </w:pPr>
-      <w:bookmarkStart w:id="10" w:name="_Toc372276275"/>
-      <w:bookmarkEnd w:id="10"/>
+      <w:bookmarkStart w:id="14" w:name="_Toc372276278"/>
+      <w:bookmarkEnd w:id="14"/>
       <w:r>
         <w:rPr/>
-        <w:t>ДАННОВО ПРОЕКТИРАНЕ</w:t>
-      </w:r>
-    </w:p>
-    <w:p>
-      <w:pPr>
-        <w:pStyle w:val="Heading2"/>
-        <w:numPr>
-          <w:ilvl w:val="1"/>
-          <w:numId w:val="2"/>
-        </w:numPr>
-        <w:rPr/>
-      </w:pPr>
-      <w:bookmarkStart w:id="11" w:name="_Toc372276276"/>
-      <w:bookmarkEnd w:id="11"/>
-      <w:r>
-        <w:rPr/>
-        <w:t>Описание на данните</w:t>
-      </w:r>
-    </w:p>
-    <w:p>
-      <w:pPr>
-        <w:pStyle w:val="Normal"/>
-        <w:rPr>
-          <w:i/>
-          <w:i/>
-        </w:rPr>
-      </w:pPr>
-      <w:r>
-        <w:rPr>
-          <w:i/>
-        </w:rPr>
-        <w:t>Опишете как информационният домейн на системата се трансформира в даннови структури. Изяснете как данните се съхраняват, организират и обработват.</w:t>
-      </w:r>
-    </w:p>
-    <w:p>
-      <w:pPr>
-        <w:pStyle w:val="Heading2"/>
-        <w:numPr>
-          <w:ilvl w:val="1"/>
-          <w:numId w:val="2"/>
-        </w:numPr>
-        <w:rPr/>
-      </w:pPr>
-      <w:bookmarkStart w:id="12" w:name="_Toc372276277"/>
-      <w:bookmarkEnd w:id="12"/>
-      <w:r>
-        <w:rPr/>
-        <w:t>Речник на данните</w:t>
+        <w:t>КОМПОНЕНТНО ПРОЕКТИРАНЕ</w:t>
       </w:r>
     </w:p>
     <w:p>
@@ -5335,7 +5524,7 @@
         <w:rPr>
           <w:i/>
         </w:rPr>
-        <w:t>Опишете същността и типовете на данновите елементи на системата. Ако сте използвали функционално описание в  Секция 2.2, то дефинирайте всички функции, заедно с техните параметри. Ако сте използвали обектно-ориентирано описание, то дефинирайте обектите, техните атрибути, методи и параметри на методи.</w:t>
+        <w:t>Опишете по систематичен начин, ако е релевантно, съществените компоненти на системата. Приложете алгоритми и/или псевдокод.</w:t>
       </w:r>
     </w:p>
     <w:p>
@@ -5347,11 +5536,58 @@
         </w:numPr>
         <w:rPr/>
       </w:pPr>
-      <w:bookmarkStart w:id="13" w:name="_Toc372276278"/>
-      <w:bookmarkEnd w:id="13"/>
+      <w:bookmarkStart w:id="15" w:name="_Toc372276279"/>
+      <w:bookmarkEnd w:id="15"/>
       <w:r>
         <w:rPr/>
-        <w:t>КОМПОНЕНТНО ПРОЕКТИРАНЕ</w:t>
+        <w:t>ПРОЕКТИРАНЕ НА ПОТРЕБИТЕЛСКИЯ ИНТЕРФЕЙС</w:t>
+      </w:r>
+    </w:p>
+    <w:p>
+      <w:pPr>
+        <w:pStyle w:val="Heading2"/>
+        <w:numPr>
+          <w:ilvl w:val="1"/>
+          <w:numId w:val="2"/>
+        </w:numPr>
+        <w:rPr/>
+      </w:pPr>
+      <w:bookmarkStart w:id="16" w:name="_Toc372276280"/>
+      <w:bookmarkEnd w:id="16"/>
+      <w:r>
+        <w:rPr/>
+        <w:t>Обобщение на потребителския интерфейс</w:t>
+      </w:r>
+    </w:p>
+    <w:p>
+      <w:pPr>
+        <w:pStyle w:val="Normal"/>
+        <w:rPr>
+          <w:i/>
+          <w:i/>
+        </w:rPr>
+      </w:pPr>
+      <w:r>
+        <w:rPr>
+          <w:i/>
+        </w:rPr>
+        <w:t>Опишете функционалността на системата от потребителска гледна точка. Изяснете как потребителят ще използва функционалността на системата и механизмите за обратна връзка към него.</w:t>
+      </w:r>
+    </w:p>
+    <w:p>
+      <w:pPr>
+        <w:pStyle w:val="Heading2"/>
+        <w:numPr>
+          <w:ilvl w:val="1"/>
+          <w:numId w:val="2"/>
+        </w:numPr>
+        <w:rPr/>
+      </w:pPr>
+      <w:bookmarkStart w:id="17" w:name="_Toc372276281"/>
+      <w:bookmarkEnd w:id="17"/>
+      <w:r>
+        <w:rPr/>
+        <w:t>Екранни изображения</w:t>
       </w:r>
     </w:p>
     <w:p>
@@ -5376,7 +5612,7 @@
         <w:rPr>
           <w:i/>
         </w:rPr>
-        <w:t>Опишете по систематичен начин, ако е релевантно, съществените компоненти на системата. Приложете алгоритми и/или псевдокод.</w:t>
+        <w:t>Приложете изображения, показващи потребителския интерфейс. Не се изискват реални екранни изображение (screenshots) от системата, но ако проектът е в по-напреднала фаза, могат да се приложат.</w:t>
       </w:r>
     </w:p>
     <w:p>
@@ -5388,96 +5624,8 @@
         </w:numPr>
         <w:rPr/>
       </w:pPr>
-      <w:bookmarkStart w:id="14" w:name="_Toc372276279"/>
-      <w:bookmarkEnd w:id="14"/>
-      <w:r>
-        <w:rPr/>
-        <w:t>ПРОЕКТИРАНЕ НА ПОТРЕБИТЕЛСКИЯ ИНТЕРФЕЙС</w:t>
-      </w:r>
-    </w:p>
-    <w:p>
-      <w:pPr>
-        <w:pStyle w:val="Heading2"/>
-        <w:numPr>
-          <w:ilvl w:val="1"/>
-          <w:numId w:val="2"/>
-        </w:numPr>
-        <w:rPr/>
-      </w:pPr>
-      <w:bookmarkStart w:id="15" w:name="_Toc372276280"/>
-      <w:bookmarkEnd w:id="15"/>
-      <w:r>
-        <w:rPr/>
-        <w:t>Обобщение на потребителския интерфейс</w:t>
-      </w:r>
-    </w:p>
-    <w:p>
-      <w:pPr>
-        <w:pStyle w:val="Normal"/>
-        <w:rPr>
-          <w:i/>
-          <w:i/>
-        </w:rPr>
-      </w:pPr>
-      <w:r>
-        <w:rPr>
-          <w:i/>
-        </w:rPr>
-        <w:t>Опишете функционалността на системата от потребителска гледна точка. Изяснете как потребителят ще използва функционалността на системата и механизмите за обратна връзка към него.</w:t>
-      </w:r>
-    </w:p>
-    <w:p>
-      <w:pPr>
-        <w:pStyle w:val="Heading2"/>
-        <w:numPr>
-          <w:ilvl w:val="1"/>
-          <w:numId w:val="2"/>
-        </w:numPr>
-        <w:rPr/>
-      </w:pPr>
-      <w:bookmarkStart w:id="16" w:name="_Toc372276281"/>
-      <w:bookmarkEnd w:id="16"/>
-      <w:r>
-        <w:rPr/>
-        <w:t>Екранни изображения</w:t>
-      </w:r>
-    </w:p>
-    <w:p>
-      <w:pPr>
-        <w:sectPr>
-          <w:footerReference w:type="default" r:id="rId8"/>
-          <w:type w:val="nextPage"/>
-          <w:pgSz w:w="11906" w:h="16838"/>
-          <w:pgMar w:left="1417" w:right="1417" w:header="0" w:top="1417" w:footer="708" w:bottom="1417" w:gutter="0"/>
-          <w:pgNumType w:fmt="decimal"/>
-          <w:formProt w:val="false"/>
-          <w:textDirection w:val="lrTb"/>
-          <w:docGrid w:type="default" w:linePitch="360" w:charSpace="4294965247"/>
-        </w:sectPr>
-        <w:pStyle w:val="Normal"/>
-        <w:rPr>
-          <w:i/>
-          <w:i/>
-        </w:rPr>
-      </w:pPr>
-      <w:r>
-        <w:rPr>
-          <w:i/>
-        </w:rPr>
-        <w:t>Приложете изображения, показващи потребителския интерфейс. Не се изискват реални екранни изображение (screenshots) от системата, но ако проектът е в по-напреднала фаза, могат да се приложат.</w:t>
-      </w:r>
-    </w:p>
-    <w:p>
-      <w:pPr>
-        <w:pStyle w:val="Heading1"/>
-        <w:numPr>
-          <w:ilvl w:val="0"/>
-          <w:numId w:val="2"/>
-        </w:numPr>
-        <w:rPr/>
-      </w:pPr>
-      <w:bookmarkStart w:id="17" w:name="_Toc372276283"/>
-      <w:bookmarkEnd w:id="17"/>
+      <w:bookmarkStart w:id="18" w:name="_Toc372276283"/>
+      <w:bookmarkEnd w:id="18"/>
       <w:r>
         <w:rPr/>
         <w:t>МАТРИЦА НА ИЗИСКВАНИЯТА</w:t>
@@ -5486,7 +5634,7 @@
     <w:p>
       <w:pPr>
         <w:sectPr>
-          <w:footerReference w:type="default" r:id="rId9"/>
+          <w:footerReference w:type="default" r:id="rId8"/>
           <w:type w:val="nextPage"/>
           <w:pgSz w:w="11906" w:h="16838"/>
           <w:pgMar w:left="1417" w:right="1417" w:header="0" w:top="1417" w:footer="708" w:bottom="1417" w:gutter="0"/>
@@ -5543,8 +5691,8 @@
         </w:numPr>
         <w:rPr/>
       </w:pPr>
-      <w:bookmarkStart w:id="18" w:name="_Toc372276284"/>
-      <w:bookmarkEnd w:id="18"/>
+      <w:bookmarkStart w:id="19" w:name="_Toc372276284"/>
+      <w:bookmarkEnd w:id="19"/>
       <w:r>
         <w:rPr/>
         <w:t>ПРИЛОЖЕНИЯ</w:t>
@@ -5582,7 +5730,7 @@
       </w:r>
     </w:p>
     <w:sectPr>
-      <w:footerReference w:type="default" r:id="rId10"/>
+      <w:footerReference w:type="default" r:id="rId9"/>
       <w:type w:val="nextPage"/>
       <w:pgSz w:w="11906" w:h="16838"/>
       <w:pgMar w:left="1417" w:right="1417" w:header="0" w:top="1417" w:footer="708" w:bottom="1417" w:gutter="0"/>
@@ -5651,55 +5799,7 @@
         <w:docPartGallery w:val="Page Numbers (Bottom of Page)"/>
         <w:docPartUnique w:val="true"/>
       </w:docPartObj>
-      <w:id w:val="1587054605"/>
-    </w:sdtPr>
-    <w:sdtContent>
-      <w:p>
-        <w:pPr>
-          <w:pStyle w:val="Footer"/>
-          <w:jc w:val="center"/>
-          <w:rPr/>
-        </w:pPr>
-        <w:r>
-          <w:rPr/>
-          <w:fldChar w:fldCharType="begin"/>
-        </w:r>
-        <w:r>
-          <w:instrText> PAGE </w:instrText>
-        </w:r>
-        <w:r>
-          <w:fldChar w:fldCharType="separate"/>
-        </w:r>
-        <w:r>
-          <w:t>7</w:t>
-        </w:r>
-        <w:r>
-          <w:fldChar w:fldCharType="end"/>
-        </w:r>
-      </w:p>
-      <w:p>
-        <w:pPr>
-          <w:pStyle w:val="Footer"/>
-          <w:rPr/>
-        </w:pPr>
-        <w:r>
-          <w:rPr/>
-        </w:r>
-      </w:p>
-    </w:sdtContent>
-  </w:sdt>
-</w:ftr>
-</file>
-
-<file path=word/footer4.xml><?xml version="1.0" encoding="utf-8"?>
-<w:ftr xmlns:o="urn:schemas-microsoft-com:office:office" xmlns:r="http://schemas.openxmlformats.org/officeDocument/2006/relationships" xmlns:v="urn:schemas-microsoft-com:vml" xmlns:w="http://schemas.openxmlformats.org/wordprocessingml/2006/main" xmlns:w10="urn:schemas-microsoft-com:office:word" xmlns:wp="http://schemas.openxmlformats.org/drawingml/2006/wordprocessingDrawing" xmlns:wps="http://schemas.microsoft.com/office/word/2010/wordprocessingShape" xmlns:wpg="http://schemas.microsoft.com/office/word/2010/wordprocessingGroup" xmlns:mc="http://schemas.openxmlformats.org/markup-compatibility/2006" xmlns:wp14="http://schemas.microsoft.com/office/word/2010/wordprocessingDrawing" xmlns:w14="http://schemas.microsoft.com/office/word/2010/wordml" mc:Ignorable="w14 wp14">
-  <w:sdt>
-    <w:sdtPr>
-      <w:docPartObj>
-        <w:docPartGallery w:val="Page Numbers (Bottom of Page)"/>
-        <w:docPartUnique w:val="true"/>
-      </w:docPartObj>
-      <w:id w:val="1966255704"/>
+      <w:id w:val="123054021"/>
     </w:sdtPr>
     <w:sdtContent>
       <w:p>
@@ -5739,7 +5839,7 @@
 </w:ftr>
 </file>
 
-<file path=word/footer5.xml><?xml version="1.0" encoding="utf-8"?>
+<file path=word/footer4.xml><?xml version="1.0" encoding="utf-8"?>
 <w:ftr xmlns:o="urn:schemas-microsoft-com:office:office" xmlns:r="http://schemas.openxmlformats.org/officeDocument/2006/relationships" xmlns:v="urn:schemas-microsoft-com:vml" xmlns:w="http://schemas.openxmlformats.org/wordprocessingml/2006/main" xmlns:w10="urn:schemas-microsoft-com:office:word" xmlns:wp="http://schemas.openxmlformats.org/drawingml/2006/wordprocessingDrawing" xmlns:wps="http://schemas.microsoft.com/office/word/2010/wordprocessingShape" xmlns:wpg="http://schemas.microsoft.com/office/word/2010/wordprocessingGroup" xmlns:mc="http://schemas.openxmlformats.org/markup-compatibility/2006" xmlns:wp14="http://schemas.microsoft.com/office/word/2010/wordprocessingDrawing" xmlns:w14="http://schemas.microsoft.com/office/word/2010/wordml" mc:Ignorable="w14 wp14">
   <w:sdt>
     <w:sdtPr>
@@ -5747,7 +5847,7 @@
         <w:docPartGallery w:val="Page Numbers (Bottom of Page)"/>
         <w:docPartUnique w:val="true"/>
       </w:docPartObj>
-      <w:id w:val="305658376"/>
+      <w:id w:val="1012747225"/>
     </w:sdtPr>
     <w:sdtContent>
       <w:p>
@@ -5787,7 +5887,7 @@
 </w:ftr>
 </file>
 
-<file path=word/footer6.xml><?xml version="1.0" encoding="utf-8"?>
+<file path=word/footer5.xml><?xml version="1.0" encoding="utf-8"?>
 <w:ftr xmlns:o="urn:schemas-microsoft-com:office:office" xmlns:r="http://schemas.openxmlformats.org/officeDocument/2006/relationships" xmlns:v="urn:schemas-microsoft-com:vml" xmlns:w="http://schemas.openxmlformats.org/wordprocessingml/2006/main" xmlns:w10="urn:schemas-microsoft-com:office:word" xmlns:wp="http://schemas.openxmlformats.org/drawingml/2006/wordprocessingDrawing" xmlns:wps="http://schemas.microsoft.com/office/word/2010/wordprocessingShape" xmlns:wpg="http://schemas.microsoft.com/office/word/2010/wordprocessingGroup" xmlns:mc="http://schemas.openxmlformats.org/markup-compatibility/2006" xmlns:wp14="http://schemas.microsoft.com/office/word/2010/wordprocessingDrawing" xmlns:w14="http://schemas.microsoft.com/office/word/2010/wordml" mc:Ignorable="w14 wp14">
   <w:sdt>
     <w:sdtPr>
@@ -5795,7 +5895,7 @@
         <w:docPartGallery w:val="Page Numbers (Bottom of Page)"/>
         <w:docPartUnique w:val="true"/>
       </w:docPartObj>
-      <w:id w:val="1235065761"/>
+      <w:id w:val="2009852231"/>
     </w:sdtPr>
     <w:sdtContent>
       <w:p>
@@ -5835,7 +5935,7 @@
 </w:ftr>
 </file>
 
-<file path=word/footer7.xml><?xml version="1.0" encoding="utf-8"?>
+<file path=word/footer6.xml><?xml version="1.0" encoding="utf-8"?>
 <w:ftr xmlns:o="urn:schemas-microsoft-com:office:office" xmlns:r="http://schemas.openxmlformats.org/officeDocument/2006/relationships" xmlns:v="urn:schemas-microsoft-com:vml" xmlns:w="http://schemas.openxmlformats.org/wordprocessingml/2006/main" xmlns:w10="urn:schemas-microsoft-com:office:word" xmlns:wp="http://schemas.openxmlformats.org/drawingml/2006/wordprocessingDrawing" xmlns:wps="http://schemas.microsoft.com/office/word/2010/wordprocessingShape" xmlns:wpg="http://schemas.microsoft.com/office/word/2010/wordprocessingGroup" xmlns:mc="http://schemas.openxmlformats.org/markup-compatibility/2006" xmlns:wp14="http://schemas.microsoft.com/office/word/2010/wordprocessingDrawing" xmlns:w14="http://schemas.microsoft.com/office/word/2010/wordml" mc:Ignorable="w14 wp14">
   <w:sdt>
     <w:sdtPr>
@@ -5843,7 +5943,7 @@
         <w:docPartGallery w:val="Page Numbers (Bottom of Page)"/>
         <w:docPartUnique w:val="true"/>
       </w:docPartObj>
-      <w:id w:val="673401872"/>
+      <w:id w:val="1338029066"/>
     </w:sdtPr>
     <w:sdtContent>
       <w:p>
@@ -5883,7 +5983,7 @@
 </w:ftr>
 </file>
 
-<file path=word/footer8.xml><?xml version="1.0" encoding="utf-8"?>
+<file path=word/footer7.xml><?xml version="1.0" encoding="utf-8"?>
 <w:ftr xmlns:o="urn:schemas-microsoft-com:office:office" xmlns:r="http://schemas.openxmlformats.org/officeDocument/2006/relationships" xmlns:v="urn:schemas-microsoft-com:vml" xmlns:w="http://schemas.openxmlformats.org/wordprocessingml/2006/main" xmlns:w10="urn:schemas-microsoft-com:office:word" xmlns:wp="http://schemas.openxmlformats.org/drawingml/2006/wordprocessingDrawing" xmlns:wps="http://schemas.microsoft.com/office/word/2010/wordprocessingShape" xmlns:wpg="http://schemas.microsoft.com/office/word/2010/wordprocessingGroup" xmlns:mc="http://schemas.openxmlformats.org/markup-compatibility/2006" xmlns:wp14="http://schemas.microsoft.com/office/word/2010/wordprocessingDrawing" xmlns:w14="http://schemas.microsoft.com/office/word/2010/wordml" mc:Ignorable="w14 wp14">
   <w:sdt>
     <w:sdtPr>
@@ -5891,7 +5991,7 @@
         <w:docPartGallery w:val="Page Numbers (Bottom of Page)"/>
         <w:docPartUnique w:val="true"/>
       </w:docPartObj>
-      <w:id w:val="642205529"/>
+      <w:id w:val="1710010969"/>
     </w:sdtPr>
     <w:sdtContent>
       <w:p>
@@ -5931,7 +6031,7 @@
 </w:ftr>
 </file>
 
-<file path=word/footer9.xml><?xml version="1.0" encoding="utf-8"?>
+<file path=word/footer8.xml><?xml version="1.0" encoding="utf-8"?>
 <w:ftr xmlns:o="urn:schemas-microsoft-com:office:office" xmlns:r="http://schemas.openxmlformats.org/officeDocument/2006/relationships" xmlns:v="urn:schemas-microsoft-com:vml" xmlns:w="http://schemas.openxmlformats.org/wordprocessingml/2006/main" xmlns:w10="urn:schemas-microsoft-com:office:word" xmlns:wp="http://schemas.openxmlformats.org/drawingml/2006/wordprocessingDrawing" xmlns:wps="http://schemas.microsoft.com/office/word/2010/wordprocessingShape" xmlns:wpg="http://schemas.microsoft.com/office/word/2010/wordprocessingGroup" xmlns:mc="http://schemas.openxmlformats.org/markup-compatibility/2006" xmlns:wp14="http://schemas.microsoft.com/office/word/2010/wordprocessingDrawing" xmlns:w14="http://schemas.microsoft.com/office/word/2010/wordml" mc:Ignorable="w14 wp14">
   <w:sdt>
     <w:sdtPr>
@@ -5939,7 +6039,7 @@
         <w:docPartGallery w:val="Page Numbers (Bottom of Page)"/>
         <w:docPartUnique w:val="true"/>
       </w:docPartObj>
-      <w:id w:val="134709607"/>
+      <w:id w:val="278164685"/>
     </w:sdtPr>
     <w:sdtContent>
       <w:p>
@@ -7376,6 +7476,69 @@
       <w:rFonts w:cs="Wingdings"/>
     </w:rPr>
   </w:style>
+  <w:style w:type="character" w:styleId="ListLabel13">
+    <w:name w:val="ListLabel 13"/>
+    <w:qFormat/>
+    <w:rPr>
+      <w:rFonts w:cs="Symbol"/>
+    </w:rPr>
+  </w:style>
+  <w:style w:type="character" w:styleId="ListLabel14">
+    <w:name w:val="ListLabel 14"/>
+    <w:qFormat/>
+    <w:rPr>
+      <w:rFonts w:cs="Courier New"/>
+    </w:rPr>
+  </w:style>
+  <w:style w:type="character" w:styleId="ListLabel15">
+    <w:name w:val="ListLabel 15"/>
+    <w:qFormat/>
+    <w:rPr>
+      <w:rFonts w:cs="Wingdings"/>
+    </w:rPr>
+  </w:style>
+  <w:style w:type="character" w:styleId="ListLabel16">
+    <w:name w:val="ListLabel 16"/>
+    <w:qFormat/>
+    <w:rPr>
+      <w:rFonts w:cs="Symbol"/>
+    </w:rPr>
+  </w:style>
+  <w:style w:type="character" w:styleId="ListLabel17">
+    <w:name w:val="ListLabel 17"/>
+    <w:qFormat/>
+    <w:rPr>
+      <w:rFonts w:cs="Courier New"/>
+    </w:rPr>
+  </w:style>
+  <w:style w:type="character" w:styleId="ListLabel18">
+    <w:name w:val="ListLabel 18"/>
+    <w:qFormat/>
+    <w:rPr>
+      <w:rFonts w:cs="Wingdings"/>
+    </w:rPr>
+  </w:style>
+  <w:style w:type="character" w:styleId="ListLabel19">
+    <w:name w:val="ListLabel 19"/>
+    <w:qFormat/>
+    <w:rPr>
+      <w:rFonts w:cs="Symbol"/>
+    </w:rPr>
+  </w:style>
+  <w:style w:type="character" w:styleId="ListLabel20">
+    <w:name w:val="ListLabel 20"/>
+    <w:qFormat/>
+    <w:rPr>
+      <w:rFonts w:cs="Courier New"/>
+    </w:rPr>
+  </w:style>
+  <w:style w:type="character" w:styleId="ListLabel21">
+    <w:name w:val="ListLabel 21"/>
+    <w:qFormat/>
+    <w:rPr>
+      <w:rFonts w:cs="Wingdings"/>
+    </w:rPr>
+  </w:style>
   <w:style w:type="paragraph" w:styleId="Heading">
     <w:name w:val="Heading"/>
     <w:basedOn w:val="Normal"/>

</xml_diff>

<commit_message>
necessary, recommended and mandatory requirements
</commit_message>
<xml_diff>
--- a/docs/Design.docx
+++ b/docs/Design.docx
@@ -1119,7 +1119,7 @@
           <w:docPartGallery w:val="Table of Contents"/>
           <w:docPartUnique w:val="true"/>
         </w:docPartObj>
-        <w:id w:val="1742890326"/>
+        <w:id w:val="2066047810"/>
       </w:sdtPr>
       <w:sdtContent>
         <w:p>
@@ -5528,7 +5528,21 @@
         <w:rPr>
           <w:i/>
         </w:rPr>
-        <w:t>90% от всички страници за ползватели да дават някакв отговор за 5с или по-малко.</w:t>
+        <w:t xml:space="preserve">90% от всички страници за ползватели </w:t>
+      </w:r>
+      <w:bookmarkStart w:id="7" w:name="__DdeLink__721_950491510"/>
+      <w:r>
+        <w:rPr>
+          <w:i/>
+        </w:rPr>
+        <w:t xml:space="preserve">необходимо </w:t>
+      </w:r>
+      <w:bookmarkEnd w:id="7"/>
+      <w:r>
+        <w:rPr>
+          <w:i/>
+        </w:rPr>
+        <w:t>да дават отговор за 5с или по-малко.</w:t>
       </w:r>
     </w:p>
     <w:p>
@@ -5544,7 +5558,13 @@
         <w:rPr>
           <w:i/>
         </w:rPr>
-        <w:t>Поддръжка и спазване на предишни изисквания за поне 10000 едновременни ползватели</w:t>
+        <w:t>Препоръчителна п</w:t>
+      </w:r>
+      <w:r>
+        <w:rPr>
+          <w:i/>
+        </w:rPr>
+        <w:t>оддръжка и спазване на предишни изисквания за поне 10000 едновременни ползватели</w:t>
       </w:r>
     </w:p>
     <w:p>
@@ -5560,7 +5580,19 @@
         <w:rPr>
           <w:i/>
         </w:rPr>
-        <w:t>При разглеждане на коментари на една книга от N+1 ползватели (страница вече е заредена) , N ползватели трябва да бъдат уведомени от сървъра относно коментар на друг ползвател не по-късно от 2с от време на публикуване на коментар</w:t>
+        <w:t xml:space="preserve">При разглеждане на коментари на една книга от N+1 ползватели (страница вече е заредена) , N ползватели </w:t>
+      </w:r>
+      <w:r>
+        <w:rPr>
+          <w:i/>
+        </w:rPr>
+        <w:t xml:space="preserve">необходимо </w:t>
+      </w:r>
+      <w:r>
+        <w:rPr>
+          <w:i/>
+        </w:rPr>
+        <w:t>да бъдат уведомени от сървъра относно коментар на друг ползвател не по-късно от 2с от време на публикуване на коментар</w:t>
       </w:r>
     </w:p>
     <w:p>
@@ -5576,7 +5608,13 @@
         <w:rPr>
           <w:i/>
         </w:rPr>
-        <w:t>Поддръжка и спазване на предишни изисквания за поне 100 едновременни ползватели разглеждащи коментари на една книга</w:t>
+        <w:t>Необходима п</w:t>
+      </w:r>
+      <w:r>
+        <w:rPr>
+          <w:i/>
+        </w:rPr>
+        <w:t>оддръжка и спазване на предишни изисквания за поне 100 едновременни ползватели разглеждащи коментари на една книга</w:t>
       </w:r>
     </w:p>
     <w:p>
@@ -5604,7 +5642,15 @@
       </w:pPr>
       <w:r>
         <w:rPr/>
-        <w:t>Система да бъде достъпна за ползване 24/7, допускайки прекъсвания за макс 1 час за deploying на нова, тествана версия на система.</w:t>
+        <w:t xml:space="preserve">Система </w:t>
+      </w:r>
+      <w:r>
+        <w:rPr/>
+        <w:t xml:space="preserve">препоръчително </w:t>
+      </w:r>
+      <w:r>
+        <w:rPr/>
+        <w:t>да бъде достъпна за ползване 24/7, допускайки прекъсвания за макс 1 час за deploying на нова, тествана версия на система.</w:t>
       </w:r>
     </w:p>
     <w:p>
@@ -5632,7 +5678,15 @@
       </w:pPr>
       <w:r>
         <w:rPr/>
-        <w:t>Системата трябва да има механизъм за контрол на достъпа (идентификация), базиран на потребителско име и парола.</w:t>
+        <w:t xml:space="preserve">Системата </w:t>
+      </w:r>
+      <w:r>
+        <w:rPr/>
+        <w:t>задължително</w:t>
+      </w:r>
+      <w:r>
+        <w:rPr/>
+        <w:t xml:space="preserve"> трябва да има механизъм за контрол на достъпа (идентификация), базиран на потребителско име и парола.</w:t>
       </w:r>
     </w:p>
     <w:p>
@@ -5646,7 +5700,11 @@
       </w:pPr>
       <w:r>
         <w:rPr/>
-        <w:t>Ограничаване на достъпа до приватни данни на потребители.</w:t>
+        <w:t>Задължително о</w:t>
+      </w:r>
+      <w:r>
+        <w:rPr/>
+        <w:t>граничаване на достъпа до приватни данни на потребители.</w:t>
       </w:r>
     </w:p>
     <w:p>
@@ -5660,7 +5718,15 @@
       </w:pPr>
       <w:r>
         <w:rPr/>
-        <w:t>Системата трябва да изисква потвърждение от потребителя при извършването на необратими действия като изтриване на ревю.</w:t>
+        <w:t xml:space="preserve">Системата </w:t>
+      </w:r>
+      <w:r>
+        <w:rPr/>
+        <w:t xml:space="preserve">препоръчително </w:t>
+      </w:r>
+      <w:r>
+        <w:rPr/>
+        <w:t>трябва да изисква потвърждение от потребителя при извършването на необратими действия като изтриване на ревю.</w:t>
       </w:r>
     </w:p>
     <w:p>
@@ -5688,8 +5754,14 @@
         <w:rPr/>
       </w:pPr>
       <w:r>
+        <w:rPr>
+          <w:i/>
+        </w:rPr>
+        <w:t>Задължително и</w:t>
+      </w:r>
+      <w:r>
         <w:rPr/>
-        <w:t>Използване на система за контрол на версии – Git</w:t>
+        <w:t>зползване на система за контрол на версии – Git</w:t>
       </w:r>
     </w:p>
     <w:p>
@@ -5714,7 +5786,11 @@
       </w:pPr>
       <w:r>
         <w:rPr/>
-        <w:t>Използване на система за tracking на задачи</w:t>
+        <w:t>Препоръчително и</w:t>
+      </w:r>
+      <w:r>
+        <w:rPr/>
+        <w:t>зползване на система за tracking на задачи</w:t>
       </w:r>
     </w:p>
     <w:p>
@@ -5736,8 +5812,8 @@
         </w:numPr>
         <w:rPr/>
       </w:pPr>
-      <w:bookmarkStart w:id="7" w:name="_Toc372276271"/>
-      <w:bookmarkEnd w:id="7"/>
+      <w:bookmarkStart w:id="8" w:name="_Toc372276271"/>
+      <w:bookmarkEnd w:id="8"/>
       <w:r>
         <w:rPr/>
         <w:t>СИСТЕМНА АРХИТЕКТУРА</w:t>
@@ -5752,8 +5828,8 @@
         </w:numPr>
         <w:rPr/>
       </w:pPr>
-      <w:bookmarkStart w:id="8" w:name="_Toc372276272"/>
-      <w:bookmarkEnd w:id="8"/>
+      <w:bookmarkStart w:id="9" w:name="_Toc372276272"/>
+      <w:bookmarkEnd w:id="9"/>
       <w:r>
         <w:rPr/>
         <w:t>Архитектурно проектиране</w:t>
@@ -5783,8 +5859,8 @@
         </w:numPr>
         <w:rPr/>
       </w:pPr>
-      <w:bookmarkStart w:id="9" w:name="_Toc372276273"/>
-      <w:bookmarkEnd w:id="9"/>
+      <w:bookmarkStart w:id="10" w:name="_Toc372276273"/>
+      <w:bookmarkEnd w:id="10"/>
       <w:r>
         <w:rPr/>
         <w:t>Описание на декомпозицията</w:t>
@@ -5814,8 +5890,8 @@
         </w:numPr>
         <w:rPr/>
       </w:pPr>
-      <w:bookmarkStart w:id="10" w:name="_Toc372276274"/>
-      <w:bookmarkEnd w:id="10"/>
+      <w:bookmarkStart w:id="11" w:name="_Toc372276274"/>
+      <w:bookmarkEnd w:id="11"/>
       <w:r>
         <w:rPr/>
         <w:t>Обосновка на проектирането</w:t>
@@ -5855,8 +5931,8 @@
         </w:numPr>
         <w:rPr/>
       </w:pPr>
-      <w:bookmarkStart w:id="11" w:name="_Toc372276275"/>
-      <w:bookmarkEnd w:id="11"/>
+      <w:bookmarkStart w:id="12" w:name="_Toc372276275"/>
+      <w:bookmarkEnd w:id="12"/>
       <w:r>
         <w:rPr/>
         <w:t>ДАННОВО ПРОЕКТИРАНЕ</w:t>
@@ -5871,8 +5947,8 @@
         </w:numPr>
         <w:rPr/>
       </w:pPr>
-      <w:bookmarkStart w:id="12" w:name="_Toc372276276"/>
-      <w:bookmarkEnd w:id="12"/>
+      <w:bookmarkStart w:id="13" w:name="_Toc372276276"/>
+      <w:bookmarkEnd w:id="13"/>
       <w:r>
         <w:rPr/>
         <w:t>Описание на данните</w:t>
@@ -5902,8 +5978,8 @@
         </w:numPr>
         <w:rPr/>
       </w:pPr>
-      <w:bookmarkStart w:id="13" w:name="_Toc372276277"/>
-      <w:bookmarkEnd w:id="13"/>
+      <w:bookmarkStart w:id="14" w:name="_Toc372276277"/>
+      <w:bookmarkEnd w:id="14"/>
       <w:r>
         <w:rPr/>
         <w:t>Речник на данните</w:t>
@@ -5943,8 +6019,8 @@
         </w:numPr>
         <w:rPr/>
       </w:pPr>
-      <w:bookmarkStart w:id="14" w:name="_Toc372276278"/>
-      <w:bookmarkEnd w:id="14"/>
+      <w:bookmarkStart w:id="15" w:name="_Toc372276278"/>
+      <w:bookmarkEnd w:id="15"/>
       <w:r>
         <w:rPr/>
         <w:t>КОМПОНЕНТНО ПРОЕКТИРАНЕ</w:t>
@@ -5984,8 +6060,8 @@
         </w:numPr>
         <w:rPr/>
       </w:pPr>
-      <w:bookmarkStart w:id="15" w:name="_Toc372276279"/>
-      <w:bookmarkEnd w:id="15"/>
+      <w:bookmarkStart w:id="16" w:name="_Toc372276279"/>
+      <w:bookmarkEnd w:id="16"/>
       <w:r>
         <w:rPr/>
         <w:t>ПРОЕКТИРАНЕ НА ПОТРЕБИТЕЛСКИЯ ИНТЕРФЕЙС</w:t>
@@ -6000,8 +6076,8 @@
         </w:numPr>
         <w:rPr/>
       </w:pPr>
-      <w:bookmarkStart w:id="16" w:name="_Toc372276280"/>
-      <w:bookmarkEnd w:id="16"/>
+      <w:bookmarkStart w:id="17" w:name="_Toc372276280"/>
+      <w:bookmarkEnd w:id="17"/>
       <w:r>
         <w:rPr/>
         <w:t>Обобщение на потребителския интерфейс</w:t>
@@ -6031,8 +6107,8 @@
         </w:numPr>
         <w:rPr/>
       </w:pPr>
-      <w:bookmarkStart w:id="17" w:name="_Toc372276281"/>
-      <w:bookmarkEnd w:id="17"/>
+      <w:bookmarkStart w:id="18" w:name="_Toc372276281"/>
+      <w:bookmarkEnd w:id="18"/>
       <w:r>
         <w:rPr/>
         <w:t>Екранни изображения</w:t>
@@ -6072,11 +6148,49 @@
         </w:numPr>
         <w:rPr/>
       </w:pPr>
-      <w:bookmarkStart w:id="18" w:name="_Toc372276283"/>
-      <w:bookmarkEnd w:id="18"/>
+      <w:bookmarkStart w:id="19" w:name="_Toc372276283"/>
+      <w:bookmarkEnd w:id="19"/>
       <w:r>
         <w:rPr/>
         <w:t>МАТРИЦА НА ИЗИСКВАНИЯТА</w:t>
+      </w:r>
+    </w:p>
+    <w:p>
+      <w:pPr>
+        <w:pStyle w:val="Normal"/>
+        <w:rPr/>
+      </w:pPr>
+      <w:r>
+        <w:rPr>
+          <w:i/>
+        </w:rPr>
+        <w:t>Създайте матрица на съответствието между изискванията към системата, дефинирани в спецификацията на изискванията, и компонентите и данновите структури, описани в настоящия документ. Използвайте табличен формат, за да покажете кои системни компоненти удовлетворяват функционалните изисквания към системата. Реферирайте функционалните изисквания по кодовете, зададени в спецификацията на изискванията (</w:t>
+      </w:r>
+      <w:r>
+        <w:rPr>
+          <w:rFonts w:eastAsia="Calibri" w:cs="Times New Roman"/>
+          <w:i/>
+        </w:rPr>
+        <w:t>FR1.01</w:t>
+      </w:r>
+      <w:r>
+        <w:rPr>
+          <w:i/>
+        </w:rPr>
+        <w:t xml:space="preserve">, </w:t>
+      </w:r>
+      <w:r>
+        <w:rPr>
+          <w:rFonts w:eastAsia="Calibri" w:cs="Times New Roman"/>
+          <w:i/>
+        </w:rPr>
+        <w:t>FR1.02</w:t>
+      </w:r>
+      <w:r>
+        <w:rPr>
+          <w:i/>
+        </w:rPr>
+        <w:t>, ...).</w:t>
       </w:r>
     </w:p>
     <w:p>
@@ -6098,36 +6212,7 @@
         </w:rPr>
       </w:pPr>
       <w:r>
-        <w:rPr>
-          <w:i/>
-        </w:rPr>
-        <w:t>Създайте матрица на съответствието между изискванията към системата, дефинирани в спецификацията на изискванията, и компонентите и данновите структури, описани в настоящия документ. Използвайте табличен формат, за да покажете кои системни компоненти удовлетворяват функционалните изисквания към системата. Реферирайте функционалните изисквания по кодовете, зададени в спецификацията на изискванията (</w:t>
-      </w:r>
-      <w:r>
-        <w:rPr>
-          <w:rFonts w:eastAsia="Calibri" w:cs="Times New Roman"/>
-          <w:i/>
-        </w:rPr>
-        <w:t>FR1.01</w:t>
-      </w:r>
-      <w:r>
-        <w:rPr>
-          <w:i/>
-        </w:rPr>
-        <w:t xml:space="preserve">, </w:t>
-      </w:r>
-      <w:r>
-        <w:rPr>
-          <w:rFonts w:eastAsia="Calibri" w:cs="Times New Roman"/>
-          <w:i/>
-        </w:rPr>
-        <w:t>FR1.02</w:t>
-      </w:r>
-      <w:r>
-        <w:rPr>
-          <w:i/>
-        </w:rPr>
-        <w:t>, ...).</w:t>
+        <w:rPr/>
       </w:r>
     </w:p>
     <w:p>
@@ -6139,8 +6224,8 @@
         </w:numPr>
         <w:rPr/>
       </w:pPr>
-      <w:bookmarkStart w:id="19" w:name="_Toc372276284"/>
-      <w:bookmarkEnd w:id="19"/>
+      <w:bookmarkStart w:id="20" w:name="_Toc372276284"/>
+      <w:bookmarkEnd w:id="20"/>
       <w:r>
         <w:rPr/>
         <w:t>ПРИЛОЖЕНИЯ</w:t>
@@ -6247,7 +6332,7 @@
         <w:docPartGallery w:val="Page Numbers (Bottom of Page)"/>
         <w:docPartUnique w:val="true"/>
       </w:docPartObj>
-      <w:id w:val="1297779847"/>
+      <w:id w:val="1159421781"/>
     </w:sdtPr>
     <w:sdtContent>
       <w:p>
@@ -6295,7 +6380,7 @@
         <w:docPartGallery w:val="Page Numbers (Bottom of Page)"/>
         <w:docPartUnique w:val="true"/>
       </w:docPartObj>
-      <w:id w:val="34796570"/>
+      <w:id w:val="556939801"/>
     </w:sdtPr>
     <w:sdtContent>
       <w:p>
@@ -6343,7 +6428,7 @@
         <w:docPartGallery w:val="Page Numbers (Bottom of Page)"/>
         <w:docPartUnique w:val="true"/>
       </w:docPartObj>
-      <w:id w:val="1364040865"/>
+      <w:id w:val="1618067839"/>
     </w:sdtPr>
     <w:sdtContent>
       <w:p>
@@ -6391,7 +6476,7 @@
         <w:docPartGallery w:val="Page Numbers (Bottom of Page)"/>
         <w:docPartUnique w:val="true"/>
       </w:docPartObj>
-      <w:id w:val="81379855"/>
+      <w:id w:val="1176154387"/>
     </w:sdtPr>
     <w:sdtContent>
       <w:p>
@@ -6439,7 +6524,7 @@
         <w:docPartGallery w:val="Page Numbers (Bottom of Page)"/>
         <w:docPartUnique w:val="true"/>
       </w:docPartObj>
-      <w:id w:val="1476442997"/>
+      <w:id w:val="1794031301"/>
     </w:sdtPr>
     <w:sdtContent>
       <w:p>
@@ -6487,7 +6572,7 @@
         <w:docPartGallery w:val="Page Numbers (Bottom of Page)"/>
         <w:docPartUnique w:val="true"/>
       </w:docPartObj>
-      <w:id w:val="1470973774"/>
+      <w:id w:val="582822420"/>
     </w:sdtPr>
     <w:sdtContent>
       <w:p>

</xml_diff>

<commit_message>
mv additional requirements inside functional req-ts table
</commit_message>
<xml_diff>
--- a/docs/Design.docx
+++ b/docs/Design.docx
@@ -321,10 +321,10 @@
         <w:tblStyle w:val="LightList"/>
         <w:tblW w:w="9052" w:type="dxa"/>
         <w:jc w:val="left"/>
-        <w:tblInd w:w="-39" w:type="dxa"/>
+        <w:tblInd w:w="-49" w:type="dxa"/>
         <w:tblCellMar>
           <w:top w:w="0" w:type="dxa"/>
-          <w:left w:w="67" w:type="dxa"/>
+          <w:left w:w="57" w:type="dxa"/>
           <w:bottom w:w="0" w:type="dxa"/>
           <w:right w:w="108" w:type="dxa"/>
         </w:tblCellMar>
@@ -351,7 +351,7 @@
             </w:tcBorders>
             <w:shd w:color="auto" w:fill="000000" w:themeFill="text1" w:val="clear"/>
             <w:tcMar>
-              <w:left w:w="67" w:type="dxa"/>
+              <w:left w:w="57" w:type="dxa"/>
             </w:tcMar>
           </w:tcPr>
           <w:p>
@@ -468,7 +468,7 @@
             <w:tcBorders/>
             <w:shd w:fill="auto" w:val="clear"/>
             <w:tcMar>
-              <w:left w:w="67" w:type="dxa"/>
+              <w:left w:w="57" w:type="dxa"/>
             </w:tcMar>
           </w:tcPr>
           <w:p>
@@ -500,7 +500,7 @@
             <w:tcBorders/>
             <w:shd w:fill="auto" w:val="clear"/>
             <w:tcMar>
-              <w:left w:w="67" w:type="dxa"/>
+              <w:left w:w="57" w:type="dxa"/>
             </w:tcMar>
           </w:tcPr>
           <w:p>
@@ -530,7 +530,7 @@
             <w:tcBorders/>
             <w:shd w:fill="auto" w:val="clear"/>
             <w:tcMar>
-              <w:left w:w="67" w:type="dxa"/>
+              <w:left w:w="57" w:type="dxa"/>
             </w:tcMar>
           </w:tcPr>
           <w:p>
@@ -570,7 +570,7 @@
             </w:tcBorders>
             <w:shd w:fill="auto" w:val="clear"/>
             <w:tcMar>
-              <w:left w:w="67" w:type="dxa"/>
+              <w:left w:w="57" w:type="dxa"/>
             </w:tcMar>
           </w:tcPr>
           <w:p>
@@ -680,7 +680,7 @@
             <w:tcBorders/>
             <w:shd w:fill="auto" w:val="clear"/>
             <w:tcMar>
-              <w:left w:w="67" w:type="dxa"/>
+              <w:left w:w="57" w:type="dxa"/>
             </w:tcMar>
           </w:tcPr>
           <w:p>
@@ -709,7 +709,7 @@
             <w:tcBorders/>
             <w:shd w:fill="auto" w:val="clear"/>
             <w:tcMar>
-              <w:left w:w="67" w:type="dxa"/>
+              <w:left w:w="57" w:type="dxa"/>
             </w:tcMar>
           </w:tcPr>
           <w:p>
@@ -738,7 +738,7 @@
             <w:tcBorders/>
             <w:shd w:fill="auto" w:val="clear"/>
             <w:tcMar>
-              <w:left w:w="67" w:type="dxa"/>
+              <w:left w:w="57" w:type="dxa"/>
             </w:tcMar>
           </w:tcPr>
           <w:p>
@@ -777,7 +777,7 @@
             </w:tcBorders>
             <w:shd w:fill="auto" w:val="clear"/>
             <w:tcMar>
-              <w:left w:w="67" w:type="dxa"/>
+              <w:left w:w="57" w:type="dxa"/>
             </w:tcMar>
           </w:tcPr>
           <w:p>
@@ -882,7 +882,7 @@
             <w:tcBorders/>
             <w:shd w:fill="auto" w:val="clear"/>
             <w:tcMar>
-              <w:left w:w="67" w:type="dxa"/>
+              <w:left w:w="57" w:type="dxa"/>
             </w:tcMar>
           </w:tcPr>
           <w:p>
@@ -911,7 +911,7 @@
             <w:tcBorders/>
             <w:shd w:fill="auto" w:val="clear"/>
             <w:tcMar>
-              <w:left w:w="67" w:type="dxa"/>
+              <w:left w:w="57" w:type="dxa"/>
             </w:tcMar>
           </w:tcPr>
           <w:p>
@@ -940,7 +940,7 @@
             <w:tcBorders/>
             <w:shd w:fill="auto" w:val="clear"/>
             <w:tcMar>
-              <w:left w:w="67" w:type="dxa"/>
+              <w:left w:w="57" w:type="dxa"/>
             </w:tcMar>
           </w:tcPr>
           <w:p>
@@ -977,7 +977,7 @@
             </w:tcBorders>
             <w:shd w:fill="auto" w:val="clear"/>
             <w:tcMar>
-              <w:left w:w="67" w:type="dxa"/>
+              <w:left w:w="57" w:type="dxa"/>
             </w:tcMar>
           </w:tcPr>
           <w:p>
@@ -1119,7 +1119,7 @@
           <w:docPartGallery w:val="Table of Contents"/>
           <w:docPartUnique w:val="true"/>
         </w:docPartObj>
-        <w:id w:val="2066047810"/>
+        <w:id w:val="383449400"/>
       </w:sdtPr>
       <w:sdtContent>
         <w:p>
@@ -2296,15 +2296,16 @@
               <w:ilvl w:val="0"/>
               <w:numId w:val="4"/>
             </w:numPr>
-            <w:rPr/>
-          </w:pPr>
-          <w:r>
             <w:rPr>
+              <w:b w:val="false"/>
               <w:b w:val="false"/>
               <w:bCs w:val="false"/>
               <w:i/>
+              <w:i/>
             </w:rPr>
-            <w:t>Система задължително трябва да ползва google books api за достъп до голяма библиотека на книги</w:t>
+          </w:pPr>
+          <w:r>
+            <w:rPr/>
           </w:r>
         </w:p>
         <w:p>
@@ -2314,15 +2315,16 @@
               <w:ilvl w:val="0"/>
               <w:numId w:val="4"/>
             </w:numPr>
-            <w:rPr/>
-          </w:pPr>
-          <w:r>
             <w:rPr>
+              <w:b w:val="false"/>
               <w:b w:val="false"/>
               <w:bCs w:val="false"/>
               <w:i/>
+              <w:i/>
             </w:rPr>
-            <w:t>При регистрация на потребителя система задължително трябва да приема 2 парола и ако не са еднакви да дава грешка при регистрация</w:t>
+          </w:pPr>
+          <w:r>
+            <w:rPr/>
           </w:r>
         </w:p>
         <w:p>
@@ -2332,15 +2334,16 @@
               <w:ilvl w:val="0"/>
               <w:numId w:val="4"/>
             </w:numPr>
-            <w:rPr/>
-          </w:pPr>
-          <w:r>
             <w:rPr>
+              <w:b w:val="false"/>
               <w:b w:val="false"/>
               <w:bCs w:val="false"/>
               <w:i/>
+              <w:i/>
             </w:rPr>
-            <w:t>Регистрация на потребителя задължително трябва да приема потребителско име и парола</w:t>
+          </w:pPr>
+          <w:r>
+            <w:rPr/>
           </w:r>
         </w:p>
         <w:p>
@@ -2350,15 +2353,16 @@
               <w:ilvl w:val="0"/>
               <w:numId w:val="4"/>
             </w:numPr>
-            <w:rPr/>
-          </w:pPr>
-          <w:r>
             <w:rPr>
+              <w:b w:val="false"/>
               <w:b w:val="false"/>
               <w:bCs w:val="false"/>
               <w:i/>
+              <w:i/>
             </w:rPr>
-            <w:t>Страница за книга задължително трябва да съдържа: име, автор, кратко описание, ревюта и коментари на ползватели на система</w:t>
+          </w:pPr>
+          <w:r>
+            <w:rPr/>
           </w:r>
         </w:p>
         <w:p>
@@ -2368,15 +2372,16 @@
               <w:ilvl w:val="0"/>
               <w:numId w:val="4"/>
             </w:numPr>
-            <w:rPr/>
-          </w:pPr>
-          <w:r>
             <w:rPr>
+              <w:b w:val="false"/>
               <w:b w:val="false"/>
               <w:bCs w:val="false"/>
               <w:i/>
+              <w:i/>
             </w:rPr>
-            <w:t>Всяко ревю на книга задължително трябва да съдържа автора, съдържание на ревю, оценка ако такава съществува и коментари към ревю</w:t>
+          </w:pPr>
+          <w:r>
+            <w:rPr/>
           </w:r>
         </w:p>
         <w:p>
@@ -2386,15 +2391,16 @@
               <w:ilvl w:val="0"/>
               <w:numId w:val="4"/>
             </w:numPr>
-            <w:rPr/>
-          </w:pPr>
-          <w:r>
             <w:rPr>
+              <w:b w:val="false"/>
               <w:b w:val="false"/>
               <w:bCs w:val="false"/>
               <w:i/>
+              <w:i/>
             </w:rPr>
-            <w:t>Всеки коментар задължително трябва да съдържа автора, съдържание на коментар, и отговори от други ползватели за даден коментар</w:t>
+          </w:pPr>
+          <w:r>
+            <w:rPr/>
           </w:r>
         </w:p>
         <w:p>
@@ -2404,15 +2410,16 @@
               <w:ilvl w:val="0"/>
               <w:numId w:val="4"/>
             </w:numPr>
-            <w:rPr/>
-          </w:pPr>
-          <w:r>
             <w:rPr>
+              <w:b w:val="false"/>
               <w:b w:val="false"/>
               <w:bCs w:val="false"/>
               <w:i/>
+              <w:i/>
             </w:rPr>
-            <w:t>При създаване на ново ревю на книга система задължително трябва приема оценка от ревюиращия за дадена книга</w:t>
+          </w:pPr>
+          <w:r>
+            <w:rPr/>
           </w:r>
         </w:p>
         <w:p>
@@ -2422,15 +2429,16 @@
               <w:ilvl w:val="0"/>
               <w:numId w:val="4"/>
             </w:numPr>
-            <w:rPr/>
-          </w:pPr>
-          <w:r>
             <w:rPr>
+              <w:b w:val="false"/>
               <w:b w:val="false"/>
               <w:bCs w:val="false"/>
               <w:i/>
+              <w:i/>
             </w:rPr>
-            <w:t>Оценка на дадена книга задължително трябва да приема стойност от 1 до 10</w:t>
+          </w:pPr>
+          <w:r>
+            <w:rPr/>
           </w:r>
         </w:p>
         <w:p>
@@ -2440,13 +2448,13 @@
               <w:ilvl w:val="0"/>
               <w:numId w:val="4"/>
             </w:numPr>
-            <w:rPr/>
+            <w:rPr>
+              <w:i/>
+              <w:i/>
+            </w:rPr>
           </w:pPr>
           <w:r>
-            <w:rPr>
-              <w:i/>
-            </w:rPr>
-            <w:t>Едно ревю на книга препоръчително да е ограничено с 2000 символа</w:t>
+            <w:rPr/>
           </w:r>
         </w:p>
         <w:p>
@@ -2456,15 +2464,16 @@
               <w:ilvl w:val="0"/>
               <w:numId w:val="4"/>
             </w:numPr>
-            <w:rPr/>
-          </w:pPr>
-          <w:r>
             <w:rPr>
+              <w:b w:val="false"/>
               <w:b w:val="false"/>
               <w:bCs w:val="false"/>
               <w:i/>
+              <w:i/>
             </w:rPr>
-            <w:t>Един коментар на книга препоръчително да е ограничен с 200 символа</w:t>
+          </w:pPr>
+          <w:r>
+            <w:rPr/>
           </w:r>
         </w:p>
         <w:p>
@@ -2474,15 +2483,16 @@
               <w:ilvl w:val="0"/>
               <w:numId w:val="4"/>
             </w:numPr>
-            <w:rPr/>
-          </w:pPr>
-          <w:r>
             <w:rPr>
+              <w:b w:val="false"/>
               <w:b w:val="false"/>
               <w:bCs w:val="false"/>
               <w:i/>
+              <w:i/>
             </w:rPr>
-            <w:t>Търсене на книги задължително трябва да примема като параметър текст и полета по които да се търси книга (автор, описание, оценки)</w:t>
+          </w:pPr>
+          <w:r>
+            <w:rPr/>
           </w:r>
         </w:p>
         <w:p>
@@ -2492,15 +2502,16 @@
               <w:ilvl w:val="0"/>
               <w:numId w:val="4"/>
             </w:numPr>
-            <w:rPr/>
-          </w:pPr>
-          <w:r>
             <w:rPr>
+              <w:b w:val="false"/>
               <w:b w:val="false"/>
               <w:bCs w:val="false"/>
               <w:i/>
+              <w:i/>
             </w:rPr>
-            <w:t>Връщане на списък на книги препоръчително да има възможност да бъде конфигуриран от заявката (сортиране, лимит, страница на резултати)</w:t>
+          </w:pPr>
+          <w:r>
+            <w:rPr/>
           </w:r>
         </w:p>
         <w:p>
@@ -2510,15 +2521,16 @@
               <w:ilvl w:val="0"/>
               <w:numId w:val="4"/>
             </w:numPr>
-            <w:rPr/>
-          </w:pPr>
-          <w:r>
             <w:rPr>
+              <w:b w:val="false"/>
               <w:b w:val="false"/>
               <w:bCs w:val="false"/>
               <w:i/>
+              <w:i/>
             </w:rPr>
-            <w:t>Списъци „Харесано“ и „Прочетени“ задължително трябва да са съставени от уникални за този списък книги</w:t>
+          </w:pPr>
+          <w:r>
+            <w:rPr/>
           </w:r>
         </w:p>
         <w:p>
@@ -2528,15 +2540,16 @@
               <w:ilvl w:val="0"/>
               <w:numId w:val="4"/>
             </w:numPr>
-            <w:rPr/>
-          </w:pPr>
-          <w:r>
             <w:rPr>
+              <w:b w:val="false"/>
               <w:b w:val="false"/>
               <w:bCs w:val="false"/>
               <w:i/>
+              <w:i/>
             </w:rPr>
-            <w:t>Списъци „Харесано“ и „Прочетени“ препоръчително да са сортирани по дата на добавяне на книга в даден списък</w:t>
+          </w:pPr>
+          <w:r>
+            <w:rPr/>
           </w:r>
         </w:p>
         <w:p>
@@ -2546,15 +2559,16 @@
               <w:ilvl w:val="0"/>
               <w:numId w:val="4"/>
             </w:numPr>
-            <w:rPr/>
-          </w:pPr>
-          <w:r>
             <w:rPr>
+              <w:b w:val="false"/>
               <w:b w:val="false"/>
               <w:bCs w:val="false"/>
               <w:i/>
+              <w:i/>
             </w:rPr>
-            <w:t>Списъци „Харесано“ и „Прочетени“ препоръчително да са сортирани по дата на добавяне на книга в даден списък</w:t>
+          </w:pPr>
+          <w:r>
+            <w:rPr/>
           </w:r>
         </w:p>
         <w:p>
@@ -2788,10 +2802,10 @@
         <w:tblStyle w:val="PlainTable1"/>
         <w:tblW w:w="9062" w:type="dxa"/>
         <w:jc w:val="left"/>
-        <w:tblInd w:w="-20" w:type="dxa"/>
+        <w:tblInd w:w="-25" w:type="dxa"/>
         <w:tblCellMar>
           <w:top w:w="0" w:type="dxa"/>
-          <w:left w:w="88" w:type="dxa"/>
+          <w:left w:w="83" w:type="dxa"/>
           <w:bottom w:w="0" w:type="dxa"/>
           <w:right w:w="108" w:type="dxa"/>
         </w:tblCellMar>
@@ -2814,7 +2828,7 @@
             <w:tcBorders/>
             <w:shd w:fill="auto" w:val="clear"/>
             <w:tcMar>
-              <w:left w:w="88" w:type="dxa"/>
+              <w:left w:w="83" w:type="dxa"/>
             </w:tcMar>
           </w:tcPr>
           <w:p>
@@ -2842,7 +2856,7 @@
             <w:tcBorders/>
             <w:shd w:fill="auto" w:val="clear"/>
             <w:tcMar>
-              <w:left w:w="88" w:type="dxa"/>
+              <w:left w:w="83" w:type="dxa"/>
             </w:tcMar>
           </w:tcPr>
           <w:p>
@@ -2871,7 +2885,7 @@
             <w:tcBorders/>
             <w:shd w:fill="auto" w:val="clear"/>
             <w:tcMar>
-              <w:left w:w="88" w:type="dxa"/>
+              <w:left w:w="83" w:type="dxa"/>
             </w:tcMar>
           </w:tcPr>
           <w:p>
@@ -2900,7 +2914,7 @@
             <w:tcBorders/>
             <w:shd w:fill="auto" w:val="clear"/>
             <w:tcMar>
-              <w:left w:w="88" w:type="dxa"/>
+              <w:left w:w="83" w:type="dxa"/>
             </w:tcMar>
           </w:tcPr>
           <w:p>
@@ -2935,7 +2949,7 @@
             <w:tcBorders/>
             <w:shd w:color="auto" w:fill="F2F2F2" w:themeFill="background1" w:themeFillShade="f2" w:val="clear"/>
             <w:tcMar>
-              <w:left w:w="88" w:type="dxa"/>
+              <w:left w:w="83" w:type="dxa"/>
             </w:tcMar>
           </w:tcPr>
           <w:p>
@@ -2960,7 +2974,7 @@
             <w:tcBorders/>
             <w:shd w:color="auto" w:fill="F2F2F2" w:themeFill="background1" w:themeFillShade="f2" w:val="clear"/>
             <w:tcMar>
-              <w:left w:w="88" w:type="dxa"/>
+              <w:left w:w="83" w:type="dxa"/>
             </w:tcMar>
           </w:tcPr>
           <w:p>
@@ -2983,7 +2997,7 @@
             <w:tcBorders/>
             <w:shd w:color="auto" w:fill="F2F2F2" w:themeFill="background1" w:themeFillShade="f2" w:val="clear"/>
             <w:tcMar>
-              <w:left w:w="88" w:type="dxa"/>
+              <w:left w:w="83" w:type="dxa"/>
             </w:tcMar>
           </w:tcPr>
           <w:p>
@@ -3006,7 +3020,7 @@
             <w:tcBorders/>
             <w:shd w:color="auto" w:fill="F2F2F2" w:themeFill="background1" w:themeFillShade="f2" w:val="clear"/>
             <w:tcMar>
-              <w:left w:w="88" w:type="dxa"/>
+              <w:left w:w="83" w:type="dxa"/>
             </w:tcMar>
           </w:tcPr>
           <w:p>
@@ -3033,7 +3047,7 @@
             <w:tcBorders/>
             <w:shd w:fill="auto" w:val="clear"/>
             <w:tcMar>
-              <w:left w:w="88" w:type="dxa"/>
+              <w:left w:w="83" w:type="dxa"/>
             </w:tcMar>
           </w:tcPr>
           <w:p>
@@ -3062,7 +3076,7 @@
             <w:tcBorders/>
             <w:shd w:fill="auto" w:val="clear"/>
             <w:tcMar>
-              <w:left w:w="88" w:type="dxa"/>
+              <w:left w:w="83" w:type="dxa"/>
             </w:tcMar>
           </w:tcPr>
           <w:p>
@@ -3085,7 +3099,7 @@
             <w:tcBorders/>
             <w:shd w:fill="auto" w:val="clear"/>
             <w:tcMar>
-              <w:left w:w="88" w:type="dxa"/>
+              <w:left w:w="83" w:type="dxa"/>
             </w:tcMar>
           </w:tcPr>
           <w:p>
@@ -3108,7 +3122,7 @@
             <w:tcBorders/>
             <w:shd w:fill="auto" w:val="clear"/>
             <w:tcMar>
-              <w:left w:w="88" w:type="dxa"/>
+              <w:left w:w="83" w:type="dxa"/>
             </w:tcMar>
           </w:tcPr>
           <w:p>
@@ -3137,7 +3151,7 @@
             </w:tcBorders>
             <w:shd w:fill="auto" w:val="clear"/>
             <w:tcMar>
-              <w:left w:w="88" w:type="dxa"/>
+              <w:left w:w="83" w:type="dxa"/>
             </w:tcMar>
           </w:tcPr>
           <w:p>
@@ -3164,7 +3178,7 @@
             </w:tcBorders>
             <w:shd w:fill="auto" w:val="clear"/>
             <w:tcMar>
-              <w:left w:w="88" w:type="dxa"/>
+              <w:left w:w="83" w:type="dxa"/>
             </w:tcMar>
           </w:tcPr>
           <w:p>
@@ -3189,7 +3203,7 @@
             </w:tcBorders>
             <w:shd w:fill="auto" w:val="clear"/>
             <w:tcMar>
-              <w:left w:w="88" w:type="dxa"/>
+              <w:left w:w="83" w:type="dxa"/>
             </w:tcMar>
           </w:tcPr>
           <w:p>
@@ -3214,7 +3228,7 @@
             </w:tcBorders>
             <w:shd w:fill="auto" w:val="clear"/>
             <w:tcMar>
-              <w:left w:w="88" w:type="dxa"/>
+              <w:left w:w="83" w:type="dxa"/>
             </w:tcMar>
           </w:tcPr>
           <w:p>
@@ -3243,7 +3257,7 @@
             </w:tcBorders>
             <w:shd w:fill="auto" w:val="clear"/>
             <w:tcMar>
-              <w:left w:w="88" w:type="dxa"/>
+              <w:left w:w="83" w:type="dxa"/>
             </w:tcMar>
           </w:tcPr>
           <w:p>
@@ -3270,7 +3284,7 @@
             </w:tcBorders>
             <w:shd w:fill="auto" w:val="clear"/>
             <w:tcMar>
-              <w:left w:w="88" w:type="dxa"/>
+              <w:left w:w="83" w:type="dxa"/>
             </w:tcMar>
           </w:tcPr>
           <w:p>
@@ -3312,7 +3326,7 @@
             </w:tcBorders>
             <w:shd w:fill="auto" w:val="clear"/>
             <w:tcMar>
-              <w:left w:w="88" w:type="dxa"/>
+              <w:left w:w="83" w:type="dxa"/>
             </w:tcMar>
           </w:tcPr>
           <w:p>
@@ -3337,7 +3351,7 @@
             </w:tcBorders>
             <w:shd w:fill="auto" w:val="clear"/>
             <w:tcMar>
-              <w:left w:w="88" w:type="dxa"/>
+              <w:left w:w="83" w:type="dxa"/>
             </w:tcMar>
           </w:tcPr>
           <w:p>
@@ -3366,7 +3380,7 @@
             </w:tcBorders>
             <w:shd w:fill="auto" w:val="clear"/>
             <w:tcMar>
-              <w:left w:w="88" w:type="dxa"/>
+              <w:left w:w="83" w:type="dxa"/>
             </w:tcMar>
           </w:tcPr>
           <w:p>
@@ -3393,7 +3407,7 @@
             </w:tcBorders>
             <w:shd w:fill="auto" w:val="clear"/>
             <w:tcMar>
-              <w:left w:w="88" w:type="dxa"/>
+              <w:left w:w="83" w:type="dxa"/>
             </w:tcMar>
           </w:tcPr>
           <w:p>
@@ -3418,7 +3432,7 @@
             </w:tcBorders>
             <w:shd w:fill="auto" w:val="clear"/>
             <w:tcMar>
-              <w:left w:w="88" w:type="dxa"/>
+              <w:left w:w="83" w:type="dxa"/>
             </w:tcMar>
           </w:tcPr>
           <w:p>
@@ -3443,7 +3457,7 @@
             </w:tcBorders>
             <w:shd w:fill="auto" w:val="clear"/>
             <w:tcMar>
-              <w:left w:w="88" w:type="dxa"/>
+              <w:left w:w="83" w:type="dxa"/>
             </w:tcMar>
           </w:tcPr>
           <w:p>
@@ -3472,7 +3486,7 @@
             </w:tcBorders>
             <w:shd w:fill="auto" w:val="clear"/>
             <w:tcMar>
-              <w:left w:w="88" w:type="dxa"/>
+              <w:left w:w="83" w:type="dxa"/>
             </w:tcMar>
           </w:tcPr>
           <w:p>
@@ -3499,7 +3513,7 @@
             </w:tcBorders>
             <w:shd w:fill="auto" w:val="clear"/>
             <w:tcMar>
-              <w:left w:w="88" w:type="dxa"/>
+              <w:left w:w="83" w:type="dxa"/>
             </w:tcMar>
           </w:tcPr>
           <w:p>
@@ -3524,7 +3538,7 @@
             </w:tcBorders>
             <w:shd w:fill="auto" w:val="clear"/>
             <w:tcMar>
-              <w:left w:w="88" w:type="dxa"/>
+              <w:left w:w="83" w:type="dxa"/>
             </w:tcMar>
           </w:tcPr>
           <w:p>
@@ -3549,7 +3563,7 @@
             </w:tcBorders>
             <w:shd w:fill="auto" w:val="clear"/>
             <w:tcMar>
-              <w:left w:w="88" w:type="dxa"/>
+              <w:left w:w="83" w:type="dxa"/>
             </w:tcMar>
           </w:tcPr>
           <w:p>
@@ -3578,7 +3592,7 @@
             </w:tcBorders>
             <w:shd w:fill="auto" w:val="clear"/>
             <w:tcMar>
-              <w:left w:w="88" w:type="dxa"/>
+              <w:left w:w="83" w:type="dxa"/>
             </w:tcMar>
           </w:tcPr>
           <w:p>
@@ -3605,7 +3619,7 @@
             </w:tcBorders>
             <w:shd w:fill="auto" w:val="clear"/>
             <w:tcMar>
-              <w:left w:w="88" w:type="dxa"/>
+              <w:left w:w="83" w:type="dxa"/>
             </w:tcMar>
           </w:tcPr>
           <w:p>
@@ -3630,7 +3644,7 @@
             </w:tcBorders>
             <w:shd w:fill="auto" w:val="clear"/>
             <w:tcMar>
-              <w:left w:w="88" w:type="dxa"/>
+              <w:left w:w="83" w:type="dxa"/>
             </w:tcMar>
           </w:tcPr>
           <w:p>
@@ -3655,7 +3669,7 @@
             </w:tcBorders>
             <w:shd w:fill="auto" w:val="clear"/>
             <w:tcMar>
-              <w:left w:w="88" w:type="dxa"/>
+              <w:left w:w="83" w:type="dxa"/>
             </w:tcMar>
           </w:tcPr>
           <w:p>
@@ -3684,7 +3698,7 @@
             </w:tcBorders>
             <w:shd w:fill="auto" w:val="clear"/>
             <w:tcMar>
-              <w:left w:w="88" w:type="dxa"/>
+              <w:left w:w="83" w:type="dxa"/>
             </w:tcMar>
           </w:tcPr>
           <w:p>
@@ -3711,7 +3725,7 @@
             </w:tcBorders>
             <w:shd w:fill="auto" w:val="clear"/>
             <w:tcMar>
-              <w:left w:w="88" w:type="dxa"/>
+              <w:left w:w="83" w:type="dxa"/>
             </w:tcMar>
           </w:tcPr>
           <w:p>
@@ -3736,7 +3750,7 @@
             </w:tcBorders>
             <w:shd w:fill="auto" w:val="clear"/>
             <w:tcMar>
-              <w:left w:w="88" w:type="dxa"/>
+              <w:left w:w="83" w:type="dxa"/>
             </w:tcMar>
           </w:tcPr>
           <w:p>
@@ -3761,7 +3775,7 @@
             </w:tcBorders>
             <w:shd w:fill="auto" w:val="clear"/>
             <w:tcMar>
-              <w:left w:w="88" w:type="dxa"/>
+              <w:left w:w="83" w:type="dxa"/>
             </w:tcMar>
           </w:tcPr>
           <w:p>
@@ -3790,7 +3804,7 @@
             </w:tcBorders>
             <w:shd w:fill="auto" w:val="clear"/>
             <w:tcMar>
-              <w:left w:w="88" w:type="dxa"/>
+              <w:left w:w="83" w:type="dxa"/>
             </w:tcMar>
           </w:tcPr>
           <w:p>
@@ -3817,7 +3831,7 @@
             </w:tcBorders>
             <w:shd w:fill="auto" w:val="clear"/>
             <w:tcMar>
-              <w:left w:w="88" w:type="dxa"/>
+              <w:left w:w="83" w:type="dxa"/>
             </w:tcMar>
           </w:tcPr>
           <w:p>
@@ -3842,7 +3856,7 @@
             </w:tcBorders>
             <w:shd w:fill="auto" w:val="clear"/>
             <w:tcMar>
-              <w:left w:w="88" w:type="dxa"/>
+              <w:left w:w="83" w:type="dxa"/>
             </w:tcMar>
           </w:tcPr>
           <w:p>
@@ -3866,7 +3880,7 @@
             </w:tcBorders>
             <w:shd w:fill="auto" w:val="clear"/>
             <w:tcMar>
-              <w:left w:w="88" w:type="dxa"/>
+              <w:left w:w="83" w:type="dxa"/>
             </w:tcMar>
           </w:tcPr>
           <w:p>
@@ -3895,7 +3909,7 @@
             </w:tcBorders>
             <w:shd w:fill="auto" w:val="clear"/>
             <w:tcMar>
-              <w:left w:w="88" w:type="dxa"/>
+              <w:left w:w="83" w:type="dxa"/>
             </w:tcMar>
           </w:tcPr>
           <w:p>
@@ -3922,7 +3936,7 @@
             </w:tcBorders>
             <w:shd w:fill="auto" w:val="clear"/>
             <w:tcMar>
-              <w:left w:w="88" w:type="dxa"/>
+              <w:left w:w="83" w:type="dxa"/>
             </w:tcMar>
           </w:tcPr>
           <w:p>
@@ -3947,7 +3961,7 @@
             </w:tcBorders>
             <w:shd w:fill="auto" w:val="clear"/>
             <w:tcMar>
-              <w:left w:w="88" w:type="dxa"/>
+              <w:left w:w="83" w:type="dxa"/>
             </w:tcMar>
           </w:tcPr>
           <w:p>
@@ -3972,7 +3986,7 @@
             </w:tcBorders>
             <w:shd w:fill="auto" w:val="clear"/>
             <w:tcMar>
-              <w:left w:w="88" w:type="dxa"/>
+              <w:left w:w="83" w:type="dxa"/>
             </w:tcMar>
           </w:tcPr>
           <w:p>
@@ -4001,7 +4015,7 @@
             </w:tcBorders>
             <w:shd w:fill="auto" w:val="clear"/>
             <w:tcMar>
-              <w:left w:w="88" w:type="dxa"/>
+              <w:left w:w="83" w:type="dxa"/>
             </w:tcMar>
           </w:tcPr>
           <w:p>
@@ -4028,7 +4042,7 @@
             </w:tcBorders>
             <w:shd w:fill="auto" w:val="clear"/>
             <w:tcMar>
-              <w:left w:w="88" w:type="dxa"/>
+              <w:left w:w="83" w:type="dxa"/>
             </w:tcMar>
           </w:tcPr>
           <w:p>
@@ -4053,7 +4067,7 @@
             </w:tcBorders>
             <w:shd w:fill="auto" w:val="clear"/>
             <w:tcMar>
-              <w:left w:w="88" w:type="dxa"/>
+              <w:left w:w="83" w:type="dxa"/>
             </w:tcMar>
           </w:tcPr>
           <w:p>
@@ -4078,7 +4092,7 @@
             </w:tcBorders>
             <w:shd w:fill="auto" w:val="clear"/>
             <w:tcMar>
-              <w:left w:w="88" w:type="dxa"/>
+              <w:left w:w="83" w:type="dxa"/>
             </w:tcMar>
           </w:tcPr>
           <w:p>
@@ -4107,7 +4121,7 @@
             </w:tcBorders>
             <w:shd w:fill="auto" w:val="clear"/>
             <w:tcMar>
-              <w:left w:w="88" w:type="dxa"/>
+              <w:left w:w="83" w:type="dxa"/>
             </w:tcMar>
           </w:tcPr>
           <w:p>
@@ -4134,7 +4148,7 @@
             </w:tcBorders>
             <w:shd w:fill="auto" w:val="clear"/>
             <w:tcMar>
-              <w:left w:w="88" w:type="dxa"/>
+              <w:left w:w="83" w:type="dxa"/>
             </w:tcMar>
           </w:tcPr>
           <w:p>
@@ -4159,7 +4173,7 @@
             </w:tcBorders>
             <w:shd w:fill="auto" w:val="clear"/>
             <w:tcMar>
-              <w:left w:w="88" w:type="dxa"/>
+              <w:left w:w="83" w:type="dxa"/>
             </w:tcMar>
           </w:tcPr>
           <w:p>
@@ -4184,7 +4198,7 @@
             </w:tcBorders>
             <w:shd w:fill="auto" w:val="clear"/>
             <w:tcMar>
-              <w:left w:w="88" w:type="dxa"/>
+              <w:left w:w="83" w:type="dxa"/>
             </w:tcMar>
           </w:tcPr>
           <w:p>
@@ -4213,7 +4227,7 @@
             </w:tcBorders>
             <w:shd w:fill="auto" w:val="clear"/>
             <w:tcMar>
-              <w:left w:w="88" w:type="dxa"/>
+              <w:left w:w="83" w:type="dxa"/>
             </w:tcMar>
           </w:tcPr>
           <w:p>
@@ -4240,7 +4254,7 @@
             </w:tcBorders>
             <w:shd w:fill="auto" w:val="clear"/>
             <w:tcMar>
-              <w:left w:w="88" w:type="dxa"/>
+              <w:left w:w="83" w:type="dxa"/>
             </w:tcMar>
           </w:tcPr>
           <w:p>
@@ -4265,7 +4279,7 @@
             </w:tcBorders>
             <w:shd w:fill="auto" w:val="clear"/>
             <w:tcMar>
-              <w:left w:w="88" w:type="dxa"/>
+              <w:left w:w="83" w:type="dxa"/>
             </w:tcMar>
           </w:tcPr>
           <w:p>
@@ -4290,7 +4304,7 @@
             </w:tcBorders>
             <w:shd w:fill="auto" w:val="clear"/>
             <w:tcMar>
-              <w:left w:w="88" w:type="dxa"/>
+              <w:left w:w="83" w:type="dxa"/>
             </w:tcMar>
           </w:tcPr>
           <w:p>
@@ -4319,7 +4333,7 @@
             </w:tcBorders>
             <w:shd w:fill="auto" w:val="clear"/>
             <w:tcMar>
-              <w:left w:w="88" w:type="dxa"/>
+              <w:left w:w="83" w:type="dxa"/>
             </w:tcMar>
           </w:tcPr>
           <w:p>
@@ -4346,7 +4360,7 @@
             </w:tcBorders>
             <w:shd w:fill="auto" w:val="clear"/>
             <w:tcMar>
-              <w:left w:w="88" w:type="dxa"/>
+              <w:left w:w="83" w:type="dxa"/>
             </w:tcMar>
           </w:tcPr>
           <w:p>
@@ -4371,7 +4385,7 @@
             </w:tcBorders>
             <w:shd w:fill="auto" w:val="clear"/>
             <w:tcMar>
-              <w:left w:w="88" w:type="dxa"/>
+              <w:left w:w="83" w:type="dxa"/>
             </w:tcMar>
           </w:tcPr>
           <w:p>
@@ -4395,7 +4409,7 @@
             </w:tcBorders>
             <w:shd w:fill="auto" w:val="clear"/>
             <w:tcMar>
-              <w:left w:w="88" w:type="dxa"/>
+              <w:left w:w="83" w:type="dxa"/>
             </w:tcMar>
           </w:tcPr>
           <w:p>
@@ -4424,7 +4438,7 @@
             </w:tcBorders>
             <w:shd w:fill="auto" w:val="clear"/>
             <w:tcMar>
-              <w:left w:w="88" w:type="dxa"/>
+              <w:left w:w="83" w:type="dxa"/>
             </w:tcMar>
           </w:tcPr>
           <w:p>
@@ -4451,7 +4465,7 @@
             </w:tcBorders>
             <w:shd w:fill="auto" w:val="clear"/>
             <w:tcMar>
-              <w:left w:w="88" w:type="dxa"/>
+              <w:left w:w="83" w:type="dxa"/>
             </w:tcMar>
           </w:tcPr>
           <w:p>
@@ -4476,7 +4490,7 @@
             </w:tcBorders>
             <w:shd w:fill="auto" w:val="clear"/>
             <w:tcMar>
-              <w:left w:w="88" w:type="dxa"/>
+              <w:left w:w="83" w:type="dxa"/>
             </w:tcMar>
           </w:tcPr>
           <w:p>
@@ -4501,7 +4515,7 @@
             </w:tcBorders>
             <w:shd w:fill="auto" w:val="clear"/>
             <w:tcMar>
-              <w:left w:w="88" w:type="dxa"/>
+              <w:left w:w="83" w:type="dxa"/>
             </w:tcMar>
           </w:tcPr>
           <w:p>
@@ -4530,7 +4544,7 @@
             </w:tcBorders>
             <w:shd w:fill="auto" w:val="clear"/>
             <w:tcMar>
-              <w:left w:w="88" w:type="dxa"/>
+              <w:left w:w="83" w:type="dxa"/>
             </w:tcMar>
           </w:tcPr>
           <w:p>
@@ -4557,7 +4571,7 @@
             </w:tcBorders>
             <w:shd w:fill="auto" w:val="clear"/>
             <w:tcMar>
-              <w:left w:w="88" w:type="dxa"/>
+              <w:left w:w="83" w:type="dxa"/>
             </w:tcMar>
           </w:tcPr>
           <w:p>
@@ -4582,7 +4596,7 @@
             </w:tcBorders>
             <w:shd w:fill="auto" w:val="clear"/>
             <w:tcMar>
-              <w:left w:w="88" w:type="dxa"/>
+              <w:left w:w="83" w:type="dxa"/>
             </w:tcMar>
           </w:tcPr>
           <w:p>
@@ -4607,7 +4621,7 @@
             </w:tcBorders>
             <w:shd w:fill="auto" w:val="clear"/>
             <w:tcMar>
-              <w:left w:w="88" w:type="dxa"/>
+              <w:left w:w="83" w:type="dxa"/>
             </w:tcMar>
           </w:tcPr>
           <w:p>
@@ -4636,7 +4650,7 @@
             </w:tcBorders>
             <w:shd w:fill="auto" w:val="clear"/>
             <w:tcMar>
-              <w:left w:w="88" w:type="dxa"/>
+              <w:left w:w="83" w:type="dxa"/>
             </w:tcMar>
           </w:tcPr>
           <w:p>
@@ -4663,7 +4677,7 @@
             </w:tcBorders>
             <w:shd w:fill="auto" w:val="clear"/>
             <w:tcMar>
-              <w:left w:w="88" w:type="dxa"/>
+              <w:left w:w="83" w:type="dxa"/>
             </w:tcMar>
           </w:tcPr>
           <w:p>
@@ -4676,6 +4690,7 @@
             </w:pPr>
             <w:r>
               <w:rPr/>
+              <w:t>Система задължително трябва да ползва google books api за достъп до голяма библиотека на книги</w:t>
             </w:r>
           </w:p>
         </w:tc>
@@ -4687,7 +4702,7 @@
             </w:tcBorders>
             <w:shd w:fill="auto" w:val="clear"/>
             <w:tcMar>
-              <w:left w:w="88" w:type="dxa"/>
+              <w:left w:w="83" w:type="dxa"/>
             </w:tcMar>
           </w:tcPr>
           <w:p>
@@ -4711,7 +4726,7 @@
             </w:tcBorders>
             <w:shd w:fill="auto" w:val="clear"/>
             <w:tcMar>
-              <w:left w:w="88" w:type="dxa"/>
+              <w:left w:w="83" w:type="dxa"/>
             </w:tcMar>
           </w:tcPr>
           <w:p>
@@ -4724,6 +4739,7 @@
             </w:pPr>
             <w:r>
               <w:rPr/>
+              <w:t>1</w:t>
             </w:r>
           </w:p>
         </w:tc>
@@ -4739,7 +4755,7 @@
             </w:tcBorders>
             <w:shd w:fill="auto" w:val="clear"/>
             <w:tcMar>
-              <w:left w:w="88" w:type="dxa"/>
+              <w:left w:w="83" w:type="dxa"/>
             </w:tcMar>
           </w:tcPr>
           <w:p>
@@ -4766,7 +4782,7 @@
             </w:tcBorders>
             <w:shd w:fill="auto" w:val="clear"/>
             <w:tcMar>
-              <w:left w:w="88" w:type="dxa"/>
+              <w:left w:w="83" w:type="dxa"/>
             </w:tcMar>
           </w:tcPr>
           <w:p>
@@ -4779,6 +4795,7 @@
             </w:pPr>
             <w:r>
               <w:rPr/>
+              <w:t>При регистрация на нов потребител система задължително трябва да приема потребителско име и 2 парола. Ако пароли не са еднакви да дава грешка при регистрация</w:t>
             </w:r>
           </w:p>
         </w:tc>
@@ -4790,7 +4807,7 @@
             </w:tcBorders>
             <w:shd w:fill="auto" w:val="clear"/>
             <w:tcMar>
-              <w:left w:w="88" w:type="dxa"/>
+              <w:left w:w="83" w:type="dxa"/>
             </w:tcMar>
           </w:tcPr>
           <w:p>
@@ -4814,7 +4831,7 @@
             </w:tcBorders>
             <w:shd w:fill="auto" w:val="clear"/>
             <w:tcMar>
-              <w:left w:w="88" w:type="dxa"/>
+              <w:left w:w="83" w:type="dxa"/>
             </w:tcMar>
           </w:tcPr>
           <w:p>
@@ -4827,6 +4844,7 @@
             </w:pPr>
             <w:r>
               <w:rPr/>
+              <w:t>1</w:t>
             </w:r>
           </w:p>
         </w:tc>
@@ -4842,7 +4860,7 @@
             </w:tcBorders>
             <w:shd w:fill="auto" w:val="clear"/>
             <w:tcMar>
-              <w:left w:w="88" w:type="dxa"/>
+              <w:left w:w="83" w:type="dxa"/>
             </w:tcMar>
           </w:tcPr>
           <w:p>
@@ -4869,7 +4887,7 @@
             </w:tcBorders>
             <w:shd w:fill="auto" w:val="clear"/>
             <w:tcMar>
-              <w:left w:w="88" w:type="dxa"/>
+              <w:left w:w="83" w:type="dxa"/>
             </w:tcMar>
           </w:tcPr>
           <w:p>
@@ -4882,6 +4900,7 @@
             </w:pPr>
             <w:r>
               <w:rPr/>
+              <w:t>Страница за книга задължително трябва да съдържа: име, автор, кратко описание, ревюта и коментари на ползватели на система</w:t>
             </w:r>
           </w:p>
         </w:tc>
@@ -4893,7 +4912,7 @@
             </w:tcBorders>
             <w:shd w:fill="auto" w:val="clear"/>
             <w:tcMar>
-              <w:left w:w="88" w:type="dxa"/>
+              <w:left w:w="83" w:type="dxa"/>
             </w:tcMar>
           </w:tcPr>
           <w:p>
@@ -4917,7 +4936,7 @@
             </w:tcBorders>
             <w:shd w:fill="auto" w:val="clear"/>
             <w:tcMar>
-              <w:left w:w="88" w:type="dxa"/>
+              <w:left w:w="83" w:type="dxa"/>
             </w:tcMar>
           </w:tcPr>
           <w:p>
@@ -4930,6 +4949,7 @@
             </w:pPr>
             <w:r>
               <w:rPr/>
+              <w:t>1</w:t>
             </w:r>
           </w:p>
         </w:tc>
@@ -4945,7 +4965,7 @@
             </w:tcBorders>
             <w:shd w:fill="auto" w:val="clear"/>
             <w:tcMar>
-              <w:left w:w="88" w:type="dxa"/>
+              <w:left w:w="83" w:type="dxa"/>
             </w:tcMar>
           </w:tcPr>
           <w:p>
@@ -4972,7 +4992,7 @@
             </w:tcBorders>
             <w:shd w:fill="auto" w:val="clear"/>
             <w:tcMar>
-              <w:left w:w="88" w:type="dxa"/>
+              <w:left w:w="83" w:type="dxa"/>
             </w:tcMar>
           </w:tcPr>
           <w:p>
@@ -4985,6 +5005,7 @@
             </w:pPr>
             <w:r>
               <w:rPr/>
+              <w:t>Всяко ревю на книга задължително трябва да съдържа автора, съдържание на ревю, оценка ако такава съществува и коментари към ревю</w:t>
             </w:r>
           </w:p>
         </w:tc>
@@ -4996,7 +5017,7 @@
             </w:tcBorders>
             <w:shd w:fill="auto" w:val="clear"/>
             <w:tcMar>
-              <w:left w:w="88" w:type="dxa"/>
+              <w:left w:w="83" w:type="dxa"/>
             </w:tcMar>
           </w:tcPr>
           <w:p>
@@ -5020,7 +5041,1133 @@
             </w:tcBorders>
             <w:shd w:fill="auto" w:val="clear"/>
             <w:tcMar>
-              <w:left w:w="88" w:type="dxa"/>
+              <w:left w:w="83" w:type="dxa"/>
+            </w:tcMar>
+          </w:tcPr>
+          <w:p>
+            <w:pPr>
+              <w:pStyle w:val="Normal"/>
+              <w:spacing w:lineRule="auto" w:line="240" w:before="0" w:after="0"/>
+              <w:jc w:val="left"/>
+              <w:cnfStyle w:val="000000000000" w:firstRow="0" w:lastRow="0" w:firstColumn="0" w:lastColumn="0" w:oddVBand="0" w:evenVBand="0" w:oddHBand="0" w:evenHBand="0" w:firstRowFirstColumn="0" w:firstRowLastColumn="0" w:lastRowFirstColumn="0" w:lastRowLastColumn="0"/>
+              <w:rPr/>
+            </w:pPr>
+            <w:r>
+              <w:rPr/>
+              <w:t>1</w:t>
+            </w:r>
+          </w:p>
+        </w:tc>
+      </w:tr>
+      <w:tr>
+        <w:trPr/>
+        <w:tc>
+          <w:tcPr>
+            <w:tcW w:w="1737" w:type="dxa"/>
+            <w:cnfStyle w:val="001000000000" w:firstRow="0" w:lastRow="0" w:firstColumn="1" w:lastColumn="0" w:oddVBand="0" w:evenVBand="0" w:oddHBand="0" w:evenHBand="0" w:firstRowFirstColumn="0" w:firstRowLastColumn="0" w:lastRowFirstColumn="0" w:lastRowLastColumn="0"/>
+            <w:tcBorders>
+              <w:top w:val="nil"/>
+            </w:tcBorders>
+            <w:shd w:fill="auto" w:val="clear"/>
+            <w:tcMar>
+              <w:left w:w="83" w:type="dxa"/>
+            </w:tcMar>
+          </w:tcPr>
+          <w:p>
+            <w:pPr>
+              <w:pStyle w:val="Normal"/>
+              <w:spacing w:lineRule="auto" w:line="240" w:before="0" w:after="0"/>
+              <w:jc w:val="left"/>
+              <w:rPr/>
+            </w:pPr>
+            <w:r>
+              <w:rPr>
+                <w:b/>
+                <w:bCs/>
+              </w:rPr>
+              <w:t>FR_2</w:t>
+            </w:r>
+            <w:r>
+              <w:rPr>
+                <w:b/>
+                <w:bCs/>
+              </w:rPr>
+              <w:t>1</w:t>
+            </w:r>
+          </w:p>
+        </w:tc>
+        <w:tc>
+          <w:tcPr>
+            <w:tcW w:w="2840" w:type="dxa"/>
+            <w:tcBorders>
+              <w:top w:val="nil"/>
+            </w:tcBorders>
+            <w:shd w:fill="auto" w:val="clear"/>
+            <w:tcMar>
+              <w:left w:w="83" w:type="dxa"/>
+            </w:tcMar>
+          </w:tcPr>
+          <w:p>
+            <w:pPr>
+              <w:pStyle w:val="Normal"/>
+              <w:spacing w:lineRule="auto" w:line="240" w:before="0" w:after="0"/>
+              <w:jc w:val="left"/>
+              <w:cnfStyle w:val="000000000000" w:firstRow="0" w:lastRow="0" w:firstColumn="0" w:lastColumn="0" w:oddVBand="0" w:evenVBand="0" w:oddHBand="0" w:evenHBand="0" w:firstRowFirstColumn="0" w:firstRowLastColumn="0" w:lastRowFirstColumn="0" w:lastRowLastColumn="0"/>
+              <w:rPr/>
+            </w:pPr>
+            <w:r>
+              <w:rPr/>
+              <w:t>Всеки коментар необходимо да съдържа автора, съдържание на коментар и отговори от други ползватели за даден коментар //TODO</w:t>
+            </w:r>
+          </w:p>
+        </w:tc>
+        <w:tc>
+          <w:tcPr>
+            <w:tcW w:w="3243" w:type="dxa"/>
+            <w:tcBorders>
+              <w:top w:val="nil"/>
+            </w:tcBorders>
+            <w:shd w:fill="auto" w:val="clear"/>
+            <w:tcMar>
+              <w:left w:w="83" w:type="dxa"/>
+            </w:tcMar>
+          </w:tcPr>
+          <w:p>
+            <w:pPr>
+              <w:pStyle w:val="Normal"/>
+              <w:spacing w:lineRule="auto" w:line="240" w:before="0" w:after="0"/>
+              <w:jc w:val="left"/>
+              <w:cnfStyle w:val="000000000000" w:firstRow="0" w:lastRow="0" w:firstColumn="0" w:lastColumn="0" w:oddVBand="0" w:evenVBand="0" w:oddHBand="0" w:evenHBand="0" w:firstRowFirstColumn="0" w:firstRowLastColumn="0" w:lastRowFirstColumn="0" w:lastRowLastColumn="0"/>
+              <w:rPr/>
+            </w:pPr>
+            <w:r>
+              <w:rPr/>
+            </w:r>
+          </w:p>
+        </w:tc>
+        <w:tc>
+          <w:tcPr>
+            <w:tcW w:w="1241" w:type="dxa"/>
+            <w:tcBorders>
+              <w:top w:val="nil"/>
+            </w:tcBorders>
+            <w:shd w:fill="auto" w:val="clear"/>
+            <w:tcMar>
+              <w:left w:w="83" w:type="dxa"/>
+            </w:tcMar>
+          </w:tcPr>
+          <w:p>
+            <w:pPr>
+              <w:pStyle w:val="Normal"/>
+              <w:spacing w:lineRule="auto" w:line="240" w:before="0" w:after="0"/>
+              <w:jc w:val="left"/>
+              <w:cnfStyle w:val="000000000000" w:firstRow="0" w:lastRow="0" w:firstColumn="0" w:lastColumn="0" w:oddVBand="0" w:evenVBand="0" w:oddHBand="0" w:evenHBand="0" w:firstRowFirstColumn="0" w:firstRowLastColumn="0" w:lastRowFirstColumn="0" w:lastRowLastColumn="0"/>
+              <w:rPr/>
+            </w:pPr>
+            <w:r>
+              <w:rPr/>
+              <w:t>2</w:t>
+            </w:r>
+          </w:p>
+        </w:tc>
+      </w:tr>
+      <w:tr>
+        <w:trPr/>
+        <w:tc>
+          <w:tcPr>
+            <w:tcW w:w="1737" w:type="dxa"/>
+            <w:cnfStyle w:val="001000000000" w:firstRow="0" w:lastRow="0" w:firstColumn="1" w:lastColumn="0" w:oddVBand="0" w:evenVBand="0" w:oddHBand="0" w:evenHBand="0" w:firstRowFirstColumn="0" w:firstRowLastColumn="0" w:lastRowFirstColumn="0" w:lastRowLastColumn="0"/>
+            <w:tcBorders>
+              <w:top w:val="nil"/>
+            </w:tcBorders>
+            <w:shd w:fill="auto" w:val="clear"/>
+            <w:tcMar>
+              <w:left w:w="83" w:type="dxa"/>
+            </w:tcMar>
+          </w:tcPr>
+          <w:p>
+            <w:pPr>
+              <w:pStyle w:val="Normal"/>
+              <w:spacing w:lineRule="auto" w:line="240" w:before="0" w:after="0"/>
+              <w:jc w:val="left"/>
+              <w:rPr/>
+            </w:pPr>
+            <w:r>
+              <w:rPr>
+                <w:b/>
+                <w:bCs/>
+              </w:rPr>
+              <w:t>FR_2</w:t>
+            </w:r>
+            <w:r>
+              <w:rPr>
+                <w:b/>
+                <w:bCs/>
+              </w:rPr>
+              <w:t>2</w:t>
+            </w:r>
+          </w:p>
+        </w:tc>
+        <w:tc>
+          <w:tcPr>
+            <w:tcW w:w="2840" w:type="dxa"/>
+            <w:tcBorders>
+              <w:top w:val="nil"/>
+            </w:tcBorders>
+            <w:shd w:fill="auto" w:val="clear"/>
+            <w:tcMar>
+              <w:left w:w="83" w:type="dxa"/>
+            </w:tcMar>
+          </w:tcPr>
+          <w:p>
+            <w:pPr>
+              <w:pStyle w:val="Normal"/>
+              <w:spacing w:lineRule="auto" w:line="240" w:before="0" w:after="0"/>
+              <w:jc w:val="left"/>
+              <w:cnfStyle w:val="000000000000" w:firstRow="0" w:lastRow="0" w:firstColumn="0" w:lastColumn="0" w:oddVBand="0" w:evenVBand="0" w:oddHBand="0" w:evenHBand="0" w:firstRowFirstColumn="0" w:firstRowLastColumn="0" w:lastRowFirstColumn="0" w:lastRowLastColumn="0"/>
+              <w:rPr/>
+            </w:pPr>
+            <w:r>
+              <w:rPr/>
+              <w:t>При създаване на ново ревю на книга система задължително трябва приема оценка от ревюиращия за дадена книга</w:t>
+            </w:r>
+          </w:p>
+        </w:tc>
+        <w:tc>
+          <w:tcPr>
+            <w:tcW w:w="3243" w:type="dxa"/>
+            <w:tcBorders>
+              <w:top w:val="nil"/>
+            </w:tcBorders>
+            <w:shd w:fill="auto" w:val="clear"/>
+            <w:tcMar>
+              <w:left w:w="83" w:type="dxa"/>
+            </w:tcMar>
+          </w:tcPr>
+          <w:p>
+            <w:pPr>
+              <w:pStyle w:val="Normal"/>
+              <w:spacing w:lineRule="auto" w:line="240" w:before="0" w:after="0"/>
+              <w:jc w:val="left"/>
+              <w:cnfStyle w:val="000000000000" w:firstRow="0" w:lastRow="0" w:firstColumn="0" w:lastColumn="0" w:oddVBand="0" w:evenVBand="0" w:oddHBand="0" w:evenHBand="0" w:firstRowFirstColumn="0" w:firstRowLastColumn="0" w:lastRowFirstColumn="0" w:lastRowLastColumn="0"/>
+              <w:rPr/>
+            </w:pPr>
+            <w:r>
+              <w:rPr/>
+            </w:r>
+          </w:p>
+        </w:tc>
+        <w:tc>
+          <w:tcPr>
+            <w:tcW w:w="1241" w:type="dxa"/>
+            <w:tcBorders>
+              <w:top w:val="nil"/>
+            </w:tcBorders>
+            <w:shd w:fill="auto" w:val="clear"/>
+            <w:tcMar>
+              <w:left w:w="83" w:type="dxa"/>
+            </w:tcMar>
+          </w:tcPr>
+          <w:p>
+            <w:pPr>
+              <w:pStyle w:val="Normal"/>
+              <w:spacing w:lineRule="auto" w:line="240" w:before="0" w:after="0"/>
+              <w:jc w:val="left"/>
+              <w:cnfStyle w:val="000000000000" w:firstRow="0" w:lastRow="0" w:firstColumn="0" w:lastColumn="0" w:oddVBand="0" w:evenVBand="0" w:oddHBand="0" w:evenHBand="0" w:firstRowFirstColumn="0" w:firstRowLastColumn="0" w:lastRowFirstColumn="0" w:lastRowLastColumn="0"/>
+              <w:rPr/>
+            </w:pPr>
+            <w:r>
+              <w:rPr/>
+              <w:t>1</w:t>
+            </w:r>
+          </w:p>
+        </w:tc>
+      </w:tr>
+      <w:tr>
+        <w:trPr/>
+        <w:tc>
+          <w:tcPr>
+            <w:tcW w:w="1737" w:type="dxa"/>
+            <w:cnfStyle w:val="001000000000" w:firstRow="0" w:lastRow="0" w:firstColumn="1" w:lastColumn="0" w:oddVBand="0" w:evenVBand="0" w:oddHBand="0" w:evenHBand="0" w:firstRowFirstColumn="0" w:firstRowLastColumn="0" w:lastRowFirstColumn="0" w:lastRowLastColumn="0"/>
+            <w:tcBorders>
+              <w:top w:val="nil"/>
+            </w:tcBorders>
+            <w:shd w:fill="auto" w:val="clear"/>
+            <w:tcMar>
+              <w:left w:w="83" w:type="dxa"/>
+            </w:tcMar>
+          </w:tcPr>
+          <w:p>
+            <w:pPr>
+              <w:pStyle w:val="Normal"/>
+              <w:spacing w:lineRule="auto" w:line="240" w:before="0" w:after="0"/>
+              <w:jc w:val="left"/>
+              <w:rPr/>
+            </w:pPr>
+            <w:r>
+              <w:rPr>
+                <w:b/>
+                <w:bCs/>
+              </w:rPr>
+              <w:t>FR_2</w:t>
+            </w:r>
+            <w:r>
+              <w:rPr>
+                <w:b/>
+                <w:bCs/>
+              </w:rPr>
+              <w:t>3</w:t>
+            </w:r>
+          </w:p>
+        </w:tc>
+        <w:tc>
+          <w:tcPr>
+            <w:tcW w:w="2840" w:type="dxa"/>
+            <w:tcBorders>
+              <w:top w:val="nil"/>
+            </w:tcBorders>
+            <w:shd w:fill="auto" w:val="clear"/>
+            <w:tcMar>
+              <w:left w:w="83" w:type="dxa"/>
+            </w:tcMar>
+          </w:tcPr>
+          <w:p>
+            <w:pPr>
+              <w:pStyle w:val="Normal"/>
+              <w:spacing w:lineRule="auto" w:line="240" w:before="0" w:after="0"/>
+              <w:jc w:val="left"/>
+              <w:cnfStyle w:val="000000000000" w:firstRow="0" w:lastRow="0" w:firstColumn="0" w:lastColumn="0" w:oddVBand="0" w:evenVBand="0" w:oddHBand="0" w:evenHBand="0" w:firstRowFirstColumn="0" w:firstRowLastColumn="0" w:lastRowFirstColumn="0" w:lastRowLastColumn="0"/>
+              <w:rPr/>
+            </w:pPr>
+            <w:r>
+              <w:rPr/>
+              <w:t>Оценка на дадена книга задължително трябва да приема стойност от 1 до 10</w:t>
+            </w:r>
+          </w:p>
+        </w:tc>
+        <w:tc>
+          <w:tcPr>
+            <w:tcW w:w="3243" w:type="dxa"/>
+            <w:tcBorders>
+              <w:top w:val="nil"/>
+            </w:tcBorders>
+            <w:shd w:fill="auto" w:val="clear"/>
+            <w:tcMar>
+              <w:left w:w="83" w:type="dxa"/>
+            </w:tcMar>
+          </w:tcPr>
+          <w:p>
+            <w:pPr>
+              <w:pStyle w:val="Normal"/>
+              <w:spacing w:lineRule="auto" w:line="240" w:before="0" w:after="0"/>
+              <w:jc w:val="left"/>
+              <w:cnfStyle w:val="000000000000" w:firstRow="0" w:lastRow="0" w:firstColumn="0" w:lastColumn="0" w:oddVBand="0" w:evenVBand="0" w:oddHBand="0" w:evenHBand="0" w:firstRowFirstColumn="0" w:firstRowLastColumn="0" w:lastRowFirstColumn="0" w:lastRowLastColumn="0"/>
+              <w:rPr/>
+            </w:pPr>
+            <w:r>
+              <w:rPr/>
+            </w:r>
+          </w:p>
+        </w:tc>
+        <w:tc>
+          <w:tcPr>
+            <w:tcW w:w="1241" w:type="dxa"/>
+            <w:tcBorders>
+              <w:top w:val="nil"/>
+            </w:tcBorders>
+            <w:shd w:fill="auto" w:val="clear"/>
+            <w:tcMar>
+              <w:left w:w="83" w:type="dxa"/>
+            </w:tcMar>
+          </w:tcPr>
+          <w:p>
+            <w:pPr>
+              <w:pStyle w:val="Normal"/>
+              <w:spacing w:lineRule="auto" w:line="240" w:before="0" w:after="0"/>
+              <w:jc w:val="left"/>
+              <w:cnfStyle w:val="000000000000" w:firstRow="0" w:lastRow="0" w:firstColumn="0" w:lastColumn="0" w:oddVBand="0" w:evenVBand="0" w:oddHBand="0" w:evenHBand="0" w:firstRowFirstColumn="0" w:firstRowLastColumn="0" w:lastRowFirstColumn="0" w:lastRowLastColumn="0"/>
+              <w:rPr/>
+            </w:pPr>
+            <w:r>
+              <w:rPr/>
+              <w:t>1</w:t>
+            </w:r>
+          </w:p>
+        </w:tc>
+      </w:tr>
+      <w:tr>
+        <w:trPr/>
+        <w:tc>
+          <w:tcPr>
+            <w:tcW w:w="1737" w:type="dxa"/>
+            <w:cnfStyle w:val="001000000000" w:firstRow="0" w:lastRow="0" w:firstColumn="1" w:lastColumn="0" w:oddVBand="0" w:evenVBand="0" w:oddHBand="0" w:evenHBand="0" w:firstRowFirstColumn="0" w:firstRowLastColumn="0" w:lastRowFirstColumn="0" w:lastRowLastColumn="0"/>
+            <w:tcBorders>
+              <w:top w:val="nil"/>
+            </w:tcBorders>
+            <w:shd w:fill="auto" w:val="clear"/>
+            <w:tcMar>
+              <w:left w:w="83" w:type="dxa"/>
+            </w:tcMar>
+          </w:tcPr>
+          <w:p>
+            <w:pPr>
+              <w:pStyle w:val="Normal"/>
+              <w:spacing w:lineRule="auto" w:line="240" w:before="0" w:after="0"/>
+              <w:jc w:val="left"/>
+              <w:rPr/>
+            </w:pPr>
+            <w:r>
+              <w:rPr>
+                <w:b/>
+                <w:bCs/>
+              </w:rPr>
+              <w:t>FR_2</w:t>
+            </w:r>
+            <w:r>
+              <w:rPr>
+                <w:b/>
+                <w:bCs/>
+              </w:rPr>
+              <w:t>4</w:t>
+            </w:r>
+          </w:p>
+        </w:tc>
+        <w:tc>
+          <w:tcPr>
+            <w:tcW w:w="2840" w:type="dxa"/>
+            <w:tcBorders>
+              <w:top w:val="nil"/>
+            </w:tcBorders>
+            <w:shd w:fill="auto" w:val="clear"/>
+            <w:tcMar>
+              <w:left w:w="83" w:type="dxa"/>
+            </w:tcMar>
+          </w:tcPr>
+          <w:p>
+            <w:pPr>
+              <w:pStyle w:val="Normal"/>
+              <w:spacing w:lineRule="auto" w:line="240" w:before="0" w:after="0"/>
+              <w:jc w:val="left"/>
+              <w:cnfStyle w:val="000000000000" w:firstRow="0" w:lastRow="0" w:firstColumn="0" w:lastColumn="0" w:oddVBand="0" w:evenVBand="0" w:oddHBand="0" w:evenHBand="0" w:firstRowFirstColumn="0" w:firstRowLastColumn="0" w:lastRowFirstColumn="0" w:lastRowLastColumn="0"/>
+              <w:rPr/>
+            </w:pPr>
+            <w:r>
+              <w:rPr/>
+              <w:t>Едно ревю на книга препоръчително да е ограничено с 2000 символа</w:t>
+            </w:r>
+          </w:p>
+        </w:tc>
+        <w:tc>
+          <w:tcPr>
+            <w:tcW w:w="3243" w:type="dxa"/>
+            <w:tcBorders>
+              <w:top w:val="nil"/>
+            </w:tcBorders>
+            <w:shd w:fill="auto" w:val="clear"/>
+            <w:tcMar>
+              <w:left w:w="83" w:type="dxa"/>
+            </w:tcMar>
+          </w:tcPr>
+          <w:p>
+            <w:pPr>
+              <w:pStyle w:val="Normal"/>
+              <w:spacing w:lineRule="auto" w:line="240" w:before="0" w:after="0"/>
+              <w:jc w:val="left"/>
+              <w:cnfStyle w:val="000000000000" w:firstRow="0" w:lastRow="0" w:firstColumn="0" w:lastColumn="0" w:oddVBand="0" w:evenVBand="0" w:oddHBand="0" w:evenHBand="0" w:firstRowFirstColumn="0" w:firstRowLastColumn="0" w:lastRowFirstColumn="0" w:lastRowLastColumn="0"/>
+              <w:rPr/>
+            </w:pPr>
+            <w:r>
+              <w:rPr/>
+            </w:r>
+          </w:p>
+        </w:tc>
+        <w:tc>
+          <w:tcPr>
+            <w:tcW w:w="1241" w:type="dxa"/>
+            <w:tcBorders>
+              <w:top w:val="nil"/>
+            </w:tcBorders>
+            <w:shd w:fill="auto" w:val="clear"/>
+            <w:tcMar>
+              <w:left w:w="83" w:type="dxa"/>
+            </w:tcMar>
+          </w:tcPr>
+          <w:p>
+            <w:pPr>
+              <w:pStyle w:val="Normal"/>
+              <w:spacing w:lineRule="auto" w:line="240" w:before="0" w:after="0"/>
+              <w:jc w:val="left"/>
+              <w:cnfStyle w:val="000000000000" w:firstRow="0" w:lastRow="0" w:firstColumn="0" w:lastColumn="0" w:oddVBand="0" w:evenVBand="0" w:oddHBand="0" w:evenHBand="0" w:firstRowFirstColumn="0" w:firstRowLastColumn="0" w:lastRowFirstColumn="0" w:lastRowLastColumn="0"/>
+              <w:rPr/>
+            </w:pPr>
+            <w:r>
+              <w:rPr/>
+              <w:t>3</w:t>
+            </w:r>
+          </w:p>
+        </w:tc>
+      </w:tr>
+      <w:tr>
+        <w:trPr/>
+        <w:tc>
+          <w:tcPr>
+            <w:tcW w:w="1737" w:type="dxa"/>
+            <w:cnfStyle w:val="001000000000" w:firstRow="0" w:lastRow="0" w:firstColumn="1" w:lastColumn="0" w:oddVBand="0" w:evenVBand="0" w:oddHBand="0" w:evenHBand="0" w:firstRowFirstColumn="0" w:firstRowLastColumn="0" w:lastRowFirstColumn="0" w:lastRowLastColumn="0"/>
+            <w:tcBorders>
+              <w:top w:val="nil"/>
+            </w:tcBorders>
+            <w:shd w:fill="auto" w:val="clear"/>
+            <w:tcMar>
+              <w:left w:w="83" w:type="dxa"/>
+            </w:tcMar>
+          </w:tcPr>
+          <w:p>
+            <w:pPr>
+              <w:pStyle w:val="Normal"/>
+              <w:spacing w:lineRule="auto" w:line="240" w:before="0" w:after="0"/>
+              <w:jc w:val="left"/>
+              <w:rPr/>
+            </w:pPr>
+            <w:r>
+              <w:rPr>
+                <w:b/>
+                <w:bCs/>
+              </w:rPr>
+              <w:t>FR_2</w:t>
+            </w:r>
+            <w:r>
+              <w:rPr>
+                <w:b/>
+                <w:bCs/>
+              </w:rPr>
+              <w:t>5</w:t>
+            </w:r>
+          </w:p>
+        </w:tc>
+        <w:tc>
+          <w:tcPr>
+            <w:tcW w:w="2840" w:type="dxa"/>
+            <w:tcBorders>
+              <w:top w:val="nil"/>
+            </w:tcBorders>
+            <w:shd w:fill="auto" w:val="clear"/>
+            <w:tcMar>
+              <w:left w:w="83" w:type="dxa"/>
+            </w:tcMar>
+          </w:tcPr>
+          <w:p>
+            <w:pPr>
+              <w:pStyle w:val="Normal"/>
+              <w:spacing w:lineRule="auto" w:line="240" w:before="0" w:after="0"/>
+              <w:jc w:val="left"/>
+              <w:cnfStyle w:val="000000000000" w:firstRow="0" w:lastRow="0" w:firstColumn="0" w:lastColumn="0" w:oddVBand="0" w:evenVBand="0" w:oddHBand="0" w:evenHBand="0" w:firstRowFirstColumn="0" w:firstRowLastColumn="0" w:lastRowFirstColumn="0" w:lastRowLastColumn="0"/>
+              <w:rPr/>
+            </w:pPr>
+            <w:r>
+              <w:rPr/>
+              <w:t>Един коментар на книга препоръчително да е ограничен с 200 символа</w:t>
+            </w:r>
+          </w:p>
+        </w:tc>
+        <w:tc>
+          <w:tcPr>
+            <w:tcW w:w="3243" w:type="dxa"/>
+            <w:tcBorders>
+              <w:top w:val="nil"/>
+            </w:tcBorders>
+            <w:shd w:fill="auto" w:val="clear"/>
+            <w:tcMar>
+              <w:left w:w="83" w:type="dxa"/>
+            </w:tcMar>
+          </w:tcPr>
+          <w:p>
+            <w:pPr>
+              <w:pStyle w:val="Normal"/>
+              <w:spacing w:lineRule="auto" w:line="240" w:before="0" w:after="0"/>
+              <w:jc w:val="left"/>
+              <w:cnfStyle w:val="000000000000" w:firstRow="0" w:lastRow="0" w:firstColumn="0" w:lastColumn="0" w:oddVBand="0" w:evenVBand="0" w:oddHBand="0" w:evenHBand="0" w:firstRowFirstColumn="0" w:firstRowLastColumn="0" w:lastRowFirstColumn="0" w:lastRowLastColumn="0"/>
+              <w:rPr/>
+            </w:pPr>
+            <w:r>
+              <w:rPr/>
+            </w:r>
+          </w:p>
+        </w:tc>
+        <w:tc>
+          <w:tcPr>
+            <w:tcW w:w="1241" w:type="dxa"/>
+            <w:tcBorders>
+              <w:top w:val="nil"/>
+            </w:tcBorders>
+            <w:shd w:fill="auto" w:val="clear"/>
+            <w:tcMar>
+              <w:left w:w="83" w:type="dxa"/>
+            </w:tcMar>
+          </w:tcPr>
+          <w:p>
+            <w:pPr>
+              <w:pStyle w:val="Normal"/>
+              <w:spacing w:lineRule="auto" w:line="240" w:before="0" w:after="0"/>
+              <w:jc w:val="left"/>
+              <w:cnfStyle w:val="000000000000" w:firstRow="0" w:lastRow="0" w:firstColumn="0" w:lastColumn="0" w:oddVBand="0" w:evenVBand="0" w:oddHBand="0" w:evenHBand="0" w:firstRowFirstColumn="0" w:firstRowLastColumn="0" w:lastRowFirstColumn="0" w:lastRowLastColumn="0"/>
+              <w:rPr/>
+            </w:pPr>
+            <w:r>
+              <w:rPr/>
+              <w:t>3</w:t>
+            </w:r>
+          </w:p>
+        </w:tc>
+      </w:tr>
+      <w:tr>
+        <w:trPr/>
+        <w:tc>
+          <w:tcPr>
+            <w:tcW w:w="1737" w:type="dxa"/>
+            <w:cnfStyle w:val="001000000000" w:firstRow="0" w:lastRow="0" w:firstColumn="1" w:lastColumn="0" w:oddVBand="0" w:evenVBand="0" w:oddHBand="0" w:evenHBand="0" w:firstRowFirstColumn="0" w:firstRowLastColumn="0" w:lastRowFirstColumn="0" w:lastRowLastColumn="0"/>
+            <w:tcBorders>
+              <w:top w:val="nil"/>
+            </w:tcBorders>
+            <w:shd w:fill="auto" w:val="clear"/>
+            <w:tcMar>
+              <w:left w:w="83" w:type="dxa"/>
+            </w:tcMar>
+          </w:tcPr>
+          <w:p>
+            <w:pPr>
+              <w:pStyle w:val="Normal"/>
+              <w:spacing w:lineRule="auto" w:line="240" w:before="0" w:after="0"/>
+              <w:jc w:val="left"/>
+              <w:rPr/>
+            </w:pPr>
+            <w:r>
+              <w:rPr>
+                <w:b/>
+                <w:bCs/>
+              </w:rPr>
+              <w:t>FR_2</w:t>
+            </w:r>
+            <w:r>
+              <w:rPr>
+                <w:b/>
+                <w:bCs/>
+              </w:rPr>
+              <w:t>6</w:t>
+            </w:r>
+          </w:p>
+        </w:tc>
+        <w:tc>
+          <w:tcPr>
+            <w:tcW w:w="2840" w:type="dxa"/>
+            <w:tcBorders>
+              <w:top w:val="nil"/>
+            </w:tcBorders>
+            <w:shd w:fill="auto" w:val="clear"/>
+            <w:tcMar>
+              <w:left w:w="83" w:type="dxa"/>
+            </w:tcMar>
+          </w:tcPr>
+          <w:p>
+            <w:pPr>
+              <w:pStyle w:val="Normal"/>
+              <w:spacing w:lineRule="auto" w:line="240" w:before="0" w:after="0"/>
+              <w:jc w:val="left"/>
+              <w:cnfStyle w:val="000000000000" w:firstRow="0" w:lastRow="0" w:firstColumn="0" w:lastColumn="0" w:oddVBand="0" w:evenVBand="0" w:oddHBand="0" w:evenHBand="0" w:firstRowFirstColumn="0" w:firstRowLastColumn="0" w:lastRowFirstColumn="0" w:lastRowLastColumn="0"/>
+              <w:rPr/>
+            </w:pPr>
+            <w:r>
+              <w:rPr/>
+              <w:t>Търсене на книги задължително трябва да примема като параметър текст и полета по които да се търси книга (автор, описание, оценки)</w:t>
+            </w:r>
+          </w:p>
+        </w:tc>
+        <w:tc>
+          <w:tcPr>
+            <w:tcW w:w="3243" w:type="dxa"/>
+            <w:tcBorders>
+              <w:top w:val="nil"/>
+            </w:tcBorders>
+            <w:shd w:fill="auto" w:val="clear"/>
+            <w:tcMar>
+              <w:left w:w="83" w:type="dxa"/>
+            </w:tcMar>
+          </w:tcPr>
+          <w:p>
+            <w:pPr>
+              <w:pStyle w:val="Normal"/>
+              <w:spacing w:lineRule="auto" w:line="240" w:before="0" w:after="0"/>
+              <w:jc w:val="left"/>
+              <w:cnfStyle w:val="000000000000" w:firstRow="0" w:lastRow="0" w:firstColumn="0" w:lastColumn="0" w:oddVBand="0" w:evenVBand="0" w:oddHBand="0" w:evenHBand="0" w:firstRowFirstColumn="0" w:firstRowLastColumn="0" w:lastRowFirstColumn="0" w:lastRowLastColumn="0"/>
+              <w:rPr/>
+            </w:pPr>
+            <w:r>
+              <w:rPr/>
+            </w:r>
+          </w:p>
+        </w:tc>
+        <w:tc>
+          <w:tcPr>
+            <w:tcW w:w="1241" w:type="dxa"/>
+            <w:tcBorders>
+              <w:top w:val="nil"/>
+            </w:tcBorders>
+            <w:shd w:fill="auto" w:val="clear"/>
+            <w:tcMar>
+              <w:left w:w="83" w:type="dxa"/>
+            </w:tcMar>
+          </w:tcPr>
+          <w:p>
+            <w:pPr>
+              <w:pStyle w:val="Normal"/>
+              <w:spacing w:lineRule="auto" w:line="240" w:before="0" w:after="0"/>
+              <w:jc w:val="left"/>
+              <w:cnfStyle w:val="000000000000" w:firstRow="0" w:lastRow="0" w:firstColumn="0" w:lastColumn="0" w:oddVBand="0" w:evenVBand="0" w:oddHBand="0" w:evenHBand="0" w:firstRowFirstColumn="0" w:firstRowLastColumn="0" w:lastRowFirstColumn="0" w:lastRowLastColumn="0"/>
+              <w:rPr/>
+            </w:pPr>
+            <w:r>
+              <w:rPr/>
+              <w:t>1</w:t>
+            </w:r>
+          </w:p>
+        </w:tc>
+      </w:tr>
+      <w:tr>
+        <w:trPr/>
+        <w:tc>
+          <w:tcPr>
+            <w:tcW w:w="1737" w:type="dxa"/>
+            <w:cnfStyle w:val="001000000000" w:firstRow="0" w:lastRow="0" w:firstColumn="1" w:lastColumn="0" w:oddVBand="0" w:evenVBand="0" w:oddHBand="0" w:evenHBand="0" w:firstRowFirstColumn="0" w:firstRowLastColumn="0" w:lastRowFirstColumn="0" w:lastRowLastColumn="0"/>
+            <w:tcBorders>
+              <w:top w:val="nil"/>
+            </w:tcBorders>
+            <w:shd w:fill="auto" w:val="clear"/>
+            <w:tcMar>
+              <w:left w:w="83" w:type="dxa"/>
+            </w:tcMar>
+          </w:tcPr>
+          <w:p>
+            <w:pPr>
+              <w:pStyle w:val="Normal"/>
+              <w:spacing w:lineRule="auto" w:line="240" w:before="0" w:after="0"/>
+              <w:jc w:val="left"/>
+              <w:rPr/>
+            </w:pPr>
+            <w:r>
+              <w:rPr>
+                <w:b/>
+                <w:bCs/>
+              </w:rPr>
+              <w:t>FR_2</w:t>
+            </w:r>
+            <w:r>
+              <w:rPr>
+                <w:b/>
+                <w:bCs/>
+              </w:rPr>
+              <w:t>7</w:t>
+            </w:r>
+          </w:p>
+        </w:tc>
+        <w:tc>
+          <w:tcPr>
+            <w:tcW w:w="2840" w:type="dxa"/>
+            <w:tcBorders>
+              <w:top w:val="nil"/>
+            </w:tcBorders>
+            <w:shd w:fill="auto" w:val="clear"/>
+            <w:tcMar>
+              <w:left w:w="83" w:type="dxa"/>
+            </w:tcMar>
+          </w:tcPr>
+          <w:p>
+            <w:pPr>
+              <w:pStyle w:val="Normal"/>
+              <w:spacing w:lineRule="auto" w:line="240" w:before="0" w:after="0"/>
+              <w:jc w:val="left"/>
+              <w:cnfStyle w:val="000000000000" w:firstRow="0" w:lastRow="0" w:firstColumn="0" w:lastColumn="0" w:oddVBand="0" w:evenVBand="0" w:oddHBand="0" w:evenHBand="0" w:firstRowFirstColumn="0" w:firstRowLastColumn="0" w:lastRowFirstColumn="0" w:lastRowLastColumn="0"/>
+              <w:rPr/>
+            </w:pPr>
+            <w:r>
+              <w:rPr/>
+              <w:t>Връщане на списък на книги препоръчително да има възможност да бъде конфигуриран от заявката (сортиране, лимит, страница на резултати)</w:t>
+            </w:r>
+          </w:p>
+        </w:tc>
+        <w:tc>
+          <w:tcPr>
+            <w:tcW w:w="3243" w:type="dxa"/>
+            <w:tcBorders>
+              <w:top w:val="nil"/>
+            </w:tcBorders>
+            <w:shd w:fill="auto" w:val="clear"/>
+            <w:tcMar>
+              <w:left w:w="83" w:type="dxa"/>
+            </w:tcMar>
+          </w:tcPr>
+          <w:p>
+            <w:pPr>
+              <w:pStyle w:val="Normal"/>
+              <w:spacing w:lineRule="auto" w:line="240" w:before="0" w:after="0"/>
+              <w:jc w:val="left"/>
+              <w:cnfStyle w:val="000000000000" w:firstRow="0" w:lastRow="0" w:firstColumn="0" w:lastColumn="0" w:oddVBand="0" w:evenVBand="0" w:oddHBand="0" w:evenHBand="0" w:firstRowFirstColumn="0" w:firstRowLastColumn="0" w:lastRowFirstColumn="0" w:lastRowLastColumn="0"/>
+              <w:rPr/>
+            </w:pPr>
+            <w:r>
+              <w:rPr/>
+            </w:r>
+          </w:p>
+        </w:tc>
+        <w:tc>
+          <w:tcPr>
+            <w:tcW w:w="1241" w:type="dxa"/>
+            <w:tcBorders>
+              <w:top w:val="nil"/>
+            </w:tcBorders>
+            <w:shd w:fill="auto" w:val="clear"/>
+            <w:tcMar>
+              <w:left w:w="83" w:type="dxa"/>
+            </w:tcMar>
+          </w:tcPr>
+          <w:p>
+            <w:pPr>
+              <w:pStyle w:val="Normal"/>
+              <w:spacing w:lineRule="auto" w:line="240" w:before="0" w:after="0"/>
+              <w:jc w:val="left"/>
+              <w:cnfStyle w:val="000000000000" w:firstRow="0" w:lastRow="0" w:firstColumn="0" w:lastColumn="0" w:oddVBand="0" w:evenVBand="0" w:oddHBand="0" w:evenHBand="0" w:firstRowFirstColumn="0" w:firstRowLastColumn="0" w:lastRowFirstColumn="0" w:lastRowLastColumn="0"/>
+              <w:rPr/>
+            </w:pPr>
+            <w:r>
+              <w:rPr/>
+              <w:t>3</w:t>
+            </w:r>
+          </w:p>
+        </w:tc>
+      </w:tr>
+      <w:tr>
+        <w:trPr/>
+        <w:tc>
+          <w:tcPr>
+            <w:tcW w:w="1737" w:type="dxa"/>
+            <w:cnfStyle w:val="001000000000" w:firstRow="0" w:lastRow="0" w:firstColumn="1" w:lastColumn="0" w:oddVBand="0" w:evenVBand="0" w:oddHBand="0" w:evenHBand="0" w:firstRowFirstColumn="0" w:firstRowLastColumn="0" w:lastRowFirstColumn="0" w:lastRowLastColumn="0"/>
+            <w:tcBorders>
+              <w:top w:val="nil"/>
+            </w:tcBorders>
+            <w:shd w:fill="auto" w:val="clear"/>
+            <w:tcMar>
+              <w:left w:w="83" w:type="dxa"/>
+            </w:tcMar>
+          </w:tcPr>
+          <w:p>
+            <w:pPr>
+              <w:pStyle w:val="Normal"/>
+              <w:spacing w:lineRule="auto" w:line="240" w:before="0" w:after="0"/>
+              <w:jc w:val="left"/>
+              <w:rPr/>
+            </w:pPr>
+            <w:r>
+              <w:rPr>
+                <w:b/>
+                <w:bCs/>
+              </w:rPr>
+              <w:t>FR_2</w:t>
+            </w:r>
+            <w:r>
+              <w:rPr>
+                <w:b/>
+                <w:bCs/>
+              </w:rPr>
+              <w:t>8</w:t>
+            </w:r>
+          </w:p>
+        </w:tc>
+        <w:tc>
+          <w:tcPr>
+            <w:tcW w:w="2840" w:type="dxa"/>
+            <w:tcBorders>
+              <w:top w:val="nil"/>
+            </w:tcBorders>
+            <w:shd w:fill="auto" w:val="clear"/>
+            <w:tcMar>
+              <w:left w:w="83" w:type="dxa"/>
+            </w:tcMar>
+          </w:tcPr>
+          <w:p>
+            <w:pPr>
+              <w:pStyle w:val="Normal"/>
+              <w:spacing w:lineRule="auto" w:line="240" w:before="0" w:after="0"/>
+              <w:jc w:val="left"/>
+              <w:cnfStyle w:val="000000000000" w:firstRow="0" w:lastRow="0" w:firstColumn="0" w:lastColumn="0" w:oddVBand="0" w:evenVBand="0" w:oddHBand="0" w:evenHBand="0" w:firstRowFirstColumn="0" w:firstRowLastColumn="0" w:lastRowFirstColumn="0" w:lastRowLastColumn="0"/>
+              <w:rPr/>
+            </w:pPr>
+            <w:r>
+              <w:rPr/>
+              <w:t>Списъци „Харесано“ и „Прочетени“ необходимо  да съдържат уникални за този списък книги</w:t>
+            </w:r>
+          </w:p>
+        </w:tc>
+        <w:tc>
+          <w:tcPr>
+            <w:tcW w:w="3243" w:type="dxa"/>
+            <w:tcBorders>
+              <w:top w:val="nil"/>
+            </w:tcBorders>
+            <w:shd w:fill="auto" w:val="clear"/>
+            <w:tcMar>
+              <w:left w:w="83" w:type="dxa"/>
+            </w:tcMar>
+          </w:tcPr>
+          <w:p>
+            <w:pPr>
+              <w:pStyle w:val="Normal"/>
+              <w:spacing w:lineRule="auto" w:line="240" w:before="0" w:after="0"/>
+              <w:jc w:val="left"/>
+              <w:cnfStyle w:val="000000000000" w:firstRow="0" w:lastRow="0" w:firstColumn="0" w:lastColumn="0" w:oddVBand="0" w:evenVBand="0" w:oddHBand="0" w:evenHBand="0" w:firstRowFirstColumn="0" w:firstRowLastColumn="0" w:lastRowFirstColumn="0" w:lastRowLastColumn="0"/>
+              <w:rPr/>
+            </w:pPr>
+            <w:r>
+              <w:rPr/>
+            </w:r>
+          </w:p>
+        </w:tc>
+        <w:tc>
+          <w:tcPr>
+            <w:tcW w:w="1241" w:type="dxa"/>
+            <w:tcBorders>
+              <w:top w:val="nil"/>
+            </w:tcBorders>
+            <w:shd w:fill="auto" w:val="clear"/>
+            <w:tcMar>
+              <w:left w:w="83" w:type="dxa"/>
+            </w:tcMar>
+          </w:tcPr>
+          <w:p>
+            <w:pPr>
+              <w:pStyle w:val="Normal"/>
+              <w:spacing w:lineRule="auto" w:line="240" w:before="0" w:after="0"/>
+              <w:jc w:val="left"/>
+              <w:cnfStyle w:val="000000000000" w:firstRow="0" w:lastRow="0" w:firstColumn="0" w:lastColumn="0" w:oddVBand="0" w:evenVBand="0" w:oddHBand="0" w:evenHBand="0" w:firstRowFirstColumn="0" w:firstRowLastColumn="0" w:lastRowFirstColumn="0" w:lastRowLastColumn="0"/>
+              <w:rPr/>
+            </w:pPr>
+            <w:r>
+              <w:rPr/>
+              <w:t>2</w:t>
+            </w:r>
+          </w:p>
+        </w:tc>
+      </w:tr>
+      <w:tr>
+        <w:trPr/>
+        <w:tc>
+          <w:tcPr>
+            <w:tcW w:w="1737" w:type="dxa"/>
+            <w:cnfStyle w:val="001000000000" w:firstRow="0" w:lastRow="0" w:firstColumn="1" w:lastColumn="0" w:oddVBand="0" w:evenVBand="0" w:oddHBand="0" w:evenHBand="0" w:firstRowFirstColumn="0" w:firstRowLastColumn="0" w:lastRowFirstColumn="0" w:lastRowLastColumn="0"/>
+            <w:tcBorders>
+              <w:top w:val="nil"/>
+            </w:tcBorders>
+            <w:shd w:fill="auto" w:val="clear"/>
+            <w:tcMar>
+              <w:left w:w="83" w:type="dxa"/>
+            </w:tcMar>
+          </w:tcPr>
+          <w:p>
+            <w:pPr>
+              <w:pStyle w:val="Normal"/>
+              <w:spacing w:lineRule="auto" w:line="240" w:before="0" w:after="0"/>
+              <w:jc w:val="left"/>
+              <w:rPr/>
+            </w:pPr>
+            <w:r>
+              <w:rPr>
+                <w:b/>
+                <w:bCs/>
+              </w:rPr>
+              <w:t>FR_2</w:t>
+            </w:r>
+            <w:r>
+              <w:rPr>
+                <w:b/>
+                <w:bCs/>
+              </w:rPr>
+              <w:t>9</w:t>
+            </w:r>
+          </w:p>
+        </w:tc>
+        <w:tc>
+          <w:tcPr>
+            <w:tcW w:w="2840" w:type="dxa"/>
+            <w:tcBorders>
+              <w:top w:val="nil"/>
+            </w:tcBorders>
+            <w:shd w:fill="auto" w:val="clear"/>
+            <w:tcMar>
+              <w:left w:w="83" w:type="dxa"/>
+            </w:tcMar>
+          </w:tcPr>
+          <w:p>
+            <w:pPr>
+              <w:pStyle w:val="Normal"/>
+              <w:spacing w:lineRule="auto" w:line="240" w:before="0" w:after="0"/>
+              <w:jc w:val="left"/>
+              <w:cnfStyle w:val="000000000000" w:firstRow="0" w:lastRow="0" w:firstColumn="0" w:lastColumn="0" w:oddVBand="0" w:evenVBand="0" w:oddHBand="0" w:evenHBand="0" w:firstRowFirstColumn="0" w:firstRowLastColumn="0" w:lastRowFirstColumn="0" w:lastRowLastColumn="0"/>
+              <w:rPr/>
+            </w:pPr>
+            <w:r>
+              <w:rPr/>
+              <w:t>Списъци „Харесано“ и „Прочетени“ препоръчително да са сортирани по дата на добавяне на книга в даден списък</w:t>
+            </w:r>
+          </w:p>
+        </w:tc>
+        <w:tc>
+          <w:tcPr>
+            <w:tcW w:w="3243" w:type="dxa"/>
+            <w:tcBorders>
+              <w:top w:val="nil"/>
+            </w:tcBorders>
+            <w:shd w:fill="auto" w:val="clear"/>
+            <w:tcMar>
+              <w:left w:w="83" w:type="dxa"/>
+            </w:tcMar>
+          </w:tcPr>
+          <w:p>
+            <w:pPr>
+              <w:pStyle w:val="Normal"/>
+              <w:spacing w:lineRule="auto" w:line="240" w:before="0" w:after="0"/>
+              <w:jc w:val="left"/>
+              <w:cnfStyle w:val="000000000000" w:firstRow="0" w:lastRow="0" w:firstColumn="0" w:lastColumn="0" w:oddVBand="0" w:evenVBand="0" w:oddHBand="0" w:evenHBand="0" w:firstRowFirstColumn="0" w:firstRowLastColumn="0" w:lastRowFirstColumn="0" w:lastRowLastColumn="0"/>
+              <w:rPr/>
+            </w:pPr>
+            <w:r>
+              <w:rPr/>
+            </w:r>
+          </w:p>
+        </w:tc>
+        <w:tc>
+          <w:tcPr>
+            <w:tcW w:w="1241" w:type="dxa"/>
+            <w:tcBorders>
+              <w:top w:val="nil"/>
+            </w:tcBorders>
+            <w:shd w:fill="auto" w:val="clear"/>
+            <w:tcMar>
+              <w:left w:w="83" w:type="dxa"/>
+            </w:tcMar>
+          </w:tcPr>
+          <w:p>
+            <w:pPr>
+              <w:pStyle w:val="Normal"/>
+              <w:spacing w:lineRule="auto" w:line="240" w:before="0" w:after="0"/>
+              <w:jc w:val="left"/>
+              <w:cnfStyle w:val="000000000000" w:firstRow="0" w:lastRow="0" w:firstColumn="0" w:lastColumn="0" w:oddVBand="0" w:evenVBand="0" w:oddHBand="0" w:evenHBand="0" w:firstRowFirstColumn="0" w:firstRowLastColumn="0" w:lastRowFirstColumn="0" w:lastRowLastColumn="0"/>
+              <w:rPr/>
+            </w:pPr>
+            <w:r>
+              <w:rPr/>
+              <w:t>3</w:t>
+            </w:r>
+          </w:p>
+        </w:tc>
+      </w:tr>
+      <w:tr>
+        <w:trPr/>
+        <w:tc>
+          <w:tcPr>
+            <w:tcW w:w="1737" w:type="dxa"/>
+            <w:cnfStyle w:val="001000000000" w:firstRow="0" w:lastRow="0" w:firstColumn="1" w:lastColumn="0" w:oddVBand="0" w:evenVBand="0" w:oddHBand="0" w:evenHBand="0" w:firstRowFirstColumn="0" w:firstRowLastColumn="0" w:lastRowFirstColumn="0" w:lastRowLastColumn="0"/>
+            <w:tcBorders>
+              <w:top w:val="nil"/>
+            </w:tcBorders>
+            <w:shd w:fill="auto" w:val="clear"/>
+            <w:tcMar>
+              <w:left w:w="83" w:type="dxa"/>
+            </w:tcMar>
+          </w:tcPr>
+          <w:p>
+            <w:pPr>
+              <w:pStyle w:val="Normal"/>
+              <w:spacing w:lineRule="auto" w:line="240" w:before="0" w:after="0"/>
+              <w:jc w:val="left"/>
+              <w:rPr/>
+            </w:pPr>
+            <w:r>
+              <w:rPr>
+                <w:b/>
+                <w:bCs/>
+              </w:rPr>
+              <w:t>FR_</w:t>
+            </w:r>
+            <w:r>
+              <w:rPr>
+                <w:b/>
+                <w:bCs/>
+              </w:rPr>
+              <w:t>3</w:t>
+            </w:r>
+            <w:r>
+              <w:rPr>
+                <w:b/>
+                <w:bCs/>
+              </w:rPr>
+              <w:t>0</w:t>
+            </w:r>
+          </w:p>
+        </w:tc>
+        <w:tc>
+          <w:tcPr>
+            <w:tcW w:w="2840" w:type="dxa"/>
+            <w:tcBorders>
+              <w:top w:val="nil"/>
+            </w:tcBorders>
+            <w:shd w:fill="auto" w:val="clear"/>
+            <w:tcMar>
+              <w:left w:w="83" w:type="dxa"/>
+            </w:tcMar>
+          </w:tcPr>
+          <w:p>
+            <w:pPr>
+              <w:pStyle w:val="Normal"/>
+              <w:spacing w:lineRule="auto" w:line="240" w:before="0" w:after="0"/>
+              <w:jc w:val="left"/>
+              <w:cnfStyle w:val="000000000000" w:firstRow="0" w:lastRow="0" w:firstColumn="0" w:lastColumn="0" w:oddVBand="0" w:evenVBand="0" w:oddHBand="0" w:evenHBand="0" w:firstRowFirstColumn="0" w:firstRowLastColumn="0" w:lastRowFirstColumn="0" w:lastRowLastColumn="0"/>
+              <w:rPr/>
+            </w:pPr>
+            <w:r>
+              <w:rPr/>
+            </w:r>
+          </w:p>
+        </w:tc>
+        <w:tc>
+          <w:tcPr>
+            <w:tcW w:w="3243" w:type="dxa"/>
+            <w:tcBorders>
+              <w:top w:val="nil"/>
+            </w:tcBorders>
+            <w:shd w:fill="auto" w:val="clear"/>
+            <w:tcMar>
+              <w:left w:w="83" w:type="dxa"/>
+            </w:tcMar>
+          </w:tcPr>
+          <w:p>
+            <w:pPr>
+              <w:pStyle w:val="Normal"/>
+              <w:spacing w:lineRule="auto" w:line="240" w:before="0" w:after="0"/>
+              <w:jc w:val="left"/>
+              <w:cnfStyle w:val="000000000000" w:firstRow="0" w:lastRow="0" w:firstColumn="0" w:lastColumn="0" w:oddVBand="0" w:evenVBand="0" w:oddHBand="0" w:evenHBand="0" w:firstRowFirstColumn="0" w:firstRowLastColumn="0" w:lastRowFirstColumn="0" w:lastRowLastColumn="0"/>
+              <w:rPr/>
+            </w:pPr>
+            <w:r>
+              <w:rPr/>
+            </w:r>
+          </w:p>
+        </w:tc>
+        <w:tc>
+          <w:tcPr>
+            <w:tcW w:w="1241" w:type="dxa"/>
+            <w:tcBorders>
+              <w:top w:val="nil"/>
+            </w:tcBorders>
+            <w:shd w:fill="auto" w:val="clear"/>
+            <w:tcMar>
+              <w:left w:w="83" w:type="dxa"/>
             </w:tcMar>
           </w:tcPr>
           <w:p>
@@ -5528,21 +6675,7 @@
         <w:rPr>
           <w:i/>
         </w:rPr>
-        <w:t xml:space="preserve">90% от всички страници за ползватели </w:t>
-      </w:r>
-      <w:bookmarkStart w:id="7" w:name="__DdeLink__721_950491510"/>
-      <w:r>
-        <w:rPr>
-          <w:i/>
-        </w:rPr>
-        <w:t xml:space="preserve">необходимо </w:t>
-      </w:r>
-      <w:bookmarkEnd w:id="7"/>
-      <w:r>
-        <w:rPr>
-          <w:i/>
-        </w:rPr>
-        <w:t>да дават отговор за 5с или по-малко.</w:t>
+        <w:t>90% от всички страници за ползватели необходимо да дават отговор за 5с или по-малко.</w:t>
       </w:r>
     </w:p>
     <w:p>
@@ -5558,13 +6691,7 @@
         <w:rPr>
           <w:i/>
         </w:rPr>
-        <w:t>Препоръчителна п</w:t>
-      </w:r>
-      <w:r>
-        <w:rPr>
-          <w:i/>
-        </w:rPr>
-        <w:t>оддръжка и спазване на предишни изисквания за поне 10000 едновременни ползватели</w:t>
+        <w:t>Препоръчителна поддръжка и спазване на предишни изисквания за поне 10000 едновременни ползватели</w:t>
       </w:r>
     </w:p>
     <w:p>
@@ -5580,19 +6707,7 @@
         <w:rPr>
           <w:i/>
         </w:rPr>
-        <w:t xml:space="preserve">При разглеждане на коментари на една книга от N+1 ползватели (страница вече е заредена) , N ползватели </w:t>
-      </w:r>
-      <w:r>
-        <w:rPr>
-          <w:i/>
-        </w:rPr>
-        <w:t xml:space="preserve">необходимо </w:t>
-      </w:r>
-      <w:r>
-        <w:rPr>
-          <w:i/>
-        </w:rPr>
-        <w:t>да бъдат уведомени от сървъра относно коментар на друг ползвател не по-късно от 2с от време на публикуване на коментар</w:t>
+        <w:t>При разглеждане на коментари на една книга от N+1 ползватели (страница вече е заредена) , N ползватели необходимо да бъдат уведомени от сървъра относно коментар на друг ползвател не по-късно от 2с от време на публикуване на коментар</w:t>
       </w:r>
     </w:p>
     <w:p>
@@ -5608,13 +6723,7 @@
         <w:rPr>
           <w:i/>
         </w:rPr>
-        <w:t>Необходима п</w:t>
-      </w:r>
-      <w:r>
-        <w:rPr>
-          <w:i/>
-        </w:rPr>
-        <w:t>оддръжка и спазване на предишни изисквания за поне 100 едновременни ползватели разглеждащи коментари на една книга</w:t>
+        <w:t>Необходима поддръжка и спазване на предишни изисквания за поне 100 едновременни ползватели разглеждащи коментари на една книга</w:t>
       </w:r>
     </w:p>
     <w:p>
@@ -5642,15 +6751,7 @@
       </w:pPr>
       <w:r>
         <w:rPr/>
-        <w:t xml:space="preserve">Система </w:t>
-      </w:r>
-      <w:r>
-        <w:rPr/>
-        <w:t xml:space="preserve">препоръчително </w:t>
-      </w:r>
-      <w:r>
-        <w:rPr/>
-        <w:t>да бъде достъпна за ползване 24/7, допускайки прекъсвания за макс 1 час за deploying на нова, тествана версия на система.</w:t>
+        <w:t>Система препоръчително да бъде достъпна за ползване 24/7, допускайки прекъсвания за макс 1 час за deploying на нова, тествана версия на система.</w:t>
       </w:r>
     </w:p>
     <w:p>
@@ -5678,15 +6779,7 @@
       </w:pPr>
       <w:r>
         <w:rPr/>
-        <w:t xml:space="preserve">Системата </w:t>
-      </w:r>
-      <w:r>
-        <w:rPr/>
-        <w:t>задължително</w:t>
-      </w:r>
-      <w:r>
-        <w:rPr/>
-        <w:t xml:space="preserve"> трябва да има механизъм за контрол на достъпа (идентификация), базиран на потребителско име и парола.</w:t>
+        <w:t>Системата задължително трябва да има механизъм за контрол на достъпа (идентификация), базиран на потребителско име и парола.</w:t>
       </w:r>
     </w:p>
     <w:p>
@@ -5700,11 +6793,7 @@
       </w:pPr>
       <w:r>
         <w:rPr/>
-        <w:t>Задължително о</w:t>
-      </w:r>
-      <w:r>
-        <w:rPr/>
-        <w:t>граничаване на достъпа до приватни данни на потребители.</w:t>
+        <w:t>Задължително ограничаване на достъпа до приватни данни на потребители.</w:t>
       </w:r>
     </w:p>
     <w:p>
@@ -5718,15 +6807,7 @@
       </w:pPr>
       <w:r>
         <w:rPr/>
-        <w:t xml:space="preserve">Системата </w:t>
-      </w:r>
-      <w:r>
-        <w:rPr/>
-        <w:t xml:space="preserve">препоръчително </w:t>
-      </w:r>
-      <w:r>
-        <w:rPr/>
-        <w:t>трябва да изисква потвърждение от потребителя при извършването на необратими действия като изтриване на ревю.</w:t>
+        <w:t>Системата препоръчително трябва да изисква потвърждение от потребителя при извършването на необратими действия като изтриване на ревю.</w:t>
       </w:r>
     </w:p>
     <w:p>
@@ -5786,11 +6867,7 @@
       </w:pPr>
       <w:r>
         <w:rPr/>
-        <w:t>Препоръчително и</w:t>
-      </w:r>
-      <w:r>
-        <w:rPr/>
-        <w:t>зползване на система за tracking на задачи</w:t>
+        <w:t>Препоръчително използване на система за tracking на задачи</w:t>
       </w:r>
     </w:p>
     <w:p>
@@ -5812,8 +6889,8 @@
         </w:numPr>
         <w:rPr/>
       </w:pPr>
-      <w:bookmarkStart w:id="8" w:name="_Toc372276271"/>
-      <w:bookmarkEnd w:id="8"/>
+      <w:bookmarkStart w:id="7" w:name="_Toc372276271"/>
+      <w:bookmarkEnd w:id="7"/>
       <w:r>
         <w:rPr/>
         <w:t>СИСТЕМНА АРХИТЕКТУРА</w:t>
@@ -5828,8 +6905,8 @@
         </w:numPr>
         <w:rPr/>
       </w:pPr>
-      <w:bookmarkStart w:id="9" w:name="_Toc372276272"/>
-      <w:bookmarkEnd w:id="9"/>
+      <w:bookmarkStart w:id="8" w:name="_Toc372276272"/>
+      <w:bookmarkEnd w:id="8"/>
       <w:r>
         <w:rPr/>
         <w:t>Архитектурно проектиране</w:t>
@@ -5859,8 +6936,8 @@
         </w:numPr>
         <w:rPr/>
       </w:pPr>
-      <w:bookmarkStart w:id="10" w:name="_Toc372276273"/>
-      <w:bookmarkEnd w:id="10"/>
+      <w:bookmarkStart w:id="9" w:name="_Toc372276273"/>
+      <w:bookmarkEnd w:id="9"/>
       <w:r>
         <w:rPr/>
         <w:t>Описание на декомпозицията</w:t>
@@ -5890,8 +6967,8 @@
         </w:numPr>
         <w:rPr/>
       </w:pPr>
-      <w:bookmarkStart w:id="11" w:name="_Toc372276274"/>
-      <w:bookmarkEnd w:id="11"/>
+      <w:bookmarkStart w:id="10" w:name="_Toc372276274"/>
+      <w:bookmarkEnd w:id="10"/>
       <w:r>
         <w:rPr/>
         <w:t>Обосновка на проектирането</w:t>
@@ -5931,8 +7008,8 @@
         </w:numPr>
         <w:rPr/>
       </w:pPr>
-      <w:bookmarkStart w:id="12" w:name="_Toc372276275"/>
-      <w:bookmarkEnd w:id="12"/>
+      <w:bookmarkStart w:id="11" w:name="_Toc372276275"/>
+      <w:bookmarkEnd w:id="11"/>
       <w:r>
         <w:rPr/>
         <w:t>ДАННОВО ПРОЕКТИРАНЕ</w:t>
@@ -5947,8 +7024,8 @@
         </w:numPr>
         <w:rPr/>
       </w:pPr>
-      <w:bookmarkStart w:id="13" w:name="_Toc372276276"/>
-      <w:bookmarkEnd w:id="13"/>
+      <w:bookmarkStart w:id="12" w:name="_Toc372276276"/>
+      <w:bookmarkEnd w:id="12"/>
       <w:r>
         <w:rPr/>
         <w:t>Описание на данните</w:t>
@@ -5978,8 +7055,8 @@
         </w:numPr>
         <w:rPr/>
       </w:pPr>
-      <w:bookmarkStart w:id="14" w:name="_Toc372276277"/>
-      <w:bookmarkEnd w:id="14"/>
+      <w:bookmarkStart w:id="13" w:name="_Toc372276277"/>
+      <w:bookmarkEnd w:id="13"/>
       <w:r>
         <w:rPr/>
         <w:t>Речник на данните</w:t>
@@ -6019,8 +7096,8 @@
         </w:numPr>
         <w:rPr/>
       </w:pPr>
-      <w:bookmarkStart w:id="15" w:name="_Toc372276278"/>
-      <w:bookmarkEnd w:id="15"/>
+      <w:bookmarkStart w:id="14" w:name="_Toc372276278"/>
+      <w:bookmarkEnd w:id="14"/>
       <w:r>
         <w:rPr/>
         <w:t>КОМПОНЕНТНО ПРОЕКТИРАНЕ</w:t>
@@ -6060,8 +7137,8 @@
         </w:numPr>
         <w:rPr/>
       </w:pPr>
-      <w:bookmarkStart w:id="16" w:name="_Toc372276279"/>
-      <w:bookmarkEnd w:id="16"/>
+      <w:bookmarkStart w:id="15" w:name="_Toc372276279"/>
+      <w:bookmarkEnd w:id="15"/>
       <w:r>
         <w:rPr/>
         <w:t>ПРОЕКТИРАНЕ НА ПОТРЕБИТЕЛСКИЯ ИНТЕРФЕЙС</w:t>
@@ -6076,8 +7153,8 @@
         </w:numPr>
         <w:rPr/>
       </w:pPr>
-      <w:bookmarkStart w:id="17" w:name="_Toc372276280"/>
-      <w:bookmarkEnd w:id="17"/>
+      <w:bookmarkStart w:id="16" w:name="_Toc372276280"/>
+      <w:bookmarkEnd w:id="16"/>
       <w:r>
         <w:rPr/>
         <w:t>Обобщение на потребителския интерфейс</w:t>
@@ -6107,8 +7184,8 @@
         </w:numPr>
         <w:rPr/>
       </w:pPr>
-      <w:bookmarkStart w:id="18" w:name="_Toc372276281"/>
-      <w:bookmarkEnd w:id="18"/>
+      <w:bookmarkStart w:id="17" w:name="_Toc372276281"/>
+      <w:bookmarkEnd w:id="17"/>
       <w:r>
         <w:rPr/>
         <w:t>Екранни изображения</w:t>
@@ -6148,8 +7225,8 @@
         </w:numPr>
         <w:rPr/>
       </w:pPr>
-      <w:bookmarkStart w:id="19" w:name="_Toc372276283"/>
-      <w:bookmarkEnd w:id="19"/>
+      <w:bookmarkStart w:id="18" w:name="_Toc372276283"/>
+      <w:bookmarkEnd w:id="18"/>
       <w:r>
         <w:rPr/>
         <w:t>МАТРИЦА НА ИЗИСКВАНИЯТА</w:t>
@@ -6157,6 +7234,16 @@
     </w:p>
     <w:p>
       <w:pPr>
+        <w:sectPr>
+          <w:footerReference w:type="default" r:id="rId9"/>
+          <w:type w:val="nextPage"/>
+          <w:pgSz w:w="11906" w:h="16838"/>
+          <w:pgMar w:left="1417" w:right="1417" w:header="0" w:top="1417" w:footer="708" w:bottom="1417" w:gutter="0"/>
+          <w:pgNumType w:fmt="decimal"/>
+          <w:formProt w:val="false"/>
+          <w:textDirection w:val="lrTb"/>
+          <w:docGrid w:type="default" w:linePitch="360" w:charSpace="4294965247"/>
+        </w:sectPr>
         <w:pStyle w:val="Normal"/>
         <w:rPr/>
       </w:pPr>
@@ -6195,28 +7282,6 @@
     </w:p>
     <w:p>
       <w:pPr>
-        <w:sectPr>
-          <w:footerReference w:type="default" r:id="rId9"/>
-          <w:type w:val="nextPage"/>
-          <w:pgSz w:w="11906" w:h="16838"/>
-          <w:pgMar w:left="1417" w:right="1417" w:header="0" w:top="1417" w:footer="708" w:bottom="1417" w:gutter="0"/>
-          <w:pgNumType w:fmt="decimal"/>
-          <w:formProt w:val="false"/>
-          <w:textDirection w:val="lrTb"/>
-          <w:docGrid w:type="default" w:linePitch="360" w:charSpace="4294965247"/>
-        </w:sectPr>
-        <w:pStyle w:val="Normal"/>
-        <w:rPr>
-          <w:i/>
-          <w:i/>
-        </w:rPr>
-      </w:pPr>
-      <w:r>
-        <w:rPr/>
-      </w:r>
-    </w:p>
-    <w:p>
-      <w:pPr>
         <w:pStyle w:val="Heading1"/>
         <w:numPr>
           <w:ilvl w:val="0"/>
@@ -6224,8 +7289,8 @@
         </w:numPr>
         <w:rPr/>
       </w:pPr>
-      <w:bookmarkStart w:id="20" w:name="_Toc372276284"/>
-      <w:bookmarkEnd w:id="20"/>
+      <w:bookmarkStart w:id="19" w:name="_Toc372276284"/>
+      <w:bookmarkEnd w:id="19"/>
       <w:r>
         <w:rPr/>
         <w:t>ПРИЛОЖЕНИЯ</w:t>
@@ -6332,55 +7397,7 @@
         <w:docPartGallery w:val="Page Numbers (Bottom of Page)"/>
         <w:docPartUnique w:val="true"/>
       </w:docPartObj>
-      <w:id w:val="1159421781"/>
-    </w:sdtPr>
-    <w:sdtContent>
-      <w:p>
-        <w:pPr>
-          <w:pStyle w:val="Footer"/>
-          <w:jc w:val="center"/>
-          <w:rPr/>
-        </w:pPr>
-        <w:r>
-          <w:rPr/>
-          <w:fldChar w:fldCharType="begin"/>
-        </w:r>
-        <w:r>
-          <w:instrText> PAGE </w:instrText>
-        </w:r>
-        <w:r>
-          <w:fldChar w:fldCharType="separate"/>
-        </w:r>
-        <w:r>
-          <w:t>10</w:t>
-        </w:r>
-        <w:r>
-          <w:fldChar w:fldCharType="end"/>
-        </w:r>
-      </w:p>
-      <w:p>
-        <w:pPr>
-          <w:pStyle w:val="Footer"/>
-          <w:rPr/>
-        </w:pPr>
-        <w:r>
-          <w:rPr/>
-        </w:r>
-      </w:p>
-    </w:sdtContent>
-  </w:sdt>
-</w:ftr>
-</file>
-
-<file path=word/footer4.xml><?xml version="1.0" encoding="utf-8"?>
-<w:ftr xmlns:o="urn:schemas-microsoft-com:office:office" xmlns:r="http://schemas.openxmlformats.org/officeDocument/2006/relationships" xmlns:v="urn:schemas-microsoft-com:vml" xmlns:w="http://schemas.openxmlformats.org/wordprocessingml/2006/main" xmlns:w10="urn:schemas-microsoft-com:office:word" xmlns:wp="http://schemas.openxmlformats.org/drawingml/2006/wordprocessingDrawing" xmlns:wps="http://schemas.microsoft.com/office/word/2010/wordprocessingShape" xmlns:wpg="http://schemas.microsoft.com/office/word/2010/wordprocessingGroup" xmlns:mc="http://schemas.openxmlformats.org/markup-compatibility/2006" xmlns:wp14="http://schemas.microsoft.com/office/word/2010/wordprocessingDrawing" xmlns:w14="http://schemas.microsoft.com/office/word/2010/wordml" mc:Ignorable="w14 wp14">
-  <w:sdt>
-    <w:sdtPr>
-      <w:docPartObj>
-        <w:docPartGallery w:val="Page Numbers (Bottom of Page)"/>
-        <w:docPartUnique w:val="true"/>
-      </w:docPartObj>
-      <w:id w:val="556939801"/>
+      <w:id w:val="1362075096"/>
     </w:sdtPr>
     <w:sdtContent>
       <w:p>
@@ -6420,7 +7437,7 @@
 </w:ftr>
 </file>
 
-<file path=word/footer5.xml><?xml version="1.0" encoding="utf-8"?>
+<file path=word/footer4.xml><?xml version="1.0" encoding="utf-8"?>
 <w:ftr xmlns:o="urn:schemas-microsoft-com:office:office" xmlns:r="http://schemas.openxmlformats.org/officeDocument/2006/relationships" xmlns:v="urn:schemas-microsoft-com:vml" xmlns:w="http://schemas.openxmlformats.org/wordprocessingml/2006/main" xmlns:w10="urn:schemas-microsoft-com:office:word" xmlns:wp="http://schemas.openxmlformats.org/drawingml/2006/wordprocessingDrawing" xmlns:wps="http://schemas.microsoft.com/office/word/2010/wordprocessingShape" xmlns:wpg="http://schemas.microsoft.com/office/word/2010/wordprocessingGroup" xmlns:mc="http://schemas.openxmlformats.org/markup-compatibility/2006" xmlns:wp14="http://schemas.microsoft.com/office/word/2010/wordprocessingDrawing" xmlns:w14="http://schemas.microsoft.com/office/word/2010/wordml" mc:Ignorable="w14 wp14">
   <w:sdt>
     <w:sdtPr>
@@ -6428,7 +7445,7 @@
         <w:docPartGallery w:val="Page Numbers (Bottom of Page)"/>
         <w:docPartUnique w:val="true"/>
       </w:docPartObj>
-      <w:id w:val="1618067839"/>
+      <w:id w:val="318310021"/>
     </w:sdtPr>
     <w:sdtContent>
       <w:p>
@@ -6468,7 +7485,7 @@
 </w:ftr>
 </file>
 
-<file path=word/footer6.xml><?xml version="1.0" encoding="utf-8"?>
+<file path=word/footer5.xml><?xml version="1.0" encoding="utf-8"?>
 <w:ftr xmlns:o="urn:schemas-microsoft-com:office:office" xmlns:r="http://schemas.openxmlformats.org/officeDocument/2006/relationships" xmlns:v="urn:schemas-microsoft-com:vml" xmlns:w="http://schemas.openxmlformats.org/wordprocessingml/2006/main" xmlns:w10="urn:schemas-microsoft-com:office:word" xmlns:wp="http://schemas.openxmlformats.org/drawingml/2006/wordprocessingDrawing" xmlns:wps="http://schemas.microsoft.com/office/word/2010/wordprocessingShape" xmlns:wpg="http://schemas.microsoft.com/office/word/2010/wordprocessingGroup" xmlns:mc="http://schemas.openxmlformats.org/markup-compatibility/2006" xmlns:wp14="http://schemas.microsoft.com/office/word/2010/wordprocessingDrawing" xmlns:w14="http://schemas.microsoft.com/office/word/2010/wordml" mc:Ignorable="w14 wp14">
   <w:sdt>
     <w:sdtPr>
@@ -6476,7 +7493,7 @@
         <w:docPartGallery w:val="Page Numbers (Bottom of Page)"/>
         <w:docPartUnique w:val="true"/>
       </w:docPartObj>
-      <w:id w:val="1176154387"/>
+      <w:id w:val="457235178"/>
     </w:sdtPr>
     <w:sdtContent>
       <w:p>
@@ -6516,7 +7533,7 @@
 </w:ftr>
 </file>
 
-<file path=word/footer7.xml><?xml version="1.0" encoding="utf-8"?>
+<file path=word/footer6.xml><?xml version="1.0" encoding="utf-8"?>
 <w:ftr xmlns:o="urn:schemas-microsoft-com:office:office" xmlns:r="http://schemas.openxmlformats.org/officeDocument/2006/relationships" xmlns:v="urn:schemas-microsoft-com:vml" xmlns:w="http://schemas.openxmlformats.org/wordprocessingml/2006/main" xmlns:w10="urn:schemas-microsoft-com:office:word" xmlns:wp="http://schemas.openxmlformats.org/drawingml/2006/wordprocessingDrawing" xmlns:wps="http://schemas.microsoft.com/office/word/2010/wordprocessingShape" xmlns:wpg="http://schemas.microsoft.com/office/word/2010/wordprocessingGroup" xmlns:mc="http://schemas.openxmlformats.org/markup-compatibility/2006" xmlns:wp14="http://schemas.microsoft.com/office/word/2010/wordprocessingDrawing" xmlns:w14="http://schemas.microsoft.com/office/word/2010/wordml" mc:Ignorable="w14 wp14">
   <w:sdt>
     <w:sdtPr>
@@ -6524,7 +7541,7 @@
         <w:docPartGallery w:val="Page Numbers (Bottom of Page)"/>
         <w:docPartUnique w:val="true"/>
       </w:docPartObj>
-      <w:id w:val="1794031301"/>
+      <w:id w:val="829514215"/>
     </w:sdtPr>
     <w:sdtContent>
       <w:p>
@@ -6564,7 +7581,7 @@
 </w:ftr>
 </file>
 
-<file path=word/footer8.xml><?xml version="1.0" encoding="utf-8"?>
+<file path=word/footer7.xml><?xml version="1.0" encoding="utf-8"?>
 <w:ftr xmlns:o="urn:schemas-microsoft-com:office:office" xmlns:r="http://schemas.openxmlformats.org/officeDocument/2006/relationships" xmlns:v="urn:schemas-microsoft-com:vml" xmlns:w="http://schemas.openxmlformats.org/wordprocessingml/2006/main" xmlns:w10="urn:schemas-microsoft-com:office:word" xmlns:wp="http://schemas.openxmlformats.org/drawingml/2006/wordprocessingDrawing" xmlns:wps="http://schemas.microsoft.com/office/word/2010/wordprocessingShape" xmlns:wpg="http://schemas.microsoft.com/office/word/2010/wordprocessingGroup" xmlns:mc="http://schemas.openxmlformats.org/markup-compatibility/2006" xmlns:wp14="http://schemas.microsoft.com/office/word/2010/wordprocessingDrawing" xmlns:w14="http://schemas.microsoft.com/office/word/2010/wordml" mc:Ignorable="w14 wp14">
   <w:sdt>
     <w:sdtPr>
@@ -6572,7 +7589,7 @@
         <w:docPartGallery w:val="Page Numbers (Bottom of Page)"/>
         <w:docPartUnique w:val="true"/>
       </w:docPartObj>
-      <w:id w:val="582822420"/>
+      <w:id w:val="146346025"/>
     </w:sdtPr>
     <w:sdtContent>
       <w:p>
@@ -6593,6 +7610,54 @@
         </w:r>
         <w:r>
           <w:t>15</w:t>
+        </w:r>
+        <w:r>
+          <w:fldChar w:fldCharType="end"/>
+        </w:r>
+      </w:p>
+      <w:p>
+        <w:pPr>
+          <w:pStyle w:val="Footer"/>
+          <w:rPr/>
+        </w:pPr>
+        <w:r>
+          <w:rPr/>
+        </w:r>
+      </w:p>
+    </w:sdtContent>
+  </w:sdt>
+</w:ftr>
+</file>
+
+<file path=word/footer8.xml><?xml version="1.0" encoding="utf-8"?>
+<w:ftr xmlns:o="urn:schemas-microsoft-com:office:office" xmlns:r="http://schemas.openxmlformats.org/officeDocument/2006/relationships" xmlns:v="urn:schemas-microsoft-com:vml" xmlns:w="http://schemas.openxmlformats.org/wordprocessingml/2006/main" xmlns:w10="urn:schemas-microsoft-com:office:word" xmlns:wp="http://schemas.openxmlformats.org/drawingml/2006/wordprocessingDrawing" xmlns:wps="http://schemas.microsoft.com/office/word/2010/wordprocessingShape" xmlns:wpg="http://schemas.microsoft.com/office/word/2010/wordprocessingGroup" xmlns:mc="http://schemas.openxmlformats.org/markup-compatibility/2006" xmlns:wp14="http://schemas.microsoft.com/office/word/2010/wordprocessingDrawing" xmlns:w14="http://schemas.microsoft.com/office/word/2010/wordml" mc:Ignorable="w14 wp14">
+  <w:sdt>
+    <w:sdtPr>
+      <w:docPartObj>
+        <w:docPartGallery w:val="Page Numbers (Bottom of Page)"/>
+        <w:docPartUnique w:val="true"/>
+      </w:docPartObj>
+      <w:id w:val="321743429"/>
+    </w:sdtPr>
+    <w:sdtContent>
+      <w:p>
+        <w:pPr>
+          <w:pStyle w:val="Footer"/>
+          <w:jc w:val="center"/>
+          <w:rPr/>
+        </w:pPr>
+        <w:r>
+          <w:rPr/>
+          <w:fldChar w:fldCharType="begin"/>
+        </w:r>
+        <w:r>
+          <w:instrText> PAGE </w:instrText>
+        </w:r>
+        <w:r>
+          <w:fldChar w:fldCharType="separate"/>
+        </w:r>
+        <w:r>
+          <w:t>16</w:t>
         </w:r>
         <w:r>
           <w:fldChar w:fldCharType="end"/>
@@ -9328,6 +10393,384 @@
       <w:rFonts w:cs="OpenSymbol"/>
     </w:rPr>
   </w:style>
+  <w:style w:type="character" w:styleId="ListLabel94">
+    <w:name w:val="ListLabel 94"/>
+    <w:qFormat/>
+    <w:rPr>
+      <w:rFonts w:cs="Symbol"/>
+    </w:rPr>
+  </w:style>
+  <w:style w:type="character" w:styleId="ListLabel95">
+    <w:name w:val="ListLabel 95"/>
+    <w:qFormat/>
+    <w:rPr>
+      <w:rFonts w:cs="Courier New"/>
+    </w:rPr>
+  </w:style>
+  <w:style w:type="character" w:styleId="ListLabel96">
+    <w:name w:val="ListLabel 96"/>
+    <w:qFormat/>
+    <w:rPr>
+      <w:rFonts w:cs="Wingdings"/>
+    </w:rPr>
+  </w:style>
+  <w:style w:type="character" w:styleId="ListLabel97">
+    <w:name w:val="ListLabel 97"/>
+    <w:qFormat/>
+    <w:rPr>
+      <w:rFonts w:cs="Symbol"/>
+    </w:rPr>
+  </w:style>
+  <w:style w:type="character" w:styleId="ListLabel98">
+    <w:name w:val="ListLabel 98"/>
+    <w:qFormat/>
+    <w:rPr>
+      <w:rFonts w:cs="Courier New"/>
+    </w:rPr>
+  </w:style>
+  <w:style w:type="character" w:styleId="ListLabel99">
+    <w:name w:val="ListLabel 99"/>
+    <w:qFormat/>
+    <w:rPr>
+      <w:rFonts w:cs="Wingdings"/>
+    </w:rPr>
+  </w:style>
+  <w:style w:type="character" w:styleId="ListLabel100">
+    <w:name w:val="ListLabel 100"/>
+    <w:qFormat/>
+    <w:rPr>
+      <w:rFonts w:cs="Symbol"/>
+    </w:rPr>
+  </w:style>
+  <w:style w:type="character" w:styleId="ListLabel101">
+    <w:name w:val="ListLabel 101"/>
+    <w:qFormat/>
+    <w:rPr>
+      <w:rFonts w:cs="Courier New"/>
+    </w:rPr>
+  </w:style>
+  <w:style w:type="character" w:styleId="ListLabel102">
+    <w:name w:val="ListLabel 102"/>
+    <w:qFormat/>
+    <w:rPr>
+      <w:rFonts w:cs="Wingdings"/>
+    </w:rPr>
+  </w:style>
+  <w:style w:type="character" w:styleId="ListLabel103">
+    <w:name w:val="ListLabel 103"/>
+    <w:qFormat/>
+    <w:rPr>
+      <w:rFonts w:cs="OpenSymbol"/>
+    </w:rPr>
+  </w:style>
+  <w:style w:type="character" w:styleId="ListLabel104">
+    <w:name w:val="ListLabel 104"/>
+    <w:qFormat/>
+    <w:rPr>
+      <w:rFonts w:cs="OpenSymbol"/>
+    </w:rPr>
+  </w:style>
+  <w:style w:type="character" w:styleId="ListLabel105">
+    <w:name w:val="ListLabel 105"/>
+    <w:qFormat/>
+    <w:rPr>
+      <w:rFonts w:cs="OpenSymbol"/>
+    </w:rPr>
+  </w:style>
+  <w:style w:type="character" w:styleId="ListLabel106">
+    <w:name w:val="ListLabel 106"/>
+    <w:qFormat/>
+    <w:rPr>
+      <w:rFonts w:cs="OpenSymbol"/>
+    </w:rPr>
+  </w:style>
+  <w:style w:type="character" w:styleId="ListLabel107">
+    <w:name w:val="ListLabel 107"/>
+    <w:qFormat/>
+    <w:rPr>
+      <w:rFonts w:cs="OpenSymbol"/>
+    </w:rPr>
+  </w:style>
+  <w:style w:type="character" w:styleId="ListLabel108">
+    <w:name w:val="ListLabel 108"/>
+    <w:qFormat/>
+    <w:rPr>
+      <w:rFonts w:cs="OpenSymbol"/>
+    </w:rPr>
+  </w:style>
+  <w:style w:type="character" w:styleId="ListLabel109">
+    <w:name w:val="ListLabel 109"/>
+    <w:qFormat/>
+    <w:rPr>
+      <w:rFonts w:cs="OpenSymbol"/>
+    </w:rPr>
+  </w:style>
+  <w:style w:type="character" w:styleId="ListLabel110">
+    <w:name w:val="ListLabel 110"/>
+    <w:qFormat/>
+    <w:rPr>
+      <w:rFonts w:cs="OpenSymbol"/>
+    </w:rPr>
+  </w:style>
+  <w:style w:type="character" w:styleId="ListLabel111">
+    <w:name w:val="ListLabel 111"/>
+    <w:qFormat/>
+    <w:rPr>
+      <w:rFonts w:cs="OpenSymbol"/>
+    </w:rPr>
+  </w:style>
+  <w:style w:type="character" w:styleId="ListLabel112">
+    <w:name w:val="ListLabel 112"/>
+    <w:qFormat/>
+    <w:rPr>
+      <w:rFonts w:cs="OpenSymbol"/>
+    </w:rPr>
+  </w:style>
+  <w:style w:type="character" w:styleId="ListLabel113">
+    <w:name w:val="ListLabel 113"/>
+    <w:qFormat/>
+    <w:rPr>
+      <w:rFonts w:cs="OpenSymbol"/>
+    </w:rPr>
+  </w:style>
+  <w:style w:type="character" w:styleId="ListLabel114">
+    <w:name w:val="ListLabel 114"/>
+    <w:qFormat/>
+    <w:rPr>
+      <w:rFonts w:cs="OpenSymbol"/>
+    </w:rPr>
+  </w:style>
+  <w:style w:type="character" w:styleId="ListLabel115">
+    <w:name w:val="ListLabel 115"/>
+    <w:qFormat/>
+    <w:rPr>
+      <w:rFonts w:cs="OpenSymbol"/>
+    </w:rPr>
+  </w:style>
+  <w:style w:type="character" w:styleId="ListLabel116">
+    <w:name w:val="ListLabel 116"/>
+    <w:qFormat/>
+    <w:rPr>
+      <w:rFonts w:cs="OpenSymbol"/>
+    </w:rPr>
+  </w:style>
+  <w:style w:type="character" w:styleId="ListLabel117">
+    <w:name w:val="ListLabel 117"/>
+    <w:qFormat/>
+    <w:rPr>
+      <w:rFonts w:cs="OpenSymbol"/>
+    </w:rPr>
+  </w:style>
+  <w:style w:type="character" w:styleId="ListLabel118">
+    <w:name w:val="ListLabel 118"/>
+    <w:qFormat/>
+    <w:rPr>
+      <w:rFonts w:cs="OpenSymbol"/>
+    </w:rPr>
+  </w:style>
+  <w:style w:type="character" w:styleId="ListLabel119">
+    <w:name w:val="ListLabel 119"/>
+    <w:qFormat/>
+    <w:rPr>
+      <w:rFonts w:cs="OpenSymbol"/>
+    </w:rPr>
+  </w:style>
+  <w:style w:type="character" w:styleId="ListLabel120">
+    <w:name w:val="ListLabel 120"/>
+    <w:qFormat/>
+    <w:rPr>
+      <w:rFonts w:cs="OpenSymbol"/>
+    </w:rPr>
+  </w:style>
+  <w:style w:type="character" w:styleId="ListLabel121">
+    <w:name w:val="ListLabel 121"/>
+    <w:qFormat/>
+    <w:rPr>
+      <w:rFonts w:cs="OpenSymbol"/>
+    </w:rPr>
+  </w:style>
+  <w:style w:type="character" w:styleId="ListLabel122">
+    <w:name w:val="ListLabel 122"/>
+    <w:qFormat/>
+    <w:rPr>
+      <w:rFonts w:cs="OpenSymbol"/>
+    </w:rPr>
+  </w:style>
+  <w:style w:type="character" w:styleId="ListLabel123">
+    <w:name w:val="ListLabel 123"/>
+    <w:qFormat/>
+    <w:rPr>
+      <w:rFonts w:cs="OpenSymbol"/>
+    </w:rPr>
+  </w:style>
+  <w:style w:type="character" w:styleId="ListLabel124">
+    <w:name w:val="ListLabel 124"/>
+    <w:qFormat/>
+    <w:rPr>
+      <w:rFonts w:cs="OpenSymbol"/>
+    </w:rPr>
+  </w:style>
+  <w:style w:type="character" w:styleId="ListLabel125">
+    <w:name w:val="ListLabel 125"/>
+    <w:qFormat/>
+    <w:rPr>
+      <w:rFonts w:cs="OpenSymbol"/>
+    </w:rPr>
+  </w:style>
+  <w:style w:type="character" w:styleId="ListLabel126">
+    <w:name w:val="ListLabel 126"/>
+    <w:qFormat/>
+    <w:rPr>
+      <w:rFonts w:cs="OpenSymbol"/>
+    </w:rPr>
+  </w:style>
+  <w:style w:type="character" w:styleId="ListLabel127">
+    <w:name w:val="ListLabel 127"/>
+    <w:qFormat/>
+    <w:rPr>
+      <w:rFonts w:cs="OpenSymbol"/>
+    </w:rPr>
+  </w:style>
+  <w:style w:type="character" w:styleId="ListLabel128">
+    <w:name w:val="ListLabel 128"/>
+    <w:qFormat/>
+    <w:rPr>
+      <w:rFonts w:cs="OpenSymbol"/>
+    </w:rPr>
+  </w:style>
+  <w:style w:type="character" w:styleId="ListLabel129">
+    <w:name w:val="ListLabel 129"/>
+    <w:qFormat/>
+    <w:rPr>
+      <w:rFonts w:cs="OpenSymbol"/>
+    </w:rPr>
+  </w:style>
+  <w:style w:type="character" w:styleId="ListLabel130">
+    <w:name w:val="ListLabel 130"/>
+    <w:qFormat/>
+    <w:rPr>
+      <w:rFonts w:cs="OpenSymbol"/>
+    </w:rPr>
+  </w:style>
+  <w:style w:type="character" w:styleId="ListLabel131">
+    <w:name w:val="ListLabel 131"/>
+    <w:qFormat/>
+    <w:rPr>
+      <w:rFonts w:cs="OpenSymbol"/>
+    </w:rPr>
+  </w:style>
+  <w:style w:type="character" w:styleId="ListLabel132">
+    <w:name w:val="ListLabel 132"/>
+    <w:qFormat/>
+    <w:rPr>
+      <w:rFonts w:cs="OpenSymbol"/>
+    </w:rPr>
+  </w:style>
+  <w:style w:type="character" w:styleId="ListLabel133">
+    <w:name w:val="ListLabel 133"/>
+    <w:qFormat/>
+    <w:rPr>
+      <w:rFonts w:cs="OpenSymbol"/>
+    </w:rPr>
+  </w:style>
+  <w:style w:type="character" w:styleId="ListLabel134">
+    <w:name w:val="ListLabel 134"/>
+    <w:qFormat/>
+    <w:rPr>
+      <w:rFonts w:cs="OpenSymbol"/>
+    </w:rPr>
+  </w:style>
+  <w:style w:type="character" w:styleId="ListLabel135">
+    <w:name w:val="ListLabel 135"/>
+    <w:qFormat/>
+    <w:rPr>
+      <w:rFonts w:cs="OpenSymbol"/>
+    </w:rPr>
+  </w:style>
+  <w:style w:type="character" w:styleId="ListLabel136">
+    <w:name w:val="ListLabel 136"/>
+    <w:qFormat/>
+    <w:rPr>
+      <w:rFonts w:cs="OpenSymbol"/>
+    </w:rPr>
+  </w:style>
+  <w:style w:type="character" w:styleId="ListLabel137">
+    <w:name w:val="ListLabel 137"/>
+    <w:qFormat/>
+    <w:rPr>
+      <w:rFonts w:cs="OpenSymbol"/>
+    </w:rPr>
+  </w:style>
+  <w:style w:type="character" w:styleId="ListLabel138">
+    <w:name w:val="ListLabel 138"/>
+    <w:qFormat/>
+    <w:rPr>
+      <w:rFonts w:cs="OpenSymbol"/>
+    </w:rPr>
+  </w:style>
+  <w:style w:type="character" w:styleId="ListLabel139">
+    <w:name w:val="ListLabel 139"/>
+    <w:qFormat/>
+    <w:rPr>
+      <w:rFonts w:cs="OpenSymbol"/>
+    </w:rPr>
+  </w:style>
+  <w:style w:type="character" w:styleId="ListLabel140">
+    <w:name w:val="ListLabel 140"/>
+    <w:qFormat/>
+    <w:rPr>
+      <w:rFonts w:cs="OpenSymbol"/>
+    </w:rPr>
+  </w:style>
+  <w:style w:type="character" w:styleId="ListLabel141">
+    <w:name w:val="ListLabel 141"/>
+    <w:qFormat/>
+    <w:rPr>
+      <w:rFonts w:cs="OpenSymbol"/>
+    </w:rPr>
+  </w:style>
+  <w:style w:type="character" w:styleId="ListLabel142">
+    <w:name w:val="ListLabel 142"/>
+    <w:qFormat/>
+    <w:rPr>
+      <w:rFonts w:cs="OpenSymbol"/>
+    </w:rPr>
+  </w:style>
+  <w:style w:type="character" w:styleId="ListLabel143">
+    <w:name w:val="ListLabel 143"/>
+    <w:qFormat/>
+    <w:rPr>
+      <w:rFonts w:cs="OpenSymbol"/>
+    </w:rPr>
+  </w:style>
+  <w:style w:type="character" w:styleId="ListLabel144">
+    <w:name w:val="ListLabel 144"/>
+    <w:qFormat/>
+    <w:rPr>
+      <w:rFonts w:cs="OpenSymbol"/>
+    </w:rPr>
+  </w:style>
+  <w:style w:type="character" w:styleId="ListLabel145">
+    <w:name w:val="ListLabel 145"/>
+    <w:qFormat/>
+    <w:rPr>
+      <w:rFonts w:cs="OpenSymbol"/>
+    </w:rPr>
+  </w:style>
+  <w:style w:type="character" w:styleId="ListLabel146">
+    <w:name w:val="ListLabel 146"/>
+    <w:qFormat/>
+    <w:rPr>
+      <w:rFonts w:cs="OpenSymbol"/>
+    </w:rPr>
+  </w:style>
+  <w:style w:type="character" w:styleId="ListLabel147">
+    <w:name w:val="ListLabel 147"/>
+    <w:qFormat/>
+    <w:rPr>
+      <w:rFonts w:cs="OpenSymbol"/>
+    </w:rPr>
+  </w:style>
   <w:style w:type="paragraph" w:styleId="Heading">
     <w:name w:val="Heading"/>
     <w:basedOn w:val="Normal"/>

</xml_diff>

<commit_message>
more comments for functional requirements
</commit_message>
<xml_diff>
--- a/docs/Design.docx
+++ b/docs/Design.docx
@@ -1119,7 +1119,7 @@
           <w:docPartGallery w:val="Table of Contents"/>
           <w:docPartUnique w:val="true"/>
         </w:docPartObj>
-        <w:id w:val="383449400"/>
+        <w:id w:val="1798074870"/>
       </w:sdtPr>
       <w:sdtContent>
         <w:p>
@@ -4795,7 +4795,7 @@
             </w:pPr>
             <w:r>
               <w:rPr/>
-              <w:t>При регистрация на нов потребител система задължително трябва да приема потребителско име и 2 парола. Ако пароли не са еднакви да дава грешка при регистрация</w:t>
+              <w:t>При регистрация на нов потребител система задължително трябва да изисква потребителско име и 2 парола.</w:t>
             </w:r>
           </w:p>
         </w:tc>
@@ -4820,6 +4820,7 @@
             </w:pPr>
             <w:r>
               <w:rPr/>
+              <w:t>Ако пароли не са еднакви да дава грешка при регистрация</w:t>
             </w:r>
           </w:p>
         </w:tc>
@@ -5005,7 +5006,7 @@
             </w:pPr>
             <w:r>
               <w:rPr/>
-              <w:t>Всяко ревю на книга задължително трябва да съдържа автора, съдържание на ревю, оценка ако такава съществува и коментари към ревю</w:t>
+              <w:t>Всяко ревю на книга задължително трябва да съдържа автора, съдържание на ревю, оценка и коментари</w:t>
             </w:r>
           </w:p>
         </w:tc>
@@ -5030,6 +5031,20 @@
             </w:pPr>
             <w:r>
               <w:rPr/>
+              <w:t>Коментари  са коментари на други ползватели относно дадено ревю.</w:t>
+            </w:r>
+          </w:p>
+          <w:p>
+            <w:pPr>
+              <w:pStyle w:val="Normal"/>
+              <w:spacing w:lineRule="auto" w:line="240" w:before="0" w:after="0"/>
+              <w:jc w:val="left"/>
+              <w:cnfStyle w:val="000000000000" w:firstRow="0" w:lastRow="0" w:firstColumn="0" w:lastColumn="0" w:oddVBand="0" w:evenVBand="0" w:oddHBand="0" w:evenHBand="0" w:firstRowFirstColumn="0" w:firstRowLastColumn="0" w:lastRowFirstColumn="0" w:lastRowLastColumn="0"/>
+              <w:rPr/>
+            </w:pPr>
+            <w:r>
+              <w:rPr/>
+              <w:t>Оценка е оценка на книга от ревюиращия</w:t>
             </w:r>
           </w:p>
         </w:tc>
@@ -5117,7 +5132,7 @@
             </w:pPr>
             <w:r>
               <w:rPr/>
-              <w:t>Всеки коментар необходимо да съдържа автора, съдържание на коментар и отговори от други ползватели за даден коментар //TODO</w:t>
+              <w:t>Всеки коментар необходимо да съдържа автора, съдържание на коментар и отговори.</w:t>
             </w:r>
           </w:p>
         </w:tc>
@@ -5142,6 +5157,7 @@
             </w:pPr>
             <w:r>
               <w:rPr/>
+              <w:t>Отговори са коментари на други ползватели за даден коментар</w:t>
             </w:r>
           </w:p>
         </w:tc>
@@ -5229,7 +5245,7 @@
             </w:pPr>
             <w:r>
               <w:rPr/>
-              <w:t>При създаване на ново ревю на книга система задължително трябва приема оценка от ревюиращия за дадена книга</w:t>
+              <w:t>При създаване на ново ревю на книга система задължително трябва приема оценка.</w:t>
             </w:r>
           </w:p>
         </w:tc>
@@ -5254,6 +5270,7 @@
             </w:pPr>
             <w:r>
               <w:rPr/>
+              <w:t>Оценка е  оценка за дадена книга от ревюиращия.</w:t>
             </w:r>
           </w:p>
         </w:tc>
@@ -5364,8 +5381,11 @@
               <w:cnfStyle w:val="000000000000" w:firstRow="0" w:lastRow="0" w:firstColumn="0" w:lastColumn="0" w:oddVBand="0" w:evenVBand="0" w:oddHBand="0" w:evenHBand="0" w:firstRowFirstColumn="0" w:firstRowLastColumn="0" w:lastRowFirstColumn="0" w:lastRowLastColumn="0"/>
               <w:rPr/>
             </w:pPr>
-            <w:r>
-              <w:rPr/>
+            <w:bookmarkStart w:id="7" w:name="__DdeLink__2419_37907819"/>
+            <w:bookmarkEnd w:id="7"/>
+            <w:r>
+              <w:rPr/>
+              <w:t>Ако стойността е друга система препоръчително да дава предупреждение и грешка ако ползвател отказва се да поправя стойност</w:t>
             </w:r>
           </w:p>
         </w:tc>
@@ -5478,6 +5498,7 @@
             </w:pPr>
             <w:r>
               <w:rPr/>
+              <w:t>Ако стойността е друга система препоръчително да дава предупреждение и грешка ако ползвател отказва се да поправя стойност</w:t>
             </w:r>
           </w:p>
         </w:tc>
@@ -5590,6 +5611,7 @@
             </w:pPr>
             <w:r>
               <w:rPr/>
+              <w:t>Ако стойността е друга система препоръчително да дава предупреждение и грешка ако ползвател отказва се да поправя стойност</w:t>
             </w:r>
           </w:p>
         </w:tc>
@@ -5677,7 +5699,7 @@
             </w:pPr>
             <w:r>
               <w:rPr/>
-              <w:t>Търсене на книги задължително трябва да примема като параметър текст и полета по които да се търси книга (автор, описание, оценки)</w:t>
+              <w:t>Търсене на книги задължително трябва да примема като параметър текст и полета по които да се търси книга.</w:t>
             </w:r>
           </w:p>
         </w:tc>
@@ -5702,6 +5724,11 @@
             </w:pPr>
             <w:r>
               <w:rPr/>
+              <w:t xml:space="preserve"> </w:t>
+            </w:r>
+            <w:r>
+              <w:rPr/>
+              <w:t>Възможни полета са „автор“, „описание“, „оценки“</w:t>
             </w:r>
           </w:p>
         </w:tc>
@@ -5789,7 +5816,7 @@
             </w:pPr>
             <w:r>
               <w:rPr/>
-              <w:t>Връщане на списък на книги препоръчително да има възможност да бъде конфигуриран от заявката (сортиране, лимит, страница на резултати)</w:t>
+              <w:t>Връщане на списък на книги препоръчително да има възможност да бъде конфигуриран от заявката</w:t>
             </w:r>
           </w:p>
         </w:tc>
@@ -5814,6 +5841,7 @@
             </w:pPr>
             <w:r>
               <w:rPr/>
+              <w:t>Сортиране, лимит, номер на страница на резултати.</w:t>
             </w:r>
           </w:p>
         </w:tc>
@@ -5926,6 +5954,7 @@
             </w:pPr>
             <w:r>
               <w:rPr/>
+              <w:t>Една книга може да участва в даден списък само вендъж.</w:t>
             </w:r>
           </w:p>
         </w:tc>
@@ -6013,7 +6042,7 @@
             </w:pPr>
             <w:r>
               <w:rPr/>
-              <w:t>Списъци „Харесано“ и „Прочетени“ препоръчително да са сортирани по дата на добавяне на книга в даден списък</w:t>
+              <w:t>Списъци „Харесано“ и „Прочетени“ препоръчително да са сортирани</w:t>
             </w:r>
           </w:p>
         </w:tc>
@@ -6038,6 +6067,7 @@
             </w:pPr>
             <w:r>
               <w:rPr/>
+              <w:t>Сотрирани по дата на добавяне на книга в даден списък</w:t>
             </w:r>
           </w:p>
         </w:tc>
@@ -6889,8 +6919,8 @@
         </w:numPr>
         <w:rPr/>
       </w:pPr>
-      <w:bookmarkStart w:id="7" w:name="_Toc372276271"/>
-      <w:bookmarkEnd w:id="7"/>
+      <w:bookmarkStart w:id="8" w:name="_Toc372276271"/>
+      <w:bookmarkEnd w:id="8"/>
       <w:r>
         <w:rPr/>
         <w:t>СИСТЕМНА АРХИТЕКТУРА</w:t>
@@ -6905,8 +6935,8 @@
         </w:numPr>
         <w:rPr/>
       </w:pPr>
-      <w:bookmarkStart w:id="8" w:name="_Toc372276272"/>
-      <w:bookmarkEnd w:id="8"/>
+      <w:bookmarkStart w:id="9" w:name="_Toc372276272"/>
+      <w:bookmarkEnd w:id="9"/>
       <w:r>
         <w:rPr/>
         <w:t>Архитектурно проектиране</w:t>
@@ -6936,8 +6966,8 @@
         </w:numPr>
         <w:rPr/>
       </w:pPr>
-      <w:bookmarkStart w:id="9" w:name="_Toc372276273"/>
-      <w:bookmarkEnd w:id="9"/>
+      <w:bookmarkStart w:id="10" w:name="_Toc372276273"/>
+      <w:bookmarkEnd w:id="10"/>
       <w:r>
         <w:rPr/>
         <w:t>Описание на декомпозицията</w:t>
@@ -6967,8 +6997,8 @@
         </w:numPr>
         <w:rPr/>
       </w:pPr>
-      <w:bookmarkStart w:id="10" w:name="_Toc372276274"/>
-      <w:bookmarkEnd w:id="10"/>
+      <w:bookmarkStart w:id="11" w:name="_Toc372276274"/>
+      <w:bookmarkEnd w:id="11"/>
       <w:r>
         <w:rPr/>
         <w:t>Обосновка на проектирането</w:t>
@@ -7008,8 +7038,8 @@
         </w:numPr>
         <w:rPr/>
       </w:pPr>
-      <w:bookmarkStart w:id="11" w:name="_Toc372276275"/>
-      <w:bookmarkEnd w:id="11"/>
+      <w:bookmarkStart w:id="12" w:name="_Toc372276275"/>
+      <w:bookmarkEnd w:id="12"/>
       <w:r>
         <w:rPr/>
         <w:t>ДАННОВО ПРОЕКТИРАНЕ</w:t>
@@ -7024,8 +7054,8 @@
         </w:numPr>
         <w:rPr/>
       </w:pPr>
-      <w:bookmarkStart w:id="12" w:name="_Toc372276276"/>
-      <w:bookmarkEnd w:id="12"/>
+      <w:bookmarkStart w:id="13" w:name="_Toc372276276"/>
+      <w:bookmarkEnd w:id="13"/>
       <w:r>
         <w:rPr/>
         <w:t>Описание на данните</w:t>
@@ -7055,8 +7085,8 @@
         </w:numPr>
         <w:rPr/>
       </w:pPr>
-      <w:bookmarkStart w:id="13" w:name="_Toc372276277"/>
-      <w:bookmarkEnd w:id="13"/>
+      <w:bookmarkStart w:id="14" w:name="_Toc372276277"/>
+      <w:bookmarkEnd w:id="14"/>
       <w:r>
         <w:rPr/>
         <w:t>Речник на данните</w:t>
@@ -7096,8 +7126,8 @@
         </w:numPr>
         <w:rPr/>
       </w:pPr>
-      <w:bookmarkStart w:id="14" w:name="_Toc372276278"/>
-      <w:bookmarkEnd w:id="14"/>
+      <w:bookmarkStart w:id="15" w:name="_Toc372276278"/>
+      <w:bookmarkEnd w:id="15"/>
       <w:r>
         <w:rPr/>
         <w:t>КОМПОНЕНТНО ПРОЕКТИРАНЕ</w:t>
@@ -7137,8 +7167,8 @@
         </w:numPr>
         <w:rPr/>
       </w:pPr>
-      <w:bookmarkStart w:id="15" w:name="_Toc372276279"/>
-      <w:bookmarkEnd w:id="15"/>
+      <w:bookmarkStart w:id="16" w:name="_Toc372276279"/>
+      <w:bookmarkEnd w:id="16"/>
       <w:r>
         <w:rPr/>
         <w:t>ПРОЕКТИРАНЕ НА ПОТРЕБИТЕЛСКИЯ ИНТЕРФЕЙС</w:t>
@@ -7153,8 +7183,8 @@
         </w:numPr>
         <w:rPr/>
       </w:pPr>
-      <w:bookmarkStart w:id="16" w:name="_Toc372276280"/>
-      <w:bookmarkEnd w:id="16"/>
+      <w:bookmarkStart w:id="17" w:name="_Toc372276280"/>
+      <w:bookmarkEnd w:id="17"/>
       <w:r>
         <w:rPr/>
         <w:t>Обобщение на потребителския интерфейс</w:t>
@@ -7184,8 +7214,8 @@
         </w:numPr>
         <w:rPr/>
       </w:pPr>
-      <w:bookmarkStart w:id="17" w:name="_Toc372276281"/>
-      <w:bookmarkEnd w:id="17"/>
+      <w:bookmarkStart w:id="18" w:name="_Toc372276281"/>
+      <w:bookmarkEnd w:id="18"/>
       <w:r>
         <w:rPr/>
         <w:t>Екранни изображения</w:t>
@@ -7225,8 +7255,8 @@
         </w:numPr>
         <w:rPr/>
       </w:pPr>
-      <w:bookmarkStart w:id="18" w:name="_Toc372276283"/>
-      <w:bookmarkEnd w:id="18"/>
+      <w:bookmarkStart w:id="19" w:name="_Toc372276283"/>
+      <w:bookmarkEnd w:id="19"/>
       <w:r>
         <w:rPr/>
         <w:t>МАТРИЦА НА ИЗИСКВАНИЯТА</w:t>
@@ -7289,8 +7319,8 @@
         </w:numPr>
         <w:rPr/>
       </w:pPr>
-      <w:bookmarkStart w:id="19" w:name="_Toc372276284"/>
-      <w:bookmarkEnd w:id="19"/>
+      <w:bookmarkStart w:id="20" w:name="_Toc372276284"/>
+      <w:bookmarkEnd w:id="20"/>
       <w:r>
         <w:rPr/>
         <w:t>ПРИЛОЖЕНИЯ</w:t>
@@ -7397,7 +7427,7 @@
         <w:docPartGallery w:val="Page Numbers (Bottom of Page)"/>
         <w:docPartUnique w:val="true"/>
       </w:docPartObj>
-      <w:id w:val="1362075096"/>
+      <w:id w:val="807729431"/>
     </w:sdtPr>
     <w:sdtContent>
       <w:p>
@@ -7445,7 +7475,7 @@
         <w:docPartGallery w:val="Page Numbers (Bottom of Page)"/>
         <w:docPartUnique w:val="true"/>
       </w:docPartObj>
-      <w:id w:val="318310021"/>
+      <w:id w:val="1851102006"/>
     </w:sdtPr>
     <w:sdtContent>
       <w:p>
@@ -7493,7 +7523,7 @@
         <w:docPartGallery w:val="Page Numbers (Bottom of Page)"/>
         <w:docPartUnique w:val="true"/>
       </w:docPartObj>
-      <w:id w:val="457235178"/>
+      <w:id w:val="137719491"/>
     </w:sdtPr>
     <w:sdtContent>
       <w:p>
@@ -7541,7 +7571,7 @@
         <w:docPartGallery w:val="Page Numbers (Bottom of Page)"/>
         <w:docPartUnique w:val="true"/>
       </w:docPartObj>
-      <w:id w:val="829514215"/>
+      <w:id w:val="1136613653"/>
     </w:sdtPr>
     <w:sdtContent>
       <w:p>
@@ -7589,7 +7619,7 @@
         <w:docPartGallery w:val="Page Numbers (Bottom of Page)"/>
         <w:docPartUnique w:val="true"/>
       </w:docPartObj>
-      <w:id w:val="146346025"/>
+      <w:id w:val="769041110"/>
     </w:sdtPr>
     <w:sdtContent>
       <w:p>
@@ -7637,7 +7667,7 @@
         <w:docPartGallery w:val="Page Numbers (Bottom of Page)"/>
         <w:docPartUnique w:val="true"/>
       </w:docPartObj>
-      <w:id w:val="321743429"/>
+      <w:id w:val="1838501686"/>
     </w:sdtPr>
     <w:sdtContent>
       <w:p>

</xml_diff>